<commit_message>
Data Addition And Persistence
</commit_message>
<xml_diff>
--- a/Not/EntityFrameworkCore.docx
+++ b/Not/EntityFrameworkCore.docx
@@ -9834,48 +9834,1734 @@
           <w:rFonts w:ascii="Cascadia Mono" w:hAnsi="Cascadia Mono"/>
         </w:rPr>
       </w:pPr>
+      <w:proofErr w:type="spellStart"/>
+      <w:r>
+        <w:rPr>
+          <w:rFonts w:ascii="Cascadia Mono" w:hAnsi="Cascadia Mono"/>
+        </w:rPr>
+        <w:t>OnConfiguring</w:t>
+      </w:r>
+      <w:proofErr w:type="spellEnd"/>
+      <w:r>
+        <w:rPr>
+          <w:rFonts w:ascii="Cascadia Mono" w:hAnsi="Cascadia Mono"/>
+        </w:rPr>
+        <w:t xml:space="preserve"> Fonksiyonu:</w:t>
+      </w:r>
+    </w:p>
+    <w:p>
+      <w:pPr>
+        <w:pStyle w:val="ListeParagraf"/>
+        <w:numPr>
+          <w:ilvl w:val="0"/>
+          <w:numId w:val="18"/>
+        </w:numPr>
+        <w:jc w:val="both"/>
+        <w:rPr>
+          <w:rFonts w:ascii="Cascadia Mono" w:hAnsi="Cascadia Mono"/>
+        </w:rPr>
+      </w:pPr>
+      <w:proofErr w:type="spellStart"/>
+      <w:r>
+        <w:rPr>
+          <w:rFonts w:ascii="Cascadia Mono" w:hAnsi="Cascadia Mono"/>
+        </w:rPr>
+        <w:t>EfCore</w:t>
+      </w:r>
+      <w:proofErr w:type="spellEnd"/>
       <w:r>
         <w:rPr>
           <w:rFonts w:ascii="Cascadia Mono" w:hAnsi="Cascadia Mono"/>
         </w:rPr>
         <w:t xml:space="preserve"> </w:t>
       </w:r>
-    </w:p>
-    <w:p>
-      <w:pPr>
-        <w:jc w:val="both"/>
-        <w:rPr>
-          <w:rFonts w:ascii="Cascadia Mono" w:hAnsi="Cascadia Mono"/>
-          <w:color w:val="000000" w:themeColor="text1"/>
-        </w:rPr>
-      </w:pPr>
-    </w:p>
-    <w:p>
-      <w:pPr>
-        <w:jc w:val="both"/>
-        <w:rPr>
-          <w:rFonts w:ascii="Cascadia Mono" w:hAnsi="Cascadia Mono"/>
-          <w:color w:val="000000" w:themeColor="text1"/>
-        </w:rPr>
-      </w:pPr>
-    </w:p>
-    <w:p>
-      <w:pPr>
+      <w:proofErr w:type="spellStart"/>
+      <w:r>
+        <w:rPr>
+          <w:rFonts w:ascii="Cascadia Mono" w:hAnsi="Cascadia Mono"/>
+        </w:rPr>
+        <w:t>Toolunu</w:t>
+      </w:r>
+      <w:proofErr w:type="spellEnd"/>
+      <w:r>
+        <w:rPr>
+          <w:rFonts w:ascii="Cascadia Mono" w:hAnsi="Cascadia Mono"/>
+        </w:rPr>
+        <w:t xml:space="preserve"> yapılandırmak için kullanılan bir </w:t>
+      </w:r>
+      <w:proofErr w:type="spellStart"/>
+      <w:r>
+        <w:rPr>
+          <w:rFonts w:ascii="Cascadia Mono" w:hAnsi="Cascadia Mono"/>
+        </w:rPr>
+        <w:t>methoddur</w:t>
+      </w:r>
+      <w:proofErr w:type="spellEnd"/>
+      <w:r>
+        <w:rPr>
+          <w:rFonts w:ascii="Cascadia Mono" w:hAnsi="Cascadia Mono"/>
+        </w:rPr>
+        <w:t>.</w:t>
+      </w:r>
+    </w:p>
+    <w:p>
+      <w:pPr>
+        <w:pStyle w:val="ListeParagraf"/>
+        <w:numPr>
+          <w:ilvl w:val="0"/>
+          <w:numId w:val="18"/>
+        </w:numPr>
+        <w:jc w:val="both"/>
+        <w:rPr>
+          <w:rFonts w:ascii="Cascadia Mono" w:hAnsi="Cascadia Mono"/>
+        </w:rPr>
+      </w:pPr>
+      <w:proofErr w:type="spellStart"/>
+      <w:r>
+        <w:rPr>
+          <w:rFonts w:ascii="Cascadia Mono" w:hAnsi="Cascadia Mono"/>
+        </w:rPr>
+        <w:t>Context</w:t>
+      </w:r>
+      <w:proofErr w:type="spellEnd"/>
+      <w:r>
+        <w:rPr>
+          <w:rFonts w:ascii="Cascadia Mono" w:hAnsi="Cascadia Mono"/>
+        </w:rPr>
+        <w:t xml:space="preserve"> </w:t>
+      </w:r>
+      <w:proofErr w:type="spellStart"/>
+      <w:r>
+        <w:rPr>
+          <w:rFonts w:ascii="Cascadia Mono" w:hAnsi="Cascadia Mono"/>
+        </w:rPr>
+        <w:t>nesenesinde</w:t>
+      </w:r>
+      <w:proofErr w:type="spellEnd"/>
+      <w:r>
+        <w:rPr>
+          <w:rFonts w:ascii="Cascadia Mono" w:hAnsi="Cascadia Mono"/>
+        </w:rPr>
+        <w:t xml:space="preserve"> </w:t>
+      </w:r>
+      <w:proofErr w:type="spellStart"/>
+      <w:r>
+        <w:rPr>
+          <w:rFonts w:ascii="Cascadia Mono" w:hAnsi="Cascadia Mono"/>
+        </w:rPr>
+        <w:t>override</w:t>
+      </w:r>
+      <w:proofErr w:type="spellEnd"/>
+      <w:r>
+        <w:rPr>
+          <w:rFonts w:ascii="Cascadia Mono" w:hAnsi="Cascadia Mono"/>
+        </w:rPr>
+        <w:t xml:space="preserve"> edilerek kullanılır</w:t>
+      </w:r>
+    </w:p>
+    <w:p>
+      <w:pPr>
+        <w:pStyle w:val="ListeParagraf"/>
+        <w:numPr>
+          <w:ilvl w:val="0"/>
+          <w:numId w:val="18"/>
+        </w:numPr>
+        <w:jc w:val="both"/>
+        <w:rPr>
+          <w:rFonts w:ascii="Cascadia Mono" w:hAnsi="Cascadia Mono"/>
+        </w:rPr>
+      </w:pPr>
+      <w:r>
+        <w:rPr>
+          <w:rFonts w:ascii="Cascadia Mono" w:hAnsi="Cascadia Mono"/>
+        </w:rPr>
+        <w:t xml:space="preserve">Hangi sunucudaki </w:t>
+      </w:r>
+      <w:proofErr w:type="spellStart"/>
+      <w:r>
+        <w:rPr>
+          <w:rFonts w:ascii="Cascadia Mono" w:hAnsi="Cascadia Mono"/>
+        </w:rPr>
+        <w:t>veritabanına</w:t>
+      </w:r>
+      <w:proofErr w:type="spellEnd"/>
+      <w:r>
+        <w:rPr>
+          <w:rFonts w:ascii="Cascadia Mono" w:hAnsi="Cascadia Mono"/>
+        </w:rPr>
+        <w:t xml:space="preserve"> hangi kullanıcı bilgileri ile bağlanacaksak bunun gibi temel konfigürasyonları belirlediğimiz </w:t>
+      </w:r>
+      <w:proofErr w:type="spellStart"/>
+      <w:r>
+        <w:rPr>
+          <w:rFonts w:ascii="Cascadia Mono" w:hAnsi="Cascadia Mono"/>
+        </w:rPr>
+        <w:t>methoddur</w:t>
+      </w:r>
+      <w:proofErr w:type="spellEnd"/>
+      <w:r>
+        <w:rPr>
+          <w:rFonts w:ascii="Cascadia Mono" w:hAnsi="Cascadia Mono"/>
+        </w:rPr>
+        <w:t>.</w:t>
+      </w:r>
+    </w:p>
+    <w:p>
+      <w:pPr>
+        <w:pStyle w:val="ListeParagraf"/>
+        <w:numPr>
+          <w:ilvl w:val="0"/>
+          <w:numId w:val="18"/>
+        </w:numPr>
+        <w:jc w:val="both"/>
+        <w:rPr>
+          <w:rFonts w:ascii="Cascadia Mono" w:hAnsi="Cascadia Mono"/>
+        </w:rPr>
+      </w:pPr>
+      <w:r>
+        <w:rPr>
+          <w:rFonts w:ascii="Cascadia Mono" w:hAnsi="Cascadia Mono"/>
+        </w:rPr>
+        <w:t>Bu fonksiyon içerisinde aşağıdaki yapılandırmalar gerçekleştirilir</w:t>
+      </w:r>
+    </w:p>
+    <w:p>
+      <w:pPr>
+        <w:pStyle w:val="ListeParagraf"/>
+        <w:numPr>
+          <w:ilvl w:val="2"/>
+          <w:numId w:val="18"/>
+        </w:numPr>
+        <w:jc w:val="both"/>
+        <w:rPr>
+          <w:rFonts w:ascii="Cascadia Mono" w:hAnsi="Cascadia Mono"/>
+        </w:rPr>
+      </w:pPr>
+      <w:r>
+        <w:rPr>
+          <w:rFonts w:ascii="Cascadia Mono" w:hAnsi="Cascadia Mono"/>
+        </w:rPr>
+        <w:t>Provider</w:t>
+      </w:r>
+    </w:p>
+    <w:p>
+      <w:pPr>
+        <w:pStyle w:val="ListeParagraf"/>
+        <w:numPr>
+          <w:ilvl w:val="2"/>
+          <w:numId w:val="18"/>
+        </w:numPr>
+        <w:jc w:val="both"/>
+        <w:rPr>
+          <w:rFonts w:ascii="Cascadia Mono" w:hAnsi="Cascadia Mono"/>
+        </w:rPr>
+      </w:pPr>
+      <w:proofErr w:type="spellStart"/>
+      <w:r>
+        <w:rPr>
+          <w:rFonts w:ascii="Cascadia Mono" w:hAnsi="Cascadia Mono"/>
+        </w:rPr>
+        <w:t>ConnectionString</w:t>
+      </w:r>
+      <w:proofErr w:type="spellEnd"/>
+    </w:p>
+    <w:p>
+      <w:pPr>
+        <w:pStyle w:val="ListeParagraf"/>
+        <w:numPr>
+          <w:ilvl w:val="2"/>
+          <w:numId w:val="18"/>
+        </w:numPr>
+        <w:jc w:val="both"/>
+        <w:rPr>
+          <w:rFonts w:ascii="Cascadia Mono" w:hAnsi="Cascadia Mono"/>
+        </w:rPr>
+      </w:pPr>
+      <w:proofErr w:type="spellStart"/>
+      <w:r>
+        <w:rPr>
+          <w:rFonts w:ascii="Cascadia Mono" w:hAnsi="Cascadia Mono"/>
+        </w:rPr>
+        <w:t>LazyLoading</w:t>
+      </w:r>
+      <w:proofErr w:type="spellEnd"/>
+    </w:p>
+    <w:p>
+      <w:pPr>
+        <w:pStyle w:val="ListeParagraf"/>
+        <w:numPr>
+          <w:ilvl w:val="2"/>
+          <w:numId w:val="18"/>
+        </w:numPr>
+        <w:jc w:val="both"/>
+        <w:rPr>
+          <w:rFonts w:ascii="Cascadia Mono" w:hAnsi="Cascadia Mono"/>
+        </w:rPr>
+      </w:pPr>
+      <w:r>
+        <w:rPr>
+          <w:rFonts w:ascii="Cascadia Mono" w:hAnsi="Cascadia Mono"/>
+        </w:rPr>
+        <w:t>Vb.</w:t>
+      </w:r>
+    </w:p>
+    <w:p>
+      <w:pPr>
+        <w:jc w:val="both"/>
+        <w:rPr>
+          <w:rFonts w:ascii="Cascadia Mono" w:hAnsi="Cascadia Mono"/>
+        </w:rPr>
+      </w:pPr>
+    </w:p>
+    <w:p>
+      <w:pPr>
+        <w:jc w:val="both"/>
+        <w:rPr>
+          <w:rFonts w:ascii="Cascadia Mono" w:hAnsi="Cascadia Mono"/>
+        </w:rPr>
+      </w:pPr>
+      <w:r>
+        <w:rPr>
+          <w:rFonts w:ascii="Cascadia Mono" w:hAnsi="Cascadia Mono"/>
+        </w:rPr>
+        <w:t xml:space="preserve">Basit Düzeyde </w:t>
+      </w:r>
+      <w:proofErr w:type="spellStart"/>
+      <w:r>
+        <w:rPr>
+          <w:rFonts w:ascii="Cascadia Mono" w:hAnsi="Cascadia Mono"/>
+        </w:rPr>
+        <w:t>Entity</w:t>
+      </w:r>
+      <w:proofErr w:type="spellEnd"/>
+      <w:r>
+        <w:rPr>
+          <w:rFonts w:ascii="Cascadia Mono" w:hAnsi="Cascadia Mono"/>
+        </w:rPr>
+        <w:t xml:space="preserve"> Tanımlama Kuralları:</w:t>
+      </w:r>
+    </w:p>
+    <w:p>
+      <w:pPr>
+        <w:pStyle w:val="ListeParagraf"/>
+        <w:numPr>
+          <w:ilvl w:val="0"/>
+          <w:numId w:val="19"/>
+        </w:numPr>
+        <w:jc w:val="both"/>
+        <w:rPr>
+          <w:rFonts w:ascii="Cascadia Mono" w:hAnsi="Cascadia Mono"/>
+        </w:rPr>
+      </w:pPr>
+      <w:proofErr w:type="spellStart"/>
+      <w:r>
+        <w:rPr>
+          <w:rFonts w:ascii="Cascadia Mono" w:hAnsi="Cascadia Mono"/>
+        </w:rPr>
+        <w:t>EfCore</w:t>
+      </w:r>
+      <w:proofErr w:type="spellEnd"/>
+      <w:r>
+        <w:rPr>
+          <w:rFonts w:ascii="Cascadia Mono" w:hAnsi="Cascadia Mono"/>
+        </w:rPr>
+        <w:t xml:space="preserve">, her tablonun varsayılan olarak bir </w:t>
+      </w:r>
+      <w:proofErr w:type="spellStart"/>
+      <w:r>
+        <w:rPr>
+          <w:rFonts w:ascii="Cascadia Mono" w:hAnsi="Cascadia Mono"/>
+        </w:rPr>
+        <w:t>primary</w:t>
+      </w:r>
+      <w:proofErr w:type="spellEnd"/>
+      <w:r>
+        <w:rPr>
+          <w:rFonts w:ascii="Cascadia Mono" w:hAnsi="Cascadia Mono"/>
+        </w:rPr>
+        <w:t xml:space="preserve"> </w:t>
+      </w:r>
+      <w:proofErr w:type="spellStart"/>
+      <w:r>
+        <w:rPr>
+          <w:rFonts w:ascii="Cascadia Mono" w:hAnsi="Cascadia Mono"/>
+        </w:rPr>
+        <w:t>key</w:t>
+      </w:r>
+      <w:proofErr w:type="spellEnd"/>
+      <w:r>
+        <w:rPr>
+          <w:rFonts w:ascii="Cascadia Mono" w:hAnsi="Cascadia Mono"/>
+        </w:rPr>
+        <w:t xml:space="preserve"> kolonu olması gerektiğini kabul eder</w:t>
+      </w:r>
+    </w:p>
+    <w:p>
+      <w:pPr>
+        <w:pStyle w:val="ListeParagraf"/>
+        <w:numPr>
+          <w:ilvl w:val="0"/>
+          <w:numId w:val="19"/>
+        </w:numPr>
+        <w:jc w:val="both"/>
+        <w:rPr>
+          <w:rFonts w:ascii="Cascadia Mono" w:hAnsi="Cascadia Mono"/>
+        </w:rPr>
+      </w:pPr>
+      <w:proofErr w:type="spellStart"/>
+      <w:r>
+        <w:rPr>
+          <w:rFonts w:ascii="Cascadia Mono" w:hAnsi="Cascadia Mono"/>
+        </w:rPr>
+        <w:t>EfCore</w:t>
+      </w:r>
+      <w:proofErr w:type="spellEnd"/>
+      <w:r>
+        <w:rPr>
+          <w:rFonts w:ascii="Cascadia Mono" w:hAnsi="Cascadia Mono"/>
+        </w:rPr>
+        <w:t xml:space="preserve">, </w:t>
+      </w:r>
+      <w:proofErr w:type="spellStart"/>
+      <w:r>
+        <w:rPr>
+          <w:rFonts w:ascii="Cascadia Mono" w:hAnsi="Cascadia Mono"/>
+        </w:rPr>
+        <w:t>Property</w:t>
+      </w:r>
+      <w:proofErr w:type="spellEnd"/>
+      <w:r>
+        <w:rPr>
+          <w:rFonts w:ascii="Cascadia Mono" w:hAnsi="Cascadia Mono"/>
+        </w:rPr>
+        <w:t xml:space="preserve"> adı </w:t>
+      </w:r>
+      <w:proofErr w:type="spellStart"/>
+      <w:proofErr w:type="gramStart"/>
+      <w:r>
+        <w:rPr>
+          <w:rFonts w:ascii="Cascadia Mono" w:hAnsi="Cascadia Mono"/>
+        </w:rPr>
+        <w:t>Id,ID</w:t>
+      </w:r>
+      <w:proofErr w:type="spellEnd"/>
+      <w:proofErr w:type="gramEnd"/>
+      <w:r>
+        <w:rPr>
+          <w:rFonts w:ascii="Cascadia Mono" w:hAnsi="Cascadia Mono"/>
+        </w:rPr>
+        <w:t xml:space="preserve"> veya [</w:t>
+      </w:r>
+      <w:proofErr w:type="spellStart"/>
+      <w:r>
+        <w:rPr>
+          <w:rFonts w:ascii="Cascadia Mono" w:hAnsi="Cascadia Mono"/>
+        </w:rPr>
+        <w:t>EntityAdı</w:t>
+      </w:r>
+      <w:proofErr w:type="spellEnd"/>
+      <w:r>
+        <w:rPr>
+          <w:rFonts w:ascii="Cascadia Mono" w:hAnsi="Cascadia Mono"/>
+        </w:rPr>
+        <w:t>]</w:t>
+      </w:r>
+      <w:proofErr w:type="spellStart"/>
+      <w:r>
+        <w:rPr>
+          <w:rFonts w:ascii="Cascadia Mono" w:hAnsi="Cascadia Mono"/>
+        </w:rPr>
+        <w:t>Id</w:t>
+      </w:r>
+      <w:proofErr w:type="spellEnd"/>
+      <w:r>
+        <w:rPr>
+          <w:rFonts w:ascii="Cascadia Mono" w:hAnsi="Cascadia Mono"/>
+        </w:rPr>
+        <w:t>,[</w:t>
+      </w:r>
+      <w:proofErr w:type="spellStart"/>
+      <w:r>
+        <w:rPr>
+          <w:rFonts w:ascii="Cascadia Mono" w:hAnsi="Cascadia Mono"/>
+        </w:rPr>
+        <w:t>EntityAdı</w:t>
+      </w:r>
+      <w:proofErr w:type="spellEnd"/>
+      <w:r>
+        <w:rPr>
+          <w:rFonts w:ascii="Cascadia Mono" w:hAnsi="Cascadia Mono"/>
+        </w:rPr>
+        <w:t xml:space="preserve">]ID olan </w:t>
+      </w:r>
+      <w:proofErr w:type="spellStart"/>
+      <w:r>
+        <w:rPr>
+          <w:rFonts w:ascii="Cascadia Mono" w:hAnsi="Cascadia Mono"/>
+        </w:rPr>
+        <w:t>propertyi</w:t>
+      </w:r>
+      <w:proofErr w:type="spellEnd"/>
+      <w:r>
+        <w:rPr>
+          <w:rFonts w:ascii="Cascadia Mono" w:hAnsi="Cascadia Mono"/>
+        </w:rPr>
+        <w:t xml:space="preserve"> </w:t>
+      </w:r>
+      <w:proofErr w:type="spellStart"/>
+      <w:r>
+        <w:rPr>
+          <w:rFonts w:ascii="Cascadia Mono" w:hAnsi="Cascadia Mono"/>
+        </w:rPr>
+        <w:t>primary</w:t>
+      </w:r>
+      <w:proofErr w:type="spellEnd"/>
+      <w:r>
+        <w:rPr>
+          <w:rFonts w:ascii="Cascadia Mono" w:hAnsi="Cascadia Mono"/>
+        </w:rPr>
+        <w:t xml:space="preserve"> </w:t>
+      </w:r>
+      <w:proofErr w:type="spellStart"/>
+      <w:r>
+        <w:rPr>
+          <w:rFonts w:ascii="Cascadia Mono" w:hAnsi="Cascadia Mono"/>
+        </w:rPr>
+        <w:t>key</w:t>
+      </w:r>
+      <w:proofErr w:type="spellEnd"/>
+      <w:r>
+        <w:rPr>
+          <w:rFonts w:ascii="Cascadia Mono" w:hAnsi="Cascadia Mono"/>
+        </w:rPr>
+        <w:t xml:space="preserve"> olarak kabul eder.</w:t>
+      </w:r>
+    </w:p>
+    <w:p>
+      <w:pPr>
+        <w:jc w:val="both"/>
+        <w:rPr>
+          <w:rFonts w:ascii="Cascadia Mono" w:hAnsi="Cascadia Mono"/>
+        </w:rPr>
+      </w:pPr>
+    </w:p>
+    <w:p>
+      <w:pPr>
+        <w:jc w:val="both"/>
+        <w:rPr>
+          <w:rFonts w:ascii="Cascadia Mono" w:hAnsi="Cascadia Mono"/>
+        </w:rPr>
+      </w:pPr>
+      <w:r>
+        <w:rPr>
+          <w:rFonts w:ascii="Cascadia Mono" w:hAnsi="Cascadia Mono"/>
+        </w:rPr>
+        <w:t>Veri Nasıl Eklenir?</w:t>
+      </w:r>
+    </w:p>
+    <w:p>
+      <w:pPr>
+        <w:pStyle w:val="ListeParagraf"/>
+        <w:numPr>
+          <w:ilvl w:val="0"/>
+          <w:numId w:val="20"/>
+        </w:numPr>
+        <w:jc w:val="both"/>
+        <w:rPr>
+          <w:rFonts w:ascii="Cascadia Mono" w:hAnsi="Cascadia Mono"/>
+        </w:rPr>
+      </w:pPr>
+      <w:r>
+        <w:rPr>
+          <w:rFonts w:ascii="Cascadia Mono" w:hAnsi="Cascadia Mono"/>
+        </w:rPr>
+        <w:t xml:space="preserve">CRUD işlemlerini yapabilmek için </w:t>
+      </w:r>
+      <w:proofErr w:type="spellStart"/>
+      <w:r>
+        <w:rPr>
+          <w:rFonts w:ascii="Cascadia Mono" w:hAnsi="Cascadia Mono"/>
+        </w:rPr>
+        <w:t>EFCore’da</w:t>
+      </w:r>
+      <w:proofErr w:type="spellEnd"/>
+      <w:r>
+        <w:rPr>
+          <w:rFonts w:ascii="Cascadia Mono" w:hAnsi="Cascadia Mono"/>
+        </w:rPr>
+        <w:t xml:space="preserve"> </w:t>
+      </w:r>
+      <w:proofErr w:type="spellStart"/>
+      <w:r>
+        <w:rPr>
+          <w:rFonts w:ascii="Cascadia Mono" w:hAnsi="Cascadia Mono"/>
+        </w:rPr>
+        <w:t>context</w:t>
+      </w:r>
+      <w:proofErr w:type="spellEnd"/>
+      <w:r>
+        <w:rPr>
+          <w:rFonts w:ascii="Cascadia Mono" w:hAnsi="Cascadia Mono"/>
+        </w:rPr>
+        <w:t xml:space="preserve"> sınıfından bir </w:t>
+      </w:r>
+      <w:proofErr w:type="spellStart"/>
+      <w:r>
+        <w:rPr>
+          <w:rFonts w:ascii="Cascadia Mono" w:hAnsi="Cascadia Mono"/>
+        </w:rPr>
+        <w:t>instance’a</w:t>
+      </w:r>
+      <w:proofErr w:type="spellEnd"/>
+      <w:r>
+        <w:rPr>
+          <w:rFonts w:ascii="Cascadia Mono" w:hAnsi="Cascadia Mono"/>
+        </w:rPr>
+        <w:t xml:space="preserve"> ihtiyaç vardır.</w:t>
+      </w:r>
+    </w:p>
+    <w:p>
+      <w:pPr>
+        <w:pStyle w:val="ListeParagraf"/>
+        <w:numPr>
+          <w:ilvl w:val="0"/>
+          <w:numId w:val="20"/>
+        </w:numPr>
+        <w:jc w:val="both"/>
+        <w:rPr>
+          <w:rFonts w:ascii="Cascadia Mono" w:hAnsi="Cascadia Mono"/>
+        </w:rPr>
+      </w:pPr>
+      <w:r>
+        <w:rPr>
+          <w:rFonts w:ascii="Cascadia Mono" w:hAnsi="Cascadia Mono"/>
+        </w:rPr>
+        <w:t xml:space="preserve">Eklenecek olan verinin model sınıfından bir </w:t>
+      </w:r>
+      <w:proofErr w:type="spellStart"/>
+      <w:r>
+        <w:rPr>
+          <w:rFonts w:ascii="Cascadia Mono" w:hAnsi="Cascadia Mono"/>
+        </w:rPr>
+        <w:t>instancea</w:t>
+      </w:r>
+      <w:proofErr w:type="spellEnd"/>
+      <w:r>
+        <w:rPr>
+          <w:rFonts w:ascii="Cascadia Mono" w:hAnsi="Cascadia Mono"/>
+        </w:rPr>
+        <w:t xml:space="preserve"> ihtiyaç vardır</w:t>
+      </w:r>
+    </w:p>
+    <w:p>
+      <w:pPr>
+        <w:pStyle w:val="ListeParagraf"/>
+        <w:numPr>
+          <w:ilvl w:val="0"/>
+          <w:numId w:val="20"/>
+        </w:numPr>
+        <w:jc w:val="both"/>
+        <w:rPr>
+          <w:rFonts w:ascii="Cascadia Mono" w:hAnsi="Cascadia Mono"/>
+        </w:rPr>
+      </w:pPr>
+      <w:r>
+        <w:rPr>
+          <w:rFonts w:ascii="Cascadia Mono" w:hAnsi="Cascadia Mono"/>
+        </w:rPr>
+        <w:t xml:space="preserve">Model olarak oluşturduğumuz her </w:t>
+      </w:r>
+      <w:proofErr w:type="spellStart"/>
+      <w:r>
+        <w:rPr>
+          <w:rFonts w:ascii="Cascadia Mono" w:hAnsi="Cascadia Mono"/>
+        </w:rPr>
+        <w:t>classın</w:t>
+      </w:r>
+      <w:proofErr w:type="spellEnd"/>
+      <w:r>
+        <w:rPr>
+          <w:rFonts w:ascii="Cascadia Mono" w:hAnsi="Cascadia Mono"/>
+        </w:rPr>
+        <w:t xml:space="preserve"> </w:t>
+      </w:r>
+      <w:proofErr w:type="spellStart"/>
+      <w:r>
+        <w:rPr>
+          <w:rFonts w:ascii="Cascadia Mono" w:hAnsi="Cascadia Mono"/>
+        </w:rPr>
+        <w:t>instanceı</w:t>
+      </w:r>
+      <w:proofErr w:type="spellEnd"/>
+      <w:r>
+        <w:rPr>
+          <w:rFonts w:ascii="Cascadia Mono" w:hAnsi="Cascadia Mono"/>
+        </w:rPr>
+        <w:t xml:space="preserve"> o </w:t>
+      </w:r>
+      <w:proofErr w:type="spellStart"/>
+      <w:r>
+        <w:rPr>
+          <w:rFonts w:ascii="Cascadia Mono" w:hAnsi="Cascadia Mono"/>
+        </w:rPr>
+        <w:t>veritabanı</w:t>
+      </w:r>
+      <w:proofErr w:type="spellEnd"/>
+      <w:r>
+        <w:rPr>
+          <w:rFonts w:ascii="Cascadia Mono" w:hAnsi="Cascadia Mono"/>
+        </w:rPr>
+        <w:t xml:space="preserve"> tablosunun 1 satırına denk gelir.</w:t>
+      </w:r>
+    </w:p>
+    <w:p>
+      <w:pPr>
+        <w:pStyle w:val="ListeParagraf"/>
+        <w:numPr>
+          <w:ilvl w:val="0"/>
+          <w:numId w:val="20"/>
+        </w:numPr>
+        <w:jc w:val="both"/>
+        <w:rPr>
+          <w:rFonts w:ascii="Cascadia Mono" w:hAnsi="Cascadia Mono"/>
+        </w:rPr>
+      </w:pPr>
+      <w:r>
+        <w:rPr>
+          <w:rFonts w:ascii="Cascadia Mono" w:hAnsi="Cascadia Mono"/>
+        </w:rPr>
+        <w:t xml:space="preserve">İki </w:t>
+      </w:r>
+      <w:proofErr w:type="spellStart"/>
+      <w:r>
+        <w:rPr>
+          <w:rFonts w:ascii="Cascadia Mono" w:hAnsi="Cascadia Mono"/>
+        </w:rPr>
+        <w:t>şartıda</w:t>
+      </w:r>
+      <w:proofErr w:type="spellEnd"/>
+      <w:r>
+        <w:rPr>
+          <w:rFonts w:ascii="Cascadia Mono" w:hAnsi="Cascadia Mono"/>
+        </w:rPr>
+        <w:t xml:space="preserve"> sağladıktan sonra ekleme yapmak için </w:t>
+      </w:r>
+      <w:proofErr w:type="spellStart"/>
+      <w:r>
+        <w:rPr>
+          <w:rFonts w:ascii="Cascadia Mono" w:hAnsi="Cascadia Mono"/>
+        </w:rPr>
+        <w:t>context</w:t>
+      </w:r>
+      <w:proofErr w:type="spellEnd"/>
+      <w:r>
+        <w:rPr>
+          <w:rFonts w:ascii="Cascadia Mono" w:hAnsi="Cascadia Mono"/>
+        </w:rPr>
+        <w:t xml:space="preserve"> sınıfından oluşturduğumuz </w:t>
+      </w:r>
+      <w:proofErr w:type="spellStart"/>
+      <w:r>
+        <w:rPr>
+          <w:rFonts w:ascii="Cascadia Mono" w:hAnsi="Cascadia Mono"/>
+        </w:rPr>
+        <w:t>instance</w:t>
+      </w:r>
+      <w:proofErr w:type="spellEnd"/>
+      <w:r>
+        <w:rPr>
+          <w:rFonts w:ascii="Cascadia Mono" w:hAnsi="Cascadia Mono"/>
+        </w:rPr>
+        <w:t xml:space="preserve"> ile ilgili fonksiyonları çağırabiliriz</w:t>
+      </w:r>
+    </w:p>
+    <w:p>
+      <w:pPr>
+        <w:pStyle w:val="ListeParagraf"/>
+        <w:numPr>
+          <w:ilvl w:val="0"/>
+          <w:numId w:val="20"/>
+        </w:numPr>
+        <w:jc w:val="both"/>
+        <w:rPr>
+          <w:rFonts w:ascii="Cascadia Mono" w:hAnsi="Cascadia Mono"/>
+        </w:rPr>
+      </w:pPr>
+      <w:r>
+        <w:rPr>
+          <w:rFonts w:ascii="Cascadia Mono" w:hAnsi="Cascadia Mono"/>
+        </w:rPr>
+        <w:t xml:space="preserve">Ya da tip güvenli çalışmak istiyorsak </w:t>
+      </w:r>
+      <w:proofErr w:type="spellStart"/>
+      <w:r>
+        <w:rPr>
+          <w:rFonts w:ascii="Cascadia Mono" w:hAnsi="Cascadia Mono"/>
+        </w:rPr>
+        <w:t>context</w:t>
+      </w:r>
+      <w:proofErr w:type="spellEnd"/>
+      <w:r>
+        <w:rPr>
+          <w:rFonts w:ascii="Cascadia Mono" w:hAnsi="Cascadia Mono"/>
+        </w:rPr>
+        <w:t xml:space="preserve"> sınıfından </w:t>
+      </w:r>
+      <w:proofErr w:type="spellStart"/>
+      <w:r>
+        <w:rPr>
+          <w:rFonts w:ascii="Cascadia Mono" w:hAnsi="Cascadia Mono"/>
+        </w:rPr>
+        <w:t>oluşturdğumuz</w:t>
+      </w:r>
+      <w:proofErr w:type="spellEnd"/>
+      <w:r>
+        <w:rPr>
+          <w:rFonts w:ascii="Cascadia Mono" w:hAnsi="Cascadia Mono"/>
+        </w:rPr>
+        <w:t xml:space="preserve"> </w:t>
+      </w:r>
+      <w:proofErr w:type="spellStart"/>
+      <w:r>
+        <w:rPr>
+          <w:rFonts w:ascii="Cascadia Mono" w:hAnsi="Cascadia Mono"/>
+        </w:rPr>
+        <w:t>instance</w:t>
+      </w:r>
+      <w:proofErr w:type="spellEnd"/>
+      <w:r>
+        <w:rPr>
+          <w:rFonts w:ascii="Cascadia Mono" w:hAnsi="Cascadia Mono"/>
+        </w:rPr>
+        <w:t xml:space="preserve"> ile </w:t>
+      </w:r>
+      <w:proofErr w:type="spellStart"/>
+      <w:r>
+        <w:rPr>
+          <w:rFonts w:ascii="Cascadia Mono" w:hAnsi="Cascadia Mono"/>
+        </w:rPr>
+        <w:t>DbSet</w:t>
+      </w:r>
+      <w:proofErr w:type="spellEnd"/>
+      <w:r>
+        <w:rPr>
+          <w:rFonts w:ascii="Cascadia Mono" w:hAnsi="Cascadia Mono"/>
+        </w:rPr>
+        <w:t xml:space="preserve"> </w:t>
+      </w:r>
+      <w:proofErr w:type="spellStart"/>
+      <w:r>
+        <w:rPr>
+          <w:rFonts w:ascii="Cascadia Mono" w:hAnsi="Cascadia Mono"/>
+        </w:rPr>
+        <w:t>propertylerine</w:t>
+      </w:r>
+      <w:proofErr w:type="spellEnd"/>
+      <w:r>
+        <w:rPr>
+          <w:rFonts w:ascii="Cascadia Mono" w:hAnsi="Cascadia Mono"/>
+        </w:rPr>
+        <w:t xml:space="preserve"> erişerek ilgili tabloya ekleme yapabiliriz.</w:t>
+      </w:r>
+    </w:p>
+    <w:p>
+      <w:pPr>
+        <w:pStyle w:val="ListeParagraf"/>
         <w:jc w:val="center"/>
         <w:rPr>
           <w:rFonts w:ascii="Cascadia Mono" w:hAnsi="Cascadia Mono"/>
-          <w:color w:val="767171" w:themeColor="background2" w:themeShade="80"/>
-        </w:rPr>
-      </w:pPr>
-    </w:p>
-    <w:p>
-      <w:pPr>
-        <w:jc w:val="both"/>
-        <w:rPr>
-          <w:rFonts w:ascii="Cascadia Mono" w:hAnsi="Cascadia Mono"/>
-          <w:color w:val="767171" w:themeColor="background2" w:themeShade="80"/>
-        </w:rPr>
-      </w:pPr>
+        </w:rPr>
+      </w:pPr>
+      <w:r>
+        <w:rPr>
+          <w:noProof/>
+        </w:rPr>
+        <w:lastRenderedPageBreak/>
+        <w:drawing>
+          <wp:anchor distT="0" distB="0" distL="114300" distR="114300" simplePos="0" relativeHeight="251661312" behindDoc="0" locked="0" layoutInCell="1" allowOverlap="1" wp14:anchorId="035A0C40" wp14:editId="232F6E53">
+            <wp:simplePos x="0" y="0"/>
+            <wp:positionH relativeFrom="margin">
+              <wp:align>left</wp:align>
+            </wp:positionH>
+            <wp:positionV relativeFrom="paragraph">
+              <wp:posOffset>0</wp:posOffset>
+            </wp:positionV>
+            <wp:extent cx="6162675" cy="2751455"/>
+            <wp:effectExtent l="0" t="0" r="9525" b="0"/>
+            <wp:wrapTopAndBottom/>
+            <wp:docPr id="32" name="Resim 32"/>
+            <wp:cNvGraphicFramePr>
+              <a:graphicFrameLocks xmlns:a="http://schemas.openxmlformats.org/drawingml/2006/main" noChangeAspect="1"/>
+            </wp:cNvGraphicFramePr>
+            <a:graphic xmlns:a="http://schemas.openxmlformats.org/drawingml/2006/main">
+              <a:graphicData uri="http://schemas.openxmlformats.org/drawingml/2006/picture">
+                <pic:pic xmlns:pic="http://schemas.openxmlformats.org/drawingml/2006/picture">
+                  <pic:nvPicPr>
+                    <pic:cNvPr id="1" name=""/>
+                    <pic:cNvPicPr/>
+                  </pic:nvPicPr>
+                  <pic:blipFill>
+                    <a:blip r:embed="rId35">
+                      <a:extLst>
+                        <a:ext uri="{28A0092B-C50C-407E-A947-70E740481C1C}">
+                          <a14:useLocalDpi xmlns:a14="http://schemas.microsoft.com/office/drawing/2010/main" val="0"/>
+                        </a:ext>
+                      </a:extLst>
+                    </a:blip>
+                    <a:stretch>
+                      <a:fillRect/>
+                    </a:stretch>
+                  </pic:blipFill>
+                  <pic:spPr>
+                    <a:xfrm>
+                      <a:off x="0" y="0"/>
+                      <a:ext cx="6162675" cy="2751455"/>
+                    </a:xfrm>
+                    <a:prstGeom prst="rect">
+                      <a:avLst/>
+                    </a:prstGeom>
+                  </pic:spPr>
+                </pic:pic>
+              </a:graphicData>
+            </a:graphic>
+            <wp14:sizeRelH relativeFrom="margin">
+              <wp14:pctWidth>0</wp14:pctWidth>
+            </wp14:sizeRelH>
+          </wp:anchor>
+        </w:drawing>
+      </w:r>
+    </w:p>
+    <w:p>
+      <w:pPr>
+        <w:jc w:val="center"/>
+        <w:rPr>
+          <w:rFonts w:ascii="Cascadia Mono" w:hAnsi="Cascadia Mono"/>
+        </w:rPr>
+      </w:pPr>
+      <w:r>
+        <w:rPr>
+          <w:noProof/>
+        </w:rPr>
+        <w:drawing>
+          <wp:inline distT="0" distB="0" distL="0" distR="0" wp14:anchorId="4C0F46C1" wp14:editId="676B176B">
+            <wp:extent cx="5760720" cy="2489200"/>
+            <wp:effectExtent l="0" t="0" r="0" b="6350"/>
+            <wp:docPr id="34" name="Resim 34"/>
+            <wp:cNvGraphicFramePr>
+              <a:graphicFrameLocks xmlns:a="http://schemas.openxmlformats.org/drawingml/2006/main" noChangeAspect="1"/>
+            </wp:cNvGraphicFramePr>
+            <a:graphic xmlns:a="http://schemas.openxmlformats.org/drawingml/2006/main">
+              <a:graphicData uri="http://schemas.openxmlformats.org/drawingml/2006/picture">
+                <pic:pic xmlns:pic="http://schemas.openxmlformats.org/drawingml/2006/picture">
+                  <pic:nvPicPr>
+                    <pic:cNvPr id="1" name=""/>
+                    <pic:cNvPicPr/>
+                  </pic:nvPicPr>
+                  <pic:blipFill>
+                    <a:blip r:embed="rId36"/>
+                    <a:stretch>
+                      <a:fillRect/>
+                    </a:stretch>
+                  </pic:blipFill>
+                  <pic:spPr>
+                    <a:xfrm>
+                      <a:off x="0" y="0"/>
+                      <a:ext cx="5760720" cy="2489200"/>
+                    </a:xfrm>
+                    <a:prstGeom prst="rect">
+                      <a:avLst/>
+                    </a:prstGeom>
+                  </pic:spPr>
+                </pic:pic>
+              </a:graphicData>
+            </a:graphic>
+          </wp:inline>
+        </w:drawing>
+      </w:r>
+    </w:p>
+    <w:p>
+      <w:pPr>
+        <w:jc w:val="both"/>
+        <w:rPr>
+          <w:rFonts w:ascii="Cascadia Mono" w:hAnsi="Cascadia Mono"/>
+        </w:rPr>
+      </w:pPr>
+      <w:r>
+        <w:rPr>
+          <w:rFonts w:ascii="Cascadia Mono" w:hAnsi="Cascadia Mono"/>
+        </w:rPr>
+        <w:t xml:space="preserve">Eklediğimiz veri bu durumda kaydedilmeyecektir. Bunun için </w:t>
+      </w:r>
+      <w:proofErr w:type="spellStart"/>
+      <w:r>
+        <w:rPr>
+          <w:rFonts w:ascii="Cascadia Mono" w:hAnsi="Cascadia Mono"/>
+        </w:rPr>
+        <w:t>context</w:t>
+      </w:r>
+      <w:proofErr w:type="spellEnd"/>
+      <w:r>
+        <w:rPr>
+          <w:rFonts w:ascii="Cascadia Mono" w:hAnsi="Cascadia Mono"/>
+        </w:rPr>
+        <w:t xml:space="preserve"> nesnesi üzerinden </w:t>
+      </w:r>
+      <w:proofErr w:type="spellStart"/>
+      <w:r>
+        <w:rPr>
+          <w:rFonts w:ascii="Cascadia Mono" w:hAnsi="Cascadia Mono"/>
+        </w:rPr>
+        <w:t>SaveChanges</w:t>
+      </w:r>
+      <w:proofErr w:type="spellEnd"/>
+      <w:r>
+        <w:rPr>
+          <w:rFonts w:ascii="Cascadia Mono" w:hAnsi="Cascadia Mono"/>
+        </w:rPr>
+        <w:t xml:space="preserve"> </w:t>
+      </w:r>
+      <w:proofErr w:type="spellStart"/>
+      <w:r>
+        <w:rPr>
+          <w:rFonts w:ascii="Cascadia Mono" w:hAnsi="Cascadia Mono"/>
+        </w:rPr>
+        <w:t>methodunu</w:t>
+      </w:r>
+      <w:proofErr w:type="spellEnd"/>
+      <w:r>
+        <w:rPr>
+          <w:rFonts w:ascii="Cascadia Mono" w:hAnsi="Cascadia Mono"/>
+        </w:rPr>
+        <w:t xml:space="preserve"> çağırmamız gerekir.</w:t>
+      </w:r>
+    </w:p>
+    <w:p>
+      <w:pPr>
+        <w:jc w:val="both"/>
+        <w:rPr>
+          <w:rFonts w:ascii="Cascadia Mono" w:hAnsi="Cascadia Mono"/>
+        </w:rPr>
+      </w:pPr>
+      <w:proofErr w:type="spellStart"/>
+      <w:r>
+        <w:rPr>
+          <w:rFonts w:ascii="Cascadia Mono" w:hAnsi="Cascadia Mono"/>
+        </w:rPr>
+        <w:t>SaveChanges</w:t>
+      </w:r>
+      <w:proofErr w:type="spellEnd"/>
+      <w:r>
+        <w:rPr>
+          <w:rFonts w:ascii="Cascadia Mono" w:hAnsi="Cascadia Mono"/>
+        </w:rPr>
+        <w:t xml:space="preserve"> </w:t>
+      </w:r>
+      <w:proofErr w:type="spellStart"/>
+      <w:r>
+        <w:rPr>
+          <w:rFonts w:ascii="Cascadia Mono" w:hAnsi="Cascadia Mono"/>
+        </w:rPr>
+        <w:t>methodu</w:t>
+      </w:r>
+      <w:proofErr w:type="spellEnd"/>
+      <w:r>
+        <w:rPr>
+          <w:rFonts w:ascii="Cascadia Mono" w:hAnsi="Cascadia Mono"/>
+        </w:rPr>
+        <w:t xml:space="preserve"> </w:t>
+      </w:r>
+      <w:proofErr w:type="spellStart"/>
+      <w:proofErr w:type="gramStart"/>
+      <w:r>
+        <w:rPr>
+          <w:rFonts w:ascii="Cascadia Mono" w:hAnsi="Cascadia Mono"/>
+        </w:rPr>
+        <w:t>insert,update</w:t>
+      </w:r>
+      <w:proofErr w:type="gramEnd"/>
+      <w:r>
+        <w:rPr>
+          <w:rFonts w:ascii="Cascadia Mono" w:hAnsi="Cascadia Mono"/>
+        </w:rPr>
+        <w:t>,delete</w:t>
+      </w:r>
+      <w:proofErr w:type="spellEnd"/>
+      <w:r>
+        <w:rPr>
+          <w:rFonts w:ascii="Cascadia Mono" w:hAnsi="Cascadia Mono"/>
+        </w:rPr>
+        <w:t xml:space="preserve"> gibi sorguların oluşturulup </w:t>
+      </w:r>
+      <w:proofErr w:type="spellStart"/>
+      <w:r>
+        <w:rPr>
+          <w:rFonts w:ascii="Cascadia Mono" w:hAnsi="Cascadia Mono"/>
+        </w:rPr>
+        <w:t>transaction</w:t>
+      </w:r>
+      <w:proofErr w:type="spellEnd"/>
+      <w:r>
+        <w:rPr>
+          <w:rFonts w:ascii="Cascadia Mono" w:hAnsi="Cascadia Mono"/>
+        </w:rPr>
+        <w:t xml:space="preserve"> eşliğinde </w:t>
+      </w:r>
+      <w:proofErr w:type="spellStart"/>
+      <w:r>
+        <w:rPr>
+          <w:rFonts w:ascii="Cascadia Mono" w:hAnsi="Cascadia Mono"/>
+        </w:rPr>
+        <w:t>veritabanına</w:t>
+      </w:r>
+      <w:proofErr w:type="spellEnd"/>
+      <w:r>
+        <w:rPr>
+          <w:rFonts w:ascii="Cascadia Mono" w:hAnsi="Cascadia Mono"/>
+        </w:rPr>
+        <w:t xml:space="preserve"> gönderip </w:t>
+      </w:r>
+      <w:proofErr w:type="spellStart"/>
+      <w:r>
+        <w:rPr>
+          <w:rFonts w:ascii="Cascadia Mono" w:hAnsi="Cascadia Mono"/>
+        </w:rPr>
+        <w:t>execute</w:t>
+      </w:r>
+      <w:proofErr w:type="spellEnd"/>
+      <w:r>
+        <w:rPr>
+          <w:rFonts w:ascii="Cascadia Mono" w:hAnsi="Cascadia Mono"/>
+        </w:rPr>
+        <w:t xml:space="preserve"> edilmesini sağlayan fonksiyondur.</w:t>
+      </w:r>
+    </w:p>
+    <w:p>
+      <w:pPr>
+        <w:jc w:val="center"/>
+        <w:rPr>
+          <w:rFonts w:ascii="Cascadia Mono" w:hAnsi="Cascadia Mono"/>
+        </w:rPr>
+      </w:pPr>
+      <w:r>
+        <w:rPr>
+          <w:noProof/>
+        </w:rPr>
+        <w:drawing>
+          <wp:inline distT="0" distB="0" distL="0" distR="0" wp14:anchorId="5342366F" wp14:editId="426365A0">
+            <wp:extent cx="3446780" cy="2114550"/>
+            <wp:effectExtent l="0" t="0" r="1270" b="0"/>
+            <wp:docPr id="35" name="Resim 35"/>
+            <wp:cNvGraphicFramePr>
+              <a:graphicFrameLocks xmlns:a="http://schemas.openxmlformats.org/drawingml/2006/main" noChangeAspect="1"/>
+            </wp:cNvGraphicFramePr>
+            <a:graphic xmlns:a="http://schemas.openxmlformats.org/drawingml/2006/main">
+              <a:graphicData uri="http://schemas.openxmlformats.org/drawingml/2006/picture">
+                <pic:pic xmlns:pic="http://schemas.openxmlformats.org/drawingml/2006/picture">
+                  <pic:nvPicPr>
+                    <pic:cNvPr id="1" name=""/>
+                    <pic:cNvPicPr/>
+                  </pic:nvPicPr>
+                  <pic:blipFill>
+                    <a:blip r:embed="rId37"/>
+                    <a:stretch>
+                      <a:fillRect/>
+                    </a:stretch>
+                  </pic:blipFill>
+                  <pic:spPr>
+                    <a:xfrm>
+                      <a:off x="0" y="0"/>
+                      <a:ext cx="3455607" cy="2119965"/>
+                    </a:xfrm>
+                    <a:prstGeom prst="rect">
+                      <a:avLst/>
+                    </a:prstGeom>
+                  </pic:spPr>
+                </pic:pic>
+              </a:graphicData>
+            </a:graphic>
+          </wp:inline>
+        </w:drawing>
+      </w:r>
+    </w:p>
+    <w:p>
+      <w:pPr>
+        <w:jc w:val="both"/>
+        <w:rPr>
+          <w:rFonts w:ascii="Cascadia Mono" w:hAnsi="Cascadia Mono"/>
+        </w:rPr>
+      </w:pPr>
+      <w:proofErr w:type="spellStart"/>
+      <w:r>
+        <w:rPr>
+          <w:rFonts w:ascii="Cascadia Mono" w:hAnsi="Cascadia Mono"/>
+        </w:rPr>
+        <w:lastRenderedPageBreak/>
+        <w:t>EFCore</w:t>
+      </w:r>
+      <w:proofErr w:type="spellEnd"/>
+      <w:r>
+        <w:rPr>
+          <w:rFonts w:ascii="Cascadia Mono" w:hAnsi="Cascadia Mono"/>
+        </w:rPr>
+        <w:t xml:space="preserve"> Açısından Bir Verinin Eklenmesi Gerektiği</w:t>
+      </w:r>
+      <w:r>
+        <w:rPr>
+          <w:rFonts w:ascii="Cascadia Mono" w:hAnsi="Cascadia Mono"/>
+        </w:rPr>
+        <w:t xml:space="preserve"> Nasıl Anlaşılıyor?</w:t>
+      </w:r>
+    </w:p>
+    <w:p>
+      <w:pPr>
+        <w:jc w:val="both"/>
+        <w:rPr>
+          <w:rFonts w:ascii="Cascadia Mono" w:hAnsi="Cascadia Mono"/>
+        </w:rPr>
+      </w:pPr>
+      <w:r>
+        <w:rPr>
+          <w:noProof/>
+        </w:rPr>
+        <w:drawing>
+          <wp:inline distT="0" distB="0" distL="0" distR="0" wp14:anchorId="1301B5C0" wp14:editId="7A3669EB">
+            <wp:extent cx="5760720" cy="1412875"/>
+            <wp:effectExtent l="0" t="0" r="0" b="0"/>
+            <wp:docPr id="36" name="Resim 36"/>
+            <wp:cNvGraphicFramePr>
+              <a:graphicFrameLocks xmlns:a="http://schemas.openxmlformats.org/drawingml/2006/main" noChangeAspect="1"/>
+            </wp:cNvGraphicFramePr>
+            <a:graphic xmlns:a="http://schemas.openxmlformats.org/drawingml/2006/main">
+              <a:graphicData uri="http://schemas.openxmlformats.org/drawingml/2006/picture">
+                <pic:pic xmlns:pic="http://schemas.openxmlformats.org/drawingml/2006/picture">
+                  <pic:nvPicPr>
+                    <pic:cNvPr id="1" name=""/>
+                    <pic:cNvPicPr/>
+                  </pic:nvPicPr>
+                  <pic:blipFill>
+                    <a:blip r:embed="rId38"/>
+                    <a:stretch>
+                      <a:fillRect/>
+                    </a:stretch>
+                  </pic:blipFill>
+                  <pic:spPr>
+                    <a:xfrm>
+                      <a:off x="0" y="0"/>
+                      <a:ext cx="5760720" cy="1412875"/>
+                    </a:xfrm>
+                    <a:prstGeom prst="rect">
+                      <a:avLst/>
+                    </a:prstGeom>
+                  </pic:spPr>
+                </pic:pic>
+              </a:graphicData>
+            </a:graphic>
+          </wp:inline>
+        </w:drawing>
+      </w:r>
+    </w:p>
+    <w:p>
+      <w:pPr>
+        <w:jc w:val="center"/>
+        <w:rPr>
+          <w:rFonts w:ascii="Cascadia Mono" w:hAnsi="Cascadia Mono"/>
+          <w:color w:val="000000" w:themeColor="text1"/>
+        </w:rPr>
+      </w:pPr>
+      <w:r>
+        <w:rPr>
+          <w:noProof/>
+        </w:rPr>
+        <w:drawing>
+          <wp:inline distT="0" distB="0" distL="0" distR="0" wp14:anchorId="45E883D2" wp14:editId="0415E922">
+            <wp:extent cx="4657725" cy="552450"/>
+            <wp:effectExtent l="0" t="0" r="9525" b="0"/>
+            <wp:docPr id="37" name="Resim 37"/>
+            <wp:cNvGraphicFramePr>
+              <a:graphicFrameLocks xmlns:a="http://schemas.openxmlformats.org/drawingml/2006/main" noChangeAspect="1"/>
+            </wp:cNvGraphicFramePr>
+            <a:graphic xmlns:a="http://schemas.openxmlformats.org/drawingml/2006/main">
+              <a:graphicData uri="http://schemas.openxmlformats.org/drawingml/2006/picture">
+                <pic:pic xmlns:pic="http://schemas.openxmlformats.org/drawingml/2006/picture">
+                  <pic:nvPicPr>
+                    <pic:cNvPr id="1" name=""/>
+                    <pic:cNvPicPr/>
+                  </pic:nvPicPr>
+                  <pic:blipFill>
+                    <a:blip r:embed="rId39"/>
+                    <a:stretch>
+                      <a:fillRect/>
+                    </a:stretch>
+                  </pic:blipFill>
+                  <pic:spPr>
+                    <a:xfrm>
+                      <a:off x="0" y="0"/>
+                      <a:ext cx="4657725" cy="552450"/>
+                    </a:xfrm>
+                    <a:prstGeom prst="rect">
+                      <a:avLst/>
+                    </a:prstGeom>
+                  </pic:spPr>
+                </pic:pic>
+              </a:graphicData>
+            </a:graphic>
+          </wp:inline>
+        </w:drawing>
+      </w:r>
+    </w:p>
+    <w:p>
+      <w:pPr>
+        <w:pStyle w:val="ListeParagraf"/>
+        <w:numPr>
+          <w:ilvl w:val="0"/>
+          <w:numId w:val="21"/>
+        </w:numPr>
+        <w:jc w:val="both"/>
+        <w:rPr>
+          <w:rFonts w:ascii="Cascadia Mono" w:hAnsi="Cascadia Mono"/>
+          <w:color w:val="000000" w:themeColor="text1"/>
+        </w:rPr>
+      </w:pPr>
+      <w:proofErr w:type="spellStart"/>
+      <w:r>
+        <w:rPr>
+          <w:rFonts w:ascii="Cascadia Mono" w:hAnsi="Cascadia Mono"/>
+          <w:color w:val="000000" w:themeColor="text1"/>
+        </w:rPr>
+        <w:t>Add</w:t>
+      </w:r>
+      <w:proofErr w:type="spellEnd"/>
+      <w:r>
+        <w:rPr>
+          <w:rFonts w:ascii="Cascadia Mono" w:hAnsi="Cascadia Mono"/>
+          <w:color w:val="000000" w:themeColor="text1"/>
+        </w:rPr>
+        <w:t xml:space="preserve"> işlemi öncesi: Veri üzerinde herhangi bir işlem yapılmadığı için veri bağımsız/ayrılmış olarak tanımlanır</w:t>
+      </w:r>
+    </w:p>
+    <w:p>
+      <w:pPr>
+        <w:pStyle w:val="ListeParagraf"/>
+        <w:numPr>
+          <w:ilvl w:val="0"/>
+          <w:numId w:val="21"/>
+        </w:numPr>
+        <w:jc w:val="both"/>
+        <w:rPr>
+          <w:rFonts w:ascii="Cascadia Mono" w:hAnsi="Cascadia Mono"/>
+          <w:color w:val="000000" w:themeColor="text1"/>
+        </w:rPr>
+      </w:pPr>
+      <w:proofErr w:type="spellStart"/>
+      <w:r>
+        <w:rPr>
+          <w:rFonts w:ascii="Cascadia Mono" w:hAnsi="Cascadia Mono"/>
+          <w:color w:val="000000" w:themeColor="text1"/>
+        </w:rPr>
+        <w:t>Add</w:t>
+      </w:r>
+      <w:proofErr w:type="spellEnd"/>
+      <w:r>
+        <w:rPr>
+          <w:rFonts w:ascii="Cascadia Mono" w:hAnsi="Cascadia Mono"/>
+          <w:color w:val="000000" w:themeColor="text1"/>
+        </w:rPr>
+        <w:t xml:space="preserve"> işlemi sonrası </w:t>
+      </w:r>
+      <w:proofErr w:type="spellStart"/>
+      <w:r>
+        <w:rPr>
+          <w:rFonts w:ascii="Cascadia Mono" w:hAnsi="Cascadia Mono"/>
+          <w:color w:val="000000" w:themeColor="text1"/>
+        </w:rPr>
+        <w:t>save</w:t>
+      </w:r>
+      <w:proofErr w:type="spellEnd"/>
+      <w:r>
+        <w:rPr>
+          <w:rFonts w:ascii="Cascadia Mono" w:hAnsi="Cascadia Mono"/>
+          <w:color w:val="000000" w:themeColor="text1"/>
+        </w:rPr>
+        <w:t xml:space="preserve"> öncesi: </w:t>
+      </w:r>
+      <w:r>
+        <w:rPr>
+          <w:rFonts w:ascii="Cascadia Mono" w:hAnsi="Cascadia Mono"/>
+          <w:color w:val="000000" w:themeColor="text1"/>
+        </w:rPr>
+        <w:t>Eklenmeye hazır veri haline getirilmiş gibi düşünebiliriz.</w:t>
+      </w:r>
+    </w:p>
+    <w:p>
+      <w:pPr>
+        <w:pStyle w:val="ListeParagraf"/>
+        <w:numPr>
+          <w:ilvl w:val="0"/>
+          <w:numId w:val="21"/>
+        </w:numPr>
+        <w:jc w:val="both"/>
+        <w:rPr>
+          <w:rFonts w:ascii="Cascadia Mono" w:hAnsi="Cascadia Mono"/>
+          <w:color w:val="000000" w:themeColor="text1"/>
+        </w:rPr>
+      </w:pPr>
+      <w:proofErr w:type="spellStart"/>
+      <w:r>
+        <w:rPr>
+          <w:rFonts w:ascii="Cascadia Mono" w:hAnsi="Cascadia Mono"/>
+          <w:color w:val="000000" w:themeColor="text1"/>
+        </w:rPr>
+        <w:t>Save</w:t>
+      </w:r>
+      <w:proofErr w:type="spellEnd"/>
+      <w:r>
+        <w:rPr>
+          <w:rFonts w:ascii="Cascadia Mono" w:hAnsi="Cascadia Mono"/>
+          <w:color w:val="000000" w:themeColor="text1"/>
+        </w:rPr>
+        <w:t xml:space="preserve"> sonrası: İlgili veri </w:t>
+      </w:r>
+      <w:proofErr w:type="spellStart"/>
+      <w:r>
+        <w:rPr>
+          <w:rFonts w:ascii="Cascadia Mono" w:hAnsi="Cascadia Mono"/>
+          <w:color w:val="000000" w:themeColor="text1"/>
+        </w:rPr>
+        <w:t>veritabanına</w:t>
+      </w:r>
+      <w:proofErr w:type="spellEnd"/>
+      <w:r>
+        <w:rPr>
+          <w:rFonts w:ascii="Cascadia Mono" w:hAnsi="Cascadia Mono"/>
+          <w:color w:val="000000" w:themeColor="text1"/>
+        </w:rPr>
+        <w:t xml:space="preserve"> eklendiği sonucuna varabiliriz.</w:t>
+      </w:r>
+    </w:p>
+    <w:p>
+      <w:pPr>
+        <w:jc w:val="both"/>
+        <w:rPr>
+          <w:rFonts w:ascii="Cascadia Mono" w:hAnsi="Cascadia Mono"/>
+          <w:color w:val="000000" w:themeColor="text1"/>
+        </w:rPr>
+      </w:pPr>
+    </w:p>
+    <w:p>
+      <w:pPr>
+        <w:jc w:val="both"/>
+        <w:rPr>
+          <w:rFonts w:ascii="Cascadia Mono" w:hAnsi="Cascadia Mono"/>
+        </w:rPr>
+      </w:pPr>
+      <w:r>
+        <w:rPr>
+          <w:rFonts w:ascii="Cascadia Mono" w:hAnsi="Cascadia Mono"/>
+        </w:rPr>
+        <w:t>Birden Fazla Veri Ekleme</w:t>
+      </w:r>
+    </w:p>
+    <w:p>
+      <w:pPr>
+        <w:jc w:val="both"/>
+        <w:rPr>
+          <w:rFonts w:ascii="Cascadia Mono" w:hAnsi="Cascadia Mono"/>
+        </w:rPr>
+      </w:pPr>
+      <w:proofErr w:type="spellStart"/>
+      <w:r>
+        <w:rPr>
+          <w:rFonts w:ascii="Cascadia Mono" w:hAnsi="Cascadia Mono"/>
+        </w:rPr>
+        <w:t>Veritabanı</w:t>
+      </w:r>
+      <w:proofErr w:type="spellEnd"/>
+      <w:r>
+        <w:rPr>
+          <w:rFonts w:ascii="Cascadia Mono" w:hAnsi="Cascadia Mono"/>
+        </w:rPr>
+        <w:t xml:space="preserve"> işlemlerinde </w:t>
+      </w:r>
+      <w:proofErr w:type="spellStart"/>
+      <w:r>
+        <w:rPr>
+          <w:rFonts w:ascii="Cascadia Mono" w:hAnsi="Cascadia Mono"/>
+        </w:rPr>
+        <w:t>transaction</w:t>
+      </w:r>
+      <w:proofErr w:type="spellEnd"/>
+      <w:r>
+        <w:rPr>
+          <w:rFonts w:ascii="Cascadia Mono" w:hAnsi="Cascadia Mono"/>
+        </w:rPr>
+        <w:t xml:space="preserve"> bir maliyettir. </w:t>
+      </w:r>
+      <w:proofErr w:type="spellStart"/>
+      <w:r>
+        <w:rPr>
+          <w:rFonts w:ascii="Cascadia Mono" w:hAnsi="Cascadia Mono"/>
+        </w:rPr>
+        <w:t>Veritabanı</w:t>
+      </w:r>
+      <w:proofErr w:type="spellEnd"/>
+      <w:r>
+        <w:rPr>
+          <w:rFonts w:ascii="Cascadia Mono" w:hAnsi="Cascadia Mono"/>
+        </w:rPr>
+        <w:t xml:space="preserve"> işlemleri yaparken ilgili işlemi en az </w:t>
+      </w:r>
+      <w:proofErr w:type="spellStart"/>
+      <w:r>
+        <w:rPr>
+          <w:rFonts w:ascii="Cascadia Mono" w:hAnsi="Cascadia Mono"/>
+        </w:rPr>
+        <w:t>transaction</w:t>
+      </w:r>
+      <w:proofErr w:type="spellEnd"/>
+      <w:r>
+        <w:rPr>
+          <w:rFonts w:ascii="Cascadia Mono" w:hAnsi="Cascadia Mono"/>
+        </w:rPr>
+        <w:t xml:space="preserve"> maliyeti ile yapmaya çalışmalıyız.</w:t>
+      </w:r>
+    </w:p>
+    <w:p>
+      <w:pPr>
+        <w:jc w:val="both"/>
+        <w:rPr>
+          <w:rFonts w:ascii="Cascadia Mono" w:hAnsi="Cascadia Mono"/>
+        </w:rPr>
+      </w:pPr>
+      <w:r>
+        <w:rPr>
+          <w:rFonts w:ascii="Cascadia Mono" w:hAnsi="Cascadia Mono"/>
+        </w:rPr>
+        <w:t xml:space="preserve">Haliyle her ürün eklendiğinde-silindiğinde-güncellendiğinde tekrar tekrar </w:t>
+      </w:r>
+      <w:proofErr w:type="spellStart"/>
+      <w:r>
+        <w:rPr>
+          <w:rFonts w:ascii="Cascadia Mono" w:hAnsi="Cascadia Mono"/>
+        </w:rPr>
+        <w:t>savechanges</w:t>
+      </w:r>
+      <w:proofErr w:type="spellEnd"/>
+      <w:r>
+        <w:rPr>
+          <w:rFonts w:ascii="Cascadia Mono" w:hAnsi="Cascadia Mono"/>
+        </w:rPr>
+        <w:t xml:space="preserve"> ile </w:t>
+      </w:r>
+      <w:proofErr w:type="spellStart"/>
+      <w:r>
+        <w:rPr>
+          <w:rFonts w:ascii="Cascadia Mono" w:hAnsi="Cascadia Mono"/>
+        </w:rPr>
+        <w:t>transaction</w:t>
+      </w:r>
+      <w:proofErr w:type="spellEnd"/>
+      <w:r>
+        <w:rPr>
+          <w:rFonts w:ascii="Cascadia Mono" w:hAnsi="Cascadia Mono"/>
+        </w:rPr>
+        <w:t xml:space="preserve"> açmak yerine tek bir </w:t>
+      </w:r>
+      <w:proofErr w:type="spellStart"/>
+      <w:r>
+        <w:rPr>
+          <w:rFonts w:ascii="Cascadia Mono" w:hAnsi="Cascadia Mono"/>
+        </w:rPr>
+        <w:t>transaction</w:t>
+      </w:r>
+      <w:proofErr w:type="spellEnd"/>
+      <w:r>
+        <w:rPr>
+          <w:rFonts w:ascii="Cascadia Mono" w:hAnsi="Cascadia Mono"/>
+        </w:rPr>
+        <w:t xml:space="preserve"> ile bu işlemi yapmalıyız.</w:t>
+      </w:r>
+    </w:p>
+    <w:p>
+      <w:pPr>
+        <w:jc w:val="center"/>
+        <w:rPr>
+          <w:rFonts w:ascii="Cascadia Mono" w:hAnsi="Cascadia Mono"/>
+        </w:rPr>
+      </w:pPr>
+      <w:r>
+        <w:rPr>
+          <w:noProof/>
+        </w:rPr>
+        <w:drawing>
+          <wp:inline distT="0" distB="0" distL="0" distR="0" wp14:anchorId="76D3737A" wp14:editId="29020B54">
+            <wp:extent cx="4486275" cy="1609725"/>
+            <wp:effectExtent l="0" t="0" r="9525" b="9525"/>
+            <wp:docPr id="38" name="Resim 38"/>
+            <wp:cNvGraphicFramePr>
+              <a:graphicFrameLocks xmlns:a="http://schemas.openxmlformats.org/drawingml/2006/main" noChangeAspect="1"/>
+            </wp:cNvGraphicFramePr>
+            <a:graphic xmlns:a="http://schemas.openxmlformats.org/drawingml/2006/main">
+              <a:graphicData uri="http://schemas.openxmlformats.org/drawingml/2006/picture">
+                <pic:pic xmlns:pic="http://schemas.openxmlformats.org/drawingml/2006/picture">
+                  <pic:nvPicPr>
+                    <pic:cNvPr id="1" name=""/>
+                    <pic:cNvPicPr/>
+                  </pic:nvPicPr>
+                  <pic:blipFill>
+                    <a:blip r:embed="rId40"/>
+                    <a:stretch>
+                      <a:fillRect/>
+                    </a:stretch>
+                  </pic:blipFill>
+                  <pic:spPr>
+                    <a:xfrm>
+                      <a:off x="0" y="0"/>
+                      <a:ext cx="4486275" cy="1609725"/>
+                    </a:xfrm>
+                    <a:prstGeom prst="rect">
+                      <a:avLst/>
+                    </a:prstGeom>
+                  </pic:spPr>
+                </pic:pic>
+              </a:graphicData>
+            </a:graphic>
+          </wp:inline>
+        </w:drawing>
+      </w:r>
+    </w:p>
+    <w:p>
+      <w:pPr>
+        <w:jc w:val="both"/>
+        <w:rPr>
+          <w:rFonts w:ascii="Cascadia Mono" w:hAnsi="Cascadia Mono"/>
+        </w:rPr>
+      </w:pPr>
+      <w:r>
+        <w:rPr>
+          <w:rFonts w:ascii="Cascadia Mono" w:hAnsi="Cascadia Mono"/>
+        </w:rPr>
+        <w:t xml:space="preserve">Yukardaki işlemde tüm veriler eklendikten sonra </w:t>
+      </w:r>
+      <w:proofErr w:type="spellStart"/>
+      <w:r>
+        <w:rPr>
+          <w:rFonts w:ascii="Cascadia Mono" w:hAnsi="Cascadia Mono"/>
+        </w:rPr>
+        <w:t>saveleyerek</w:t>
+      </w:r>
+      <w:proofErr w:type="spellEnd"/>
+      <w:r>
+        <w:rPr>
+          <w:rFonts w:ascii="Cascadia Mono" w:hAnsi="Cascadia Mono"/>
+        </w:rPr>
+        <w:t xml:space="preserve"> tek bir </w:t>
+      </w:r>
+      <w:proofErr w:type="spellStart"/>
+      <w:r>
+        <w:rPr>
+          <w:rFonts w:ascii="Cascadia Mono" w:hAnsi="Cascadia Mono"/>
+        </w:rPr>
+        <w:t>transaction</w:t>
+      </w:r>
+      <w:proofErr w:type="spellEnd"/>
+      <w:r>
+        <w:rPr>
+          <w:rFonts w:ascii="Cascadia Mono" w:hAnsi="Cascadia Mono"/>
+        </w:rPr>
+        <w:t xml:space="preserve"> ile </w:t>
+      </w:r>
+      <w:proofErr w:type="spellStart"/>
+      <w:r>
+        <w:rPr>
+          <w:rFonts w:ascii="Cascadia Mono" w:hAnsi="Cascadia Mono"/>
+        </w:rPr>
+        <w:t>veritabanına</w:t>
+      </w:r>
+      <w:proofErr w:type="spellEnd"/>
+      <w:r>
+        <w:rPr>
+          <w:rFonts w:ascii="Cascadia Mono" w:hAnsi="Cascadia Mono"/>
+        </w:rPr>
+        <w:t xml:space="preserve"> gönderiyoruz.</w:t>
+      </w:r>
+    </w:p>
+    <w:p>
+      <w:pPr>
+        <w:jc w:val="both"/>
+        <w:rPr>
+          <w:rFonts w:ascii="Cascadia Mono" w:hAnsi="Cascadia Mono"/>
+        </w:rPr>
+      </w:pPr>
+      <w:r>
+        <w:rPr>
+          <w:rFonts w:ascii="Cascadia Mono" w:hAnsi="Cascadia Mono"/>
+        </w:rPr>
+        <w:t xml:space="preserve">İlgili verileri tek tek eklemek yerine </w:t>
+      </w:r>
+      <w:proofErr w:type="spellStart"/>
+      <w:r>
+        <w:rPr>
+          <w:rFonts w:ascii="Cascadia Mono" w:hAnsi="Cascadia Mono"/>
+        </w:rPr>
+        <w:t>AddRange</w:t>
+      </w:r>
+      <w:proofErr w:type="spellEnd"/>
+      <w:r>
+        <w:rPr>
+          <w:rFonts w:ascii="Cascadia Mono" w:hAnsi="Cascadia Mono"/>
+        </w:rPr>
+        <w:t xml:space="preserve"> </w:t>
+      </w:r>
+      <w:proofErr w:type="spellStart"/>
+      <w:r>
+        <w:rPr>
+          <w:rFonts w:ascii="Cascadia Mono" w:hAnsi="Cascadia Mono"/>
+        </w:rPr>
+        <w:t>fonskiyonunu</w:t>
+      </w:r>
+      <w:proofErr w:type="spellEnd"/>
+      <w:r>
+        <w:rPr>
+          <w:rFonts w:ascii="Cascadia Mono" w:hAnsi="Cascadia Mono"/>
+        </w:rPr>
+        <w:t xml:space="preserve"> </w:t>
+      </w:r>
+      <w:proofErr w:type="spellStart"/>
+      <w:r>
+        <w:rPr>
+          <w:rFonts w:ascii="Cascadia Mono" w:hAnsi="Cascadia Mono"/>
+        </w:rPr>
+        <w:t>kullabailiriz</w:t>
+      </w:r>
+      <w:proofErr w:type="spellEnd"/>
+      <w:r>
+        <w:rPr>
+          <w:rFonts w:ascii="Cascadia Mono" w:hAnsi="Cascadia Mono"/>
+        </w:rPr>
+        <w:t>. [</w:t>
+      </w:r>
+      <w:proofErr w:type="spellStart"/>
+      <w:proofErr w:type="gramStart"/>
+      <w:r>
+        <w:rPr>
+          <w:rFonts w:ascii="Cascadia Mono" w:hAnsi="Cascadia Mono"/>
+        </w:rPr>
+        <w:t>AddRangeAsync</w:t>
+      </w:r>
+      <w:proofErr w:type="spellEnd"/>
+      <w:r>
+        <w:rPr>
+          <w:rFonts w:ascii="Cascadia Mono" w:hAnsi="Cascadia Mono"/>
+        </w:rPr>
+        <w:t>(</w:t>
+      </w:r>
+      <w:proofErr w:type="gramEnd"/>
+      <w:r>
+        <w:rPr>
+          <w:rFonts w:ascii="Cascadia Mono" w:hAnsi="Cascadia Mono"/>
+        </w:rPr>
+        <w:t>product1, product2, product3)]</w:t>
+      </w:r>
     </w:p>
     <w:p>
       <w:pPr>
@@ -10619,6 +12305,119 @@
     </w:lvl>
   </w:abstractNum>
   <w:abstractNum w:abstractNumId="6" w15:restartNumberingAfterBreak="0">
+    <w:nsid w:val="30211B7A"/>
+    <w:multiLevelType w:val="hybridMultilevel"/>
+    <w:tmpl w:val="8FE4A55E"/>
+    <w:lvl w:ilvl="0" w:tplc="041F0001">
+      <w:start w:val="1"/>
+      <w:numFmt w:val="bullet"/>
+      <w:lvlText w:val=""/>
+      <w:lvlJc w:val="left"/>
+      <w:pPr>
+        <w:ind w:left="720" w:hanging="360"/>
+      </w:pPr>
+      <w:rPr>
+        <w:rFonts w:ascii="Symbol" w:hAnsi="Symbol" w:hint="default"/>
+      </w:rPr>
+    </w:lvl>
+    <w:lvl w:ilvl="1" w:tplc="041F0003" w:tentative="1">
+      <w:start w:val="1"/>
+      <w:numFmt w:val="bullet"/>
+      <w:lvlText w:val="o"/>
+      <w:lvlJc w:val="left"/>
+      <w:pPr>
+        <w:ind w:left="1440" w:hanging="360"/>
+      </w:pPr>
+      <w:rPr>
+        <w:rFonts w:ascii="Courier New" w:hAnsi="Courier New" w:cs="Courier New" w:hint="default"/>
+      </w:rPr>
+    </w:lvl>
+    <w:lvl w:ilvl="2" w:tplc="041F0005" w:tentative="1">
+      <w:start w:val="1"/>
+      <w:numFmt w:val="bullet"/>
+      <w:lvlText w:val=""/>
+      <w:lvlJc w:val="left"/>
+      <w:pPr>
+        <w:ind w:left="2160" w:hanging="360"/>
+      </w:pPr>
+      <w:rPr>
+        <w:rFonts w:ascii="Wingdings" w:hAnsi="Wingdings" w:hint="default"/>
+      </w:rPr>
+    </w:lvl>
+    <w:lvl w:ilvl="3" w:tplc="041F0001" w:tentative="1">
+      <w:start w:val="1"/>
+      <w:numFmt w:val="bullet"/>
+      <w:lvlText w:val=""/>
+      <w:lvlJc w:val="left"/>
+      <w:pPr>
+        <w:ind w:left="2880" w:hanging="360"/>
+      </w:pPr>
+      <w:rPr>
+        <w:rFonts w:ascii="Symbol" w:hAnsi="Symbol" w:hint="default"/>
+      </w:rPr>
+    </w:lvl>
+    <w:lvl w:ilvl="4" w:tplc="041F0003" w:tentative="1">
+      <w:start w:val="1"/>
+      <w:numFmt w:val="bullet"/>
+      <w:lvlText w:val="o"/>
+      <w:lvlJc w:val="left"/>
+      <w:pPr>
+        <w:ind w:left="3600" w:hanging="360"/>
+      </w:pPr>
+      <w:rPr>
+        <w:rFonts w:ascii="Courier New" w:hAnsi="Courier New" w:cs="Courier New" w:hint="default"/>
+      </w:rPr>
+    </w:lvl>
+    <w:lvl w:ilvl="5" w:tplc="041F0005" w:tentative="1">
+      <w:start w:val="1"/>
+      <w:numFmt w:val="bullet"/>
+      <w:lvlText w:val=""/>
+      <w:lvlJc w:val="left"/>
+      <w:pPr>
+        <w:ind w:left="4320" w:hanging="360"/>
+      </w:pPr>
+      <w:rPr>
+        <w:rFonts w:ascii="Wingdings" w:hAnsi="Wingdings" w:hint="default"/>
+      </w:rPr>
+    </w:lvl>
+    <w:lvl w:ilvl="6" w:tplc="041F0001" w:tentative="1">
+      <w:start w:val="1"/>
+      <w:numFmt w:val="bullet"/>
+      <w:lvlText w:val=""/>
+      <w:lvlJc w:val="left"/>
+      <w:pPr>
+        <w:ind w:left="5040" w:hanging="360"/>
+      </w:pPr>
+      <w:rPr>
+        <w:rFonts w:ascii="Symbol" w:hAnsi="Symbol" w:hint="default"/>
+      </w:rPr>
+    </w:lvl>
+    <w:lvl w:ilvl="7" w:tplc="041F0003" w:tentative="1">
+      <w:start w:val="1"/>
+      <w:numFmt w:val="bullet"/>
+      <w:lvlText w:val="o"/>
+      <w:lvlJc w:val="left"/>
+      <w:pPr>
+        <w:ind w:left="5760" w:hanging="360"/>
+      </w:pPr>
+      <w:rPr>
+        <w:rFonts w:ascii="Courier New" w:hAnsi="Courier New" w:cs="Courier New" w:hint="default"/>
+      </w:rPr>
+    </w:lvl>
+    <w:lvl w:ilvl="8" w:tplc="041F0005" w:tentative="1">
+      <w:start w:val="1"/>
+      <w:numFmt w:val="bullet"/>
+      <w:lvlText w:val=""/>
+      <w:lvlJc w:val="left"/>
+      <w:pPr>
+        <w:ind w:left="6480" w:hanging="360"/>
+      </w:pPr>
+      <w:rPr>
+        <w:rFonts w:ascii="Wingdings" w:hAnsi="Wingdings" w:hint="default"/>
+      </w:rPr>
+    </w:lvl>
+  </w:abstractNum>
+  <w:abstractNum w:abstractNumId="7" w15:restartNumberingAfterBreak="0">
     <w:nsid w:val="379E790E"/>
     <w:multiLevelType w:val="hybridMultilevel"/>
     <w:tmpl w:val="036A5AFA"/>
@@ -10707,7 +12506,7 @@
       </w:pPr>
     </w:lvl>
   </w:abstractNum>
-  <w:abstractNum w:abstractNumId="7" w15:restartNumberingAfterBreak="0">
+  <w:abstractNum w:abstractNumId="8" w15:restartNumberingAfterBreak="0">
     <w:nsid w:val="472F0CF2"/>
     <w:multiLevelType w:val="hybridMultilevel"/>
     <w:tmpl w:val="AB242D6A"/>
@@ -10793,7 +12592,120 @@
       </w:pPr>
     </w:lvl>
   </w:abstractNum>
-  <w:abstractNum w:abstractNumId="8" w15:restartNumberingAfterBreak="0">
+  <w:abstractNum w:abstractNumId="9" w15:restartNumberingAfterBreak="0">
+    <w:nsid w:val="4C2C07FF"/>
+    <w:multiLevelType w:val="hybridMultilevel"/>
+    <w:tmpl w:val="CACCB102"/>
+    <w:lvl w:ilvl="0" w:tplc="041F0001">
+      <w:start w:val="1"/>
+      <w:numFmt w:val="bullet"/>
+      <w:lvlText w:val=""/>
+      <w:lvlJc w:val="left"/>
+      <w:pPr>
+        <w:ind w:left="720" w:hanging="360"/>
+      </w:pPr>
+      <w:rPr>
+        <w:rFonts w:ascii="Symbol" w:hAnsi="Symbol" w:hint="default"/>
+      </w:rPr>
+    </w:lvl>
+    <w:lvl w:ilvl="1" w:tplc="041F0003" w:tentative="1">
+      <w:start w:val="1"/>
+      <w:numFmt w:val="bullet"/>
+      <w:lvlText w:val="o"/>
+      <w:lvlJc w:val="left"/>
+      <w:pPr>
+        <w:ind w:left="1440" w:hanging="360"/>
+      </w:pPr>
+      <w:rPr>
+        <w:rFonts w:ascii="Courier New" w:hAnsi="Courier New" w:cs="Courier New" w:hint="default"/>
+      </w:rPr>
+    </w:lvl>
+    <w:lvl w:ilvl="2" w:tplc="041F0005" w:tentative="1">
+      <w:start w:val="1"/>
+      <w:numFmt w:val="bullet"/>
+      <w:lvlText w:val=""/>
+      <w:lvlJc w:val="left"/>
+      <w:pPr>
+        <w:ind w:left="2160" w:hanging="360"/>
+      </w:pPr>
+      <w:rPr>
+        <w:rFonts w:ascii="Wingdings" w:hAnsi="Wingdings" w:hint="default"/>
+      </w:rPr>
+    </w:lvl>
+    <w:lvl w:ilvl="3" w:tplc="041F0001" w:tentative="1">
+      <w:start w:val="1"/>
+      <w:numFmt w:val="bullet"/>
+      <w:lvlText w:val=""/>
+      <w:lvlJc w:val="left"/>
+      <w:pPr>
+        <w:ind w:left="2880" w:hanging="360"/>
+      </w:pPr>
+      <w:rPr>
+        <w:rFonts w:ascii="Symbol" w:hAnsi="Symbol" w:hint="default"/>
+      </w:rPr>
+    </w:lvl>
+    <w:lvl w:ilvl="4" w:tplc="041F0003" w:tentative="1">
+      <w:start w:val="1"/>
+      <w:numFmt w:val="bullet"/>
+      <w:lvlText w:val="o"/>
+      <w:lvlJc w:val="left"/>
+      <w:pPr>
+        <w:ind w:left="3600" w:hanging="360"/>
+      </w:pPr>
+      <w:rPr>
+        <w:rFonts w:ascii="Courier New" w:hAnsi="Courier New" w:cs="Courier New" w:hint="default"/>
+      </w:rPr>
+    </w:lvl>
+    <w:lvl w:ilvl="5" w:tplc="041F0005" w:tentative="1">
+      <w:start w:val="1"/>
+      <w:numFmt w:val="bullet"/>
+      <w:lvlText w:val=""/>
+      <w:lvlJc w:val="left"/>
+      <w:pPr>
+        <w:ind w:left="4320" w:hanging="360"/>
+      </w:pPr>
+      <w:rPr>
+        <w:rFonts w:ascii="Wingdings" w:hAnsi="Wingdings" w:hint="default"/>
+      </w:rPr>
+    </w:lvl>
+    <w:lvl w:ilvl="6" w:tplc="041F0001" w:tentative="1">
+      <w:start w:val="1"/>
+      <w:numFmt w:val="bullet"/>
+      <w:lvlText w:val=""/>
+      <w:lvlJc w:val="left"/>
+      <w:pPr>
+        <w:ind w:left="5040" w:hanging="360"/>
+      </w:pPr>
+      <w:rPr>
+        <w:rFonts w:ascii="Symbol" w:hAnsi="Symbol" w:hint="default"/>
+      </w:rPr>
+    </w:lvl>
+    <w:lvl w:ilvl="7" w:tplc="041F0003" w:tentative="1">
+      <w:start w:val="1"/>
+      <w:numFmt w:val="bullet"/>
+      <w:lvlText w:val="o"/>
+      <w:lvlJc w:val="left"/>
+      <w:pPr>
+        <w:ind w:left="5760" w:hanging="360"/>
+      </w:pPr>
+      <w:rPr>
+        <w:rFonts w:ascii="Courier New" w:hAnsi="Courier New" w:cs="Courier New" w:hint="default"/>
+      </w:rPr>
+    </w:lvl>
+    <w:lvl w:ilvl="8" w:tplc="041F0005" w:tentative="1">
+      <w:start w:val="1"/>
+      <w:numFmt w:val="bullet"/>
+      <w:lvlText w:val=""/>
+      <w:lvlJc w:val="left"/>
+      <w:pPr>
+        <w:ind w:left="6480" w:hanging="360"/>
+      </w:pPr>
+      <w:rPr>
+        <w:rFonts w:ascii="Wingdings" w:hAnsi="Wingdings" w:hint="default"/>
+      </w:rPr>
+    </w:lvl>
+  </w:abstractNum>
+  <w:abstractNum w:abstractNumId="10" w15:restartNumberingAfterBreak="0">
     <w:nsid w:val="50714B3F"/>
     <w:multiLevelType w:val="hybridMultilevel"/>
     <w:tmpl w:val="C35C1728"/>
@@ -10906,7 +12818,7 @@
       </w:rPr>
     </w:lvl>
   </w:abstractNum>
-  <w:abstractNum w:abstractNumId="9" w15:restartNumberingAfterBreak="0">
+  <w:abstractNum w:abstractNumId="11" w15:restartNumberingAfterBreak="0">
     <w:nsid w:val="536753C4"/>
     <w:multiLevelType w:val="hybridMultilevel"/>
     <w:tmpl w:val="9AF2DFD0"/>
@@ -10992,7 +12904,7 @@
       </w:pPr>
     </w:lvl>
   </w:abstractNum>
-  <w:abstractNum w:abstractNumId="10" w15:restartNumberingAfterBreak="0">
+  <w:abstractNum w:abstractNumId="12" w15:restartNumberingAfterBreak="0">
     <w:nsid w:val="54AC1AC3"/>
     <w:multiLevelType w:val="hybridMultilevel"/>
     <w:tmpl w:val="D958AAC0"/>
@@ -11105,7 +13017,7 @@
       </w:rPr>
     </w:lvl>
   </w:abstractNum>
-  <w:abstractNum w:abstractNumId="11" w15:restartNumberingAfterBreak="0">
+  <w:abstractNum w:abstractNumId="13" w15:restartNumberingAfterBreak="0">
     <w:nsid w:val="55C07869"/>
     <w:multiLevelType w:val="hybridMultilevel"/>
     <w:tmpl w:val="6666D2AE"/>
@@ -11218,7 +13130,120 @@
       </w:rPr>
     </w:lvl>
   </w:abstractNum>
-  <w:abstractNum w:abstractNumId="12" w15:restartNumberingAfterBreak="0">
+  <w:abstractNum w:abstractNumId="14" w15:restartNumberingAfterBreak="0">
+    <w:nsid w:val="55F72E48"/>
+    <w:multiLevelType w:val="hybridMultilevel"/>
+    <w:tmpl w:val="7D42EE28"/>
+    <w:lvl w:ilvl="0" w:tplc="041F0001">
+      <w:start w:val="1"/>
+      <w:numFmt w:val="bullet"/>
+      <w:lvlText w:val=""/>
+      <w:lvlJc w:val="left"/>
+      <w:pPr>
+        <w:ind w:left="720" w:hanging="360"/>
+      </w:pPr>
+      <w:rPr>
+        <w:rFonts w:ascii="Symbol" w:hAnsi="Symbol" w:hint="default"/>
+      </w:rPr>
+    </w:lvl>
+    <w:lvl w:ilvl="1" w:tplc="041F0003" w:tentative="1">
+      <w:start w:val="1"/>
+      <w:numFmt w:val="bullet"/>
+      <w:lvlText w:val="o"/>
+      <w:lvlJc w:val="left"/>
+      <w:pPr>
+        <w:ind w:left="1440" w:hanging="360"/>
+      </w:pPr>
+      <w:rPr>
+        <w:rFonts w:ascii="Courier New" w:hAnsi="Courier New" w:cs="Courier New" w:hint="default"/>
+      </w:rPr>
+    </w:lvl>
+    <w:lvl w:ilvl="2" w:tplc="041F0005" w:tentative="1">
+      <w:start w:val="1"/>
+      <w:numFmt w:val="bullet"/>
+      <w:lvlText w:val=""/>
+      <w:lvlJc w:val="left"/>
+      <w:pPr>
+        <w:ind w:left="2160" w:hanging="360"/>
+      </w:pPr>
+      <w:rPr>
+        <w:rFonts w:ascii="Wingdings" w:hAnsi="Wingdings" w:hint="default"/>
+      </w:rPr>
+    </w:lvl>
+    <w:lvl w:ilvl="3" w:tplc="041F0001" w:tentative="1">
+      <w:start w:val="1"/>
+      <w:numFmt w:val="bullet"/>
+      <w:lvlText w:val=""/>
+      <w:lvlJc w:val="left"/>
+      <w:pPr>
+        <w:ind w:left="2880" w:hanging="360"/>
+      </w:pPr>
+      <w:rPr>
+        <w:rFonts w:ascii="Symbol" w:hAnsi="Symbol" w:hint="default"/>
+      </w:rPr>
+    </w:lvl>
+    <w:lvl w:ilvl="4" w:tplc="041F0003" w:tentative="1">
+      <w:start w:val="1"/>
+      <w:numFmt w:val="bullet"/>
+      <w:lvlText w:val="o"/>
+      <w:lvlJc w:val="left"/>
+      <w:pPr>
+        <w:ind w:left="3600" w:hanging="360"/>
+      </w:pPr>
+      <w:rPr>
+        <w:rFonts w:ascii="Courier New" w:hAnsi="Courier New" w:cs="Courier New" w:hint="default"/>
+      </w:rPr>
+    </w:lvl>
+    <w:lvl w:ilvl="5" w:tplc="041F0005" w:tentative="1">
+      <w:start w:val="1"/>
+      <w:numFmt w:val="bullet"/>
+      <w:lvlText w:val=""/>
+      <w:lvlJc w:val="left"/>
+      <w:pPr>
+        <w:ind w:left="4320" w:hanging="360"/>
+      </w:pPr>
+      <w:rPr>
+        <w:rFonts w:ascii="Wingdings" w:hAnsi="Wingdings" w:hint="default"/>
+      </w:rPr>
+    </w:lvl>
+    <w:lvl w:ilvl="6" w:tplc="041F0001" w:tentative="1">
+      <w:start w:val="1"/>
+      <w:numFmt w:val="bullet"/>
+      <w:lvlText w:val=""/>
+      <w:lvlJc w:val="left"/>
+      <w:pPr>
+        <w:ind w:left="5040" w:hanging="360"/>
+      </w:pPr>
+      <w:rPr>
+        <w:rFonts w:ascii="Symbol" w:hAnsi="Symbol" w:hint="default"/>
+      </w:rPr>
+    </w:lvl>
+    <w:lvl w:ilvl="7" w:tplc="041F0003" w:tentative="1">
+      <w:start w:val="1"/>
+      <w:numFmt w:val="bullet"/>
+      <w:lvlText w:val="o"/>
+      <w:lvlJc w:val="left"/>
+      <w:pPr>
+        <w:ind w:left="5760" w:hanging="360"/>
+      </w:pPr>
+      <w:rPr>
+        <w:rFonts w:ascii="Courier New" w:hAnsi="Courier New" w:cs="Courier New" w:hint="default"/>
+      </w:rPr>
+    </w:lvl>
+    <w:lvl w:ilvl="8" w:tplc="041F0005" w:tentative="1">
+      <w:start w:val="1"/>
+      <w:numFmt w:val="bullet"/>
+      <w:lvlText w:val=""/>
+      <w:lvlJc w:val="left"/>
+      <w:pPr>
+        <w:ind w:left="6480" w:hanging="360"/>
+      </w:pPr>
+      <w:rPr>
+        <w:rFonts w:ascii="Wingdings" w:hAnsi="Wingdings" w:hint="default"/>
+      </w:rPr>
+    </w:lvl>
+  </w:abstractNum>
+  <w:abstractNum w:abstractNumId="15" w15:restartNumberingAfterBreak="0">
     <w:nsid w:val="5F4F30AF"/>
     <w:multiLevelType w:val="hybridMultilevel"/>
     <w:tmpl w:val="E6A03FF6"/>
@@ -11331,7 +13356,7 @@
       </w:rPr>
     </w:lvl>
   </w:abstractNum>
-  <w:abstractNum w:abstractNumId="13" w15:restartNumberingAfterBreak="0">
+  <w:abstractNum w:abstractNumId="16" w15:restartNumberingAfterBreak="0">
     <w:nsid w:val="635450DD"/>
     <w:multiLevelType w:val="hybridMultilevel"/>
     <w:tmpl w:val="C394A3AA"/>
@@ -11444,7 +13469,7 @@
       </w:rPr>
     </w:lvl>
   </w:abstractNum>
-  <w:abstractNum w:abstractNumId="14" w15:restartNumberingAfterBreak="0">
+  <w:abstractNum w:abstractNumId="17" w15:restartNumberingAfterBreak="0">
     <w:nsid w:val="63F500A1"/>
     <w:multiLevelType w:val="hybridMultilevel"/>
     <w:tmpl w:val="D8F6E602"/>
@@ -11557,7 +13582,120 @@
       </w:rPr>
     </w:lvl>
   </w:abstractNum>
-  <w:abstractNum w:abstractNumId="15" w15:restartNumberingAfterBreak="0">
+  <w:abstractNum w:abstractNumId="18" w15:restartNumberingAfterBreak="0">
+    <w:nsid w:val="6D3F5304"/>
+    <w:multiLevelType w:val="hybridMultilevel"/>
+    <w:tmpl w:val="2F540168"/>
+    <w:lvl w:ilvl="0" w:tplc="041F0001">
+      <w:start w:val="1"/>
+      <w:numFmt w:val="bullet"/>
+      <w:lvlText w:val=""/>
+      <w:lvlJc w:val="left"/>
+      <w:pPr>
+        <w:ind w:left="720" w:hanging="360"/>
+      </w:pPr>
+      <w:rPr>
+        <w:rFonts w:ascii="Symbol" w:hAnsi="Symbol" w:hint="default"/>
+      </w:rPr>
+    </w:lvl>
+    <w:lvl w:ilvl="1" w:tplc="041F0003">
+      <w:start w:val="1"/>
+      <w:numFmt w:val="bullet"/>
+      <w:lvlText w:val="o"/>
+      <w:lvlJc w:val="left"/>
+      <w:pPr>
+        <w:ind w:left="1440" w:hanging="360"/>
+      </w:pPr>
+      <w:rPr>
+        <w:rFonts w:ascii="Courier New" w:hAnsi="Courier New" w:cs="Courier New" w:hint="default"/>
+      </w:rPr>
+    </w:lvl>
+    <w:lvl w:ilvl="2" w:tplc="041F0005">
+      <w:start w:val="1"/>
+      <w:numFmt w:val="bullet"/>
+      <w:lvlText w:val=""/>
+      <w:lvlJc w:val="left"/>
+      <w:pPr>
+        <w:ind w:left="2160" w:hanging="360"/>
+      </w:pPr>
+      <w:rPr>
+        <w:rFonts w:ascii="Wingdings" w:hAnsi="Wingdings" w:hint="default"/>
+      </w:rPr>
+    </w:lvl>
+    <w:lvl w:ilvl="3" w:tplc="041F0001" w:tentative="1">
+      <w:start w:val="1"/>
+      <w:numFmt w:val="bullet"/>
+      <w:lvlText w:val=""/>
+      <w:lvlJc w:val="left"/>
+      <w:pPr>
+        <w:ind w:left="2880" w:hanging="360"/>
+      </w:pPr>
+      <w:rPr>
+        <w:rFonts w:ascii="Symbol" w:hAnsi="Symbol" w:hint="default"/>
+      </w:rPr>
+    </w:lvl>
+    <w:lvl w:ilvl="4" w:tplc="041F0003" w:tentative="1">
+      <w:start w:val="1"/>
+      <w:numFmt w:val="bullet"/>
+      <w:lvlText w:val="o"/>
+      <w:lvlJc w:val="left"/>
+      <w:pPr>
+        <w:ind w:left="3600" w:hanging="360"/>
+      </w:pPr>
+      <w:rPr>
+        <w:rFonts w:ascii="Courier New" w:hAnsi="Courier New" w:cs="Courier New" w:hint="default"/>
+      </w:rPr>
+    </w:lvl>
+    <w:lvl w:ilvl="5" w:tplc="041F0005" w:tentative="1">
+      <w:start w:val="1"/>
+      <w:numFmt w:val="bullet"/>
+      <w:lvlText w:val=""/>
+      <w:lvlJc w:val="left"/>
+      <w:pPr>
+        <w:ind w:left="4320" w:hanging="360"/>
+      </w:pPr>
+      <w:rPr>
+        <w:rFonts w:ascii="Wingdings" w:hAnsi="Wingdings" w:hint="default"/>
+      </w:rPr>
+    </w:lvl>
+    <w:lvl w:ilvl="6" w:tplc="041F0001" w:tentative="1">
+      <w:start w:val="1"/>
+      <w:numFmt w:val="bullet"/>
+      <w:lvlText w:val=""/>
+      <w:lvlJc w:val="left"/>
+      <w:pPr>
+        <w:ind w:left="5040" w:hanging="360"/>
+      </w:pPr>
+      <w:rPr>
+        <w:rFonts w:ascii="Symbol" w:hAnsi="Symbol" w:hint="default"/>
+      </w:rPr>
+    </w:lvl>
+    <w:lvl w:ilvl="7" w:tplc="041F0003" w:tentative="1">
+      <w:start w:val="1"/>
+      <w:numFmt w:val="bullet"/>
+      <w:lvlText w:val="o"/>
+      <w:lvlJc w:val="left"/>
+      <w:pPr>
+        <w:ind w:left="5760" w:hanging="360"/>
+      </w:pPr>
+      <w:rPr>
+        <w:rFonts w:ascii="Courier New" w:hAnsi="Courier New" w:cs="Courier New" w:hint="default"/>
+      </w:rPr>
+    </w:lvl>
+    <w:lvl w:ilvl="8" w:tplc="041F0005" w:tentative="1">
+      <w:start w:val="1"/>
+      <w:numFmt w:val="bullet"/>
+      <w:lvlText w:val=""/>
+      <w:lvlJc w:val="left"/>
+      <w:pPr>
+        <w:ind w:left="6480" w:hanging="360"/>
+      </w:pPr>
+      <w:rPr>
+        <w:rFonts w:ascii="Wingdings" w:hAnsi="Wingdings" w:hint="default"/>
+      </w:rPr>
+    </w:lvl>
+  </w:abstractNum>
+  <w:abstractNum w:abstractNumId="19" w15:restartNumberingAfterBreak="0">
     <w:nsid w:val="72F3242A"/>
     <w:multiLevelType w:val="hybridMultilevel"/>
     <w:tmpl w:val="FEA83604"/>
@@ -11670,7 +13808,7 @@
       </w:rPr>
     </w:lvl>
   </w:abstractNum>
-  <w:abstractNum w:abstractNumId="16" w15:restartNumberingAfterBreak="0">
+  <w:abstractNum w:abstractNumId="20" w15:restartNumberingAfterBreak="0">
     <w:nsid w:val="7A597793"/>
     <w:multiLevelType w:val="hybridMultilevel"/>
     <w:tmpl w:val="1D8E1CE6"/>
@@ -11763,22 +13901,22 @@
     <w:abstractNumId w:val="1"/>
   </w:num>
   <w:num w:numId="2">
-    <w:abstractNumId w:val="13"/>
+    <w:abstractNumId w:val="16"/>
   </w:num>
   <w:num w:numId="3">
-    <w:abstractNumId w:val="9"/>
+    <w:abstractNumId w:val="11"/>
   </w:num>
   <w:num w:numId="4">
+    <w:abstractNumId w:val="8"/>
+  </w:num>
+  <w:num w:numId="5">
+    <w:abstractNumId w:val="20"/>
+  </w:num>
+  <w:num w:numId="6">
     <w:abstractNumId w:val="7"/>
   </w:num>
-  <w:num w:numId="5">
-    <w:abstractNumId w:val="16"/>
-  </w:num>
-  <w:num w:numId="6">
-    <w:abstractNumId w:val="6"/>
-  </w:num>
   <w:num w:numId="7">
-    <w:abstractNumId w:val="14"/>
+    <w:abstractNumId w:val="17"/>
   </w:num>
   <w:num w:numId="8">
     <w:abstractNumId w:val="4"/>
@@ -11790,25 +13928,37 @@
     <w:abstractNumId w:val="2"/>
   </w:num>
   <w:num w:numId="11">
-    <w:abstractNumId w:val="12"/>
+    <w:abstractNumId w:val="15"/>
   </w:num>
   <w:num w:numId="12">
-    <w:abstractNumId w:val="11"/>
+    <w:abstractNumId w:val="13"/>
   </w:num>
   <w:num w:numId="13">
-    <w:abstractNumId w:val="15"/>
+    <w:abstractNumId w:val="19"/>
   </w:num>
   <w:num w:numId="14">
     <w:abstractNumId w:val="5"/>
   </w:num>
   <w:num w:numId="15">
-    <w:abstractNumId w:val="8"/>
+    <w:abstractNumId w:val="10"/>
   </w:num>
   <w:num w:numId="16">
     <w:abstractNumId w:val="0"/>
   </w:num>
   <w:num w:numId="17">
-    <w:abstractNumId w:val="10"/>
+    <w:abstractNumId w:val="12"/>
+  </w:num>
+  <w:num w:numId="18">
+    <w:abstractNumId w:val="18"/>
+  </w:num>
+  <w:num w:numId="19">
+    <w:abstractNumId w:val="6"/>
+  </w:num>
+  <w:num w:numId="20">
+    <w:abstractNumId w:val="14"/>
+  </w:num>
+  <w:num w:numId="21">
+    <w:abstractNumId w:val="9"/>
   </w:num>
 </w:numbering>
 </file>

</xml_diff>

<commit_message>
Data Delete And Persistence
</commit_message>
<xml_diff>
--- a/Not/EntityFrameworkCore.docx
+++ b/Not/EntityFrameworkCore.docx
@@ -3347,15 +3347,7 @@
           <w:rFonts w:ascii="Cascadia Mono" w:hAnsi="Cascadia Mono"/>
           <w:color w:val="2222AA"/>
         </w:rPr>
-        <w:t>=</w:t>
-      </w:r>
-      <w:r>
-        <w:rPr>
-          <w:rStyle w:val="kvp"/>
-          <w:rFonts w:ascii="Cascadia Mono" w:hAnsi="Cascadia Mono"/>
-          <w:color w:val="2222AA"/>
-        </w:rPr>
-        <w:t xml:space="preserve"> </w:t>
+        <w:t xml:space="preserve">= </w:t>
       </w:r>
       <w:proofErr w:type="spellStart"/>
       <w:r>
@@ -3373,15 +3365,7 @@
           <w:rFonts w:ascii="Cascadia Mono" w:hAnsi="Cascadia Mono"/>
           <w:color w:val="222288"/>
         </w:rPr>
-        <w:t>;</w:t>
-      </w:r>
-      <w:r>
-        <w:rPr>
-          <w:rStyle w:val="value"/>
-          <w:rFonts w:ascii="Cascadia Mono" w:hAnsi="Cascadia Mono"/>
-          <w:color w:val="222288"/>
-        </w:rPr>
-        <w:t xml:space="preserve"> </w:t>
+        <w:t xml:space="preserve">; </w:t>
       </w:r>
       <w:proofErr w:type="spellStart"/>
       <w:r>
@@ -4370,29 +4354,38 @@
           <w:rFonts w:ascii="Cascadia Mono" w:hAnsi="Cascadia Mono"/>
           <w:color w:val="767171" w:themeColor="background2" w:themeShade="80"/>
         </w:rPr>
-        <w:t xml:space="preserve"> ‘CS’[Provider]</w:t>
-      </w:r>
+        <w:t xml:space="preserve"> ‘CS’[Provider]” ve “</w:t>
+      </w:r>
+      <w:proofErr w:type="spellStart"/>
       <w:r>
         <w:rPr>
           <w:rFonts w:ascii="Cascadia Mono" w:hAnsi="Cascadia Mono"/>
           <w:color w:val="767171" w:themeColor="background2" w:themeShade="80"/>
         </w:rPr>
-        <w:t>” ve “</w:t>
-      </w:r>
-      <w:proofErr w:type="spellStart"/>
+        <w:t>dotnet</w:t>
+      </w:r>
+      <w:proofErr w:type="spellEnd"/>
       <w:r>
         <w:rPr>
           <w:rFonts w:ascii="Cascadia Mono" w:hAnsi="Cascadia Mono"/>
           <w:color w:val="767171" w:themeColor="background2" w:themeShade="80"/>
         </w:rPr>
-        <w:t>dotnet</w:t>
-      </w:r>
-      <w:proofErr w:type="spellEnd"/>
+        <w:t xml:space="preserve"> </w:t>
+      </w:r>
+      <w:proofErr w:type="spellStart"/>
       <w:r>
         <w:rPr>
           <w:rFonts w:ascii="Cascadia Mono" w:hAnsi="Cascadia Mono"/>
           <w:color w:val="767171" w:themeColor="background2" w:themeShade="80"/>
         </w:rPr>
+        <w:t>ef</w:t>
+      </w:r>
+      <w:proofErr w:type="spellEnd"/>
+      <w:r>
+        <w:rPr>
+          <w:rFonts w:ascii="Cascadia Mono" w:hAnsi="Cascadia Mono"/>
+          <w:color w:val="767171" w:themeColor="background2" w:themeShade="80"/>
+        </w:rPr>
         <w:t xml:space="preserve"> </w:t>
       </w:r>
       <w:proofErr w:type="spellStart"/>
@@ -4401,7 +4394,7 @@
           <w:rFonts w:ascii="Cascadia Mono" w:hAnsi="Cascadia Mono"/>
           <w:color w:val="767171" w:themeColor="background2" w:themeShade="80"/>
         </w:rPr>
-        <w:t>ef</w:t>
+        <w:t>dbcontext</w:t>
       </w:r>
       <w:proofErr w:type="spellEnd"/>
       <w:r>
@@ -4417,7 +4410,7 @@
           <w:rFonts w:ascii="Cascadia Mono" w:hAnsi="Cascadia Mono"/>
           <w:color w:val="767171" w:themeColor="background2" w:themeShade="80"/>
         </w:rPr>
-        <w:t>dbcontext</w:t>
+        <w:t>scaffold</w:t>
       </w:r>
       <w:proofErr w:type="spellEnd"/>
       <w:r>
@@ -4425,30 +4418,7 @@
           <w:rFonts w:ascii="Cascadia Mono" w:hAnsi="Cascadia Mono"/>
           <w:color w:val="767171" w:themeColor="background2" w:themeShade="80"/>
         </w:rPr>
-        <w:t xml:space="preserve"> </w:t>
-      </w:r>
-      <w:proofErr w:type="spellStart"/>
-      <w:r>
-        <w:rPr>
-          <w:rFonts w:ascii="Cascadia Mono" w:hAnsi="Cascadia Mono"/>
-          <w:color w:val="767171" w:themeColor="background2" w:themeShade="80"/>
-        </w:rPr>
-        <w:t>scaffold</w:t>
-      </w:r>
-      <w:proofErr w:type="spellEnd"/>
-      <w:r>
-        <w:rPr>
-          <w:rFonts w:ascii="Cascadia Mono" w:hAnsi="Cascadia Mono"/>
-          <w:color w:val="767171" w:themeColor="background2" w:themeShade="80"/>
-        </w:rPr>
-        <w:t xml:space="preserve"> ‘CS’[Provider]</w:t>
-      </w:r>
-      <w:r>
-        <w:rPr>
-          <w:rFonts w:ascii="Cascadia Mono" w:hAnsi="Cascadia Mono"/>
-          <w:color w:val="767171" w:themeColor="background2" w:themeShade="80"/>
-        </w:rPr>
-        <w:t>” talimatlarını “</w:t>
+        <w:t xml:space="preserve"> ‘CS’[Provider]” talimatlarını “</w:t>
       </w:r>
       <w:r>
         <w:rPr>
@@ -6131,6 +6101,7 @@
       <w:r>
         <w:rPr>
           <w:rFonts w:ascii="Cascadia Mono" w:hAnsi="Cascadia Mono"/>
+          <w:noProof/>
         </w:rPr>
         <w:drawing>
           <wp:inline distT="0" distB="0" distL="0" distR="0" wp14:anchorId="6703C92C" wp14:editId="584F1A92">
@@ -7413,14 +7384,7 @@
           <w:rFonts w:ascii="Cascadia Mono" w:hAnsi="Cascadia Mono"/>
           <w:color w:val="BFBFBF" w:themeColor="background1" w:themeShade="BF"/>
         </w:rPr>
-        <w:t xml:space="preserve"> </w:t>
-      </w:r>
-      <w:r>
-        <w:rPr>
-          <w:rFonts w:ascii="Cascadia Mono" w:hAnsi="Cascadia Mono"/>
-          <w:color w:val="BFBFBF" w:themeColor="background1" w:themeShade="BF"/>
-        </w:rPr>
-        <w:t>[] kullanma</w:t>
+        <w:t xml:space="preserve"> [] kullanma</w:t>
       </w:r>
     </w:p>
     <w:p>
@@ -7757,23 +7721,25 @@
           <w:color w:val="FFFFFF" w:themeColor="background1"/>
           <w:highlight w:val="red"/>
         </w:rPr>
-        <w:t xml:space="preserve"> '</w:t>
-      </w:r>
+        <w:t xml:space="preserve"> ' PROJECT_NAME'. </w:t>
+      </w:r>
+      <w:proofErr w:type="spellStart"/>
       <w:r>
         <w:rPr>
           <w:rFonts w:ascii="Cascadia Mono" w:hAnsi="Cascadia Mono" w:cs="Cascadia Mono"/>
           <w:color w:val="FFFFFF" w:themeColor="background1"/>
           <w:highlight w:val="red"/>
         </w:rPr>
-        <w:t xml:space="preserve"> </w:t>
-      </w:r>
+        <w:t>Ensure</w:t>
+      </w:r>
+      <w:proofErr w:type="spellEnd"/>
       <w:r>
         <w:rPr>
           <w:rFonts w:ascii="Cascadia Mono" w:hAnsi="Cascadia Mono" w:cs="Cascadia Mono"/>
           <w:color w:val="FFFFFF" w:themeColor="background1"/>
           <w:highlight w:val="red"/>
         </w:rPr>
-        <w:t xml:space="preserve">PROJECT_NAME'. </w:t>
+        <w:t xml:space="preserve"> it is </w:t>
       </w:r>
       <w:proofErr w:type="spellStart"/>
       <w:r>
@@ -7782,7 +7748,7 @@
           <w:color w:val="FFFFFF" w:themeColor="background1"/>
           <w:highlight w:val="red"/>
         </w:rPr>
-        <w:t>Ensure</w:t>
+        <w:t>referenced</w:t>
       </w:r>
       <w:proofErr w:type="spellEnd"/>
       <w:r>
@@ -7791,7 +7757,7 @@
           <w:color w:val="FFFFFF" w:themeColor="background1"/>
           <w:highlight w:val="red"/>
         </w:rPr>
-        <w:t xml:space="preserve"> it is </w:t>
+        <w:t xml:space="preserve"> </w:t>
       </w:r>
       <w:proofErr w:type="spellStart"/>
       <w:r>
@@ -7800,7 +7766,7 @@
           <w:color w:val="FFFFFF" w:themeColor="background1"/>
           <w:highlight w:val="red"/>
         </w:rPr>
-        <w:t>referenced</w:t>
+        <w:t>by</w:t>
       </w:r>
       <w:proofErr w:type="spellEnd"/>
       <w:r>
@@ -7818,7 +7784,7 @@
           <w:color w:val="FFFFFF" w:themeColor="background1"/>
           <w:highlight w:val="red"/>
         </w:rPr>
-        <w:t>by</w:t>
+        <w:t>the</w:t>
       </w:r>
       <w:proofErr w:type="spellEnd"/>
       <w:r>
@@ -7836,7 +7802,7 @@
           <w:color w:val="FFFFFF" w:themeColor="background1"/>
           <w:highlight w:val="red"/>
         </w:rPr>
-        <w:t>the</w:t>
+        <w:t>startup</w:t>
       </w:r>
       <w:proofErr w:type="spellEnd"/>
       <w:r>
@@ -7854,7 +7820,7 @@
           <w:color w:val="FFFFFF" w:themeColor="background1"/>
           <w:highlight w:val="red"/>
         </w:rPr>
-        <w:t>startup</w:t>
+        <w:t>project</w:t>
       </w:r>
       <w:proofErr w:type="spellEnd"/>
       <w:r>
@@ -7863,33 +7829,7 @@
           <w:color w:val="FFFFFF" w:themeColor="background1"/>
           <w:highlight w:val="red"/>
         </w:rPr>
-        <w:t xml:space="preserve"> </w:t>
-      </w:r>
-      <w:proofErr w:type="spellStart"/>
-      <w:r>
-        <w:rPr>
-          <w:rFonts w:ascii="Cascadia Mono" w:hAnsi="Cascadia Mono" w:cs="Cascadia Mono"/>
-          <w:color w:val="FFFFFF" w:themeColor="background1"/>
-          <w:highlight w:val="red"/>
-        </w:rPr>
-        <w:t>project</w:t>
-      </w:r>
-      <w:proofErr w:type="spellEnd"/>
-      <w:r>
-        <w:rPr>
-          <w:rFonts w:ascii="Cascadia Mono" w:hAnsi="Cascadia Mono" w:cs="Cascadia Mono"/>
-          <w:color w:val="FFFFFF" w:themeColor="background1"/>
-          <w:highlight w:val="red"/>
-        </w:rPr>
-        <w:t xml:space="preserve"> ‘PROJECT_NAME’</w:t>
-      </w:r>
-      <w:r>
-        <w:rPr>
-          <w:rFonts w:ascii="Cascadia Mono" w:hAnsi="Cascadia Mono" w:cs="Cascadia Mono"/>
-          <w:color w:val="FFFFFF" w:themeColor="background1"/>
-          <w:highlight w:val="red"/>
-        </w:rPr>
-        <w:t>.</w:t>
+        <w:t xml:space="preserve"> ‘PROJECT_NAME’.</w:t>
       </w:r>
       <w:r>
         <w:rPr>
@@ -12918,19 +12858,7 @@
         <w:rPr>
           <w:rFonts w:ascii="Cascadia Mono" w:hAnsi="Cascadia Mono"/>
         </w:rPr>
-        <w:t xml:space="preserve"> Açısından Bir Verinin </w:t>
-      </w:r>
-      <w:r>
-        <w:rPr>
-          <w:rFonts w:ascii="Cascadia Mono" w:hAnsi="Cascadia Mono"/>
-        </w:rPr>
-        <w:t>Güncellenmesi</w:t>
-      </w:r>
-      <w:r>
-        <w:rPr>
-          <w:rFonts w:ascii="Cascadia Mono" w:hAnsi="Cascadia Mono"/>
-        </w:rPr>
-        <w:t xml:space="preserve"> Gerektiği Nasıl Anlaşılıyor?</w:t>
+        <w:t xml:space="preserve"> Açısından Bir Verinin Güncellenmesi Gerektiği Nasıl Anlaşılıyor?</w:t>
       </w:r>
     </w:p>
     <w:p>
@@ -13293,14 +13221,249 @@
         </w:rPr>
         <w:br/>
       </w:r>
-    </w:p>
-    <w:p>
-      <w:pPr>
-        <w:jc w:val="both"/>
-        <w:rPr>
-          <w:rFonts w:ascii="Cascadia Mono" w:hAnsi="Cascadia Mono"/>
-        </w:rPr>
-      </w:pPr>
+      <w:r>
+        <w:rPr>
+          <w:rFonts w:ascii="Cascadia Mono" w:hAnsi="Cascadia Mono"/>
+        </w:rPr>
+        <w:t>Veri Nasıl Silinir?</w:t>
+      </w:r>
+    </w:p>
+    <w:p>
+      <w:pPr>
+        <w:jc w:val="both"/>
+        <w:rPr>
+          <w:rFonts w:ascii="Cascadia Mono" w:hAnsi="Cascadia Mono"/>
+        </w:rPr>
+      </w:pPr>
+      <w:r>
+        <w:rPr>
+          <w:rFonts w:ascii="Cascadia Mono" w:hAnsi="Cascadia Mono"/>
+        </w:rPr>
+        <w:t xml:space="preserve">Güncelleme işleminde olduğu gibi yine aynı şekilde işlem yapılacak olan veriyi </w:t>
+      </w:r>
+      <w:proofErr w:type="spellStart"/>
+      <w:r>
+        <w:rPr>
+          <w:rFonts w:ascii="Cascadia Mono" w:hAnsi="Cascadia Mono"/>
+        </w:rPr>
+        <w:t>veritabanından</w:t>
+      </w:r>
+      <w:proofErr w:type="spellEnd"/>
+      <w:r>
+        <w:rPr>
+          <w:rFonts w:ascii="Cascadia Mono" w:hAnsi="Cascadia Mono"/>
+        </w:rPr>
+        <w:t xml:space="preserve"> çekip gerekli işlemleri yaptıktan sonra </w:t>
+      </w:r>
+      <w:proofErr w:type="spellStart"/>
+      <w:r>
+        <w:rPr>
+          <w:rFonts w:ascii="Cascadia Mono" w:hAnsi="Cascadia Mono"/>
+        </w:rPr>
+        <w:t>SaveChanges</w:t>
+      </w:r>
+      <w:proofErr w:type="spellEnd"/>
+      <w:r>
+        <w:rPr>
+          <w:rFonts w:ascii="Cascadia Mono" w:hAnsi="Cascadia Mono"/>
+        </w:rPr>
+        <w:t xml:space="preserve"> fonksiyonu çağrılarak işlem sonlandırılır. Silme işleminde </w:t>
+      </w:r>
+      <w:proofErr w:type="spellStart"/>
+      <w:r>
+        <w:rPr>
+          <w:rFonts w:ascii="Cascadia Mono" w:hAnsi="Cascadia Mono"/>
+        </w:rPr>
+        <w:t>EntityState</w:t>
+      </w:r>
+      <w:proofErr w:type="spellEnd"/>
+      <w:r>
+        <w:rPr>
+          <w:rFonts w:ascii="Cascadia Mono" w:hAnsi="Cascadia Mono"/>
+        </w:rPr>
+        <w:t xml:space="preserve"> </w:t>
+      </w:r>
+      <w:proofErr w:type="spellStart"/>
+      <w:r>
+        <w:rPr>
+          <w:rFonts w:ascii="Cascadia Mono" w:hAnsi="Cascadia Mono"/>
+        </w:rPr>
+        <w:t>Delete</w:t>
+      </w:r>
+      <w:proofErr w:type="spellEnd"/>
+      <w:r>
+        <w:rPr>
+          <w:rFonts w:ascii="Cascadia Mono" w:hAnsi="Cascadia Mono"/>
+        </w:rPr>
+        <w:t xml:space="preserve"> olarak işlenir. Yine güncelleme işleminde olduğu gibi </w:t>
+      </w:r>
+      <w:proofErr w:type="spellStart"/>
+      <w:r>
+        <w:rPr>
+          <w:rFonts w:ascii="Cascadia Mono" w:hAnsi="Cascadia Mono"/>
+        </w:rPr>
+        <w:t>savechanges</w:t>
+      </w:r>
+      <w:proofErr w:type="spellEnd"/>
+      <w:r>
+        <w:rPr>
+          <w:rFonts w:ascii="Cascadia Mono" w:hAnsi="Cascadia Mono"/>
+        </w:rPr>
+        <w:t xml:space="preserve"> </w:t>
+      </w:r>
+      <w:proofErr w:type="spellStart"/>
+      <w:r>
+        <w:rPr>
+          <w:rFonts w:ascii="Cascadia Mono" w:hAnsi="Cascadia Mono"/>
+        </w:rPr>
+        <w:t>fonskiyonunu</w:t>
+      </w:r>
+      <w:proofErr w:type="spellEnd"/>
+      <w:r>
+        <w:rPr>
+          <w:rFonts w:ascii="Cascadia Mono" w:hAnsi="Cascadia Mono"/>
+        </w:rPr>
+        <w:t xml:space="preserve"> verimli kullanarak [her işlem(</w:t>
+      </w:r>
+      <w:proofErr w:type="spellStart"/>
+      <w:r>
+        <w:rPr>
+          <w:rFonts w:ascii="Cascadia Mono" w:hAnsi="Cascadia Mono"/>
+        </w:rPr>
+        <w:t>update-delete</w:t>
+      </w:r>
+      <w:proofErr w:type="spellEnd"/>
+      <w:r>
+        <w:rPr>
+          <w:rFonts w:ascii="Cascadia Mono" w:hAnsi="Cascadia Mono"/>
+        </w:rPr>
+        <w:t xml:space="preserve">) sonrasında </w:t>
+      </w:r>
+      <w:proofErr w:type="spellStart"/>
+      <w:r>
+        <w:rPr>
+          <w:rFonts w:ascii="Cascadia Mono" w:hAnsi="Cascadia Mono"/>
+        </w:rPr>
+        <w:t>değilde</w:t>
+      </w:r>
+      <w:proofErr w:type="spellEnd"/>
+      <w:r>
+        <w:rPr>
+          <w:rFonts w:ascii="Cascadia Mono" w:hAnsi="Cascadia Mono"/>
+        </w:rPr>
+        <w:t xml:space="preserve"> tüm işlemler bittikten sonra bize </w:t>
+      </w:r>
+      <w:proofErr w:type="spellStart"/>
+      <w:r>
+        <w:rPr>
+          <w:rFonts w:ascii="Cascadia Mono" w:hAnsi="Cascadia Mono"/>
+        </w:rPr>
+        <w:t>trasactiondan</w:t>
+      </w:r>
+      <w:proofErr w:type="spellEnd"/>
+      <w:r>
+        <w:rPr>
+          <w:rFonts w:ascii="Cascadia Mono" w:hAnsi="Cascadia Mono"/>
+        </w:rPr>
+        <w:t xml:space="preserve"> tasarruf etmemize yardımcı olacaktır].</w:t>
+      </w:r>
+    </w:p>
+    <w:p>
+      <w:pPr>
+        <w:jc w:val="center"/>
+        <w:rPr>
+          <w:rFonts w:ascii="Cascadia Mono" w:hAnsi="Cascadia Mono"/>
+        </w:rPr>
+      </w:pPr>
+      <w:r>
+        <w:rPr>
+          <w:noProof/>
+        </w:rPr>
+        <w:drawing>
+          <wp:inline distT="0" distB="0" distL="0" distR="0" wp14:anchorId="55823363" wp14:editId="014512AC">
+            <wp:extent cx="5188799" cy="3922486"/>
+            <wp:effectExtent l="0" t="0" r="0" b="1905"/>
+            <wp:docPr id="6" name="Resim 6"/>
+            <wp:cNvGraphicFramePr>
+              <a:graphicFrameLocks xmlns:a="http://schemas.openxmlformats.org/drawingml/2006/main" noChangeAspect="1"/>
+            </wp:cNvGraphicFramePr>
+            <a:graphic xmlns:a="http://schemas.openxmlformats.org/drawingml/2006/main">
+              <a:graphicData uri="http://schemas.openxmlformats.org/drawingml/2006/picture">
+                <pic:pic xmlns:pic="http://schemas.openxmlformats.org/drawingml/2006/picture">
+                  <pic:nvPicPr>
+                    <pic:cNvPr id="1" name=""/>
+                    <pic:cNvPicPr/>
+                  </pic:nvPicPr>
+                  <pic:blipFill>
+                    <a:blip r:embed="rId56"/>
+                    <a:stretch>
+                      <a:fillRect/>
+                    </a:stretch>
+                  </pic:blipFill>
+                  <pic:spPr>
+                    <a:xfrm>
+                      <a:off x="0" y="0"/>
+                      <a:ext cx="5193649" cy="3926153"/>
+                    </a:xfrm>
+                    <a:prstGeom prst="rect">
+                      <a:avLst/>
+                    </a:prstGeom>
+                  </pic:spPr>
+                </pic:pic>
+              </a:graphicData>
+            </a:graphic>
+          </wp:inline>
+        </w:drawing>
+      </w:r>
+    </w:p>
+    <w:p>
+      <w:pPr>
+        <w:jc w:val="center"/>
+        <w:rPr>
+          <w:rFonts w:ascii="Cascadia Mono" w:hAnsi="Cascadia Mono"/>
+        </w:rPr>
+      </w:pPr>
+      <w:r>
+        <w:rPr>
+          <w:noProof/>
+        </w:rPr>
+        <w:lastRenderedPageBreak/>
+        <w:drawing>
+          <wp:inline distT="0" distB="0" distL="0" distR="0" wp14:anchorId="42BB71B9" wp14:editId="1A53F58E">
+            <wp:extent cx="5760720" cy="1177290"/>
+            <wp:effectExtent l="0" t="0" r="0" b="3810"/>
+            <wp:docPr id="23" name="Resim 23"/>
+            <wp:cNvGraphicFramePr>
+              <a:graphicFrameLocks xmlns:a="http://schemas.openxmlformats.org/drawingml/2006/main" noChangeAspect="1"/>
+            </wp:cNvGraphicFramePr>
+            <a:graphic xmlns:a="http://schemas.openxmlformats.org/drawingml/2006/main">
+              <a:graphicData uri="http://schemas.openxmlformats.org/drawingml/2006/picture">
+                <pic:pic xmlns:pic="http://schemas.openxmlformats.org/drawingml/2006/picture">
+                  <pic:nvPicPr>
+                    <pic:cNvPr id="1" name=""/>
+                    <pic:cNvPicPr/>
+                  </pic:nvPicPr>
+                  <pic:blipFill>
+                    <a:blip r:embed="rId57"/>
+                    <a:stretch>
+                      <a:fillRect/>
+                    </a:stretch>
+                  </pic:blipFill>
+                  <pic:spPr>
+                    <a:xfrm>
+                      <a:off x="0" y="0"/>
+                      <a:ext cx="5760720" cy="1177290"/>
+                    </a:xfrm>
+                    <a:prstGeom prst="rect">
+                      <a:avLst/>
+                    </a:prstGeom>
+                  </pic:spPr>
+                </pic:pic>
+              </a:graphicData>
+            </a:graphic>
+          </wp:inline>
+        </w:drawing>
+      </w:r>
     </w:p>
     <w:sectPr>
       <w:pgSz w:w="11906" w:h="16838"/>

</xml_diff>

<commit_message>
Çoğul veri getiren sorgulama fonksiyonları
</commit_message>
<xml_diff>
--- a/Not/EntityFrameworkCore.docx
+++ b/Not/EntityFrameworkCore.docx
@@ -7537,9 +7537,9 @@
           <w:noProof/>
         </w:rPr>
         <w:drawing>
-          <wp:inline distT="0" distB="0" distL="0" distR="0" wp14:anchorId="1FB2FFE6" wp14:editId="310FEC87">
-            <wp:extent cx="5133975" cy="1857375"/>
-            <wp:effectExtent l="0" t="0" r="9525" b="9525"/>
+          <wp:inline distT="0" distB="0" distL="0" distR="0" wp14:anchorId="1FB2FFE6" wp14:editId="341366E3">
+            <wp:extent cx="4867275" cy="1760888"/>
+            <wp:effectExtent l="0" t="0" r="0" b="0"/>
             <wp:docPr id="54" name="Resim 54"/>
             <wp:cNvGraphicFramePr>
               <a:graphicFrameLocks xmlns:a="http://schemas.openxmlformats.org/drawingml/2006/main" noChangeAspect="1"/>
@@ -7560,7 +7560,7 @@
                   <pic:spPr>
                     <a:xfrm>
                       <a:off x="0" y="0"/>
-                      <a:ext cx="5133975" cy="1857375"/>
+                      <a:ext cx="4872121" cy="1762641"/>
                     </a:xfrm>
                     <a:prstGeom prst="rect">
                       <a:avLst/>
@@ -7600,9 +7600,9 @@
           <w:noProof/>
         </w:rPr>
         <w:drawing>
-          <wp:inline distT="0" distB="0" distL="0" distR="0" wp14:anchorId="67D69A1C" wp14:editId="2EE312EB">
-            <wp:extent cx="2905125" cy="1238250"/>
-            <wp:effectExtent l="0" t="0" r="9525" b="0"/>
+          <wp:inline distT="0" distB="0" distL="0" distR="0" wp14:anchorId="67D69A1C" wp14:editId="6271F71E">
+            <wp:extent cx="2266950" cy="966241"/>
+            <wp:effectExtent l="0" t="0" r="0" b="5715"/>
             <wp:docPr id="55" name="Resim 55"/>
             <wp:cNvGraphicFramePr>
               <a:graphicFrameLocks xmlns:a="http://schemas.openxmlformats.org/drawingml/2006/main" noChangeAspect="1"/>
@@ -7623,7 +7623,7 @@
                   <pic:spPr>
                     <a:xfrm>
                       <a:off x="0" y="0"/>
-                      <a:ext cx="2905125" cy="1238250"/>
+                      <a:ext cx="2284335" cy="973651"/>
                     </a:xfrm>
                     <a:prstGeom prst="rect">
                       <a:avLst/>
@@ -7645,6 +7645,621 @@
           <w:bCs/>
         </w:rPr>
       </w:pPr>
+    </w:p>
+    <w:p>
+      <w:pPr>
+        <w:jc w:val="both"/>
+        <w:rPr>
+          <w:rFonts w:ascii="Cascadia Mono" w:hAnsi="Cascadia Mono"/>
+        </w:rPr>
+      </w:pPr>
+      <w:r>
+        <w:rPr>
+          <w:rFonts w:ascii="Cascadia Mono" w:hAnsi="Cascadia Mono"/>
+        </w:rPr>
+        <w:t>Çoğul Veri Getiren Sorgulama Fonksiyonları:</w:t>
+      </w:r>
+    </w:p>
+    <w:p>
+      <w:pPr>
+        <w:jc w:val="both"/>
+        <w:rPr>
+          <w:rFonts w:ascii="Cascadia Mono" w:hAnsi="Cascadia Mono"/>
+        </w:rPr>
+      </w:pPr>
+      <w:r>
+        <w:rPr>
+          <w:rFonts w:ascii="Cascadia Mono" w:hAnsi="Cascadia Mono"/>
+        </w:rPr>
+        <w:t>ToList: Üretilen sorguyu execute eder.</w:t>
+      </w:r>
+    </w:p>
+    <w:p>
+      <w:pPr>
+        <w:jc w:val="both"/>
+        <w:rPr>
+          <w:rFonts w:ascii="Cascadia Mono" w:hAnsi="Cascadia Mono"/>
+        </w:rPr>
+      </w:pPr>
+      <w:r>
+        <w:rPr>
+          <w:noProof/>
+        </w:rPr>
+        <w:drawing>
+          <wp:inline distT="0" distB="0" distL="0" distR="0" wp14:anchorId="56BD7B61" wp14:editId="6BECCDCF">
+            <wp:extent cx="4806600" cy="809625"/>
+            <wp:effectExtent l="0" t="0" r="0" b="0"/>
+            <wp:docPr id="56" name="Resim 56"/>
+            <wp:cNvGraphicFramePr>
+              <a:graphicFrameLocks xmlns:a="http://schemas.openxmlformats.org/drawingml/2006/main" noChangeAspect="1"/>
+            </wp:cNvGraphicFramePr>
+            <a:graphic xmlns:a="http://schemas.openxmlformats.org/drawingml/2006/main">
+              <a:graphicData uri="http://schemas.openxmlformats.org/drawingml/2006/picture">
+                <pic:pic xmlns:pic="http://schemas.openxmlformats.org/drawingml/2006/picture">
+                  <pic:nvPicPr>
+                    <pic:cNvPr id="1" name=""/>
+                    <pic:cNvPicPr/>
+                  </pic:nvPicPr>
+                  <pic:blipFill>
+                    <a:blip r:embed="rId63"/>
+                    <a:stretch>
+                      <a:fillRect/>
+                    </a:stretch>
+                  </pic:blipFill>
+                  <pic:spPr>
+                    <a:xfrm>
+                      <a:off x="0" y="0"/>
+                      <a:ext cx="4906161" cy="826395"/>
+                    </a:xfrm>
+                    <a:prstGeom prst="rect">
+                      <a:avLst/>
+                    </a:prstGeom>
+                  </pic:spPr>
+                </pic:pic>
+              </a:graphicData>
+            </a:graphic>
+          </wp:inline>
+        </w:drawing>
+      </w:r>
+    </w:p>
+    <w:p>
+      <w:pPr>
+        <w:jc w:val="both"/>
+        <w:rPr>
+          <w:rFonts w:ascii="Cascadia Mono" w:hAnsi="Cascadia Mono"/>
+        </w:rPr>
+      </w:pPr>
+      <w:r>
+        <w:rPr>
+          <w:rFonts w:ascii="Cascadia Mono" w:hAnsi="Cascadia Mono"/>
+        </w:rPr>
+        <w:lastRenderedPageBreak/>
+        <w:t>Where Fonksiyonu: Oluşturulan sorguya where şartı eklememizi sağlar</w:t>
+      </w:r>
+    </w:p>
+    <w:p>
+      <w:pPr>
+        <w:jc w:val="both"/>
+        <w:rPr>
+          <w:rFonts w:ascii="Cascadia Mono" w:hAnsi="Cascadia Mono"/>
+        </w:rPr>
+      </w:pPr>
+      <w:r>
+        <w:rPr>
+          <w:rFonts w:ascii="Cascadia Mono" w:hAnsi="Cascadia Mono"/>
+        </w:rPr>
+        <w:t>Method syntax:</w:t>
+      </w:r>
+    </w:p>
+    <w:p>
+      <w:pPr>
+        <w:jc w:val="both"/>
+        <w:rPr>
+          <w:rFonts w:ascii="Cascadia Mono" w:hAnsi="Cascadia Mono"/>
+        </w:rPr>
+      </w:pPr>
+      <w:r>
+        <w:rPr>
+          <w:noProof/>
+        </w:rPr>
+        <w:drawing>
+          <wp:inline distT="0" distB="0" distL="0" distR="0" wp14:anchorId="386EDD76" wp14:editId="7C6979D3">
+            <wp:extent cx="5760720" cy="835025"/>
+            <wp:effectExtent l="0" t="0" r="0" b="3175"/>
+            <wp:docPr id="58" name="Resim 58"/>
+            <wp:cNvGraphicFramePr>
+              <a:graphicFrameLocks xmlns:a="http://schemas.openxmlformats.org/drawingml/2006/main" noChangeAspect="1"/>
+            </wp:cNvGraphicFramePr>
+            <a:graphic xmlns:a="http://schemas.openxmlformats.org/drawingml/2006/main">
+              <a:graphicData uri="http://schemas.openxmlformats.org/drawingml/2006/picture">
+                <pic:pic xmlns:pic="http://schemas.openxmlformats.org/drawingml/2006/picture">
+                  <pic:nvPicPr>
+                    <pic:cNvPr id="1" name=""/>
+                    <pic:cNvPicPr/>
+                  </pic:nvPicPr>
+                  <pic:blipFill>
+                    <a:blip r:embed="rId64"/>
+                    <a:stretch>
+                      <a:fillRect/>
+                    </a:stretch>
+                  </pic:blipFill>
+                  <pic:spPr>
+                    <a:xfrm>
+                      <a:off x="0" y="0"/>
+                      <a:ext cx="5760720" cy="835025"/>
+                    </a:xfrm>
+                    <a:prstGeom prst="rect">
+                      <a:avLst/>
+                    </a:prstGeom>
+                  </pic:spPr>
+                </pic:pic>
+              </a:graphicData>
+            </a:graphic>
+          </wp:inline>
+        </w:drawing>
+      </w:r>
+    </w:p>
+    <w:p>
+      <w:pPr>
+        <w:jc w:val="both"/>
+        <w:rPr>
+          <w:rFonts w:ascii="Cascadia Mono" w:hAnsi="Cascadia Mono"/>
+        </w:rPr>
+      </w:pPr>
+      <w:r>
+        <w:rPr>
+          <w:rFonts w:ascii="Cascadia Mono" w:hAnsi="Cascadia Mono"/>
+        </w:rPr>
+        <w:t>Query syntax:</w:t>
+      </w:r>
+    </w:p>
+    <w:p>
+      <w:pPr>
+        <w:jc w:val="center"/>
+        <w:rPr>
+          <w:rFonts w:ascii="Cascadia Mono" w:hAnsi="Cascadia Mono"/>
+          <w:b/>
+          <w:bCs/>
+        </w:rPr>
+      </w:pPr>
+      <w:r>
+        <w:rPr>
+          <w:noProof/>
+        </w:rPr>
+        <w:drawing>
+          <wp:inline distT="0" distB="0" distL="0" distR="0" wp14:anchorId="74900EFC" wp14:editId="559BCAC3">
+            <wp:extent cx="4781550" cy="885825"/>
+            <wp:effectExtent l="0" t="0" r="0" b="9525"/>
+            <wp:docPr id="59" name="Resim 59"/>
+            <wp:cNvGraphicFramePr>
+              <a:graphicFrameLocks xmlns:a="http://schemas.openxmlformats.org/drawingml/2006/main" noChangeAspect="1"/>
+            </wp:cNvGraphicFramePr>
+            <a:graphic xmlns:a="http://schemas.openxmlformats.org/drawingml/2006/main">
+              <a:graphicData uri="http://schemas.openxmlformats.org/drawingml/2006/picture">
+                <pic:pic xmlns:pic="http://schemas.openxmlformats.org/drawingml/2006/picture">
+                  <pic:nvPicPr>
+                    <pic:cNvPr id="1" name=""/>
+                    <pic:cNvPicPr/>
+                  </pic:nvPicPr>
+                  <pic:blipFill>
+                    <a:blip r:embed="rId65"/>
+                    <a:stretch>
+                      <a:fillRect/>
+                    </a:stretch>
+                  </pic:blipFill>
+                  <pic:spPr>
+                    <a:xfrm>
+                      <a:off x="0" y="0"/>
+                      <a:ext cx="4781550" cy="885825"/>
+                    </a:xfrm>
+                    <a:prstGeom prst="rect">
+                      <a:avLst/>
+                    </a:prstGeom>
+                  </pic:spPr>
+                </pic:pic>
+              </a:graphicData>
+            </a:graphic>
+          </wp:inline>
+        </w:drawing>
+      </w:r>
+    </w:p>
+    <w:p>
+      <w:pPr>
+        <w:rPr>
+          <w:rFonts w:ascii="Cascadia Mono" w:hAnsi="Cascadia Mono"/>
+          <w:b/>
+          <w:bCs/>
+        </w:rPr>
+      </w:pPr>
+    </w:p>
+    <w:p>
+      <w:pPr>
+        <w:jc w:val="both"/>
+        <w:rPr>
+          <w:rFonts w:ascii="Cascadia Mono" w:hAnsi="Cascadia Mono"/>
+        </w:rPr>
+      </w:pPr>
+      <w:r>
+        <w:rPr>
+          <w:rFonts w:ascii="Cascadia Mono" w:hAnsi="Cascadia Mono"/>
+        </w:rPr>
+        <w:t>OrderBy Fonk</w:t>
+      </w:r>
+      <w:r>
+        <w:rPr>
+          <w:rFonts w:ascii="Cascadia Mono" w:hAnsi="Cascadia Mono"/>
+        </w:rPr>
+        <w:t>s</w:t>
+      </w:r>
+      <w:r>
+        <w:rPr>
+          <w:rFonts w:ascii="Cascadia Mono" w:hAnsi="Cascadia Mono"/>
+        </w:rPr>
+        <w:t>iyonu: Sorgu üzerinde sıralama yapmamızı sağlayan fonksiyondur.</w:t>
+      </w:r>
+    </w:p>
+    <w:p>
+      <w:pPr>
+        <w:jc w:val="center"/>
+        <w:rPr>
+          <w:rFonts w:ascii="Cascadia Mono" w:hAnsi="Cascadia Mono"/>
+          <w:b/>
+          <w:bCs/>
+        </w:rPr>
+      </w:pPr>
+      <w:r>
+        <w:rPr>
+          <w:noProof/>
+        </w:rPr>
+        <w:drawing>
+          <wp:inline distT="0" distB="0" distL="0" distR="0" wp14:anchorId="2502F04D" wp14:editId="7CC97610">
+            <wp:extent cx="5438775" cy="1781175"/>
+            <wp:effectExtent l="0" t="0" r="9525" b="9525"/>
+            <wp:docPr id="60" name="Resim 60"/>
+            <wp:cNvGraphicFramePr>
+              <a:graphicFrameLocks xmlns:a="http://schemas.openxmlformats.org/drawingml/2006/main" noChangeAspect="1"/>
+            </wp:cNvGraphicFramePr>
+            <a:graphic xmlns:a="http://schemas.openxmlformats.org/drawingml/2006/main">
+              <a:graphicData uri="http://schemas.openxmlformats.org/drawingml/2006/picture">
+                <pic:pic xmlns:pic="http://schemas.openxmlformats.org/drawingml/2006/picture">
+                  <pic:nvPicPr>
+                    <pic:cNvPr id="1" name=""/>
+                    <pic:cNvPicPr/>
+                  </pic:nvPicPr>
+                  <pic:blipFill>
+                    <a:blip r:embed="rId66"/>
+                    <a:stretch>
+                      <a:fillRect/>
+                    </a:stretch>
+                  </pic:blipFill>
+                  <pic:spPr>
+                    <a:xfrm>
+                      <a:off x="0" y="0"/>
+                      <a:ext cx="5438775" cy="1781175"/>
+                    </a:xfrm>
+                    <a:prstGeom prst="rect">
+                      <a:avLst/>
+                    </a:prstGeom>
+                  </pic:spPr>
+                </pic:pic>
+              </a:graphicData>
+            </a:graphic>
+          </wp:inline>
+        </w:drawing>
+      </w:r>
+    </w:p>
+    <w:p>
+      <w:pPr>
+        <w:jc w:val="center"/>
+        <w:rPr>
+          <w:rFonts w:ascii="Cascadia Mono" w:hAnsi="Cascadia Mono"/>
+          <w:b/>
+          <w:bCs/>
+        </w:rPr>
+      </w:pPr>
+      <w:r>
+        <w:rPr>
+          <w:noProof/>
+        </w:rPr>
+        <w:drawing>
+          <wp:inline distT="0" distB="0" distL="0" distR="0" wp14:anchorId="2C7F9F6F" wp14:editId="37142C5B">
+            <wp:extent cx="4076700" cy="1704975"/>
+            <wp:effectExtent l="0" t="0" r="0" b="9525"/>
+            <wp:docPr id="61" name="Resim 61"/>
+            <wp:cNvGraphicFramePr>
+              <a:graphicFrameLocks xmlns:a="http://schemas.openxmlformats.org/drawingml/2006/main" noChangeAspect="1"/>
+            </wp:cNvGraphicFramePr>
+            <a:graphic xmlns:a="http://schemas.openxmlformats.org/drawingml/2006/main">
+              <a:graphicData uri="http://schemas.openxmlformats.org/drawingml/2006/picture">
+                <pic:pic xmlns:pic="http://schemas.openxmlformats.org/drawingml/2006/picture">
+                  <pic:nvPicPr>
+                    <pic:cNvPr id="1" name=""/>
+                    <pic:cNvPicPr/>
+                  </pic:nvPicPr>
+                  <pic:blipFill>
+                    <a:blip r:embed="rId67"/>
+                    <a:stretch>
+                      <a:fillRect/>
+                    </a:stretch>
+                  </pic:blipFill>
+                  <pic:spPr>
+                    <a:xfrm>
+                      <a:off x="0" y="0"/>
+                      <a:ext cx="4076700" cy="1704975"/>
+                    </a:xfrm>
+                    <a:prstGeom prst="rect">
+                      <a:avLst/>
+                    </a:prstGeom>
+                  </pic:spPr>
+                </pic:pic>
+              </a:graphicData>
+            </a:graphic>
+          </wp:inline>
+        </w:drawing>
+      </w:r>
+    </w:p>
+    <w:p>
+      <w:pPr>
+        <w:jc w:val="both"/>
+        <w:rPr>
+          <w:rFonts w:ascii="Cascadia Mono" w:hAnsi="Cascadia Mono"/>
+        </w:rPr>
+      </w:pPr>
+      <w:r>
+        <w:rPr>
+          <w:rFonts w:ascii="Cascadia Mono" w:hAnsi="Cascadia Mono"/>
+        </w:rPr>
+        <w:t>OrderBy metodu default olarak artan(ascending) olarak sıralar ancak OrderByDescending metodu ile azalan olarak sıralayabiliriz.</w:t>
+      </w:r>
+    </w:p>
+    <w:p>
+      <w:pPr>
+        <w:jc w:val="both"/>
+        <w:rPr>
+          <w:rFonts w:ascii="Cascadia Mono" w:hAnsi="Cascadia Mono"/>
+        </w:rPr>
+      </w:pPr>
+      <w:r>
+        <w:rPr>
+          <w:noProof/>
+        </w:rPr>
+        <w:drawing>
+          <wp:inline distT="0" distB="0" distL="0" distR="0" wp14:anchorId="3E4FB1C8" wp14:editId="12641336">
+            <wp:extent cx="5619750" cy="695325"/>
+            <wp:effectExtent l="0" t="0" r="0" b="9525"/>
+            <wp:docPr id="63" name="Resim 63"/>
+            <wp:cNvGraphicFramePr>
+              <a:graphicFrameLocks xmlns:a="http://schemas.openxmlformats.org/drawingml/2006/main" noChangeAspect="1"/>
+            </wp:cNvGraphicFramePr>
+            <a:graphic xmlns:a="http://schemas.openxmlformats.org/drawingml/2006/main">
+              <a:graphicData uri="http://schemas.openxmlformats.org/drawingml/2006/picture">
+                <pic:pic xmlns:pic="http://schemas.openxmlformats.org/drawingml/2006/picture">
+                  <pic:nvPicPr>
+                    <pic:cNvPr id="1" name=""/>
+                    <pic:cNvPicPr/>
+                  </pic:nvPicPr>
+                  <pic:blipFill>
+                    <a:blip r:embed="rId68"/>
+                    <a:stretch>
+                      <a:fillRect/>
+                    </a:stretch>
+                  </pic:blipFill>
+                  <pic:spPr>
+                    <a:xfrm>
+                      <a:off x="0" y="0"/>
+                      <a:ext cx="5619750" cy="695325"/>
+                    </a:xfrm>
+                    <a:prstGeom prst="rect">
+                      <a:avLst/>
+                    </a:prstGeom>
+                  </pic:spPr>
+                </pic:pic>
+              </a:graphicData>
+            </a:graphic>
+          </wp:inline>
+        </w:drawing>
+      </w:r>
+    </w:p>
+    <w:p>
+      <w:pPr>
+        <w:jc w:val="center"/>
+        <w:rPr>
+          <w:rFonts w:ascii="Cascadia Mono" w:hAnsi="Cascadia Mono"/>
+        </w:rPr>
+      </w:pPr>
+      <w:r>
+        <w:rPr>
+          <w:noProof/>
+        </w:rPr>
+        <w:lastRenderedPageBreak/>
+        <w:drawing>
+          <wp:inline distT="0" distB="0" distL="0" distR="0" wp14:anchorId="19C6C63E" wp14:editId="79AFFDAE">
+            <wp:extent cx="4514850" cy="1676400"/>
+            <wp:effectExtent l="0" t="0" r="0" b="0"/>
+            <wp:docPr id="64" name="Resim 64"/>
+            <wp:cNvGraphicFramePr>
+              <a:graphicFrameLocks xmlns:a="http://schemas.openxmlformats.org/drawingml/2006/main" noChangeAspect="1"/>
+            </wp:cNvGraphicFramePr>
+            <a:graphic xmlns:a="http://schemas.openxmlformats.org/drawingml/2006/main">
+              <a:graphicData uri="http://schemas.openxmlformats.org/drawingml/2006/picture">
+                <pic:pic xmlns:pic="http://schemas.openxmlformats.org/drawingml/2006/picture">
+                  <pic:nvPicPr>
+                    <pic:cNvPr id="1" name=""/>
+                    <pic:cNvPicPr/>
+                  </pic:nvPicPr>
+                  <pic:blipFill>
+                    <a:blip r:embed="rId69"/>
+                    <a:stretch>
+                      <a:fillRect/>
+                    </a:stretch>
+                  </pic:blipFill>
+                  <pic:spPr>
+                    <a:xfrm>
+                      <a:off x="0" y="0"/>
+                      <a:ext cx="4514850" cy="1676400"/>
+                    </a:xfrm>
+                    <a:prstGeom prst="rect">
+                      <a:avLst/>
+                    </a:prstGeom>
+                  </pic:spPr>
+                </pic:pic>
+              </a:graphicData>
+            </a:graphic>
+          </wp:inline>
+        </w:drawing>
+      </w:r>
+    </w:p>
+    <w:p>
+      <w:pPr>
+        <w:jc w:val="both"/>
+        <w:rPr>
+          <w:rFonts w:ascii="Cascadia Mono" w:hAnsi="Cascadia Mono"/>
+        </w:rPr>
+      </w:pPr>
+      <w:r>
+        <w:rPr>
+          <w:rFonts w:ascii="Cascadia Mono" w:hAnsi="Cascadia Mono"/>
+        </w:rPr>
+        <w:t>Yine bu fonksiyonu da query syntax olarak kullanabiliriz.</w:t>
+      </w:r>
+    </w:p>
+    <w:p>
+      <w:pPr>
+        <w:jc w:val="both"/>
+        <w:rPr>
+          <w:rFonts w:ascii="Cascadia Mono" w:hAnsi="Cascadia Mono"/>
+        </w:rPr>
+      </w:pPr>
+      <w:r>
+        <w:rPr>
+          <w:noProof/>
+        </w:rPr>
+        <w:drawing>
+          <wp:inline distT="0" distB="0" distL="0" distR="0" wp14:anchorId="75EF9566" wp14:editId="4CF05182">
+            <wp:extent cx="5760720" cy="1539240"/>
+            <wp:effectExtent l="0" t="0" r="0" b="3810"/>
+            <wp:docPr id="65" name="Resim 65"/>
+            <wp:cNvGraphicFramePr>
+              <a:graphicFrameLocks xmlns:a="http://schemas.openxmlformats.org/drawingml/2006/main" noChangeAspect="1"/>
+            </wp:cNvGraphicFramePr>
+            <a:graphic xmlns:a="http://schemas.openxmlformats.org/drawingml/2006/main">
+              <a:graphicData uri="http://schemas.openxmlformats.org/drawingml/2006/picture">
+                <pic:pic xmlns:pic="http://schemas.openxmlformats.org/drawingml/2006/picture">
+                  <pic:nvPicPr>
+                    <pic:cNvPr id="1" name=""/>
+                    <pic:cNvPicPr/>
+                  </pic:nvPicPr>
+                  <pic:blipFill>
+                    <a:blip r:embed="rId70"/>
+                    <a:stretch>
+                      <a:fillRect/>
+                    </a:stretch>
+                  </pic:blipFill>
+                  <pic:spPr>
+                    <a:xfrm>
+                      <a:off x="0" y="0"/>
+                      <a:ext cx="5760720" cy="1539240"/>
+                    </a:xfrm>
+                    <a:prstGeom prst="rect">
+                      <a:avLst/>
+                    </a:prstGeom>
+                  </pic:spPr>
+                </pic:pic>
+              </a:graphicData>
+            </a:graphic>
+          </wp:inline>
+        </w:drawing>
+      </w:r>
+    </w:p>
+    <w:p>
+      <w:pPr>
+        <w:jc w:val="both"/>
+        <w:rPr>
+          <w:rFonts w:ascii="Cascadia Mono" w:hAnsi="Cascadia Mono"/>
+        </w:rPr>
+      </w:pPr>
+    </w:p>
+    <w:p>
+      <w:pPr>
+        <w:jc w:val="both"/>
+        <w:rPr>
+          <w:rFonts w:ascii="Cascadia Mono" w:hAnsi="Cascadia Mono"/>
+        </w:rPr>
+      </w:pPr>
+      <w:r>
+        <w:rPr>
+          <w:rFonts w:ascii="Cascadia Mono" w:hAnsi="Cascadia Mono"/>
+        </w:rPr>
+        <w:t>ThenBy Fonksiyonu:</w:t>
+      </w:r>
+      <w:r>
+        <w:rPr>
+          <w:rFonts w:ascii="Cascadia Mono" w:hAnsi="Cascadia Mono"/>
+        </w:rPr>
+        <w:t xml:space="preserve"> Ordery üzerinde yapılan sıralamaya farklı kolonlara da uygulamamızı sağlayan fonksiyondur.</w:t>
+      </w:r>
+    </w:p>
+    <w:p>
+      <w:pPr>
+        <w:jc w:val="both"/>
+        <w:rPr>
+          <w:rFonts w:ascii="Cascadia Mono" w:hAnsi="Cascadia Mono"/>
+        </w:rPr>
+      </w:pPr>
+      <w:r>
+        <w:rPr>
+          <w:noProof/>
+        </w:rPr>
+        <w:drawing>
+          <wp:inline distT="0" distB="0" distL="0" distR="0" wp14:anchorId="107430EF" wp14:editId="7D90972F">
+            <wp:extent cx="5760720" cy="1673860"/>
+            <wp:effectExtent l="0" t="0" r="0" b="2540"/>
+            <wp:docPr id="66" name="Resim 66"/>
+            <wp:cNvGraphicFramePr>
+              <a:graphicFrameLocks xmlns:a="http://schemas.openxmlformats.org/drawingml/2006/main" noChangeAspect="1"/>
+            </wp:cNvGraphicFramePr>
+            <a:graphic xmlns:a="http://schemas.openxmlformats.org/drawingml/2006/main">
+              <a:graphicData uri="http://schemas.openxmlformats.org/drawingml/2006/picture">
+                <pic:pic xmlns:pic="http://schemas.openxmlformats.org/drawingml/2006/picture">
+                  <pic:nvPicPr>
+                    <pic:cNvPr id="1" name=""/>
+                    <pic:cNvPicPr/>
+                  </pic:nvPicPr>
+                  <pic:blipFill>
+                    <a:blip r:embed="rId71"/>
+                    <a:stretch>
+                      <a:fillRect/>
+                    </a:stretch>
+                  </pic:blipFill>
+                  <pic:spPr>
+                    <a:xfrm>
+                      <a:off x="0" y="0"/>
+                      <a:ext cx="5760720" cy="1673860"/>
+                    </a:xfrm>
+                    <a:prstGeom prst="rect">
+                      <a:avLst/>
+                    </a:prstGeom>
+                  </pic:spPr>
+                </pic:pic>
+              </a:graphicData>
+            </a:graphic>
+          </wp:inline>
+        </w:drawing>
+      </w:r>
+    </w:p>
+    <w:p>
+      <w:pPr>
+        <w:jc w:val="both"/>
+        <w:rPr>
+          <w:rFonts w:ascii="Cascadia Mono" w:hAnsi="Cascadia Mono"/>
+        </w:rPr>
+      </w:pPr>
+      <w:r>
+        <w:rPr>
+          <w:rFonts w:ascii="Cascadia Mono" w:hAnsi="Cascadia Mono"/>
+        </w:rPr>
+        <w:t>Eğer ki Stock aynı olanlar var ise bu seferde idye göre sıraya sokacaktır.</w:t>
+      </w:r>
     </w:p>
     <w:sectPr>
       <w:pgSz w:w="11906" w:h="16838"/>

</xml_diff>

<commit_message>
Sorgu sonucu dönüşüm fonskiyonları
</commit_message>
<xml_diff>
--- a/Not/EntityFrameworkCore.docx
+++ b/Not/EntityFrameworkCore.docx
@@ -291,7 +291,6 @@
         </w:rPr>
       </w:pPr>
       <w:proofErr w:type="spellStart"/>
-      <w:proofErr w:type="gramStart"/>
       <w:r>
         <w:rPr>
           <w:rFonts w:ascii="Cascadia Mono" w:hAnsi="Cascadia Mono"/>
@@ -305,7 +304,6 @@
         <w:t>md</w:t>
       </w:r>
       <w:proofErr w:type="spellEnd"/>
-      <w:proofErr w:type="gramEnd"/>
       <w:r>
         <w:rPr>
           <w:rFonts w:ascii="Cascadia Mono" w:hAnsi="Cascadia Mono"/>
@@ -413,7 +411,6 @@
         <w:t xml:space="preserve"> yüklendikten sonra herhangi bir projede kullanabilmek için </w:t>
       </w:r>
       <w:proofErr w:type="spellStart"/>
-      <w:proofErr w:type="gramStart"/>
       <w:r>
         <w:rPr>
           <w:rFonts w:ascii="Cascadia Mono" w:hAnsi="Cascadia Mono"/>
@@ -423,7 +420,6 @@
         <w:t>Microsoft.EntityFrameworkCore.Design</w:t>
       </w:r>
       <w:proofErr w:type="spellEnd"/>
-      <w:proofErr w:type="gramEnd"/>
       <w:r>
         <w:rPr>
           <w:rFonts w:ascii="Cascadia Mono" w:hAnsi="Cascadia Mono"/>
@@ -478,7 +474,6 @@
         <w:t xml:space="preserve">, PMC üzerinden talimatlar verebilmek için </w:t>
       </w:r>
       <w:proofErr w:type="spellStart"/>
-      <w:proofErr w:type="gramStart"/>
       <w:r>
         <w:rPr>
           <w:rFonts w:ascii="Cascadia Mono" w:hAnsi="Cascadia Mono"/>
@@ -488,7 +483,6 @@
         <w:t>Microsoft.EntityFrameworkCore.Tools</w:t>
       </w:r>
       <w:proofErr w:type="spellEnd"/>
-      <w:proofErr w:type="gramEnd"/>
       <w:r>
         <w:rPr>
           <w:rFonts w:ascii="Cascadia Mono" w:hAnsi="Cascadia Mono"/>
@@ -1299,7 +1293,6 @@
         <w:t xml:space="preserve"> yaklaşımının tam tersidir veya </w:t>
       </w:r>
       <w:proofErr w:type="spellStart"/>
-      <w:proofErr w:type="gramStart"/>
       <w:r>
         <w:rPr>
           <w:rFonts w:ascii="Cascadia Mono" w:hAnsi="Cascadia Mono"/>
@@ -1307,7 +1300,6 @@
         <w:t>CodeFirst,DBFirst</w:t>
       </w:r>
       <w:proofErr w:type="spellEnd"/>
-      <w:proofErr w:type="gramEnd"/>
       <w:r>
         <w:rPr>
           <w:rFonts w:ascii="Cascadia Mono" w:hAnsi="Cascadia Mono"/>
@@ -3252,7 +3244,6 @@
         </w:rPr>
       </w:pPr>
       <w:proofErr w:type="spellStart"/>
-      <w:proofErr w:type="gramStart"/>
       <w:r>
         <w:rPr>
           <w:rFonts w:ascii="Cascadia Mono" w:hAnsi="Cascadia Mono"/>
@@ -3270,7 +3261,6 @@
         <w:t>Server</w:t>
       </w:r>
       <w:proofErr w:type="spellEnd"/>
-      <w:proofErr w:type="gramEnd"/>
       <w:r>
         <w:rPr>
           <w:rStyle w:val="kvp"/>
@@ -3430,7 +3420,6 @@
         </w:rPr>
       </w:pPr>
       <w:proofErr w:type="spellStart"/>
-      <w:proofErr w:type="gramStart"/>
       <w:r>
         <w:rPr>
           <w:rFonts w:ascii="Cascadia Mono" w:hAnsi="Cascadia Mono"/>
@@ -3439,7 +3428,6 @@
         <w:t>Microsoft.EntityFrameworkCore.Tools</w:t>
       </w:r>
       <w:proofErr w:type="spellEnd"/>
-      <w:proofErr w:type="gramEnd"/>
     </w:p>
     <w:p>
       <w:pPr>
@@ -3762,7 +3750,6 @@
         </w:rPr>
       </w:pPr>
       <w:proofErr w:type="spellStart"/>
-      <w:proofErr w:type="gramStart"/>
       <w:r>
         <w:rPr>
           <w:rFonts w:ascii="Cascadia Mono" w:hAnsi="Cascadia Mono"/>
@@ -3770,7 +3757,6 @@
         <w:t>dotnet</w:t>
       </w:r>
       <w:proofErr w:type="spellEnd"/>
-      <w:proofErr w:type="gramEnd"/>
       <w:r>
         <w:rPr>
           <w:rFonts w:ascii="Cascadia Mono" w:hAnsi="Cascadia Mono"/>
@@ -3861,7 +3847,6 @@
         </w:rPr>
       </w:pPr>
       <w:proofErr w:type="spellStart"/>
-      <w:proofErr w:type="gramStart"/>
       <w:r>
         <w:rPr>
           <w:rFonts w:ascii="Cascadia Mono" w:hAnsi="Cascadia Mono"/>
@@ -3869,7 +3854,6 @@
         <w:t>Microsoft.EntityFrameworkCore.Design</w:t>
       </w:r>
       <w:proofErr w:type="spellEnd"/>
-      <w:proofErr w:type="gramEnd"/>
     </w:p>
     <w:p>
       <w:pPr>
@@ -3916,7 +3900,6 @@
         </w:rPr>
       </w:pPr>
       <w:proofErr w:type="spellStart"/>
-      <w:proofErr w:type="gramStart"/>
       <w:r>
         <w:rPr>
           <w:rFonts w:ascii="Cascadia Code" w:hAnsi="Cascadia Code"/>
@@ -3925,7 +3908,6 @@
         <w:t>dotnet</w:t>
       </w:r>
       <w:proofErr w:type="spellEnd"/>
-      <w:proofErr w:type="gramEnd"/>
       <w:r>
         <w:rPr>
           <w:rFonts w:ascii="Cascadia Code" w:hAnsi="Cascadia Code"/>
@@ -4218,7 +4200,6 @@
         </w:rPr>
       </w:pPr>
       <w:proofErr w:type="spellStart"/>
-      <w:proofErr w:type="gramStart"/>
       <w:r>
         <w:rPr>
           <w:rFonts w:ascii="Cascadia Mono" w:hAnsi="Cascadia Mono"/>
@@ -4226,7 +4207,6 @@
         <w:t>dotnet</w:t>
       </w:r>
       <w:proofErr w:type="spellEnd"/>
-      <w:proofErr w:type="gramEnd"/>
       <w:r>
         <w:rPr>
           <w:rFonts w:ascii="Cascadia Mono" w:hAnsi="Cascadia Mono"/>
@@ -5044,6 +5024,7 @@
         <w:rPr>
           <w:rFonts w:ascii="Cascadia Mono" w:hAnsi="Cascadia Mono"/>
           <w:color w:val="000000" w:themeColor="text1"/>
+          <w:highlight w:val="yellow"/>
         </w:rPr>
         <w:t>Model Güncelleme</w:t>
       </w:r>
@@ -5216,23 +5197,7 @@
           <w:rFonts w:ascii="Cascadia Mono" w:hAnsi="Cascadia Mono"/>
           <w:color w:val="000000" w:themeColor="text1"/>
         </w:rPr>
-        <w:t xml:space="preserve"> komutu kullanıldığında ilgili değişiklik ezilecek yani silinecektir. Bu sorunu yaşamamak adına ilgili değişiklikleri </w:t>
-      </w:r>
-      <w:proofErr w:type="gramStart"/>
-      <w:r>
-        <w:rPr>
-          <w:rFonts w:ascii="Cascadia Mono" w:hAnsi="Cascadia Mono"/>
-          <w:color w:val="000000" w:themeColor="text1"/>
-        </w:rPr>
-        <w:t>yada</w:t>
-      </w:r>
-      <w:proofErr w:type="gramEnd"/>
-      <w:r>
-        <w:rPr>
-          <w:rFonts w:ascii="Cascadia Mono" w:hAnsi="Cascadia Mono"/>
-          <w:color w:val="000000" w:themeColor="text1"/>
-        </w:rPr>
-        <w:t xml:space="preserve"> özelleştirmeleri </w:t>
+        <w:t xml:space="preserve"> komutu kullanıldığında ilgili değişiklik ezilecek yani silinecektir. Bu sorunu yaşamamak adına ilgili değişiklikleri yada özelleştirmeleri </w:t>
       </w:r>
       <w:proofErr w:type="spellStart"/>
       <w:r>
@@ -6195,7 +6160,6 @@
         </w:rPr>
       </w:pPr>
       <w:proofErr w:type="spellStart"/>
-      <w:proofErr w:type="gramStart"/>
       <w:r>
         <w:rPr>
           <w:rFonts w:ascii="Cascadia Mono" w:hAnsi="Cascadia Mono"/>
@@ -6203,48 +6167,20 @@
         <w:t>Microsoft.EntityFramework.Core</w:t>
       </w:r>
       <w:proofErr w:type="spellEnd"/>
-      <w:proofErr w:type="gramEnd"/>
-    </w:p>
-    <w:p>
-      <w:pPr>
-        <w:pStyle w:val="ListeParagraf"/>
-        <w:numPr>
-          <w:ilvl w:val="0"/>
-          <w:numId w:val="17"/>
-        </w:numPr>
-        <w:jc w:val="both"/>
-        <w:rPr>
-          <w:rFonts w:ascii="Cascadia Mono" w:hAnsi="Cascadia Mono"/>
-        </w:rPr>
-      </w:pPr>
+    </w:p>
+    <w:p>
+      <w:pPr>
+        <w:jc w:val="both"/>
+        <w:rPr>
+          <w:rFonts w:ascii="Cascadia Mono" w:hAnsi="Cascadia Mono"/>
+        </w:rPr>
+      </w:pPr>
+      <w:proofErr w:type="spellStart"/>
       <w:r>
         <w:rPr>
           <w:rFonts w:ascii="Cascadia Mono" w:hAnsi="Cascadia Mono"/>
         </w:rPr>
         <w:lastRenderedPageBreak/>
-        <w:t>A</w:t>
-      </w:r>
-    </w:p>
-    <w:p>
-      <w:pPr>
-        <w:jc w:val="both"/>
-        <w:rPr>
-          <w:rFonts w:ascii="Cascadia Mono" w:hAnsi="Cascadia Mono"/>
-        </w:rPr>
-      </w:pPr>
-    </w:p>
-    <w:p>
-      <w:pPr>
-        <w:jc w:val="both"/>
-        <w:rPr>
-          <w:rFonts w:ascii="Cascadia Mono" w:hAnsi="Cascadia Mono"/>
-        </w:rPr>
-      </w:pPr>
-      <w:proofErr w:type="spellStart"/>
-      <w:r>
-        <w:rPr>
-          <w:rFonts w:ascii="Cascadia Mono" w:hAnsi="Cascadia Mono"/>
-        </w:rPr>
         <w:t>Entity</w:t>
       </w:r>
       <w:proofErr w:type="spellEnd"/>
@@ -6655,7 +6591,6 @@
         <w:t xml:space="preserve"> sınıfı </w:t>
       </w:r>
       <w:proofErr w:type="spellStart"/>
-      <w:proofErr w:type="gramStart"/>
       <w:r>
         <w:rPr>
           <w:rFonts w:ascii="Cascadia Mono" w:hAnsi="Cascadia Mono"/>
@@ -6663,7 +6598,6 @@
         <w:t>Microsoft.EntityFramework.Core</w:t>
       </w:r>
       <w:proofErr w:type="spellEnd"/>
-      <w:proofErr w:type="gramEnd"/>
       <w:r>
         <w:rPr>
           <w:rFonts w:ascii="Cascadia Mono" w:hAnsi="Cascadia Mono"/>
@@ -7323,7 +7257,6 @@
         <w:t xml:space="preserve">PMC ve CLI kullanabiliriz her iki yöntem içinde </w:t>
       </w:r>
       <w:proofErr w:type="spellStart"/>
-      <w:proofErr w:type="gramStart"/>
       <w:r>
         <w:rPr>
           <w:rFonts w:ascii="Cascadia Mono" w:hAnsi="Cascadia Mono"/>
@@ -7334,7 +7267,6 @@
         <w:t>Microsoft.EntityFrameworkCore.Tools</w:t>
       </w:r>
       <w:proofErr w:type="spellEnd"/>
-      <w:proofErr w:type="gramEnd"/>
       <w:r>
         <w:rPr>
           <w:rFonts w:ascii="Cascadia Mono" w:hAnsi="Cascadia Mono"/>
@@ -8207,87 +8139,85 @@
         </w:rPr>
       </w:pPr>
       <w:proofErr w:type="spellStart"/>
-      <w:proofErr w:type="gramStart"/>
       <w:r>
         <w:rPr>
           <w:rFonts w:ascii="Cascadia Code" w:hAnsi="Cascadia Code"/>
           <w:color w:val="333333"/>
           <w:shd w:val="clear" w:color="auto" w:fill="FFFFFF"/>
         </w:rPr>
-        <w:t>remove</w:t>
-      </w:r>
-      <w:proofErr w:type="gramEnd"/>
+        <w:t>remove-migration</w:t>
+      </w:r>
+      <w:proofErr w:type="spellEnd"/>
       <w:r>
         <w:rPr>
           <w:rFonts w:ascii="Cascadia Code" w:hAnsi="Cascadia Code"/>
           <w:color w:val="333333"/>
           <w:shd w:val="clear" w:color="auto" w:fill="FFFFFF"/>
         </w:rPr>
-        <w:t>-migration</w:t>
-      </w:r>
-      <w:proofErr w:type="spellEnd"/>
+        <w:t xml:space="preserve"> ile en son oluşturulan </w:t>
+      </w:r>
+      <w:proofErr w:type="spellStart"/>
       <w:r>
         <w:rPr>
           <w:rFonts w:ascii="Cascadia Code" w:hAnsi="Cascadia Code"/>
           <w:color w:val="333333"/>
           <w:shd w:val="clear" w:color="auto" w:fill="FFFFFF"/>
         </w:rPr>
-        <w:t xml:space="preserve"> ile en son oluşturulan </w:t>
-      </w:r>
-      <w:proofErr w:type="spellStart"/>
+        <w:t>migration</w:t>
+      </w:r>
+      <w:proofErr w:type="spellEnd"/>
       <w:r>
         <w:rPr>
           <w:rFonts w:ascii="Cascadia Code" w:hAnsi="Cascadia Code"/>
           <w:color w:val="333333"/>
           <w:shd w:val="clear" w:color="auto" w:fill="FFFFFF"/>
         </w:rPr>
-        <w:t>migration</w:t>
-      </w:r>
-      <w:proofErr w:type="spellEnd"/>
+        <w:t xml:space="preserve"> silinir</w:t>
+      </w:r>
       <w:r>
         <w:rPr>
           <w:rFonts w:ascii="Cascadia Code" w:hAnsi="Cascadia Code"/>
           <w:color w:val="333333"/>
           <w:shd w:val="clear" w:color="auto" w:fill="FFFFFF"/>
         </w:rPr>
-        <w:t xml:space="preserve"> silinir</w:t>
-      </w:r>
-      <w:r>
+        <w:t>.</w:t>
+      </w:r>
+    </w:p>
+    <w:p>
+      <w:pPr>
+        <w:jc w:val="both"/>
         <w:rPr>
           <w:rFonts w:ascii="Cascadia Code" w:hAnsi="Cascadia Code"/>
           <w:color w:val="333333"/>
           <w:shd w:val="clear" w:color="auto" w:fill="FFFFFF"/>
         </w:rPr>
-        <w:t>.</w:t>
-      </w:r>
-    </w:p>
-    <w:p>
-      <w:pPr>
-        <w:jc w:val="both"/>
+      </w:pPr>
+      <w:proofErr w:type="spellStart"/>
+      <w:r>
         <w:rPr>
           <w:rFonts w:ascii="Cascadia Code" w:hAnsi="Cascadia Code"/>
           <w:color w:val="333333"/>
           <w:shd w:val="clear" w:color="auto" w:fill="FFFFFF"/>
         </w:rPr>
-      </w:pPr>
-      <w:proofErr w:type="spellStart"/>
-      <w:proofErr w:type="gramStart"/>
+        <w:t>get-migration</w:t>
+      </w:r>
+      <w:proofErr w:type="spellEnd"/>
       <w:r>
         <w:rPr>
           <w:rFonts w:ascii="Cascadia Code" w:hAnsi="Cascadia Code"/>
           <w:color w:val="333333"/>
           <w:shd w:val="clear" w:color="auto" w:fill="FFFFFF"/>
         </w:rPr>
-        <w:t>get</w:t>
-      </w:r>
-      <w:proofErr w:type="gramEnd"/>
+        <w:t xml:space="preserve"> ile tüm </w:t>
+      </w:r>
+      <w:proofErr w:type="spellStart"/>
       <w:r>
         <w:rPr>
           <w:rFonts w:ascii="Cascadia Code" w:hAnsi="Cascadia Code"/>
           <w:color w:val="333333"/>
           <w:shd w:val="clear" w:color="auto" w:fill="FFFFFF"/>
         </w:rPr>
-        <w:t>-migration</w:t>
+        <w:t>migrationlar</w:t>
       </w:r>
       <w:proofErr w:type="spellEnd"/>
       <w:r>
@@ -8296,36 +8226,36 @@
           <w:color w:val="333333"/>
           <w:shd w:val="clear" w:color="auto" w:fill="FFFFFF"/>
         </w:rPr>
-        <w:t xml:space="preserve"> ile tüm </w:t>
-      </w:r>
-      <w:proofErr w:type="spellStart"/>
-      <w:r>
+        <w:t xml:space="preserve"> listelenir.</w:t>
+      </w:r>
+    </w:p>
+    <w:p>
+      <w:pPr>
+        <w:jc w:val="both"/>
         <w:rPr>
           <w:rFonts w:ascii="Cascadia Code" w:hAnsi="Cascadia Code"/>
           <w:color w:val="333333"/>
           <w:shd w:val="clear" w:color="auto" w:fill="FFFFFF"/>
         </w:rPr>
-        <w:t>migrationlar</w:t>
-      </w:r>
-      <w:proofErr w:type="spellEnd"/>
+      </w:pPr>
+      <w:proofErr w:type="spellStart"/>
       <w:r>
         <w:rPr>
           <w:rFonts w:ascii="Cascadia Code" w:hAnsi="Cascadia Code"/>
           <w:color w:val="333333"/>
           <w:shd w:val="clear" w:color="auto" w:fill="FFFFFF"/>
         </w:rPr>
-        <w:t xml:space="preserve"> listelenir.</w:t>
-      </w:r>
-    </w:p>
-    <w:p>
-      <w:pPr>
-        <w:jc w:val="both"/>
+        <w:t>Migrationları</w:t>
+      </w:r>
+      <w:proofErr w:type="spellEnd"/>
+      <w:r>
         <w:rPr>
           <w:rFonts w:ascii="Cascadia Code" w:hAnsi="Cascadia Code"/>
           <w:color w:val="333333"/>
           <w:shd w:val="clear" w:color="auto" w:fill="FFFFFF"/>
         </w:rPr>
-      </w:pPr>
+        <w:t xml:space="preserve"> </w:t>
+      </w:r>
       <w:proofErr w:type="spellStart"/>
       <w:r>
         <w:rPr>
@@ -8333,7 +8263,7 @@
           <w:color w:val="333333"/>
           <w:shd w:val="clear" w:color="auto" w:fill="FFFFFF"/>
         </w:rPr>
-        <w:t>Migrationları</w:t>
+        <w:t>Migrate</w:t>
       </w:r>
       <w:proofErr w:type="spellEnd"/>
       <w:r>
@@ -8342,54 +8272,26 @@
           <w:color w:val="333333"/>
           <w:shd w:val="clear" w:color="auto" w:fill="FFFFFF"/>
         </w:rPr>
-        <w:t xml:space="preserve"> </w:t>
-      </w:r>
-      <w:proofErr w:type="spellStart"/>
-      <w:r>
+        <w:t xml:space="preserve"> etme;</w:t>
+      </w:r>
+    </w:p>
+    <w:p>
+      <w:pPr>
+        <w:jc w:val="both"/>
         <w:rPr>
           <w:rFonts w:ascii="Cascadia Code" w:hAnsi="Cascadia Code"/>
           <w:color w:val="333333"/>
           <w:shd w:val="clear" w:color="auto" w:fill="FFFFFF"/>
         </w:rPr>
-        <w:t>Migrate</w:t>
-      </w:r>
-      <w:proofErr w:type="spellEnd"/>
+      </w:pPr>
+      <w:proofErr w:type="spellStart"/>
       <w:r>
         <w:rPr>
           <w:rFonts w:ascii="Cascadia Code" w:hAnsi="Cascadia Code"/>
           <w:color w:val="333333"/>
           <w:shd w:val="clear" w:color="auto" w:fill="FFFFFF"/>
         </w:rPr>
-        <w:t xml:space="preserve"> etme;</w:t>
-      </w:r>
-    </w:p>
-    <w:p>
-      <w:pPr>
-        <w:jc w:val="both"/>
-        <w:rPr>
-          <w:rFonts w:ascii="Cascadia Code" w:hAnsi="Cascadia Code"/>
-          <w:color w:val="333333"/>
-          <w:shd w:val="clear" w:color="auto" w:fill="FFFFFF"/>
-        </w:rPr>
-      </w:pPr>
-      <w:proofErr w:type="spellStart"/>
-      <w:proofErr w:type="gramStart"/>
-      <w:r>
-        <w:rPr>
-          <w:rFonts w:ascii="Cascadia Code" w:hAnsi="Cascadia Code"/>
-          <w:color w:val="333333"/>
-          <w:shd w:val="clear" w:color="auto" w:fill="FFFFFF"/>
-        </w:rPr>
-        <w:t>updata</w:t>
-      </w:r>
-      <w:proofErr w:type="gramEnd"/>
-      <w:r>
-        <w:rPr>
-          <w:rFonts w:ascii="Cascadia Code" w:hAnsi="Cascadia Code"/>
-          <w:color w:val="333333"/>
-          <w:shd w:val="clear" w:color="auto" w:fill="FFFFFF"/>
-        </w:rPr>
-        <w:t>-database</w:t>
+        <w:t>updata-database</w:t>
       </w:r>
       <w:proofErr w:type="spellEnd"/>
       <w:r>
@@ -8909,21 +8811,12 @@
         </w:rPr>
       </w:pPr>
       <w:proofErr w:type="spellStart"/>
-      <w:proofErr w:type="gramStart"/>
       <w:r>
         <w:rPr>
           <w:rFonts w:ascii="Cascadia Mono" w:hAnsi="Cascadia Mono" w:cs="Cascadia Mono"/>
           <w:color w:val="000000" w:themeColor="text1"/>
         </w:rPr>
-        <w:t>update</w:t>
-      </w:r>
-      <w:proofErr w:type="gramEnd"/>
-      <w:r>
-        <w:rPr>
-          <w:rFonts w:ascii="Cascadia Mono" w:hAnsi="Cascadia Mono" w:cs="Cascadia Mono"/>
-          <w:color w:val="000000" w:themeColor="text1"/>
-        </w:rPr>
-        <w:t>-database</w:t>
+        <w:t>update-database</w:t>
       </w:r>
       <w:proofErr w:type="spellEnd"/>
       <w:r>
@@ -9114,28 +9007,92 @@
           <w:color w:val="000000" w:themeColor="text1"/>
         </w:rPr>
       </w:pPr>
-      <w:proofErr w:type="gramStart"/>
       <w:r>
         <w:rPr>
           <w:rFonts w:ascii="Cascadia Mono" w:hAnsi="Cascadia Mono" w:cs="Cascadia Mono"/>
           <w:color w:val="000000" w:themeColor="text1"/>
         </w:rPr>
-        <w:t>mig</w:t>
-      </w:r>
-      <w:proofErr w:type="gramEnd"/>
+        <w:t xml:space="preserve">mig_2’den mig_1 </w:t>
+      </w:r>
+      <w:proofErr w:type="spellStart"/>
       <w:r>
         <w:rPr>
           <w:rFonts w:ascii="Cascadia Mono" w:hAnsi="Cascadia Mono" w:cs="Cascadia Mono"/>
           <w:color w:val="000000" w:themeColor="text1"/>
         </w:rPr>
-        <w:t xml:space="preserve">_2’den mig_1 </w:t>
-      </w:r>
-      <w:proofErr w:type="spellStart"/>
+        <w:t>migrationa</w:t>
+      </w:r>
+      <w:proofErr w:type="spellEnd"/>
       <w:r>
         <w:rPr>
           <w:rFonts w:ascii="Cascadia Mono" w:hAnsi="Cascadia Mono" w:cs="Cascadia Mono"/>
           <w:color w:val="000000" w:themeColor="text1"/>
         </w:rPr>
+        <w:t xml:space="preserve"> geri gelmek için;</w:t>
+      </w:r>
+    </w:p>
+    <w:p>
+      <w:pPr>
+        <w:jc w:val="both"/>
+        <w:rPr>
+          <w:rFonts w:ascii="Cascadia Mono" w:hAnsi="Cascadia Mono" w:cs="Cascadia Mono"/>
+          <w:color w:val="000000" w:themeColor="text1"/>
+        </w:rPr>
+      </w:pPr>
+      <w:proofErr w:type="spellStart"/>
+      <w:r>
+        <w:rPr>
+          <w:rFonts w:ascii="Cascadia Mono" w:hAnsi="Cascadia Mono" w:cs="Cascadia Mono"/>
+          <w:color w:val="000000" w:themeColor="text1"/>
+        </w:rPr>
+        <w:t>update-database</w:t>
+      </w:r>
+      <w:proofErr w:type="spellEnd"/>
+      <w:r>
+        <w:rPr>
+          <w:rFonts w:ascii="Cascadia Mono" w:hAnsi="Cascadia Mono" w:cs="Cascadia Mono"/>
+          <w:color w:val="000000" w:themeColor="text1"/>
+        </w:rPr>
+        <w:t xml:space="preserve"> mig_1 talimatını kullanırız;</w:t>
+      </w:r>
+    </w:p>
+    <w:p>
+      <w:pPr>
+        <w:jc w:val="both"/>
+        <w:rPr>
+          <w:rFonts w:ascii="Cascadia Mono" w:hAnsi="Cascadia Mono" w:cs="Cascadia Mono"/>
+          <w:color w:val="000000" w:themeColor="text1"/>
+        </w:rPr>
+      </w:pPr>
+      <w:r>
+        <w:rPr>
+          <w:rFonts w:ascii="Cascadia Mono" w:hAnsi="Cascadia Mono" w:cs="Cascadia Mono"/>
+          <w:color w:val="000000" w:themeColor="text1"/>
+        </w:rPr>
+        <w:t xml:space="preserve">İlgili </w:t>
+      </w:r>
+      <w:proofErr w:type="spellStart"/>
+      <w:r>
+        <w:rPr>
+          <w:rFonts w:ascii="Cascadia Mono" w:hAnsi="Cascadia Mono" w:cs="Cascadia Mono"/>
+          <w:color w:val="000000" w:themeColor="text1"/>
+        </w:rPr>
+        <w:t>migrationdan</w:t>
+      </w:r>
+      <w:proofErr w:type="spellEnd"/>
+      <w:r>
+        <w:rPr>
+          <w:rFonts w:ascii="Cascadia Mono" w:hAnsi="Cascadia Mono" w:cs="Cascadia Mono"/>
+          <w:color w:val="000000" w:themeColor="text1"/>
+        </w:rPr>
+        <w:t xml:space="preserve"> istediğimiz </w:t>
+      </w:r>
+      <w:proofErr w:type="spellStart"/>
+      <w:r>
+        <w:rPr>
+          <w:rFonts w:ascii="Cascadia Mono" w:hAnsi="Cascadia Mono" w:cs="Cascadia Mono"/>
+          <w:color w:val="000000" w:themeColor="text1"/>
+        </w:rPr>
         <w:t>migrationa</w:t>
       </w:r>
       <w:proofErr w:type="spellEnd"/>
@@ -9144,7 +9101,7 @@
           <w:rFonts w:ascii="Cascadia Mono" w:hAnsi="Cascadia Mono" w:cs="Cascadia Mono"/>
           <w:color w:val="000000" w:themeColor="text1"/>
         </w:rPr>
-        <w:t xml:space="preserve"> geri gelmek için;</w:t>
+        <w:t xml:space="preserve"> güncellemek için:</w:t>
       </w:r>
     </w:p>
     <w:p>
@@ -9156,103 +9113,12 @@
         </w:rPr>
       </w:pPr>
       <w:proofErr w:type="spellStart"/>
-      <w:proofErr w:type="gramStart"/>
       <w:r>
         <w:rPr>
           <w:rFonts w:ascii="Cascadia Mono" w:hAnsi="Cascadia Mono" w:cs="Cascadia Mono"/>
           <w:color w:val="000000" w:themeColor="text1"/>
         </w:rPr>
-        <w:t>update</w:t>
-      </w:r>
-      <w:proofErr w:type="gramEnd"/>
-      <w:r>
-        <w:rPr>
-          <w:rFonts w:ascii="Cascadia Mono" w:hAnsi="Cascadia Mono" w:cs="Cascadia Mono"/>
-          <w:color w:val="000000" w:themeColor="text1"/>
-        </w:rPr>
-        <w:t>-database</w:t>
-      </w:r>
-      <w:proofErr w:type="spellEnd"/>
-      <w:r>
-        <w:rPr>
-          <w:rFonts w:ascii="Cascadia Mono" w:hAnsi="Cascadia Mono" w:cs="Cascadia Mono"/>
-          <w:color w:val="000000" w:themeColor="text1"/>
-        </w:rPr>
-        <w:t xml:space="preserve"> mig_1 talimatını kullanırız;</w:t>
-      </w:r>
-    </w:p>
-    <w:p>
-      <w:pPr>
-        <w:jc w:val="both"/>
-        <w:rPr>
-          <w:rFonts w:ascii="Cascadia Mono" w:hAnsi="Cascadia Mono" w:cs="Cascadia Mono"/>
-          <w:color w:val="000000" w:themeColor="text1"/>
-        </w:rPr>
-      </w:pPr>
-      <w:r>
-        <w:rPr>
-          <w:rFonts w:ascii="Cascadia Mono" w:hAnsi="Cascadia Mono" w:cs="Cascadia Mono"/>
-          <w:color w:val="000000" w:themeColor="text1"/>
-        </w:rPr>
-        <w:t xml:space="preserve">İlgili </w:t>
-      </w:r>
-      <w:proofErr w:type="spellStart"/>
-      <w:r>
-        <w:rPr>
-          <w:rFonts w:ascii="Cascadia Mono" w:hAnsi="Cascadia Mono" w:cs="Cascadia Mono"/>
-          <w:color w:val="000000" w:themeColor="text1"/>
-        </w:rPr>
-        <w:t>migrationdan</w:t>
-      </w:r>
-      <w:proofErr w:type="spellEnd"/>
-      <w:r>
-        <w:rPr>
-          <w:rFonts w:ascii="Cascadia Mono" w:hAnsi="Cascadia Mono" w:cs="Cascadia Mono"/>
-          <w:color w:val="000000" w:themeColor="text1"/>
-        </w:rPr>
-        <w:t xml:space="preserve"> istediğimiz </w:t>
-      </w:r>
-      <w:proofErr w:type="spellStart"/>
-      <w:r>
-        <w:rPr>
-          <w:rFonts w:ascii="Cascadia Mono" w:hAnsi="Cascadia Mono" w:cs="Cascadia Mono"/>
-          <w:color w:val="000000" w:themeColor="text1"/>
-        </w:rPr>
-        <w:t>migrationa</w:t>
-      </w:r>
-      <w:proofErr w:type="spellEnd"/>
-      <w:r>
-        <w:rPr>
-          <w:rFonts w:ascii="Cascadia Mono" w:hAnsi="Cascadia Mono" w:cs="Cascadia Mono"/>
-          <w:color w:val="000000" w:themeColor="text1"/>
-        </w:rPr>
-        <w:t xml:space="preserve"> güncellemek için:</w:t>
-      </w:r>
-    </w:p>
-    <w:p>
-      <w:pPr>
-        <w:jc w:val="both"/>
-        <w:rPr>
-          <w:rFonts w:ascii="Cascadia Mono" w:hAnsi="Cascadia Mono" w:cs="Cascadia Mono"/>
-          <w:color w:val="000000" w:themeColor="text1"/>
-        </w:rPr>
-      </w:pPr>
-      <w:proofErr w:type="spellStart"/>
-      <w:proofErr w:type="gramStart"/>
-      <w:r>
-        <w:rPr>
-          <w:rFonts w:ascii="Cascadia Mono" w:hAnsi="Cascadia Mono" w:cs="Cascadia Mono"/>
-          <w:color w:val="000000" w:themeColor="text1"/>
-        </w:rPr>
-        <w:t>updata</w:t>
-      </w:r>
-      <w:proofErr w:type="gramEnd"/>
-      <w:r>
-        <w:rPr>
-          <w:rFonts w:ascii="Cascadia Mono" w:hAnsi="Cascadia Mono" w:cs="Cascadia Mono"/>
-          <w:color w:val="000000" w:themeColor="text1"/>
-        </w:rPr>
-        <w:t>-database</w:t>
+        <w:t>updata-database</w:t>
       </w:r>
       <w:proofErr w:type="spellEnd"/>
       <w:r>
@@ -9417,21 +9283,12 @@
         </w:rPr>
       </w:pPr>
       <w:proofErr w:type="spellStart"/>
-      <w:proofErr w:type="gramStart"/>
       <w:r>
         <w:rPr>
           <w:rFonts w:ascii="Cascadia Mono" w:hAnsi="Cascadia Mono" w:cs="Cascadia Mono"/>
           <w:color w:val="000000" w:themeColor="text1"/>
         </w:rPr>
-        <w:t>update</w:t>
-      </w:r>
-      <w:proofErr w:type="gramEnd"/>
-      <w:r>
-        <w:rPr>
-          <w:rFonts w:ascii="Cascadia Mono" w:hAnsi="Cascadia Mono" w:cs="Cascadia Mono"/>
-          <w:color w:val="000000" w:themeColor="text1"/>
-        </w:rPr>
-        <w:t>-database</w:t>
+        <w:t>update-database</w:t>
       </w:r>
       <w:proofErr w:type="spellEnd"/>
       <w:r>
@@ -10177,7 +10034,6 @@
         <w:t xml:space="preserve"> adı </w:t>
       </w:r>
       <w:proofErr w:type="spellStart"/>
-      <w:proofErr w:type="gramStart"/>
       <w:r>
         <w:rPr>
           <w:rFonts w:ascii="Cascadia Mono" w:hAnsi="Cascadia Mono"/>
@@ -10185,7 +10041,6 @@
         <w:t>Id,ID</w:t>
       </w:r>
       <w:proofErr w:type="spellEnd"/>
-      <w:proofErr w:type="gramEnd"/>
       <w:r>
         <w:rPr>
           <w:rFonts w:ascii="Cascadia Mono" w:hAnsi="Cascadia Mono"/>
@@ -10295,6 +10150,7 @@
       <w:r>
         <w:rPr>
           <w:rFonts w:ascii="Cascadia Mono" w:hAnsi="Cascadia Mono"/>
+          <w:highlight w:val="yellow"/>
         </w:rPr>
         <w:t>Veri Nasıl Eklenir?</w:t>
       </w:r>
@@ -10811,19 +10667,11 @@
         <w:t xml:space="preserve"> </w:t>
       </w:r>
       <w:proofErr w:type="spellStart"/>
-      <w:proofErr w:type="gramStart"/>
-      <w:r>
-        <w:rPr>
-          <w:rFonts w:ascii="Cascadia Mono" w:hAnsi="Cascadia Mono"/>
-        </w:rPr>
-        <w:t>insert,update</w:t>
-      </w:r>
-      <w:proofErr w:type="gramEnd"/>
-      <w:r>
-        <w:rPr>
-          <w:rFonts w:ascii="Cascadia Mono" w:hAnsi="Cascadia Mono"/>
-        </w:rPr>
-        <w:t>,delete</w:t>
+      <w:r>
+        <w:rPr>
+          <w:rFonts w:ascii="Cascadia Mono" w:hAnsi="Cascadia Mono"/>
+        </w:rPr>
+        <w:t>insert,update,delete</w:t>
       </w:r>
       <w:proofErr w:type="spellEnd"/>
       <w:r>
@@ -11481,7 +11329,6 @@
         <w:t>. [</w:t>
       </w:r>
       <w:proofErr w:type="spellStart"/>
-      <w:proofErr w:type="gramStart"/>
       <w:r>
         <w:rPr>
           <w:rFonts w:ascii="Cascadia Mono" w:hAnsi="Cascadia Mono"/>
@@ -11493,50 +11340,44 @@
         <w:rPr>
           <w:rFonts w:ascii="Cascadia Mono" w:hAnsi="Cascadia Mono"/>
         </w:rPr>
-        <w:t>(</w:t>
-      </w:r>
-      <w:proofErr w:type="gramEnd"/>
-      <w:r>
-        <w:rPr>
-          <w:rFonts w:ascii="Cascadia Mono" w:hAnsi="Cascadia Mono"/>
-        </w:rPr>
-        <w:t>product1, product2, product3)]</w:t>
-      </w:r>
-    </w:p>
-    <w:p>
-      <w:pPr>
-        <w:jc w:val="both"/>
-        <w:rPr>
-          <w:rFonts w:ascii="Cascadia Mono" w:hAnsi="Cascadia Mono"/>
-        </w:rPr>
-      </w:pPr>
-    </w:p>
-    <w:p>
-      <w:pPr>
-        <w:jc w:val="both"/>
-        <w:rPr>
-          <w:rFonts w:ascii="Cascadia Mono" w:hAnsi="Cascadia Mono"/>
-        </w:rPr>
-      </w:pPr>
-    </w:p>
-    <w:p>
-      <w:pPr>
-        <w:jc w:val="both"/>
-        <w:rPr>
-          <w:rFonts w:ascii="Cascadia Mono" w:hAnsi="Cascadia Mono"/>
-        </w:rPr>
-      </w:pPr>
-    </w:p>
-    <w:p>
-      <w:pPr>
-        <w:jc w:val="both"/>
-        <w:rPr>
-          <w:rFonts w:ascii="Cascadia Mono" w:hAnsi="Cascadia Mono"/>
-        </w:rPr>
-      </w:pPr>
-      <w:r>
-        <w:rPr>
-          <w:rFonts w:ascii="Cascadia Mono" w:hAnsi="Cascadia Mono"/>
+        <w:t>(product1, product2, product3)]</w:t>
+      </w:r>
+    </w:p>
+    <w:p>
+      <w:pPr>
+        <w:jc w:val="both"/>
+        <w:rPr>
+          <w:rFonts w:ascii="Cascadia Mono" w:hAnsi="Cascadia Mono"/>
+        </w:rPr>
+      </w:pPr>
+    </w:p>
+    <w:p>
+      <w:pPr>
+        <w:jc w:val="both"/>
+        <w:rPr>
+          <w:rFonts w:ascii="Cascadia Mono" w:hAnsi="Cascadia Mono"/>
+        </w:rPr>
+      </w:pPr>
+    </w:p>
+    <w:p>
+      <w:pPr>
+        <w:jc w:val="both"/>
+        <w:rPr>
+          <w:rFonts w:ascii="Cascadia Mono" w:hAnsi="Cascadia Mono"/>
+        </w:rPr>
+      </w:pPr>
+    </w:p>
+    <w:p>
+      <w:pPr>
+        <w:jc w:val="both"/>
+        <w:rPr>
+          <w:rFonts w:ascii="Cascadia Mono" w:hAnsi="Cascadia Mono"/>
+        </w:rPr>
+      </w:pPr>
+      <w:r>
+        <w:rPr>
+          <w:rFonts w:ascii="Cascadia Mono" w:hAnsi="Cascadia Mono"/>
+          <w:highlight w:val="yellow"/>
         </w:rPr>
         <w:lastRenderedPageBreak/>
         <w:t>Veri Nasıl Güncellenir?</w:t>
@@ -13224,6 +13065,7 @@
       <w:r>
         <w:rPr>
           <w:rFonts w:ascii="Cascadia Mono" w:hAnsi="Cascadia Mono"/>
+          <w:highlight w:val="yellow"/>
         </w:rPr>
         <w:t>Veri Nasıl Silinir?</w:t>
       </w:r>
@@ -13483,6 +13325,7 @@
       <w:r>
         <w:rPr>
           <w:rFonts w:ascii="Cascadia Mono" w:hAnsi="Cascadia Mono"/>
+          <w:highlight w:val="yellow"/>
         </w:rPr>
         <w:t>Temel Düzeyde Sorgulama Yapılanmaları</w:t>
       </w:r>
@@ -14191,7 +14034,6 @@
         <w:t xml:space="preserve"> </w:t>
       </w:r>
       <w:proofErr w:type="spellStart"/>
-      <w:proofErr w:type="gramStart"/>
       <w:r>
         <w:rPr>
           <w:rFonts w:ascii="Cascadia Mono" w:hAnsi="Cascadia Mono"/>
@@ -14203,14 +14045,7 @@
         <w:rPr>
           <w:rFonts w:ascii="Cascadia Mono" w:hAnsi="Cascadia Mono"/>
         </w:rPr>
-        <w:t>(</w:t>
-      </w:r>
-      <w:proofErr w:type="gramEnd"/>
-      <w:r>
-        <w:rPr>
-          <w:rFonts w:ascii="Cascadia Mono" w:hAnsi="Cascadia Mono"/>
-        </w:rPr>
-        <w:t>Ertelenmiş Çalışma)</w:t>
+        <w:t>(Ertelenmiş Çalışma)</w:t>
       </w:r>
     </w:p>
     <w:p>
@@ -14428,6 +14263,7 @@
       <w:r>
         <w:rPr>
           <w:rFonts w:ascii="Cascadia Mono" w:hAnsi="Cascadia Mono"/>
+          <w:highlight w:val="yellow"/>
         </w:rPr>
         <w:t>Çoğul Veri Getiren Sorgulama Fonksiyonları:</w:t>
       </w:r>
@@ -15267,6 +15103,7 @@
       <w:r>
         <w:rPr>
           <w:rFonts w:ascii="Cascadia Mono" w:hAnsi="Cascadia Mono"/>
+          <w:highlight w:val="yellow"/>
         </w:rPr>
         <w:t>Tekil Veri Getiren Sorgulama Fonksiyonları</w:t>
       </w:r>
@@ -17860,16 +17697,1074 @@
           <w:szCs w:val="24"/>
         </w:rPr>
       </w:pPr>
-    </w:p>
-    <w:p>
-      <w:pPr>
-        <w:jc w:val="both"/>
-        <w:rPr>
-          <w:rFonts w:ascii="Cascadia Mono" w:hAnsi="Cascadia Mono"/>
-          <w:sz w:val="24"/>
-          <w:szCs w:val="24"/>
-        </w:rPr>
-      </w:pPr>
+      <w:r>
+        <w:rPr>
+          <w:noProof/>
+        </w:rPr>
+        <w:drawing>
+          <wp:inline distT="0" distB="0" distL="0" distR="0" wp14:anchorId="687E8F88" wp14:editId="23BAA575">
+            <wp:extent cx="5838825" cy="1704975"/>
+            <wp:effectExtent l="0" t="0" r="9525" b="9525"/>
+            <wp:docPr id="57" name="Resim 57"/>
+            <wp:cNvGraphicFramePr>
+              <a:graphicFrameLocks xmlns:a="http://schemas.openxmlformats.org/drawingml/2006/main" noChangeAspect="1"/>
+            </wp:cNvGraphicFramePr>
+            <a:graphic xmlns:a="http://schemas.openxmlformats.org/drawingml/2006/main">
+              <a:graphicData uri="http://schemas.openxmlformats.org/drawingml/2006/picture">
+                <pic:pic xmlns:pic="http://schemas.openxmlformats.org/drawingml/2006/picture">
+                  <pic:nvPicPr>
+                    <pic:cNvPr id="1" name=""/>
+                    <pic:cNvPicPr/>
+                  </pic:nvPicPr>
+                  <pic:blipFill>
+                    <a:blip r:embed="rId87"/>
+                    <a:stretch>
+                      <a:fillRect/>
+                    </a:stretch>
+                  </pic:blipFill>
+                  <pic:spPr>
+                    <a:xfrm>
+                      <a:off x="0" y="0"/>
+                      <a:ext cx="5867616" cy="1713382"/>
+                    </a:xfrm>
+                    <a:prstGeom prst="rect">
+                      <a:avLst/>
+                    </a:prstGeom>
+                  </pic:spPr>
+                </pic:pic>
+              </a:graphicData>
+            </a:graphic>
+          </wp:inline>
+        </w:drawing>
+      </w:r>
+    </w:p>
+    <w:p>
+      <w:pPr>
+        <w:jc w:val="both"/>
+        <w:rPr>
+          <w:rFonts w:ascii="Cascadia Mono" w:hAnsi="Cascadia Mono"/>
+          <w:sz w:val="24"/>
+          <w:szCs w:val="24"/>
+        </w:rPr>
+      </w:pPr>
+      <w:r>
+        <w:rPr>
+          <w:rFonts w:ascii="Cascadia Mono" w:hAnsi="Cascadia Mono"/>
+          <w:sz w:val="24"/>
+          <w:szCs w:val="24"/>
+          <w:highlight w:val="yellow"/>
+        </w:rPr>
+        <w:lastRenderedPageBreak/>
+        <w:t xml:space="preserve">Sorgu Sonucu Dönüşüm </w:t>
+      </w:r>
+      <w:proofErr w:type="spellStart"/>
+      <w:r>
+        <w:rPr>
+          <w:rFonts w:ascii="Cascadia Mono" w:hAnsi="Cascadia Mono"/>
+          <w:sz w:val="24"/>
+          <w:szCs w:val="24"/>
+          <w:highlight w:val="yellow"/>
+        </w:rPr>
+        <w:t>Fonskiyonları</w:t>
+      </w:r>
+      <w:proofErr w:type="spellEnd"/>
+      <w:r>
+        <w:rPr>
+          <w:rFonts w:ascii="Cascadia Mono" w:hAnsi="Cascadia Mono"/>
+          <w:sz w:val="24"/>
+          <w:szCs w:val="24"/>
+          <w:highlight w:val="yellow"/>
+        </w:rPr>
+        <w:t>:</w:t>
+      </w:r>
+    </w:p>
+    <w:p>
+      <w:pPr>
+        <w:jc w:val="both"/>
+        <w:rPr>
+          <w:rFonts w:ascii="Cascadia Mono" w:hAnsi="Cascadia Mono"/>
+          <w:sz w:val="24"/>
+          <w:szCs w:val="24"/>
+        </w:rPr>
+      </w:pPr>
+      <w:r>
+        <w:rPr>
+          <w:rFonts w:ascii="Cascadia Mono" w:hAnsi="Cascadia Mono"/>
+          <w:sz w:val="24"/>
+          <w:szCs w:val="24"/>
+        </w:rPr>
+        <w:t>Bu fonksiyonlar ile sorgu sonucunda gelen verileri istediğimiz türlerde elde edebiliriz.</w:t>
+      </w:r>
+    </w:p>
+    <w:p>
+      <w:pPr>
+        <w:jc w:val="both"/>
+        <w:rPr>
+          <w:rFonts w:ascii="Cascadia Mono" w:hAnsi="Cascadia Mono" w:cs="Cascadia Mono"/>
+          <w:color w:val="000000"/>
+          <w:sz w:val="24"/>
+          <w:szCs w:val="24"/>
+        </w:rPr>
+      </w:pPr>
+      <w:proofErr w:type="spellStart"/>
+      <w:r>
+        <w:rPr>
+          <w:rFonts w:ascii="Cascadia Mono" w:hAnsi="Cascadia Mono" w:cs="Cascadia Mono"/>
+          <w:color w:val="000000"/>
+          <w:sz w:val="24"/>
+          <w:szCs w:val="24"/>
+        </w:rPr>
+        <w:t>ToDictionary</w:t>
+      </w:r>
+      <w:proofErr w:type="spellEnd"/>
+      <w:r>
+        <w:rPr>
+          <w:rFonts w:ascii="Cascadia Mono" w:hAnsi="Cascadia Mono" w:cs="Cascadia Mono"/>
+          <w:color w:val="000000"/>
+          <w:sz w:val="24"/>
+          <w:szCs w:val="24"/>
+        </w:rPr>
+        <w:t xml:space="preserve">: Sorguyu </w:t>
+      </w:r>
+      <w:proofErr w:type="spellStart"/>
+      <w:r>
+        <w:rPr>
+          <w:rFonts w:ascii="Cascadia Mono" w:hAnsi="Cascadia Mono" w:cs="Cascadia Mono"/>
+          <w:color w:val="000000"/>
+          <w:sz w:val="24"/>
+          <w:szCs w:val="24"/>
+        </w:rPr>
+        <w:t>execute</w:t>
+      </w:r>
+      <w:proofErr w:type="spellEnd"/>
+      <w:r>
+        <w:rPr>
+          <w:rFonts w:ascii="Cascadia Mono" w:hAnsi="Cascadia Mono" w:cs="Cascadia Mono"/>
+          <w:color w:val="000000"/>
+          <w:sz w:val="24"/>
+          <w:szCs w:val="24"/>
+        </w:rPr>
+        <w:t xml:space="preserve"> eder ancak gelecek olan veri </w:t>
+      </w:r>
+      <w:proofErr w:type="spellStart"/>
+      <w:r>
+        <w:rPr>
+          <w:rFonts w:ascii="Cascadia Mono" w:hAnsi="Cascadia Mono" w:cs="Cascadia Mono"/>
+          <w:color w:val="000000"/>
+          <w:sz w:val="24"/>
+          <w:szCs w:val="24"/>
+        </w:rPr>
+        <w:t>dictionary</w:t>
+      </w:r>
+      <w:proofErr w:type="spellEnd"/>
+      <w:r>
+        <w:rPr>
+          <w:rFonts w:ascii="Cascadia Mono" w:hAnsi="Cascadia Mono" w:cs="Cascadia Mono"/>
+          <w:color w:val="000000"/>
+          <w:sz w:val="24"/>
+          <w:szCs w:val="24"/>
+        </w:rPr>
+        <w:t xml:space="preserve"> formatındadır.</w:t>
+      </w:r>
+    </w:p>
+    <w:p>
+      <w:pPr>
+        <w:jc w:val="both"/>
+        <w:rPr>
+          <w:rFonts w:ascii="Cascadia Mono" w:hAnsi="Cascadia Mono"/>
+          <w:sz w:val="24"/>
+          <w:szCs w:val="24"/>
+        </w:rPr>
+      </w:pPr>
+      <w:r>
+        <w:rPr>
+          <w:noProof/>
+        </w:rPr>
+        <w:drawing>
+          <wp:inline distT="0" distB="0" distL="0" distR="0" wp14:anchorId="666D4EE8" wp14:editId="0A7910AC">
+            <wp:extent cx="5734050" cy="1285875"/>
+            <wp:effectExtent l="0" t="0" r="0" b="9525"/>
+            <wp:docPr id="62" name="Resim 62"/>
+            <wp:cNvGraphicFramePr>
+              <a:graphicFrameLocks xmlns:a="http://schemas.openxmlformats.org/drawingml/2006/main" noChangeAspect="1"/>
+            </wp:cNvGraphicFramePr>
+            <a:graphic xmlns:a="http://schemas.openxmlformats.org/drawingml/2006/main">
+              <a:graphicData uri="http://schemas.openxmlformats.org/drawingml/2006/picture">
+                <pic:pic xmlns:pic="http://schemas.openxmlformats.org/drawingml/2006/picture">
+                  <pic:nvPicPr>
+                    <pic:cNvPr id="1" name=""/>
+                    <pic:cNvPicPr/>
+                  </pic:nvPicPr>
+                  <pic:blipFill>
+                    <a:blip r:embed="rId88"/>
+                    <a:stretch>
+                      <a:fillRect/>
+                    </a:stretch>
+                  </pic:blipFill>
+                  <pic:spPr>
+                    <a:xfrm>
+                      <a:off x="0" y="0"/>
+                      <a:ext cx="5734050" cy="1285875"/>
+                    </a:xfrm>
+                    <a:prstGeom prst="rect">
+                      <a:avLst/>
+                    </a:prstGeom>
+                  </pic:spPr>
+                </pic:pic>
+              </a:graphicData>
+            </a:graphic>
+          </wp:inline>
+        </w:drawing>
+      </w:r>
+    </w:p>
+    <w:p>
+      <w:pPr>
+        <w:jc w:val="both"/>
+        <w:rPr>
+          <w:rFonts w:ascii="Cascadia Mono" w:hAnsi="Cascadia Mono"/>
+          <w:sz w:val="24"/>
+          <w:szCs w:val="24"/>
+        </w:rPr>
+      </w:pPr>
+      <w:proofErr w:type="spellStart"/>
+      <w:r>
+        <w:rPr>
+          <w:rFonts w:ascii="Cascadia Mono" w:hAnsi="Cascadia Mono"/>
+          <w:sz w:val="24"/>
+          <w:szCs w:val="24"/>
+        </w:rPr>
+        <w:t>ToList</w:t>
+      </w:r>
+      <w:proofErr w:type="spellEnd"/>
+      <w:r>
+        <w:rPr>
+          <w:rFonts w:ascii="Cascadia Mono" w:hAnsi="Cascadia Mono"/>
+          <w:sz w:val="24"/>
+          <w:szCs w:val="24"/>
+        </w:rPr>
+        <w:t xml:space="preserve"> ile aynı mantıkta çalışır fakat</w:t>
+      </w:r>
+      <w:r>
+        <w:rPr>
+          <w:rFonts w:ascii="Cascadia Mono" w:hAnsi="Cascadia Mono"/>
+          <w:sz w:val="24"/>
+          <w:szCs w:val="24"/>
+        </w:rPr>
+        <w:t xml:space="preserve"> </w:t>
+      </w:r>
+      <w:proofErr w:type="spellStart"/>
+      <w:r>
+        <w:rPr>
+          <w:rFonts w:ascii="Cascadia Mono" w:hAnsi="Cascadia Mono"/>
+          <w:sz w:val="24"/>
+          <w:szCs w:val="24"/>
+        </w:rPr>
+        <w:t>ToList</w:t>
+      </w:r>
+      <w:proofErr w:type="spellEnd"/>
+      <w:r>
+        <w:rPr>
+          <w:rFonts w:ascii="Cascadia Mono" w:hAnsi="Cascadia Mono"/>
+          <w:sz w:val="24"/>
+          <w:szCs w:val="24"/>
+        </w:rPr>
+        <w:t xml:space="preserve"> bize </w:t>
+      </w:r>
+      <w:proofErr w:type="spellStart"/>
+      <w:r>
+        <w:rPr>
+          <w:rFonts w:ascii="Cascadia Mono" w:hAnsi="Cascadia Mono"/>
+          <w:sz w:val="24"/>
+          <w:szCs w:val="24"/>
+        </w:rPr>
+        <w:t>List</w:t>
+      </w:r>
+      <w:proofErr w:type="spellEnd"/>
+      <w:r>
+        <w:rPr>
+          <w:rFonts w:ascii="Cascadia Mono" w:hAnsi="Cascadia Mono"/>
+          <w:sz w:val="24"/>
+          <w:szCs w:val="24"/>
+        </w:rPr>
+        <w:t>&lt;</w:t>
+      </w:r>
+      <w:proofErr w:type="spellStart"/>
+      <w:r>
+        <w:rPr>
+          <w:rFonts w:ascii="Cascadia Mono" w:hAnsi="Cascadia Mono"/>
+          <w:sz w:val="24"/>
+          <w:szCs w:val="24"/>
+        </w:rPr>
+        <w:t>Entity</w:t>
+      </w:r>
+      <w:proofErr w:type="spellEnd"/>
+      <w:r>
+        <w:rPr>
+          <w:rFonts w:ascii="Cascadia Mono" w:hAnsi="Cascadia Mono"/>
+          <w:sz w:val="24"/>
+          <w:szCs w:val="24"/>
+        </w:rPr>
+        <w:t xml:space="preserve">&gt; türünde değer </w:t>
+      </w:r>
+      <w:proofErr w:type="spellStart"/>
+      <w:r>
+        <w:rPr>
+          <w:rFonts w:ascii="Cascadia Mono" w:hAnsi="Cascadia Mono"/>
+          <w:sz w:val="24"/>
+          <w:szCs w:val="24"/>
+        </w:rPr>
+        <w:t>dönderirken</w:t>
+      </w:r>
+      <w:proofErr w:type="spellEnd"/>
+      <w:r>
+        <w:rPr>
+          <w:rFonts w:ascii="Cascadia Mono" w:hAnsi="Cascadia Mono"/>
+          <w:sz w:val="24"/>
+          <w:szCs w:val="24"/>
+        </w:rPr>
+        <w:t xml:space="preserve"> </w:t>
+      </w:r>
+      <w:proofErr w:type="spellStart"/>
+      <w:r>
+        <w:rPr>
+          <w:rFonts w:ascii="Cascadia Mono" w:hAnsi="Cascadia Mono"/>
+          <w:sz w:val="24"/>
+          <w:szCs w:val="24"/>
+        </w:rPr>
+        <w:t>ToDictionary</w:t>
+      </w:r>
+      <w:proofErr w:type="spellEnd"/>
+      <w:r>
+        <w:rPr>
+          <w:rFonts w:ascii="Cascadia Mono" w:hAnsi="Cascadia Mono"/>
+          <w:sz w:val="24"/>
+          <w:szCs w:val="24"/>
+        </w:rPr>
+        <w:t xml:space="preserve"> bize Dictionary&lt;</w:t>
+      </w:r>
+      <w:proofErr w:type="spellStart"/>
+      <w:r>
+        <w:rPr>
+          <w:rFonts w:ascii="Cascadia Mono" w:hAnsi="Cascadia Mono"/>
+          <w:sz w:val="24"/>
+          <w:szCs w:val="24"/>
+        </w:rPr>
+        <w:t>Key,Value</w:t>
+      </w:r>
+      <w:proofErr w:type="spellEnd"/>
+      <w:r>
+        <w:rPr>
+          <w:rFonts w:ascii="Cascadia Mono" w:hAnsi="Cascadia Mono"/>
+          <w:sz w:val="24"/>
+          <w:szCs w:val="24"/>
+        </w:rPr>
+        <w:t xml:space="preserve">&gt; türünden değer </w:t>
+      </w:r>
+      <w:proofErr w:type="spellStart"/>
+      <w:r>
+        <w:rPr>
+          <w:rFonts w:ascii="Cascadia Mono" w:hAnsi="Cascadia Mono"/>
+          <w:sz w:val="24"/>
+          <w:szCs w:val="24"/>
+        </w:rPr>
+        <w:t>dönderir</w:t>
+      </w:r>
+      <w:proofErr w:type="spellEnd"/>
+      <w:r>
+        <w:rPr>
+          <w:rFonts w:ascii="Cascadia Mono" w:hAnsi="Cascadia Mono"/>
+          <w:sz w:val="24"/>
+          <w:szCs w:val="24"/>
+        </w:rPr>
+        <w:t>.</w:t>
+      </w:r>
+    </w:p>
+    <w:p>
+      <w:pPr>
+        <w:jc w:val="both"/>
+        <w:rPr>
+          <w:rFonts w:ascii="Cascadia Mono" w:hAnsi="Cascadia Mono"/>
+          <w:sz w:val="24"/>
+          <w:szCs w:val="24"/>
+        </w:rPr>
+      </w:pPr>
+      <w:proofErr w:type="spellStart"/>
+      <w:r>
+        <w:rPr>
+          <w:rFonts w:ascii="Cascadia Mono" w:hAnsi="Cascadia Mono"/>
+          <w:sz w:val="24"/>
+          <w:szCs w:val="24"/>
+        </w:rPr>
+        <w:t>ToArray</w:t>
+      </w:r>
+      <w:proofErr w:type="spellEnd"/>
+      <w:r>
+        <w:rPr>
+          <w:rFonts w:ascii="Cascadia Mono" w:hAnsi="Cascadia Mono"/>
+          <w:sz w:val="24"/>
+          <w:szCs w:val="24"/>
+        </w:rPr>
+        <w:t xml:space="preserve">: Yine </w:t>
+      </w:r>
+      <w:proofErr w:type="spellStart"/>
+      <w:r>
+        <w:rPr>
+          <w:rFonts w:ascii="Cascadia Mono" w:hAnsi="Cascadia Mono"/>
+          <w:sz w:val="24"/>
+          <w:szCs w:val="24"/>
+        </w:rPr>
+        <w:t>ToList</w:t>
+      </w:r>
+      <w:proofErr w:type="spellEnd"/>
+      <w:r>
+        <w:rPr>
+          <w:rFonts w:ascii="Cascadia Mono" w:hAnsi="Cascadia Mono"/>
+          <w:sz w:val="24"/>
+          <w:szCs w:val="24"/>
+        </w:rPr>
+        <w:t xml:space="preserve"> ile aynı mantıkta çalışır ancak </w:t>
+      </w:r>
+      <w:proofErr w:type="spellStart"/>
+      <w:r>
+        <w:rPr>
+          <w:rFonts w:ascii="Cascadia Mono" w:hAnsi="Cascadia Mono"/>
+          <w:sz w:val="24"/>
+          <w:szCs w:val="24"/>
+        </w:rPr>
+        <w:t>entity</w:t>
+      </w:r>
+      <w:proofErr w:type="spellEnd"/>
+      <w:r>
+        <w:rPr>
+          <w:rFonts w:ascii="Cascadia Mono" w:hAnsi="Cascadia Mono"/>
+          <w:sz w:val="24"/>
+          <w:szCs w:val="24"/>
+        </w:rPr>
+        <w:t xml:space="preserve"> türünden </w:t>
+      </w:r>
+      <w:proofErr w:type="spellStart"/>
+      <w:r>
+        <w:rPr>
+          <w:rFonts w:ascii="Cascadia Mono" w:hAnsi="Cascadia Mono"/>
+          <w:sz w:val="24"/>
+          <w:szCs w:val="24"/>
+        </w:rPr>
+        <w:t>listte</w:t>
+      </w:r>
+      <w:proofErr w:type="spellEnd"/>
+      <w:r>
+        <w:rPr>
+          <w:rFonts w:ascii="Cascadia Mono" w:hAnsi="Cascadia Mono"/>
+          <w:sz w:val="24"/>
+          <w:szCs w:val="24"/>
+        </w:rPr>
+        <w:t xml:space="preserve"> değil </w:t>
+      </w:r>
+      <w:proofErr w:type="spellStart"/>
+      <w:r>
+        <w:rPr>
+          <w:rFonts w:ascii="Cascadia Mono" w:hAnsi="Cascadia Mono"/>
+          <w:sz w:val="24"/>
+          <w:szCs w:val="24"/>
+        </w:rPr>
+        <w:t>arrayde</w:t>
+      </w:r>
+      <w:proofErr w:type="spellEnd"/>
+      <w:r>
+        <w:rPr>
+          <w:rFonts w:ascii="Cascadia Mono" w:hAnsi="Cascadia Mono"/>
+          <w:sz w:val="24"/>
+          <w:szCs w:val="24"/>
+        </w:rPr>
+        <w:t xml:space="preserve"> </w:t>
+      </w:r>
+      <w:proofErr w:type="spellStart"/>
+      <w:r>
+        <w:rPr>
+          <w:rFonts w:ascii="Cascadia Mono" w:hAnsi="Cascadia Mono"/>
+          <w:sz w:val="24"/>
+          <w:szCs w:val="24"/>
+        </w:rPr>
+        <w:t>tutat</w:t>
+      </w:r>
+      <w:proofErr w:type="spellEnd"/>
+      <w:r>
+        <w:rPr>
+          <w:rFonts w:ascii="Cascadia Mono" w:hAnsi="Cascadia Mono"/>
+          <w:sz w:val="24"/>
+          <w:szCs w:val="24"/>
+        </w:rPr>
+        <w:t>. (</w:t>
+      </w:r>
+      <w:proofErr w:type="spellStart"/>
+      <w:r>
+        <w:rPr>
+          <w:rFonts w:ascii="Cascadia Mono" w:hAnsi="Cascadia Mono"/>
+          <w:sz w:val="24"/>
+          <w:szCs w:val="24"/>
+        </w:rPr>
+        <w:t>Entity</w:t>
+      </w:r>
+      <w:proofErr w:type="spellEnd"/>
+      <w:r>
+        <w:rPr>
+          <w:rFonts w:ascii="Cascadia Mono" w:hAnsi="Cascadia Mono"/>
+          <w:sz w:val="24"/>
+          <w:szCs w:val="24"/>
+        </w:rPr>
+        <w:t>[])</w:t>
+      </w:r>
+      <w:r>
+        <w:rPr>
+          <w:rFonts w:ascii="Cascadia Mono" w:hAnsi="Cascadia Mono"/>
+          <w:sz w:val="24"/>
+          <w:szCs w:val="24"/>
+        </w:rPr>
+        <w:t>.</w:t>
+      </w:r>
+    </w:p>
+    <w:p>
+      <w:pPr>
+        <w:jc w:val="center"/>
+        <w:rPr>
+          <w:rFonts w:ascii="Cascadia Mono" w:hAnsi="Cascadia Mono"/>
+          <w:sz w:val="24"/>
+          <w:szCs w:val="24"/>
+        </w:rPr>
+      </w:pPr>
+      <w:r>
+        <w:rPr>
+          <w:noProof/>
+        </w:rPr>
+        <w:drawing>
+          <wp:inline distT="0" distB="0" distL="0" distR="0" wp14:anchorId="3910F882" wp14:editId="5B1A70E3">
+            <wp:extent cx="3724275" cy="1209675"/>
+            <wp:effectExtent l="0" t="0" r="9525" b="9525"/>
+            <wp:docPr id="70" name="Resim 70"/>
+            <wp:cNvGraphicFramePr>
+              <a:graphicFrameLocks xmlns:a="http://schemas.openxmlformats.org/drawingml/2006/main" noChangeAspect="1"/>
+            </wp:cNvGraphicFramePr>
+            <a:graphic xmlns:a="http://schemas.openxmlformats.org/drawingml/2006/main">
+              <a:graphicData uri="http://schemas.openxmlformats.org/drawingml/2006/picture">
+                <pic:pic xmlns:pic="http://schemas.openxmlformats.org/drawingml/2006/picture">
+                  <pic:nvPicPr>
+                    <pic:cNvPr id="1" name=""/>
+                    <pic:cNvPicPr/>
+                  </pic:nvPicPr>
+                  <pic:blipFill>
+                    <a:blip r:embed="rId89"/>
+                    <a:stretch>
+                      <a:fillRect/>
+                    </a:stretch>
+                  </pic:blipFill>
+                  <pic:spPr>
+                    <a:xfrm>
+                      <a:off x="0" y="0"/>
+                      <a:ext cx="3724275" cy="1209675"/>
+                    </a:xfrm>
+                    <a:prstGeom prst="rect">
+                      <a:avLst/>
+                    </a:prstGeom>
+                  </pic:spPr>
+                </pic:pic>
+              </a:graphicData>
+            </a:graphic>
+          </wp:inline>
+        </w:drawing>
+      </w:r>
+    </w:p>
+    <w:p>
+      <w:pPr>
+        <w:jc w:val="both"/>
+        <w:rPr>
+          <w:rFonts w:ascii="Cascadia Mono" w:hAnsi="Cascadia Mono"/>
+          <w:sz w:val="24"/>
+          <w:szCs w:val="24"/>
+        </w:rPr>
+      </w:pPr>
+      <w:r>
+        <w:rPr>
+          <w:rFonts w:ascii="Cascadia Mono" w:hAnsi="Cascadia Mono"/>
+          <w:sz w:val="24"/>
+          <w:szCs w:val="24"/>
+        </w:rPr>
+        <w:t>Select:</w:t>
+      </w:r>
+      <w:r>
+        <w:rPr>
+          <w:rFonts w:ascii="Cascadia Mono" w:hAnsi="Cascadia Mono"/>
+          <w:sz w:val="24"/>
+          <w:szCs w:val="24"/>
+        </w:rPr>
+        <w:t xml:space="preserve"> Select fonksiyonunun birden fazla davranışı söz konusudur. Sorgu </w:t>
+      </w:r>
+      <w:proofErr w:type="spellStart"/>
+      <w:r>
+        <w:rPr>
+          <w:rFonts w:ascii="Cascadia Mono" w:hAnsi="Cascadia Mono"/>
+          <w:sz w:val="24"/>
+          <w:szCs w:val="24"/>
+        </w:rPr>
+        <w:t>execute</w:t>
+      </w:r>
+      <w:proofErr w:type="spellEnd"/>
+      <w:r>
+        <w:rPr>
+          <w:rFonts w:ascii="Cascadia Mono" w:hAnsi="Cascadia Mono"/>
+          <w:sz w:val="24"/>
+          <w:szCs w:val="24"/>
+        </w:rPr>
+        <w:t xml:space="preserve"> edilmeden önce kullanılmalıdır.</w:t>
+      </w:r>
+    </w:p>
+    <w:p>
+      <w:pPr>
+        <w:jc w:val="both"/>
+        <w:rPr>
+          <w:rFonts w:ascii="Cascadia Mono" w:hAnsi="Cascadia Mono"/>
+          <w:sz w:val="24"/>
+          <w:szCs w:val="24"/>
+        </w:rPr>
+      </w:pPr>
+      <w:r>
+        <w:rPr>
+          <w:rFonts w:ascii="Cascadia Mono" w:hAnsi="Cascadia Mono"/>
+          <w:sz w:val="24"/>
+          <w:szCs w:val="24"/>
+          <w:highlight w:val="lightGray"/>
+        </w:rPr>
+        <w:t>1.Davranış</w:t>
+      </w:r>
+      <w:r>
+        <w:rPr>
+          <w:rFonts w:ascii="Cascadia Mono" w:hAnsi="Cascadia Mono"/>
+          <w:sz w:val="24"/>
+          <w:szCs w:val="24"/>
+        </w:rPr>
+        <w:t xml:space="preserve">: </w:t>
+      </w:r>
+      <w:r>
+        <w:rPr>
+          <w:rFonts w:ascii="Cascadia Mono" w:hAnsi="Cascadia Mono"/>
+          <w:sz w:val="24"/>
+          <w:szCs w:val="24"/>
+        </w:rPr>
+        <w:t xml:space="preserve">Oluşturulacak olan sorguda belirli kolonları </w:t>
+      </w:r>
+      <w:proofErr w:type="spellStart"/>
+      <w:r>
+        <w:rPr>
+          <w:rFonts w:ascii="Cascadia Mono" w:hAnsi="Cascadia Mono"/>
+          <w:sz w:val="24"/>
+          <w:szCs w:val="24"/>
+        </w:rPr>
+        <w:t>sorgulamıza</w:t>
+      </w:r>
+      <w:proofErr w:type="spellEnd"/>
+      <w:r>
+        <w:rPr>
+          <w:rFonts w:ascii="Cascadia Mono" w:hAnsi="Cascadia Mono"/>
+          <w:sz w:val="24"/>
+          <w:szCs w:val="24"/>
+        </w:rPr>
+        <w:t>, bu ayarları yapmamızda bize yardımcı olur.</w:t>
+      </w:r>
+    </w:p>
+    <w:p>
+      <w:pPr>
+        <w:jc w:val="both"/>
+        <w:rPr>
+          <w:rFonts w:ascii="Cascadia Mono" w:hAnsi="Cascadia Mono"/>
+          <w:sz w:val="24"/>
+          <w:szCs w:val="24"/>
+        </w:rPr>
+      </w:pPr>
+      <w:r>
+        <w:rPr>
+          <w:noProof/>
+        </w:rPr>
+        <w:drawing>
+          <wp:inline distT="0" distB="0" distL="0" distR="0" wp14:anchorId="57A5DE40" wp14:editId="54A032AB">
+            <wp:extent cx="5760720" cy="1124585"/>
+            <wp:effectExtent l="0" t="0" r="0" b="0"/>
+            <wp:docPr id="76" name="Resim 76"/>
+            <wp:cNvGraphicFramePr>
+              <a:graphicFrameLocks xmlns:a="http://schemas.openxmlformats.org/drawingml/2006/main" noChangeAspect="1"/>
+            </wp:cNvGraphicFramePr>
+            <a:graphic xmlns:a="http://schemas.openxmlformats.org/drawingml/2006/main">
+              <a:graphicData uri="http://schemas.openxmlformats.org/drawingml/2006/picture">
+                <pic:pic xmlns:pic="http://schemas.openxmlformats.org/drawingml/2006/picture">
+                  <pic:nvPicPr>
+                    <pic:cNvPr id="1" name=""/>
+                    <pic:cNvPicPr/>
+                  </pic:nvPicPr>
+                  <pic:blipFill>
+                    <a:blip r:embed="rId90"/>
+                    <a:stretch>
+                      <a:fillRect/>
+                    </a:stretch>
+                  </pic:blipFill>
+                  <pic:spPr>
+                    <a:xfrm>
+                      <a:off x="0" y="0"/>
+                      <a:ext cx="5760720" cy="1124585"/>
+                    </a:xfrm>
+                    <a:prstGeom prst="rect">
+                      <a:avLst/>
+                    </a:prstGeom>
+                  </pic:spPr>
+                </pic:pic>
+              </a:graphicData>
+            </a:graphic>
+          </wp:inline>
+        </w:drawing>
+      </w:r>
+    </w:p>
+    <w:p>
+      <w:pPr>
+        <w:jc w:val="both"/>
+        <w:rPr>
+          <w:rFonts w:ascii="Cascadia Mono" w:hAnsi="Cascadia Mono"/>
+          <w:sz w:val="24"/>
+          <w:szCs w:val="24"/>
+        </w:rPr>
+      </w:pPr>
+      <w:r>
+        <w:rPr>
+          <w:rFonts w:ascii="Cascadia Mono" w:hAnsi="Cascadia Mono"/>
+          <w:sz w:val="24"/>
+          <w:szCs w:val="24"/>
+          <w:highlight w:val="lightGray"/>
+        </w:rPr>
+        <w:t>2.Davranış</w:t>
+      </w:r>
+      <w:r>
+        <w:rPr>
+          <w:rFonts w:ascii="Cascadia Mono" w:hAnsi="Cascadia Mono"/>
+          <w:sz w:val="24"/>
+          <w:szCs w:val="24"/>
+        </w:rPr>
+        <w:t>: Gelen verileri farklı türlerde karşılamamızı sağlar.</w:t>
+      </w:r>
+    </w:p>
+    <w:p>
+      <w:pPr>
+        <w:jc w:val="both"/>
+        <w:rPr>
+          <w:rFonts w:ascii="Cascadia Mono" w:hAnsi="Cascadia Mono"/>
+          <w:sz w:val="24"/>
+          <w:szCs w:val="24"/>
+        </w:rPr>
+      </w:pPr>
+      <w:r>
+        <w:rPr>
+          <w:rFonts w:ascii="Cascadia Mono" w:hAnsi="Cascadia Mono"/>
+          <w:sz w:val="24"/>
+          <w:szCs w:val="24"/>
+        </w:rPr>
+        <w:t xml:space="preserve">1.Davranışdaki veri türü anonim bir türdür. Altta ise </w:t>
+      </w:r>
+      <w:proofErr w:type="spellStart"/>
+      <w:r>
+        <w:rPr>
+          <w:rFonts w:ascii="Cascadia Mono" w:hAnsi="Cascadia Mono"/>
+          <w:sz w:val="24"/>
+          <w:szCs w:val="24"/>
+        </w:rPr>
+        <w:t>Producttır</w:t>
+      </w:r>
+      <w:proofErr w:type="spellEnd"/>
+      <w:r>
+        <w:rPr>
+          <w:rFonts w:ascii="Cascadia Mono" w:hAnsi="Cascadia Mono"/>
+          <w:sz w:val="24"/>
+          <w:szCs w:val="24"/>
+        </w:rPr>
+        <w:t>.</w:t>
+      </w:r>
+    </w:p>
+    <w:p>
+      <w:pPr>
+        <w:jc w:val="both"/>
+        <w:rPr>
+          <w:rFonts w:ascii="Cascadia Mono" w:hAnsi="Cascadia Mono"/>
+          <w:sz w:val="24"/>
+          <w:szCs w:val="24"/>
+        </w:rPr>
+      </w:pPr>
+      <w:r>
+        <w:rPr>
+          <w:noProof/>
+        </w:rPr>
+        <w:drawing>
+          <wp:inline distT="0" distB="0" distL="0" distR="0" wp14:anchorId="41372B9A" wp14:editId="27D8C5A6">
+            <wp:extent cx="5760720" cy="932815"/>
+            <wp:effectExtent l="0" t="0" r="0" b="635"/>
+            <wp:docPr id="84" name="Resim 84"/>
+            <wp:cNvGraphicFramePr>
+              <a:graphicFrameLocks xmlns:a="http://schemas.openxmlformats.org/drawingml/2006/main" noChangeAspect="1"/>
+            </wp:cNvGraphicFramePr>
+            <a:graphic xmlns:a="http://schemas.openxmlformats.org/drawingml/2006/main">
+              <a:graphicData uri="http://schemas.openxmlformats.org/drawingml/2006/picture">
+                <pic:pic xmlns:pic="http://schemas.openxmlformats.org/drawingml/2006/picture">
+                  <pic:nvPicPr>
+                    <pic:cNvPr id="1" name=""/>
+                    <pic:cNvPicPr/>
+                  </pic:nvPicPr>
+                  <pic:blipFill>
+                    <a:blip r:embed="rId91"/>
+                    <a:stretch>
+                      <a:fillRect/>
+                    </a:stretch>
+                  </pic:blipFill>
+                  <pic:spPr>
+                    <a:xfrm>
+                      <a:off x="0" y="0"/>
+                      <a:ext cx="5760720" cy="932815"/>
+                    </a:xfrm>
+                    <a:prstGeom prst="rect">
+                      <a:avLst/>
+                    </a:prstGeom>
+                  </pic:spPr>
+                </pic:pic>
+              </a:graphicData>
+            </a:graphic>
+          </wp:inline>
+        </w:drawing>
+      </w:r>
+    </w:p>
+    <w:p>
+      <w:pPr>
+        <w:jc w:val="both"/>
+        <w:rPr>
+          <w:rFonts w:ascii="Cascadia Mono" w:hAnsi="Cascadia Mono"/>
+          <w:sz w:val="24"/>
+          <w:szCs w:val="24"/>
+        </w:rPr>
+      </w:pPr>
+      <w:r>
+        <w:rPr>
+          <w:rFonts w:ascii="Cascadia Mono" w:hAnsi="Cascadia Mono"/>
+          <w:sz w:val="24"/>
+          <w:szCs w:val="24"/>
+        </w:rPr>
+        <w:lastRenderedPageBreak/>
+        <w:t xml:space="preserve">İstediğimiz veri türünü karşılayacak </w:t>
+      </w:r>
+      <w:proofErr w:type="spellStart"/>
+      <w:r>
+        <w:rPr>
+          <w:rFonts w:ascii="Cascadia Mono" w:hAnsi="Cascadia Mono"/>
+          <w:sz w:val="24"/>
+          <w:szCs w:val="24"/>
+        </w:rPr>
+        <w:t>propertyleri</w:t>
+      </w:r>
+      <w:proofErr w:type="spellEnd"/>
+      <w:r>
+        <w:rPr>
+          <w:rFonts w:ascii="Cascadia Mono" w:hAnsi="Cascadia Mono"/>
+          <w:sz w:val="24"/>
+          <w:szCs w:val="24"/>
+        </w:rPr>
+        <w:t xml:space="preserve"> barındıran bir </w:t>
+      </w:r>
+      <w:proofErr w:type="spellStart"/>
+      <w:r>
+        <w:rPr>
+          <w:rFonts w:ascii="Cascadia Mono" w:hAnsi="Cascadia Mono"/>
+          <w:sz w:val="24"/>
+          <w:szCs w:val="24"/>
+        </w:rPr>
+        <w:t>class</w:t>
+      </w:r>
+      <w:proofErr w:type="spellEnd"/>
+      <w:r>
+        <w:rPr>
+          <w:rFonts w:ascii="Cascadia Mono" w:hAnsi="Cascadia Mono"/>
+          <w:sz w:val="24"/>
+          <w:szCs w:val="24"/>
+        </w:rPr>
+        <w:t xml:space="preserve"> oluşturarak gelen datayı karşılayabiliriz.</w:t>
+      </w:r>
+    </w:p>
+    <w:p>
+      <w:pPr>
+        <w:jc w:val="center"/>
+        <w:rPr>
+          <w:rFonts w:ascii="Cascadia Mono" w:hAnsi="Cascadia Mono"/>
+          <w:sz w:val="24"/>
+          <w:szCs w:val="24"/>
+        </w:rPr>
+      </w:pPr>
+      <w:r>
+        <w:rPr>
+          <w:noProof/>
+        </w:rPr>
+        <w:drawing>
+          <wp:inline distT="0" distB="0" distL="0" distR="0" wp14:anchorId="2AD300F2" wp14:editId="7BD80DDD">
+            <wp:extent cx="3600450" cy="1343025"/>
+            <wp:effectExtent l="0" t="0" r="0" b="9525"/>
+            <wp:docPr id="85" name="Resim 85"/>
+            <wp:cNvGraphicFramePr>
+              <a:graphicFrameLocks xmlns:a="http://schemas.openxmlformats.org/drawingml/2006/main" noChangeAspect="1"/>
+            </wp:cNvGraphicFramePr>
+            <a:graphic xmlns:a="http://schemas.openxmlformats.org/drawingml/2006/main">
+              <a:graphicData uri="http://schemas.openxmlformats.org/drawingml/2006/picture">
+                <pic:pic xmlns:pic="http://schemas.openxmlformats.org/drawingml/2006/picture">
+                  <pic:nvPicPr>
+                    <pic:cNvPr id="1" name=""/>
+                    <pic:cNvPicPr/>
+                  </pic:nvPicPr>
+                  <pic:blipFill>
+                    <a:blip r:embed="rId92"/>
+                    <a:stretch>
+                      <a:fillRect/>
+                    </a:stretch>
+                  </pic:blipFill>
+                  <pic:spPr>
+                    <a:xfrm>
+                      <a:off x="0" y="0"/>
+                      <a:ext cx="3600450" cy="1343025"/>
+                    </a:xfrm>
+                    <a:prstGeom prst="rect">
+                      <a:avLst/>
+                    </a:prstGeom>
+                  </pic:spPr>
+                </pic:pic>
+              </a:graphicData>
+            </a:graphic>
+          </wp:inline>
+        </w:drawing>
+      </w:r>
+    </w:p>
+    <w:p>
+      <w:pPr>
+        <w:jc w:val="center"/>
+        <w:rPr>
+          <w:rFonts w:ascii="Cascadia Mono" w:hAnsi="Cascadia Mono"/>
+          <w:sz w:val="24"/>
+          <w:szCs w:val="24"/>
+        </w:rPr>
+      </w:pPr>
+      <w:r>
+        <w:rPr>
+          <w:noProof/>
+        </w:rPr>
+        <w:drawing>
+          <wp:inline distT="0" distB="0" distL="0" distR="0" wp14:anchorId="546E3CF9" wp14:editId="101DC2F9">
+            <wp:extent cx="5760720" cy="918845"/>
+            <wp:effectExtent l="0" t="0" r="0" b="0"/>
+            <wp:docPr id="86" name="Resim 86"/>
+            <wp:cNvGraphicFramePr>
+              <a:graphicFrameLocks xmlns:a="http://schemas.openxmlformats.org/drawingml/2006/main" noChangeAspect="1"/>
+            </wp:cNvGraphicFramePr>
+            <a:graphic xmlns:a="http://schemas.openxmlformats.org/drawingml/2006/main">
+              <a:graphicData uri="http://schemas.openxmlformats.org/drawingml/2006/picture">
+                <pic:pic xmlns:pic="http://schemas.openxmlformats.org/drawingml/2006/picture">
+                  <pic:nvPicPr>
+                    <pic:cNvPr id="1" name=""/>
+                    <pic:cNvPicPr/>
+                  </pic:nvPicPr>
+                  <pic:blipFill>
+                    <a:blip r:embed="rId93"/>
+                    <a:stretch>
+                      <a:fillRect/>
+                    </a:stretch>
+                  </pic:blipFill>
+                  <pic:spPr>
+                    <a:xfrm>
+                      <a:off x="0" y="0"/>
+                      <a:ext cx="5760720" cy="918845"/>
+                    </a:xfrm>
+                    <a:prstGeom prst="rect">
+                      <a:avLst/>
+                    </a:prstGeom>
+                  </pic:spPr>
+                </pic:pic>
+              </a:graphicData>
+            </a:graphic>
+          </wp:inline>
+        </w:drawing>
+      </w:r>
+    </w:p>
+    <w:p>
+      <w:pPr>
+        <w:jc w:val="both"/>
+        <w:rPr>
+          <w:rFonts w:ascii="Cascadia Mono" w:hAnsi="Cascadia Mono"/>
+          <w:sz w:val="24"/>
+          <w:szCs w:val="24"/>
+        </w:rPr>
+      </w:pPr>
+      <w:proofErr w:type="spellStart"/>
+      <w:r>
+        <w:rPr>
+          <w:rFonts w:ascii="Cascadia Mono" w:hAnsi="Cascadia Mono"/>
+          <w:sz w:val="24"/>
+          <w:szCs w:val="24"/>
+        </w:rPr>
+        <w:t>SelectMany</w:t>
+      </w:r>
+      <w:proofErr w:type="spellEnd"/>
+      <w:r>
+        <w:rPr>
+          <w:rFonts w:ascii="Cascadia Mono" w:hAnsi="Cascadia Mono"/>
+          <w:sz w:val="24"/>
+          <w:szCs w:val="24"/>
+        </w:rPr>
+        <w:t>:</w:t>
+      </w:r>
+      <w:r>
+        <w:rPr>
+          <w:rFonts w:ascii="Cascadia Mono" w:hAnsi="Cascadia Mono"/>
+          <w:sz w:val="24"/>
+          <w:szCs w:val="24"/>
+        </w:rPr>
+        <w:t xml:space="preserve"> Select ile aynı amaca hizmet eder ancak,</w:t>
+      </w:r>
+      <w:r>
+        <w:rPr>
+          <w:rFonts w:ascii="Cascadia Mono" w:hAnsi="Cascadia Mono"/>
+          <w:sz w:val="24"/>
+          <w:szCs w:val="24"/>
+        </w:rPr>
+        <w:t xml:space="preserve"> ilişki kurduğumuz tablolar içer</w:t>
+      </w:r>
+      <w:r>
+        <w:rPr>
+          <w:rFonts w:ascii="Cascadia Mono" w:hAnsi="Cascadia Mono"/>
+          <w:sz w:val="24"/>
+          <w:szCs w:val="24"/>
+        </w:rPr>
+        <w:t>i</w:t>
+      </w:r>
+      <w:r>
+        <w:rPr>
+          <w:rFonts w:ascii="Cascadia Mono" w:hAnsi="Cascadia Mono"/>
+          <w:sz w:val="24"/>
+          <w:szCs w:val="24"/>
+        </w:rPr>
+        <w:t xml:space="preserve">sindeki kolonları da ilgili sorguya eklemek istiyorsak </w:t>
+      </w:r>
+      <w:proofErr w:type="spellStart"/>
+      <w:r>
+        <w:rPr>
+          <w:rFonts w:ascii="Cascadia Mono" w:hAnsi="Cascadia Mono"/>
+          <w:sz w:val="24"/>
+          <w:szCs w:val="24"/>
+        </w:rPr>
+        <w:t>SelectMany</w:t>
+      </w:r>
+      <w:proofErr w:type="spellEnd"/>
+      <w:r>
+        <w:rPr>
+          <w:rFonts w:ascii="Cascadia Mono" w:hAnsi="Cascadia Mono"/>
+          <w:sz w:val="24"/>
+          <w:szCs w:val="24"/>
+        </w:rPr>
+        <w:t xml:space="preserve"> kullanmalıyız.</w:t>
+      </w:r>
     </w:p>
     <w:p>
       <w:pPr>

</xml_diff>

<commit_message>
Change Tracker - 2
</commit_message>
<xml_diff>
--- a/Not/EntityFrameworkCore.docx
+++ b/Not/EntityFrameworkCore.docx
@@ -19416,6 +19416,7 @@
       <w:r>
         <w:rPr>
           <w:rFonts w:ascii="Cascadia Mono" w:hAnsi="Cascadia Mono"/>
+          <w:noProof/>
           <w:sz w:val="24"/>
           <w:szCs w:val="24"/>
         </w:rPr>
@@ -20315,21 +20316,1535 @@
         <w:jc w:val="both"/>
         <w:rPr>
           <w:rFonts w:ascii="Cascadia Mono" w:hAnsi="Cascadia Mono"/>
-          <w:color w:val="A6A6A6" w:themeColor="background1" w:themeShade="A6"/>
-          <w:sz w:val="24"/>
-          <w:szCs w:val="24"/>
-        </w:rPr>
-      </w:pPr>
-    </w:p>
-    <w:p>
-      <w:pPr>
-        <w:jc w:val="both"/>
-        <w:rPr>
-          <w:rFonts w:ascii="Cascadia Mono" w:hAnsi="Cascadia Mono"/>
-          <w:sz w:val="24"/>
-          <w:szCs w:val="24"/>
-        </w:rPr>
-      </w:pPr>
+          <w:sz w:val="24"/>
+          <w:szCs w:val="24"/>
+        </w:rPr>
+      </w:pPr>
+      <w:r>
+        <w:rPr>
+          <w:rFonts w:ascii="Cascadia Mono" w:hAnsi="Cascadia Mono"/>
+          <w:sz w:val="24"/>
+          <w:szCs w:val="24"/>
+        </w:rPr>
+        <w:lastRenderedPageBreak/>
+        <w:t xml:space="preserve"> </w:t>
+      </w:r>
+      <w:proofErr w:type="spellStart"/>
+      <w:r>
+        <w:rPr>
+          <w:rFonts w:ascii="Cascadia Mono" w:hAnsi="Cascadia Mono"/>
+          <w:sz w:val="24"/>
+          <w:szCs w:val="24"/>
+        </w:rPr>
+        <w:t>AccepAllChanges</w:t>
+      </w:r>
+      <w:proofErr w:type="spellEnd"/>
+      <w:r>
+        <w:rPr>
+          <w:rFonts w:ascii="Cascadia Mono" w:hAnsi="Cascadia Mono"/>
+          <w:sz w:val="24"/>
+          <w:szCs w:val="24"/>
+        </w:rPr>
+        <w:t xml:space="preserve"> Metodu: </w:t>
+      </w:r>
+      <w:proofErr w:type="spellStart"/>
+      <w:proofErr w:type="gramStart"/>
+      <w:r>
+        <w:rPr>
+          <w:rFonts w:ascii="Cascadia Mono" w:hAnsi="Cascadia Mono"/>
+          <w:sz w:val="24"/>
+          <w:szCs w:val="24"/>
+        </w:rPr>
+        <w:t>SaveChanges</w:t>
+      </w:r>
+      <w:proofErr w:type="spellEnd"/>
+      <w:r>
+        <w:rPr>
+          <w:rFonts w:ascii="Cascadia Mono" w:hAnsi="Cascadia Mono"/>
+          <w:sz w:val="24"/>
+          <w:szCs w:val="24"/>
+        </w:rPr>
+        <w:t>(</w:t>
+      </w:r>
+      <w:proofErr w:type="gramEnd"/>
+      <w:r>
+        <w:rPr>
+          <w:rFonts w:ascii="Cascadia Mono" w:hAnsi="Cascadia Mono"/>
+          <w:sz w:val="24"/>
+          <w:szCs w:val="24"/>
+        </w:rPr>
+        <w:t xml:space="preserve">) veya </w:t>
+      </w:r>
+      <w:proofErr w:type="spellStart"/>
+      <w:r>
+        <w:rPr>
+          <w:rFonts w:ascii="Cascadia Mono" w:hAnsi="Cascadia Mono"/>
+          <w:sz w:val="24"/>
+          <w:szCs w:val="24"/>
+        </w:rPr>
+        <w:t>SaveChanges</w:t>
+      </w:r>
+      <w:proofErr w:type="spellEnd"/>
+      <w:r>
+        <w:rPr>
+          <w:rFonts w:ascii="Cascadia Mono" w:hAnsi="Cascadia Mono"/>
+          <w:sz w:val="24"/>
+          <w:szCs w:val="24"/>
+        </w:rPr>
+        <w:t>(</w:t>
+      </w:r>
+      <w:proofErr w:type="spellStart"/>
+      <w:r>
+        <w:rPr>
+          <w:rFonts w:ascii="Cascadia Mono" w:hAnsi="Cascadia Mono"/>
+          <w:sz w:val="24"/>
+          <w:szCs w:val="24"/>
+        </w:rPr>
+        <w:t>true</w:t>
+      </w:r>
+      <w:proofErr w:type="spellEnd"/>
+      <w:r>
+        <w:rPr>
+          <w:rFonts w:ascii="Cascadia Mono" w:hAnsi="Cascadia Mono"/>
+          <w:sz w:val="24"/>
+          <w:szCs w:val="24"/>
+        </w:rPr>
+        <w:t xml:space="preserve">) çağrıldığında </w:t>
+      </w:r>
+      <w:proofErr w:type="spellStart"/>
+      <w:r>
+        <w:rPr>
+          <w:rFonts w:ascii="Cascadia Mono" w:hAnsi="Cascadia Mono"/>
+          <w:sz w:val="24"/>
+          <w:szCs w:val="24"/>
+        </w:rPr>
+        <w:t>EFCore</w:t>
+      </w:r>
+      <w:proofErr w:type="spellEnd"/>
+      <w:r>
+        <w:rPr>
+          <w:rFonts w:ascii="Cascadia Mono" w:hAnsi="Cascadia Mono"/>
+          <w:sz w:val="24"/>
+          <w:szCs w:val="24"/>
+        </w:rPr>
+        <w:t xml:space="preserve"> takip ettiği nesneleri </w:t>
+      </w:r>
+      <w:proofErr w:type="spellStart"/>
+      <w:r>
+        <w:rPr>
+          <w:rFonts w:ascii="Cascadia Mono" w:hAnsi="Cascadia Mono"/>
+          <w:sz w:val="24"/>
+          <w:szCs w:val="24"/>
+        </w:rPr>
+        <w:t>track</w:t>
+      </w:r>
+      <w:proofErr w:type="spellEnd"/>
+      <w:r>
+        <w:rPr>
+          <w:rFonts w:ascii="Cascadia Mono" w:hAnsi="Cascadia Mono"/>
+          <w:sz w:val="24"/>
+          <w:szCs w:val="24"/>
+        </w:rPr>
+        <w:t xml:space="preserve"> etmeyi bırakacağı için, ilgili operasyonda herhangi bir hata meydana geldiğinde tekrar bir düzeltme söz konusu olmayacaktır.</w:t>
+      </w:r>
+    </w:p>
+    <w:p>
+      <w:pPr>
+        <w:jc w:val="both"/>
+        <w:rPr>
+          <w:rFonts w:ascii="Cascadia Mono" w:hAnsi="Cascadia Mono"/>
+          <w:sz w:val="24"/>
+          <w:szCs w:val="24"/>
+        </w:rPr>
+      </w:pPr>
+      <w:r>
+        <w:rPr>
+          <w:rFonts w:ascii="Cascadia Mono" w:hAnsi="Cascadia Mono"/>
+          <w:sz w:val="24"/>
+          <w:szCs w:val="24"/>
+        </w:rPr>
+        <w:t xml:space="preserve">Bu durumda </w:t>
+      </w:r>
+      <w:proofErr w:type="spellStart"/>
+      <w:r>
+        <w:rPr>
+          <w:rFonts w:ascii="Cascadia Mono" w:hAnsi="Cascadia Mono"/>
+          <w:sz w:val="24"/>
+          <w:szCs w:val="24"/>
+        </w:rPr>
+        <w:t>SaveChanges</w:t>
+      </w:r>
+      <w:proofErr w:type="spellEnd"/>
+      <w:r>
+        <w:rPr>
+          <w:rFonts w:ascii="Cascadia Mono" w:hAnsi="Cascadia Mono"/>
+          <w:sz w:val="24"/>
+          <w:szCs w:val="24"/>
+        </w:rPr>
+        <w:t>(</w:t>
+      </w:r>
+      <w:proofErr w:type="spellStart"/>
+      <w:r>
+        <w:rPr>
+          <w:rFonts w:ascii="Cascadia Mono" w:hAnsi="Cascadia Mono"/>
+          <w:sz w:val="24"/>
+          <w:szCs w:val="24"/>
+        </w:rPr>
+        <w:t>false</w:t>
+      </w:r>
+      <w:proofErr w:type="spellEnd"/>
+      <w:r>
+        <w:rPr>
+          <w:rFonts w:ascii="Cascadia Mono" w:hAnsi="Cascadia Mono"/>
+          <w:sz w:val="24"/>
+          <w:szCs w:val="24"/>
+        </w:rPr>
+        <w:t xml:space="preserve">) metodu ile nesnelerin sürekli olarak </w:t>
+      </w:r>
+      <w:proofErr w:type="spellStart"/>
+      <w:r>
+        <w:rPr>
+          <w:rFonts w:ascii="Cascadia Mono" w:hAnsi="Cascadia Mono"/>
+          <w:sz w:val="24"/>
+          <w:szCs w:val="24"/>
+        </w:rPr>
+        <w:t>track</w:t>
+      </w:r>
+      <w:proofErr w:type="spellEnd"/>
+      <w:r>
+        <w:rPr>
+          <w:rFonts w:ascii="Cascadia Mono" w:hAnsi="Cascadia Mono"/>
+          <w:sz w:val="24"/>
+          <w:szCs w:val="24"/>
+        </w:rPr>
+        <w:t xml:space="preserve"> edilmesini sağlarız. İlgili operasyonun başarılı olduğundan herhangi bir hata meydana gelmediğinden emin olarak </w:t>
+      </w:r>
+      <w:proofErr w:type="spellStart"/>
+      <w:r>
+        <w:rPr>
+          <w:rFonts w:ascii="Cascadia Mono" w:hAnsi="Cascadia Mono"/>
+          <w:sz w:val="24"/>
+          <w:szCs w:val="24"/>
+        </w:rPr>
+        <w:t>AcceptAllChanges</w:t>
+      </w:r>
+      <w:proofErr w:type="spellEnd"/>
+      <w:r>
+        <w:rPr>
+          <w:rFonts w:ascii="Cascadia Mono" w:hAnsi="Cascadia Mono"/>
+          <w:sz w:val="24"/>
+          <w:szCs w:val="24"/>
+        </w:rPr>
+        <w:t xml:space="preserve"> metodu ile nesnelerin </w:t>
+      </w:r>
+      <w:proofErr w:type="spellStart"/>
+      <w:r>
+        <w:rPr>
+          <w:rFonts w:ascii="Cascadia Mono" w:hAnsi="Cascadia Mono"/>
+          <w:sz w:val="24"/>
+          <w:szCs w:val="24"/>
+        </w:rPr>
+        <w:t>track</w:t>
+      </w:r>
+      <w:proofErr w:type="spellEnd"/>
+      <w:r>
+        <w:rPr>
+          <w:rFonts w:ascii="Cascadia Mono" w:hAnsi="Cascadia Mono"/>
+          <w:sz w:val="24"/>
+          <w:szCs w:val="24"/>
+        </w:rPr>
+        <w:t xml:space="preserve"> edilmesini kesebiliriz.</w:t>
+      </w:r>
+    </w:p>
+    <w:p>
+      <w:pPr>
+        <w:jc w:val="both"/>
+        <w:rPr>
+          <w:rFonts w:ascii="Cascadia Mono" w:hAnsi="Cascadia Mono"/>
+          <w:sz w:val="24"/>
+          <w:szCs w:val="24"/>
+        </w:rPr>
+      </w:pPr>
+      <w:r>
+        <w:rPr>
+          <w:noProof/>
+        </w:rPr>
+        <w:drawing>
+          <wp:inline distT="0" distB="0" distL="0" distR="0" wp14:anchorId="76772CA4" wp14:editId="2A6D4E58">
+            <wp:extent cx="5760720" cy="3351530"/>
+            <wp:effectExtent l="0" t="0" r="0" b="1270"/>
+            <wp:docPr id="94" name="Resim 94"/>
+            <wp:cNvGraphicFramePr>
+              <a:graphicFrameLocks xmlns:a="http://schemas.openxmlformats.org/drawingml/2006/main" noChangeAspect="1"/>
+            </wp:cNvGraphicFramePr>
+            <a:graphic xmlns:a="http://schemas.openxmlformats.org/drawingml/2006/main">
+              <a:graphicData uri="http://schemas.openxmlformats.org/drawingml/2006/picture">
+                <pic:pic xmlns:pic="http://schemas.openxmlformats.org/drawingml/2006/picture">
+                  <pic:nvPicPr>
+                    <pic:cNvPr id="1" name=""/>
+                    <pic:cNvPicPr/>
+                  </pic:nvPicPr>
+                  <pic:blipFill>
+                    <a:blip r:embed="rId103"/>
+                    <a:stretch>
+                      <a:fillRect/>
+                    </a:stretch>
+                  </pic:blipFill>
+                  <pic:spPr>
+                    <a:xfrm>
+                      <a:off x="0" y="0"/>
+                      <a:ext cx="5760720" cy="3351530"/>
+                    </a:xfrm>
+                    <a:prstGeom prst="rect">
+                      <a:avLst/>
+                    </a:prstGeom>
+                  </pic:spPr>
+                </pic:pic>
+              </a:graphicData>
+            </a:graphic>
+          </wp:inline>
+        </w:drawing>
+      </w:r>
+    </w:p>
+    <w:p>
+      <w:pPr>
+        <w:jc w:val="both"/>
+        <w:rPr>
+          <w:rFonts w:ascii="Cascadia Mono" w:hAnsi="Cascadia Mono"/>
+          <w:sz w:val="24"/>
+          <w:szCs w:val="24"/>
+        </w:rPr>
+      </w:pPr>
+    </w:p>
+    <w:p>
+      <w:pPr>
+        <w:jc w:val="both"/>
+        <w:rPr>
+          <w:rFonts w:ascii="Cascadia Mono" w:hAnsi="Cascadia Mono" w:cs="Cascadia Mono"/>
+          <w:color w:val="000000"/>
+          <w:sz w:val="24"/>
+          <w:szCs w:val="24"/>
+        </w:rPr>
+      </w:pPr>
+      <w:proofErr w:type="spellStart"/>
+      <w:r>
+        <w:rPr>
+          <w:rFonts w:ascii="Cascadia Mono" w:hAnsi="Cascadia Mono" w:cs="Cascadia Mono"/>
+          <w:color w:val="000000"/>
+          <w:sz w:val="24"/>
+          <w:szCs w:val="24"/>
+        </w:rPr>
+        <w:t>HasChanges</w:t>
+      </w:r>
+      <w:proofErr w:type="spellEnd"/>
+      <w:r>
+        <w:rPr>
+          <w:rFonts w:ascii="Cascadia Mono" w:hAnsi="Cascadia Mono" w:cs="Cascadia Mono"/>
+          <w:color w:val="000000"/>
+          <w:sz w:val="24"/>
+          <w:szCs w:val="24"/>
+        </w:rPr>
+        <w:t xml:space="preserve"> Metodu</w:t>
+      </w:r>
+      <w:r>
+        <w:rPr>
+          <w:rFonts w:ascii="Cascadia Mono" w:hAnsi="Cascadia Mono" w:cs="Cascadia Mono"/>
+          <w:color w:val="000000"/>
+          <w:sz w:val="24"/>
+          <w:szCs w:val="24"/>
+        </w:rPr>
+        <w:t xml:space="preserve">: Takip edilen nesneler arasından değişiklik yapılanların olup olmadığının bilgisini verir. Arka planda </w:t>
+      </w:r>
+      <w:proofErr w:type="spellStart"/>
+      <w:r>
+        <w:rPr>
+          <w:rFonts w:ascii="Cascadia Mono" w:hAnsi="Cascadia Mono" w:cs="Cascadia Mono"/>
+          <w:color w:val="000000"/>
+          <w:sz w:val="24"/>
+          <w:szCs w:val="24"/>
+        </w:rPr>
+        <w:t>DetectChanges</w:t>
+      </w:r>
+      <w:proofErr w:type="spellEnd"/>
+      <w:r>
+        <w:rPr>
+          <w:rFonts w:ascii="Cascadia Mono" w:hAnsi="Cascadia Mono" w:cs="Cascadia Mono"/>
+          <w:color w:val="000000"/>
+          <w:sz w:val="24"/>
+          <w:szCs w:val="24"/>
+        </w:rPr>
+        <w:t xml:space="preserve"> metodunu tetikler.</w:t>
+      </w:r>
+    </w:p>
+    <w:p>
+      <w:pPr>
+        <w:jc w:val="center"/>
+        <w:rPr>
+          <w:rFonts w:ascii="Cascadia Mono" w:hAnsi="Cascadia Mono"/>
+          <w:sz w:val="24"/>
+          <w:szCs w:val="24"/>
+        </w:rPr>
+      </w:pPr>
+      <w:r>
+        <w:rPr>
+          <w:noProof/>
+        </w:rPr>
+        <w:drawing>
+          <wp:inline distT="0" distB="0" distL="0" distR="0" wp14:anchorId="693C60E2" wp14:editId="4C5DA55A">
+            <wp:extent cx="4086225" cy="752475"/>
+            <wp:effectExtent l="0" t="0" r="9525" b="9525"/>
+            <wp:docPr id="97" name="Resim 97"/>
+            <wp:cNvGraphicFramePr>
+              <a:graphicFrameLocks xmlns:a="http://schemas.openxmlformats.org/drawingml/2006/main" noChangeAspect="1"/>
+            </wp:cNvGraphicFramePr>
+            <a:graphic xmlns:a="http://schemas.openxmlformats.org/drawingml/2006/main">
+              <a:graphicData uri="http://schemas.openxmlformats.org/drawingml/2006/picture">
+                <pic:pic xmlns:pic="http://schemas.openxmlformats.org/drawingml/2006/picture">
+                  <pic:nvPicPr>
+                    <pic:cNvPr id="1" name=""/>
+                    <pic:cNvPicPr/>
+                  </pic:nvPicPr>
+                  <pic:blipFill>
+                    <a:blip r:embed="rId104"/>
+                    <a:stretch>
+                      <a:fillRect/>
+                    </a:stretch>
+                  </pic:blipFill>
+                  <pic:spPr>
+                    <a:xfrm>
+                      <a:off x="0" y="0"/>
+                      <a:ext cx="4086225" cy="752475"/>
+                    </a:xfrm>
+                    <a:prstGeom prst="rect">
+                      <a:avLst/>
+                    </a:prstGeom>
+                  </pic:spPr>
+                </pic:pic>
+              </a:graphicData>
+            </a:graphic>
+          </wp:inline>
+        </w:drawing>
+      </w:r>
+    </w:p>
+    <w:p>
+      <w:pPr>
+        <w:jc w:val="both"/>
+        <w:rPr>
+          <w:rFonts w:ascii="Cascadia Mono" w:hAnsi="Cascadia Mono"/>
+          <w:sz w:val="24"/>
+          <w:szCs w:val="24"/>
+        </w:rPr>
+      </w:pPr>
+      <w:proofErr w:type="spellStart"/>
+      <w:r>
+        <w:rPr>
+          <w:rFonts w:ascii="Cascadia Mono" w:hAnsi="Cascadia Mono"/>
+          <w:sz w:val="24"/>
+          <w:szCs w:val="24"/>
+        </w:rPr>
+        <w:t>EntityStates</w:t>
+      </w:r>
+      <w:proofErr w:type="spellEnd"/>
+      <w:r>
+        <w:rPr>
+          <w:rFonts w:ascii="Cascadia Mono" w:hAnsi="Cascadia Mono"/>
+          <w:sz w:val="24"/>
+          <w:szCs w:val="24"/>
+        </w:rPr>
+        <w:t xml:space="preserve">: </w:t>
+      </w:r>
+      <w:proofErr w:type="spellStart"/>
+      <w:r>
+        <w:rPr>
+          <w:rFonts w:ascii="Cascadia Mono" w:hAnsi="Cascadia Mono"/>
+          <w:sz w:val="24"/>
+          <w:szCs w:val="24"/>
+        </w:rPr>
+        <w:t>Entity</w:t>
+      </w:r>
+      <w:proofErr w:type="spellEnd"/>
+      <w:r>
+        <w:rPr>
+          <w:rFonts w:ascii="Cascadia Mono" w:hAnsi="Cascadia Mono"/>
+          <w:sz w:val="24"/>
+          <w:szCs w:val="24"/>
+        </w:rPr>
+        <w:t xml:space="preserve"> nesnelerinin durumlarını ifade eder.</w:t>
+      </w:r>
+    </w:p>
+    <w:p>
+      <w:pPr>
+        <w:jc w:val="both"/>
+        <w:rPr>
+          <w:rFonts w:ascii="Cascadia Mono" w:hAnsi="Cascadia Mono"/>
+          <w:sz w:val="24"/>
+          <w:szCs w:val="24"/>
+        </w:rPr>
+      </w:pPr>
+      <w:proofErr w:type="spellStart"/>
+      <w:r>
+        <w:rPr>
+          <w:rFonts w:ascii="Cascadia Mono" w:hAnsi="Cascadia Mono"/>
+          <w:sz w:val="24"/>
+          <w:szCs w:val="24"/>
+        </w:rPr>
+        <w:t>Detached</w:t>
+      </w:r>
+      <w:proofErr w:type="spellEnd"/>
+      <w:r>
+        <w:rPr>
+          <w:rFonts w:ascii="Cascadia Mono" w:hAnsi="Cascadia Mono"/>
+          <w:sz w:val="24"/>
+          <w:szCs w:val="24"/>
+        </w:rPr>
+        <w:t xml:space="preserve">: Nesnenin </w:t>
+      </w:r>
+      <w:proofErr w:type="spellStart"/>
+      <w:r>
+        <w:rPr>
+          <w:rFonts w:ascii="Cascadia Mono" w:hAnsi="Cascadia Mono"/>
+          <w:sz w:val="24"/>
+          <w:szCs w:val="24"/>
+        </w:rPr>
+        <w:t>change</w:t>
+      </w:r>
+      <w:proofErr w:type="spellEnd"/>
+      <w:r>
+        <w:rPr>
+          <w:rFonts w:ascii="Cascadia Mono" w:hAnsi="Cascadia Mono"/>
+          <w:sz w:val="24"/>
+          <w:szCs w:val="24"/>
+        </w:rPr>
+        <w:t xml:space="preserve"> </w:t>
+      </w:r>
+      <w:proofErr w:type="spellStart"/>
+      <w:r>
+        <w:rPr>
+          <w:rFonts w:ascii="Cascadia Mono" w:hAnsi="Cascadia Mono"/>
+          <w:sz w:val="24"/>
+          <w:szCs w:val="24"/>
+        </w:rPr>
+        <w:t>tracker</w:t>
+      </w:r>
+      <w:proofErr w:type="spellEnd"/>
+      <w:r>
+        <w:rPr>
+          <w:rFonts w:ascii="Cascadia Mono" w:hAnsi="Cascadia Mono"/>
+          <w:sz w:val="24"/>
+          <w:szCs w:val="24"/>
+        </w:rPr>
+        <w:t xml:space="preserve"> tarafından takip edilmediğini ifade eder.</w:t>
+      </w:r>
+    </w:p>
+    <w:p>
+      <w:pPr>
+        <w:jc w:val="both"/>
+        <w:rPr>
+          <w:rFonts w:ascii="Cascadia Mono" w:hAnsi="Cascadia Mono"/>
+          <w:sz w:val="24"/>
+          <w:szCs w:val="24"/>
+        </w:rPr>
+      </w:pPr>
+      <w:proofErr w:type="spellStart"/>
+      <w:r>
+        <w:rPr>
+          <w:rFonts w:ascii="Cascadia Mono" w:hAnsi="Cascadia Mono"/>
+          <w:sz w:val="24"/>
+          <w:szCs w:val="24"/>
+        </w:rPr>
+        <w:t>Added</w:t>
+      </w:r>
+      <w:proofErr w:type="spellEnd"/>
+      <w:r>
+        <w:rPr>
+          <w:rFonts w:ascii="Cascadia Mono" w:hAnsi="Cascadia Mono"/>
+          <w:sz w:val="24"/>
+          <w:szCs w:val="24"/>
+        </w:rPr>
+        <w:t xml:space="preserve">: </w:t>
+      </w:r>
+      <w:proofErr w:type="spellStart"/>
+      <w:r>
+        <w:rPr>
+          <w:rFonts w:ascii="Cascadia Mono" w:hAnsi="Cascadia Mono"/>
+          <w:sz w:val="24"/>
+          <w:szCs w:val="24"/>
+        </w:rPr>
+        <w:t>Veritabanına</w:t>
+      </w:r>
+      <w:proofErr w:type="spellEnd"/>
+      <w:r>
+        <w:rPr>
+          <w:rFonts w:ascii="Cascadia Mono" w:hAnsi="Cascadia Mono"/>
+          <w:sz w:val="24"/>
+          <w:szCs w:val="24"/>
+        </w:rPr>
+        <w:t xml:space="preserve"> eklenecek olan ancak henüz işlenmemiş olan veriyi ifade eder. </w:t>
+      </w:r>
+      <w:proofErr w:type="spellStart"/>
+      <w:r>
+        <w:rPr>
+          <w:rFonts w:ascii="Cascadia Mono" w:hAnsi="Cascadia Mono"/>
+          <w:sz w:val="24"/>
+          <w:szCs w:val="24"/>
+        </w:rPr>
+        <w:t>SaveChanges</w:t>
+      </w:r>
+      <w:proofErr w:type="spellEnd"/>
+      <w:r>
+        <w:rPr>
+          <w:rFonts w:ascii="Cascadia Mono" w:hAnsi="Cascadia Mono"/>
+          <w:sz w:val="24"/>
+          <w:szCs w:val="24"/>
+        </w:rPr>
+        <w:t xml:space="preserve"> ile </w:t>
+      </w:r>
+      <w:proofErr w:type="spellStart"/>
+      <w:r>
+        <w:rPr>
+          <w:rFonts w:ascii="Cascadia Mono" w:hAnsi="Cascadia Mono"/>
+          <w:sz w:val="24"/>
+          <w:szCs w:val="24"/>
+        </w:rPr>
+        <w:t>veritabanına</w:t>
+      </w:r>
+      <w:proofErr w:type="spellEnd"/>
+      <w:r>
+        <w:rPr>
+          <w:rFonts w:ascii="Cascadia Mono" w:hAnsi="Cascadia Mono"/>
+          <w:sz w:val="24"/>
+          <w:szCs w:val="24"/>
+        </w:rPr>
+        <w:t xml:space="preserve"> insert edilir.</w:t>
+      </w:r>
+    </w:p>
+    <w:p>
+      <w:pPr>
+        <w:jc w:val="both"/>
+        <w:rPr>
+          <w:rFonts w:ascii="Cascadia Mono" w:hAnsi="Cascadia Mono"/>
+          <w:sz w:val="24"/>
+          <w:szCs w:val="24"/>
+        </w:rPr>
+      </w:pPr>
+      <w:proofErr w:type="spellStart"/>
+      <w:r>
+        <w:rPr>
+          <w:rFonts w:ascii="Cascadia Mono" w:hAnsi="Cascadia Mono"/>
+          <w:sz w:val="24"/>
+          <w:szCs w:val="24"/>
+        </w:rPr>
+        <w:t>Deleted</w:t>
+      </w:r>
+      <w:proofErr w:type="spellEnd"/>
+      <w:r>
+        <w:rPr>
+          <w:rFonts w:ascii="Cascadia Mono" w:hAnsi="Cascadia Mono"/>
+          <w:sz w:val="24"/>
+          <w:szCs w:val="24"/>
+        </w:rPr>
+        <w:t>:</w:t>
+      </w:r>
+      <w:r>
+        <w:rPr>
+          <w:rFonts w:ascii="Cascadia Mono" w:hAnsi="Cascadia Mono"/>
+          <w:sz w:val="24"/>
+          <w:szCs w:val="24"/>
+        </w:rPr>
+        <w:t xml:space="preserve"> </w:t>
+      </w:r>
+      <w:proofErr w:type="spellStart"/>
+      <w:r>
+        <w:rPr>
+          <w:rFonts w:ascii="Cascadia Mono" w:hAnsi="Cascadia Mono"/>
+          <w:sz w:val="24"/>
+          <w:szCs w:val="24"/>
+        </w:rPr>
+        <w:t>Veritabanın</w:t>
+      </w:r>
+      <w:r>
+        <w:rPr>
+          <w:rFonts w:ascii="Cascadia Mono" w:hAnsi="Cascadia Mono"/>
+          <w:sz w:val="24"/>
+          <w:szCs w:val="24"/>
+        </w:rPr>
+        <w:t>dan</w:t>
+      </w:r>
+      <w:proofErr w:type="spellEnd"/>
+      <w:r>
+        <w:rPr>
+          <w:rFonts w:ascii="Cascadia Mono" w:hAnsi="Cascadia Mono"/>
+          <w:sz w:val="24"/>
+          <w:szCs w:val="24"/>
+        </w:rPr>
+        <w:t xml:space="preserve"> silinecek </w:t>
+      </w:r>
+      <w:r>
+        <w:rPr>
+          <w:rFonts w:ascii="Cascadia Mono" w:hAnsi="Cascadia Mono"/>
+          <w:sz w:val="24"/>
+          <w:szCs w:val="24"/>
+        </w:rPr>
+        <w:t xml:space="preserve">olan ancak henüz işlenmemiş olan veriyi ifade eder. </w:t>
+      </w:r>
+      <w:proofErr w:type="spellStart"/>
+      <w:r>
+        <w:rPr>
+          <w:rFonts w:ascii="Cascadia Mono" w:hAnsi="Cascadia Mono"/>
+          <w:sz w:val="24"/>
+          <w:szCs w:val="24"/>
+        </w:rPr>
+        <w:t>SaveChanges</w:t>
+      </w:r>
+      <w:proofErr w:type="spellEnd"/>
+      <w:r>
+        <w:rPr>
+          <w:rFonts w:ascii="Cascadia Mono" w:hAnsi="Cascadia Mono"/>
+          <w:sz w:val="24"/>
+          <w:szCs w:val="24"/>
+        </w:rPr>
+        <w:t xml:space="preserve"> ile </w:t>
+      </w:r>
+      <w:proofErr w:type="spellStart"/>
+      <w:r>
+        <w:rPr>
+          <w:rFonts w:ascii="Cascadia Mono" w:hAnsi="Cascadia Mono"/>
+          <w:sz w:val="24"/>
+          <w:szCs w:val="24"/>
+        </w:rPr>
+        <w:t>veritabanın</w:t>
+      </w:r>
+      <w:r>
+        <w:rPr>
+          <w:rFonts w:ascii="Cascadia Mono" w:hAnsi="Cascadia Mono"/>
+          <w:sz w:val="24"/>
+          <w:szCs w:val="24"/>
+        </w:rPr>
+        <w:t>dan</w:t>
+      </w:r>
+      <w:proofErr w:type="spellEnd"/>
+      <w:r>
+        <w:rPr>
+          <w:rFonts w:ascii="Cascadia Mono" w:hAnsi="Cascadia Mono"/>
+          <w:sz w:val="24"/>
+          <w:szCs w:val="24"/>
+        </w:rPr>
+        <w:t xml:space="preserve"> silinir.</w:t>
+      </w:r>
+    </w:p>
+    <w:p>
+      <w:pPr>
+        <w:jc w:val="both"/>
+        <w:rPr>
+          <w:rFonts w:ascii="Cascadia Mono" w:hAnsi="Cascadia Mono"/>
+          <w:sz w:val="24"/>
+          <w:szCs w:val="24"/>
+        </w:rPr>
+      </w:pPr>
+      <w:proofErr w:type="spellStart"/>
+      <w:r>
+        <w:rPr>
+          <w:rFonts w:ascii="Cascadia Mono" w:hAnsi="Cascadia Mono"/>
+          <w:sz w:val="24"/>
+          <w:szCs w:val="24"/>
+        </w:rPr>
+        <w:lastRenderedPageBreak/>
+        <w:t>Modified</w:t>
+      </w:r>
+      <w:proofErr w:type="spellEnd"/>
+      <w:r>
+        <w:rPr>
+          <w:rFonts w:ascii="Cascadia Mono" w:hAnsi="Cascadia Mono"/>
+          <w:sz w:val="24"/>
+          <w:szCs w:val="24"/>
+        </w:rPr>
+        <w:t xml:space="preserve">: </w:t>
+      </w:r>
+      <w:proofErr w:type="spellStart"/>
+      <w:r>
+        <w:rPr>
+          <w:rFonts w:ascii="Cascadia Mono" w:hAnsi="Cascadia Mono"/>
+          <w:sz w:val="24"/>
+          <w:szCs w:val="24"/>
+        </w:rPr>
+        <w:t>Veritabanına</w:t>
+      </w:r>
+      <w:proofErr w:type="spellEnd"/>
+      <w:r>
+        <w:rPr>
+          <w:rFonts w:ascii="Cascadia Mono" w:hAnsi="Cascadia Mono"/>
+          <w:sz w:val="24"/>
+          <w:szCs w:val="24"/>
+        </w:rPr>
+        <w:t xml:space="preserve"> </w:t>
+      </w:r>
+      <w:r>
+        <w:rPr>
+          <w:rFonts w:ascii="Cascadia Mono" w:hAnsi="Cascadia Mono"/>
+          <w:sz w:val="24"/>
+          <w:szCs w:val="24"/>
+        </w:rPr>
+        <w:t xml:space="preserve">var </w:t>
+      </w:r>
+      <w:r>
+        <w:rPr>
+          <w:rFonts w:ascii="Cascadia Mono" w:hAnsi="Cascadia Mono"/>
+          <w:sz w:val="24"/>
+          <w:szCs w:val="24"/>
+        </w:rPr>
+        <w:t>olan</w:t>
+      </w:r>
+      <w:r>
+        <w:rPr>
+          <w:rFonts w:ascii="Cascadia Mono" w:hAnsi="Cascadia Mono"/>
+          <w:sz w:val="24"/>
+          <w:szCs w:val="24"/>
+        </w:rPr>
+        <w:t xml:space="preserve"> güncellenecek</w:t>
+      </w:r>
+      <w:r>
+        <w:rPr>
+          <w:rFonts w:ascii="Cascadia Mono" w:hAnsi="Cascadia Mono"/>
+          <w:sz w:val="24"/>
+          <w:szCs w:val="24"/>
+        </w:rPr>
+        <w:t xml:space="preserve"> ancak henüz işlenmemiş olan veriyi ifade eder. </w:t>
+      </w:r>
+      <w:proofErr w:type="spellStart"/>
+      <w:r>
+        <w:rPr>
+          <w:rFonts w:ascii="Cascadia Mono" w:hAnsi="Cascadia Mono"/>
+          <w:sz w:val="24"/>
+          <w:szCs w:val="24"/>
+        </w:rPr>
+        <w:t>SaveChanges</w:t>
+      </w:r>
+      <w:proofErr w:type="spellEnd"/>
+      <w:r>
+        <w:rPr>
+          <w:rFonts w:ascii="Cascadia Mono" w:hAnsi="Cascadia Mono"/>
+          <w:sz w:val="24"/>
+          <w:szCs w:val="24"/>
+        </w:rPr>
+        <w:t xml:space="preserve"> ile </w:t>
+      </w:r>
+      <w:proofErr w:type="spellStart"/>
+      <w:r>
+        <w:rPr>
+          <w:rFonts w:ascii="Cascadia Mono" w:hAnsi="Cascadia Mono"/>
+          <w:sz w:val="24"/>
+          <w:szCs w:val="24"/>
+        </w:rPr>
+        <w:t>veritabanına</w:t>
+      </w:r>
+      <w:proofErr w:type="spellEnd"/>
+      <w:r>
+        <w:rPr>
+          <w:rFonts w:ascii="Cascadia Mono" w:hAnsi="Cascadia Mono"/>
+          <w:sz w:val="24"/>
+          <w:szCs w:val="24"/>
+        </w:rPr>
+        <w:t xml:space="preserve"> insert edilir.</w:t>
+      </w:r>
+    </w:p>
+    <w:p>
+      <w:pPr>
+        <w:jc w:val="both"/>
+        <w:rPr>
+          <w:rFonts w:ascii="Cascadia Mono" w:hAnsi="Cascadia Mono"/>
+          <w:sz w:val="24"/>
+          <w:szCs w:val="24"/>
+        </w:rPr>
+      </w:pPr>
+      <w:proofErr w:type="spellStart"/>
+      <w:r>
+        <w:rPr>
+          <w:rFonts w:ascii="Cascadia Mono" w:hAnsi="Cascadia Mono"/>
+          <w:sz w:val="24"/>
+          <w:szCs w:val="24"/>
+        </w:rPr>
+        <w:t>Unchanged</w:t>
+      </w:r>
+      <w:proofErr w:type="spellEnd"/>
+      <w:r>
+        <w:rPr>
+          <w:rFonts w:ascii="Cascadia Mono" w:hAnsi="Cascadia Mono"/>
+          <w:sz w:val="24"/>
+          <w:szCs w:val="24"/>
+        </w:rPr>
+        <w:t xml:space="preserve">: </w:t>
+      </w:r>
+      <w:proofErr w:type="spellStart"/>
+      <w:r>
+        <w:rPr>
+          <w:rFonts w:ascii="Cascadia Mono" w:hAnsi="Cascadia Mono"/>
+          <w:sz w:val="24"/>
+          <w:szCs w:val="24"/>
+        </w:rPr>
+        <w:t>Veritabanınından</w:t>
+      </w:r>
+      <w:proofErr w:type="spellEnd"/>
+      <w:r>
+        <w:rPr>
+          <w:rFonts w:ascii="Cascadia Mono" w:hAnsi="Cascadia Mono"/>
+          <w:sz w:val="24"/>
+          <w:szCs w:val="24"/>
+        </w:rPr>
+        <w:t xml:space="preserve"> sorgu neticesinde çekilen ancak üzerinde herhangi bir değişiklik yapılmayan nesneyi ifade eder.</w:t>
+      </w:r>
+    </w:p>
+    <w:p>
+      <w:pPr>
+        <w:jc w:val="center"/>
+        <w:rPr>
+          <w:rFonts w:ascii="Cascadia Mono" w:hAnsi="Cascadia Mono"/>
+          <w:sz w:val="24"/>
+          <w:szCs w:val="24"/>
+        </w:rPr>
+      </w:pPr>
+      <w:r>
+        <w:rPr>
+          <w:noProof/>
+        </w:rPr>
+        <w:drawing>
+          <wp:inline distT="0" distB="0" distL="0" distR="0" wp14:anchorId="0F2E839F" wp14:editId="067C170C">
+            <wp:extent cx="3695700" cy="904875"/>
+            <wp:effectExtent l="0" t="0" r="0" b="9525"/>
+            <wp:docPr id="98" name="Resim 98"/>
+            <wp:cNvGraphicFramePr>
+              <a:graphicFrameLocks xmlns:a="http://schemas.openxmlformats.org/drawingml/2006/main" noChangeAspect="1"/>
+            </wp:cNvGraphicFramePr>
+            <a:graphic xmlns:a="http://schemas.openxmlformats.org/drawingml/2006/main">
+              <a:graphicData uri="http://schemas.openxmlformats.org/drawingml/2006/picture">
+                <pic:pic xmlns:pic="http://schemas.openxmlformats.org/drawingml/2006/picture">
+                  <pic:nvPicPr>
+                    <pic:cNvPr id="1" name=""/>
+                    <pic:cNvPicPr/>
+                  </pic:nvPicPr>
+                  <pic:blipFill>
+                    <a:blip r:embed="rId105"/>
+                    <a:stretch>
+                      <a:fillRect/>
+                    </a:stretch>
+                  </pic:blipFill>
+                  <pic:spPr>
+                    <a:xfrm>
+                      <a:off x="0" y="0"/>
+                      <a:ext cx="3695700" cy="904875"/>
+                    </a:xfrm>
+                    <a:prstGeom prst="rect">
+                      <a:avLst/>
+                    </a:prstGeom>
+                  </pic:spPr>
+                </pic:pic>
+              </a:graphicData>
+            </a:graphic>
+          </wp:inline>
+        </w:drawing>
+      </w:r>
+    </w:p>
+    <w:p>
+      <w:pPr>
+        <w:jc w:val="center"/>
+        <w:rPr>
+          <w:rFonts w:ascii="Cascadia Mono" w:hAnsi="Cascadia Mono"/>
+          <w:sz w:val="24"/>
+          <w:szCs w:val="24"/>
+        </w:rPr>
+      </w:pPr>
+      <w:r>
+        <w:rPr>
+          <w:noProof/>
+        </w:rPr>
+        <w:drawing>
+          <wp:inline distT="0" distB="0" distL="0" distR="0" wp14:anchorId="3A6E8CFE" wp14:editId="49C1898E">
+            <wp:extent cx="3228975" cy="1802778"/>
+            <wp:effectExtent l="0" t="0" r="0" b="6985"/>
+            <wp:docPr id="99" name="Resim 99"/>
+            <wp:cNvGraphicFramePr>
+              <a:graphicFrameLocks xmlns:a="http://schemas.openxmlformats.org/drawingml/2006/main" noChangeAspect="1"/>
+            </wp:cNvGraphicFramePr>
+            <a:graphic xmlns:a="http://schemas.openxmlformats.org/drawingml/2006/main">
+              <a:graphicData uri="http://schemas.openxmlformats.org/drawingml/2006/picture">
+                <pic:pic xmlns:pic="http://schemas.openxmlformats.org/drawingml/2006/picture">
+                  <pic:nvPicPr>
+                    <pic:cNvPr id="1" name=""/>
+                    <pic:cNvPicPr/>
+                  </pic:nvPicPr>
+                  <pic:blipFill>
+                    <a:blip r:embed="rId106"/>
+                    <a:stretch>
+                      <a:fillRect/>
+                    </a:stretch>
+                  </pic:blipFill>
+                  <pic:spPr>
+                    <a:xfrm>
+                      <a:off x="0" y="0"/>
+                      <a:ext cx="3246953" cy="1812815"/>
+                    </a:xfrm>
+                    <a:prstGeom prst="rect">
+                      <a:avLst/>
+                    </a:prstGeom>
+                  </pic:spPr>
+                </pic:pic>
+              </a:graphicData>
+            </a:graphic>
+          </wp:inline>
+        </w:drawing>
+      </w:r>
+    </w:p>
+    <w:p>
+      <w:pPr>
+        <w:jc w:val="center"/>
+        <w:rPr>
+          <w:rFonts w:ascii="Cascadia Mono" w:hAnsi="Cascadia Mono"/>
+          <w:sz w:val="24"/>
+          <w:szCs w:val="24"/>
+        </w:rPr>
+      </w:pPr>
+      <w:r>
+        <w:rPr>
+          <w:noProof/>
+        </w:rPr>
+        <w:drawing>
+          <wp:inline distT="0" distB="0" distL="0" distR="0" wp14:anchorId="54E5562A" wp14:editId="0E0151A8">
+            <wp:extent cx="5379720" cy="1476577"/>
+            <wp:effectExtent l="0" t="0" r="0" b="9525"/>
+            <wp:docPr id="100" name="Resim 100"/>
+            <wp:cNvGraphicFramePr>
+              <a:graphicFrameLocks xmlns:a="http://schemas.openxmlformats.org/drawingml/2006/main" noChangeAspect="1"/>
+            </wp:cNvGraphicFramePr>
+            <a:graphic xmlns:a="http://schemas.openxmlformats.org/drawingml/2006/main">
+              <a:graphicData uri="http://schemas.openxmlformats.org/drawingml/2006/picture">
+                <pic:pic xmlns:pic="http://schemas.openxmlformats.org/drawingml/2006/picture">
+                  <pic:nvPicPr>
+                    <pic:cNvPr id="1" name=""/>
+                    <pic:cNvPicPr/>
+                  </pic:nvPicPr>
+                  <pic:blipFill>
+                    <a:blip r:embed="rId107"/>
+                    <a:stretch>
+                      <a:fillRect/>
+                    </a:stretch>
+                  </pic:blipFill>
+                  <pic:spPr>
+                    <a:xfrm>
+                      <a:off x="0" y="0"/>
+                      <a:ext cx="5388072" cy="1478869"/>
+                    </a:xfrm>
+                    <a:prstGeom prst="rect">
+                      <a:avLst/>
+                    </a:prstGeom>
+                  </pic:spPr>
+                </pic:pic>
+              </a:graphicData>
+            </a:graphic>
+          </wp:inline>
+        </w:drawing>
+      </w:r>
+    </w:p>
+    <w:p>
+      <w:pPr>
+        <w:jc w:val="center"/>
+        <w:rPr>
+          <w:rFonts w:ascii="Cascadia Mono" w:hAnsi="Cascadia Mono"/>
+          <w:sz w:val="24"/>
+          <w:szCs w:val="24"/>
+        </w:rPr>
+      </w:pPr>
+      <w:r>
+        <w:rPr>
+          <w:noProof/>
+        </w:rPr>
+        <w:drawing>
+          <wp:inline distT="0" distB="0" distL="0" distR="0" wp14:anchorId="4D2CE80B" wp14:editId="0D9C2526">
+            <wp:extent cx="5417820" cy="1308470"/>
+            <wp:effectExtent l="0" t="0" r="0" b="6350"/>
+            <wp:docPr id="101" name="Resim 101"/>
+            <wp:cNvGraphicFramePr>
+              <a:graphicFrameLocks xmlns:a="http://schemas.openxmlformats.org/drawingml/2006/main" noChangeAspect="1"/>
+            </wp:cNvGraphicFramePr>
+            <a:graphic xmlns:a="http://schemas.openxmlformats.org/drawingml/2006/main">
+              <a:graphicData uri="http://schemas.openxmlformats.org/drawingml/2006/picture">
+                <pic:pic xmlns:pic="http://schemas.openxmlformats.org/drawingml/2006/picture">
+                  <pic:nvPicPr>
+                    <pic:cNvPr id="1" name=""/>
+                    <pic:cNvPicPr/>
+                  </pic:nvPicPr>
+                  <pic:blipFill>
+                    <a:blip r:embed="rId108"/>
+                    <a:stretch>
+                      <a:fillRect/>
+                    </a:stretch>
+                  </pic:blipFill>
+                  <pic:spPr>
+                    <a:xfrm>
+                      <a:off x="0" y="0"/>
+                      <a:ext cx="5432643" cy="1312050"/>
+                    </a:xfrm>
+                    <a:prstGeom prst="rect">
+                      <a:avLst/>
+                    </a:prstGeom>
+                  </pic:spPr>
+                </pic:pic>
+              </a:graphicData>
+            </a:graphic>
+          </wp:inline>
+        </w:drawing>
+      </w:r>
+    </w:p>
+    <w:p>
+      <w:pPr>
+        <w:jc w:val="center"/>
+        <w:rPr>
+          <w:rFonts w:ascii="Cascadia Mono" w:hAnsi="Cascadia Mono"/>
+          <w:sz w:val="24"/>
+          <w:szCs w:val="24"/>
+        </w:rPr>
+      </w:pPr>
+      <w:r>
+        <w:rPr>
+          <w:noProof/>
+        </w:rPr>
+        <w:drawing>
+          <wp:inline distT="0" distB="0" distL="0" distR="0" wp14:anchorId="5C605187" wp14:editId="6FB1F1D2">
+            <wp:extent cx="5760720" cy="1700530"/>
+            <wp:effectExtent l="0" t="0" r="0" b="0"/>
+            <wp:docPr id="103" name="Resim 103"/>
+            <wp:cNvGraphicFramePr>
+              <a:graphicFrameLocks xmlns:a="http://schemas.openxmlformats.org/drawingml/2006/main" noChangeAspect="1"/>
+            </wp:cNvGraphicFramePr>
+            <a:graphic xmlns:a="http://schemas.openxmlformats.org/drawingml/2006/main">
+              <a:graphicData uri="http://schemas.openxmlformats.org/drawingml/2006/picture">
+                <pic:pic xmlns:pic="http://schemas.openxmlformats.org/drawingml/2006/picture">
+                  <pic:nvPicPr>
+                    <pic:cNvPr id="1" name=""/>
+                    <pic:cNvPicPr/>
+                  </pic:nvPicPr>
+                  <pic:blipFill>
+                    <a:blip r:embed="rId109"/>
+                    <a:stretch>
+                      <a:fillRect/>
+                    </a:stretch>
+                  </pic:blipFill>
+                  <pic:spPr>
+                    <a:xfrm>
+                      <a:off x="0" y="0"/>
+                      <a:ext cx="5760720" cy="1700530"/>
+                    </a:xfrm>
+                    <a:prstGeom prst="rect">
+                      <a:avLst/>
+                    </a:prstGeom>
+                  </pic:spPr>
+                </pic:pic>
+              </a:graphicData>
+            </a:graphic>
+          </wp:inline>
+        </w:drawing>
+      </w:r>
+    </w:p>
+    <w:p>
+      <w:pPr>
+        <w:jc w:val="both"/>
+        <w:rPr>
+          <w:rFonts w:ascii="Cascadia Mono" w:hAnsi="Cascadia Mono"/>
+          <w:sz w:val="24"/>
+          <w:szCs w:val="24"/>
+        </w:rPr>
+      </w:pPr>
+      <w:proofErr w:type="spellStart"/>
+      <w:r>
+        <w:rPr>
+          <w:rFonts w:ascii="Cascadia Mono" w:hAnsi="Cascadia Mono"/>
+          <w:sz w:val="24"/>
+          <w:szCs w:val="24"/>
+        </w:rPr>
+        <w:lastRenderedPageBreak/>
+        <w:t>Entry</w:t>
+      </w:r>
+      <w:proofErr w:type="spellEnd"/>
+      <w:r>
+        <w:rPr>
+          <w:rFonts w:ascii="Cascadia Mono" w:hAnsi="Cascadia Mono"/>
+          <w:sz w:val="24"/>
+          <w:szCs w:val="24"/>
+        </w:rPr>
+        <w:t xml:space="preserve"> </w:t>
+      </w:r>
+      <w:proofErr w:type="spellStart"/>
+      <w:r>
+        <w:rPr>
+          <w:rFonts w:ascii="Cascadia Mono" w:hAnsi="Cascadia Mono"/>
+          <w:sz w:val="24"/>
+          <w:szCs w:val="24"/>
+        </w:rPr>
+        <w:t>Propertyleri</w:t>
+      </w:r>
+      <w:proofErr w:type="spellEnd"/>
+    </w:p>
+    <w:p>
+      <w:pPr>
+        <w:pStyle w:val="ListeParagraf"/>
+        <w:numPr>
+          <w:ilvl w:val="0"/>
+          <w:numId w:val="22"/>
+        </w:numPr>
+        <w:jc w:val="both"/>
+        <w:rPr>
+          <w:rFonts w:ascii="Cascadia Mono" w:hAnsi="Cascadia Mono"/>
+          <w:sz w:val="24"/>
+          <w:szCs w:val="24"/>
+        </w:rPr>
+      </w:pPr>
+      <w:proofErr w:type="spellStart"/>
+      <w:r>
+        <w:rPr>
+          <w:rFonts w:ascii="Cascadia Mono" w:hAnsi="Cascadia Mono"/>
+          <w:sz w:val="24"/>
+          <w:szCs w:val="24"/>
+        </w:rPr>
+        <w:t>OriginalValues</w:t>
+      </w:r>
+      <w:proofErr w:type="spellEnd"/>
+      <w:r>
+        <w:rPr>
+          <w:rFonts w:ascii="Cascadia Mono" w:hAnsi="Cascadia Mono"/>
+          <w:sz w:val="24"/>
+          <w:szCs w:val="24"/>
+        </w:rPr>
+        <w:t xml:space="preserve">: </w:t>
+      </w:r>
+      <w:r>
+        <w:rPr>
+          <w:rFonts w:ascii="Cascadia Mono" w:hAnsi="Cascadia Mono"/>
+          <w:sz w:val="24"/>
+          <w:szCs w:val="24"/>
+        </w:rPr>
+        <w:t xml:space="preserve">İşlem yapılan verinin orijinal verilerini yani </w:t>
+      </w:r>
+      <w:proofErr w:type="spellStart"/>
+      <w:r>
+        <w:rPr>
+          <w:rFonts w:ascii="Cascadia Mono" w:hAnsi="Cascadia Mono"/>
+          <w:sz w:val="24"/>
+          <w:szCs w:val="24"/>
+        </w:rPr>
+        <w:t>veritabanındaki</w:t>
+      </w:r>
+      <w:proofErr w:type="spellEnd"/>
+      <w:r>
+        <w:rPr>
+          <w:rFonts w:ascii="Cascadia Mono" w:hAnsi="Cascadia Mono"/>
+          <w:sz w:val="24"/>
+          <w:szCs w:val="24"/>
+        </w:rPr>
+        <w:t xml:space="preserve"> verilerini elde etmek için kullanılır. </w:t>
+      </w:r>
+      <w:proofErr w:type="spellStart"/>
+      <w:r>
+        <w:rPr>
+          <w:rFonts w:ascii="Cascadia Mono" w:hAnsi="Cascadia Mono"/>
+          <w:sz w:val="24"/>
+          <w:szCs w:val="24"/>
+        </w:rPr>
+        <w:t>GetDatabaseValues</w:t>
+      </w:r>
+      <w:proofErr w:type="spellEnd"/>
+      <w:r>
+        <w:rPr>
+          <w:rFonts w:ascii="Cascadia Mono" w:hAnsi="Cascadia Mono"/>
+          <w:sz w:val="24"/>
+          <w:szCs w:val="24"/>
+        </w:rPr>
+        <w:t xml:space="preserve"> </w:t>
+      </w:r>
+      <w:proofErr w:type="spellStart"/>
+      <w:r>
+        <w:rPr>
+          <w:rFonts w:ascii="Cascadia Mono" w:hAnsi="Cascadia Mono"/>
+          <w:sz w:val="24"/>
+          <w:szCs w:val="24"/>
+        </w:rPr>
+        <w:t>propertyside</w:t>
+      </w:r>
+      <w:proofErr w:type="spellEnd"/>
+      <w:r>
+        <w:rPr>
+          <w:rFonts w:ascii="Cascadia Mono" w:hAnsi="Cascadia Mono"/>
+          <w:sz w:val="24"/>
+          <w:szCs w:val="24"/>
+        </w:rPr>
+        <w:t xml:space="preserve"> bu işlem için kullanılabilir.</w:t>
+      </w:r>
+    </w:p>
+    <w:p>
+      <w:pPr>
+        <w:pStyle w:val="ListeParagraf"/>
+        <w:numPr>
+          <w:ilvl w:val="0"/>
+          <w:numId w:val="22"/>
+        </w:numPr>
+        <w:jc w:val="both"/>
+        <w:rPr>
+          <w:rFonts w:ascii="Cascadia Mono" w:hAnsi="Cascadia Mono"/>
+          <w:sz w:val="24"/>
+          <w:szCs w:val="24"/>
+        </w:rPr>
+      </w:pPr>
+      <w:proofErr w:type="spellStart"/>
+      <w:r>
+        <w:rPr>
+          <w:rFonts w:ascii="Cascadia Mono" w:hAnsi="Cascadia Mono"/>
+          <w:sz w:val="24"/>
+          <w:szCs w:val="24"/>
+        </w:rPr>
+        <w:t>CurrenValues</w:t>
+      </w:r>
+      <w:proofErr w:type="spellEnd"/>
+      <w:r>
+        <w:rPr>
+          <w:rFonts w:ascii="Cascadia Mono" w:hAnsi="Cascadia Mono"/>
+          <w:sz w:val="24"/>
+          <w:szCs w:val="24"/>
+        </w:rPr>
+        <w:t xml:space="preserve">: İşlem yapılan verinin o anki verilerini barındıran </w:t>
+      </w:r>
+      <w:proofErr w:type="spellStart"/>
+      <w:r>
+        <w:rPr>
+          <w:rFonts w:ascii="Cascadia Mono" w:hAnsi="Cascadia Mono"/>
+          <w:sz w:val="24"/>
+          <w:szCs w:val="24"/>
+        </w:rPr>
+        <w:t>propertydir</w:t>
+      </w:r>
+      <w:proofErr w:type="spellEnd"/>
+      <w:r>
+        <w:rPr>
+          <w:rFonts w:ascii="Cascadia Mono" w:hAnsi="Cascadia Mono"/>
+          <w:sz w:val="24"/>
+          <w:szCs w:val="24"/>
+        </w:rPr>
+        <w:t>.</w:t>
+      </w:r>
+    </w:p>
+    <w:p>
+      <w:pPr>
+        <w:jc w:val="both"/>
+        <w:rPr>
+          <w:rFonts w:ascii="Cascadia Mono" w:hAnsi="Cascadia Mono"/>
+          <w:sz w:val="24"/>
+          <w:szCs w:val="24"/>
+        </w:rPr>
+      </w:pPr>
+      <w:r>
+        <w:rPr>
+          <w:noProof/>
+        </w:rPr>
+        <w:drawing>
+          <wp:inline distT="0" distB="0" distL="0" distR="0" wp14:anchorId="3200A424" wp14:editId="2F918432">
+            <wp:extent cx="5760720" cy="1707515"/>
+            <wp:effectExtent l="0" t="0" r="0" b="6985"/>
+            <wp:docPr id="104" name="Resim 104"/>
+            <wp:cNvGraphicFramePr>
+              <a:graphicFrameLocks xmlns:a="http://schemas.openxmlformats.org/drawingml/2006/main" noChangeAspect="1"/>
+            </wp:cNvGraphicFramePr>
+            <a:graphic xmlns:a="http://schemas.openxmlformats.org/drawingml/2006/main">
+              <a:graphicData uri="http://schemas.openxmlformats.org/drawingml/2006/picture">
+                <pic:pic xmlns:pic="http://schemas.openxmlformats.org/drawingml/2006/picture">
+                  <pic:nvPicPr>
+                    <pic:cNvPr id="1" name=""/>
+                    <pic:cNvPicPr/>
+                  </pic:nvPicPr>
+                  <pic:blipFill>
+                    <a:blip r:embed="rId110"/>
+                    <a:stretch>
+                      <a:fillRect/>
+                    </a:stretch>
+                  </pic:blipFill>
+                  <pic:spPr>
+                    <a:xfrm>
+                      <a:off x="0" y="0"/>
+                      <a:ext cx="5760720" cy="1707515"/>
+                    </a:xfrm>
+                    <a:prstGeom prst="rect">
+                      <a:avLst/>
+                    </a:prstGeom>
+                  </pic:spPr>
+                </pic:pic>
+              </a:graphicData>
+            </a:graphic>
+          </wp:inline>
+        </w:drawing>
+      </w:r>
+    </w:p>
+    <w:p>
+      <w:pPr>
+        <w:jc w:val="both"/>
+        <w:rPr>
+          <w:rFonts w:ascii="Cascadia Mono" w:hAnsi="Cascadia Mono"/>
+          <w:sz w:val="24"/>
+          <w:szCs w:val="24"/>
+        </w:rPr>
+      </w:pPr>
+    </w:p>
+    <w:p>
+      <w:pPr>
+        <w:jc w:val="both"/>
+        <w:rPr>
+          <w:rFonts w:ascii="Cascadia Mono" w:hAnsi="Cascadia Mono"/>
+          <w:sz w:val="24"/>
+          <w:szCs w:val="24"/>
+        </w:rPr>
+      </w:pPr>
+      <w:r>
+        <w:rPr>
+          <w:rFonts w:ascii="Cascadia Mono" w:hAnsi="Cascadia Mono"/>
+          <w:sz w:val="24"/>
+          <w:szCs w:val="24"/>
+        </w:rPr>
+        <w:t xml:space="preserve">NOT: </w:t>
+      </w:r>
+      <w:proofErr w:type="spellStart"/>
+      <w:r>
+        <w:rPr>
+          <w:rFonts w:ascii="Cascadia Mono" w:hAnsi="Cascadia Mono"/>
+          <w:color w:val="C00000"/>
+          <w:sz w:val="24"/>
+          <w:szCs w:val="24"/>
+        </w:rPr>
+        <w:t>SaveChanges</w:t>
+      </w:r>
+      <w:proofErr w:type="spellEnd"/>
+      <w:r>
+        <w:rPr>
+          <w:rFonts w:ascii="Cascadia Mono" w:hAnsi="Cascadia Mono"/>
+          <w:color w:val="C00000"/>
+          <w:sz w:val="24"/>
+          <w:szCs w:val="24"/>
+        </w:rPr>
+        <w:t xml:space="preserve"> metodu </w:t>
+      </w:r>
+      <w:proofErr w:type="spellStart"/>
+      <w:r>
+        <w:rPr>
+          <w:rFonts w:ascii="Cascadia Mono" w:hAnsi="Cascadia Mono"/>
+          <w:color w:val="C00000"/>
+          <w:sz w:val="24"/>
+          <w:szCs w:val="24"/>
+        </w:rPr>
+        <w:t>virtual</w:t>
+      </w:r>
+      <w:proofErr w:type="spellEnd"/>
+      <w:r>
+        <w:rPr>
+          <w:rFonts w:ascii="Cascadia Mono" w:hAnsi="Cascadia Mono"/>
+          <w:color w:val="C00000"/>
+          <w:sz w:val="24"/>
+          <w:szCs w:val="24"/>
+        </w:rPr>
+        <w:t xml:space="preserve"> bir </w:t>
+      </w:r>
+      <w:proofErr w:type="spellStart"/>
+      <w:r>
+        <w:rPr>
+          <w:rFonts w:ascii="Cascadia Mono" w:hAnsi="Cascadia Mono"/>
+          <w:color w:val="C00000"/>
+          <w:sz w:val="24"/>
+          <w:szCs w:val="24"/>
+        </w:rPr>
+        <w:t>metoddur</w:t>
+      </w:r>
+      <w:proofErr w:type="spellEnd"/>
+      <w:r>
+        <w:rPr>
+          <w:rFonts w:ascii="Cascadia Mono" w:hAnsi="Cascadia Mono"/>
+          <w:color w:val="C00000"/>
+          <w:sz w:val="24"/>
+          <w:szCs w:val="24"/>
+        </w:rPr>
+        <w:t xml:space="preserve"> </w:t>
+      </w:r>
+      <w:proofErr w:type="spellStart"/>
+      <w:r>
+        <w:rPr>
+          <w:rFonts w:ascii="Cascadia Mono" w:hAnsi="Cascadia Mono"/>
+          <w:color w:val="C00000"/>
+          <w:sz w:val="24"/>
+          <w:szCs w:val="24"/>
+        </w:rPr>
+        <w:t>Context</w:t>
+      </w:r>
+      <w:proofErr w:type="spellEnd"/>
+      <w:r>
+        <w:rPr>
+          <w:rFonts w:ascii="Cascadia Mono" w:hAnsi="Cascadia Mono"/>
+          <w:color w:val="C00000"/>
+          <w:sz w:val="24"/>
+          <w:szCs w:val="24"/>
+        </w:rPr>
+        <w:t xml:space="preserve"> sınıfımız içerisinde </w:t>
+      </w:r>
+      <w:proofErr w:type="spellStart"/>
+      <w:r>
+        <w:rPr>
+          <w:rFonts w:ascii="Cascadia Mono" w:hAnsi="Cascadia Mono"/>
+          <w:color w:val="C00000"/>
+          <w:sz w:val="24"/>
+          <w:szCs w:val="24"/>
+        </w:rPr>
+        <w:t>override</w:t>
+      </w:r>
+      <w:proofErr w:type="spellEnd"/>
+      <w:r>
+        <w:rPr>
+          <w:rFonts w:ascii="Cascadia Mono" w:hAnsi="Cascadia Mono"/>
+          <w:color w:val="C00000"/>
+          <w:sz w:val="24"/>
+          <w:szCs w:val="24"/>
+        </w:rPr>
+        <w:t xml:space="preserve"> edilerek </w:t>
+      </w:r>
+      <w:proofErr w:type="spellStart"/>
+      <w:r>
+        <w:rPr>
+          <w:rFonts w:ascii="Cascadia Mono" w:hAnsi="Cascadia Mono"/>
+          <w:color w:val="C00000"/>
+          <w:sz w:val="24"/>
+          <w:szCs w:val="24"/>
+        </w:rPr>
+        <w:t>ChangeTrackerı</w:t>
+      </w:r>
+      <w:proofErr w:type="spellEnd"/>
+      <w:r>
+        <w:rPr>
+          <w:rFonts w:ascii="Cascadia Mono" w:hAnsi="Cascadia Mono"/>
+          <w:color w:val="C00000"/>
+          <w:sz w:val="24"/>
+          <w:szCs w:val="24"/>
+        </w:rPr>
+        <w:t xml:space="preserve"> </w:t>
+      </w:r>
+      <w:proofErr w:type="spellStart"/>
+      <w:r>
+        <w:rPr>
+          <w:rFonts w:ascii="Cascadia Mono" w:hAnsi="Cascadia Mono"/>
+          <w:color w:val="C00000"/>
+          <w:sz w:val="24"/>
+          <w:szCs w:val="24"/>
+        </w:rPr>
+        <w:t>interceptor</w:t>
+      </w:r>
+      <w:proofErr w:type="spellEnd"/>
+      <w:r>
+        <w:rPr>
+          <w:rFonts w:ascii="Cascadia Mono" w:hAnsi="Cascadia Mono"/>
+          <w:color w:val="C00000"/>
+          <w:sz w:val="24"/>
+          <w:szCs w:val="24"/>
+        </w:rPr>
+        <w:t xml:space="preserve"> olarak kullanabiliriz.</w:t>
+      </w:r>
     </w:p>
     <w:p>
       <w:pPr>
@@ -20829,6 +22344,119 @@
     </w:lvl>
   </w:abstractNum>
   <w:abstractNum w:abstractNumId="4" w15:restartNumberingAfterBreak="0">
+    <w:nsid w:val="20BF6866"/>
+    <w:multiLevelType w:val="hybridMultilevel"/>
+    <w:tmpl w:val="DC50A056"/>
+    <w:lvl w:ilvl="0" w:tplc="041F0001">
+      <w:start w:val="1"/>
+      <w:numFmt w:val="bullet"/>
+      <w:lvlText w:val=""/>
+      <w:lvlJc w:val="left"/>
+      <w:pPr>
+        <w:ind w:left="720" w:hanging="360"/>
+      </w:pPr>
+      <w:rPr>
+        <w:rFonts w:ascii="Symbol" w:hAnsi="Symbol" w:hint="default"/>
+      </w:rPr>
+    </w:lvl>
+    <w:lvl w:ilvl="1" w:tplc="041F0003" w:tentative="1">
+      <w:start w:val="1"/>
+      <w:numFmt w:val="bullet"/>
+      <w:lvlText w:val="o"/>
+      <w:lvlJc w:val="left"/>
+      <w:pPr>
+        <w:ind w:left="1440" w:hanging="360"/>
+      </w:pPr>
+      <w:rPr>
+        <w:rFonts w:ascii="Courier New" w:hAnsi="Courier New" w:cs="Courier New" w:hint="default"/>
+      </w:rPr>
+    </w:lvl>
+    <w:lvl w:ilvl="2" w:tplc="041F0005" w:tentative="1">
+      <w:start w:val="1"/>
+      <w:numFmt w:val="bullet"/>
+      <w:lvlText w:val=""/>
+      <w:lvlJc w:val="left"/>
+      <w:pPr>
+        <w:ind w:left="2160" w:hanging="360"/>
+      </w:pPr>
+      <w:rPr>
+        <w:rFonts w:ascii="Wingdings" w:hAnsi="Wingdings" w:hint="default"/>
+      </w:rPr>
+    </w:lvl>
+    <w:lvl w:ilvl="3" w:tplc="041F0001" w:tentative="1">
+      <w:start w:val="1"/>
+      <w:numFmt w:val="bullet"/>
+      <w:lvlText w:val=""/>
+      <w:lvlJc w:val="left"/>
+      <w:pPr>
+        <w:ind w:left="2880" w:hanging="360"/>
+      </w:pPr>
+      <w:rPr>
+        <w:rFonts w:ascii="Symbol" w:hAnsi="Symbol" w:hint="default"/>
+      </w:rPr>
+    </w:lvl>
+    <w:lvl w:ilvl="4" w:tplc="041F0003" w:tentative="1">
+      <w:start w:val="1"/>
+      <w:numFmt w:val="bullet"/>
+      <w:lvlText w:val="o"/>
+      <w:lvlJc w:val="left"/>
+      <w:pPr>
+        <w:ind w:left="3600" w:hanging="360"/>
+      </w:pPr>
+      <w:rPr>
+        <w:rFonts w:ascii="Courier New" w:hAnsi="Courier New" w:cs="Courier New" w:hint="default"/>
+      </w:rPr>
+    </w:lvl>
+    <w:lvl w:ilvl="5" w:tplc="041F0005" w:tentative="1">
+      <w:start w:val="1"/>
+      <w:numFmt w:val="bullet"/>
+      <w:lvlText w:val=""/>
+      <w:lvlJc w:val="left"/>
+      <w:pPr>
+        <w:ind w:left="4320" w:hanging="360"/>
+      </w:pPr>
+      <w:rPr>
+        <w:rFonts w:ascii="Wingdings" w:hAnsi="Wingdings" w:hint="default"/>
+      </w:rPr>
+    </w:lvl>
+    <w:lvl w:ilvl="6" w:tplc="041F0001" w:tentative="1">
+      <w:start w:val="1"/>
+      <w:numFmt w:val="bullet"/>
+      <w:lvlText w:val=""/>
+      <w:lvlJc w:val="left"/>
+      <w:pPr>
+        <w:ind w:left="5040" w:hanging="360"/>
+      </w:pPr>
+      <w:rPr>
+        <w:rFonts w:ascii="Symbol" w:hAnsi="Symbol" w:hint="default"/>
+      </w:rPr>
+    </w:lvl>
+    <w:lvl w:ilvl="7" w:tplc="041F0003" w:tentative="1">
+      <w:start w:val="1"/>
+      <w:numFmt w:val="bullet"/>
+      <w:lvlText w:val="o"/>
+      <w:lvlJc w:val="left"/>
+      <w:pPr>
+        <w:ind w:left="5760" w:hanging="360"/>
+      </w:pPr>
+      <w:rPr>
+        <w:rFonts w:ascii="Courier New" w:hAnsi="Courier New" w:cs="Courier New" w:hint="default"/>
+      </w:rPr>
+    </w:lvl>
+    <w:lvl w:ilvl="8" w:tplc="041F0005" w:tentative="1">
+      <w:start w:val="1"/>
+      <w:numFmt w:val="bullet"/>
+      <w:lvlText w:val=""/>
+      <w:lvlJc w:val="left"/>
+      <w:pPr>
+        <w:ind w:left="6480" w:hanging="360"/>
+      </w:pPr>
+      <w:rPr>
+        <w:rFonts w:ascii="Wingdings" w:hAnsi="Wingdings" w:hint="default"/>
+      </w:rPr>
+    </w:lvl>
+  </w:abstractNum>
+  <w:abstractNum w:abstractNumId="5" w15:restartNumberingAfterBreak="0">
     <w:nsid w:val="273C6F80"/>
     <w:multiLevelType w:val="hybridMultilevel"/>
     <w:tmpl w:val="A21EF8B0"/>
@@ -20941,7 +22569,7 @@
       </w:rPr>
     </w:lvl>
   </w:abstractNum>
-  <w:abstractNum w:abstractNumId="5" w15:restartNumberingAfterBreak="0">
+  <w:abstractNum w:abstractNumId="6" w15:restartNumberingAfterBreak="0">
     <w:nsid w:val="2DC94368"/>
     <w:multiLevelType w:val="hybridMultilevel"/>
     <w:tmpl w:val="5EE28FB6"/>
@@ -21054,7 +22682,7 @@
       </w:rPr>
     </w:lvl>
   </w:abstractNum>
-  <w:abstractNum w:abstractNumId="6" w15:restartNumberingAfterBreak="0">
+  <w:abstractNum w:abstractNumId="7" w15:restartNumberingAfterBreak="0">
     <w:nsid w:val="30211B7A"/>
     <w:multiLevelType w:val="hybridMultilevel"/>
     <w:tmpl w:val="8FE4A55E"/>
@@ -21167,7 +22795,7 @@
       </w:rPr>
     </w:lvl>
   </w:abstractNum>
-  <w:abstractNum w:abstractNumId="7" w15:restartNumberingAfterBreak="0">
+  <w:abstractNum w:abstractNumId="8" w15:restartNumberingAfterBreak="0">
     <w:nsid w:val="379E790E"/>
     <w:multiLevelType w:val="hybridMultilevel"/>
     <w:tmpl w:val="036A5AFA"/>
@@ -21256,7 +22884,7 @@
       </w:pPr>
     </w:lvl>
   </w:abstractNum>
-  <w:abstractNum w:abstractNumId="8" w15:restartNumberingAfterBreak="0">
+  <w:abstractNum w:abstractNumId="9" w15:restartNumberingAfterBreak="0">
     <w:nsid w:val="472F0CF2"/>
     <w:multiLevelType w:val="hybridMultilevel"/>
     <w:tmpl w:val="AB242D6A"/>
@@ -21342,7 +22970,7 @@
       </w:pPr>
     </w:lvl>
   </w:abstractNum>
-  <w:abstractNum w:abstractNumId="9" w15:restartNumberingAfterBreak="0">
+  <w:abstractNum w:abstractNumId="10" w15:restartNumberingAfterBreak="0">
     <w:nsid w:val="4C2C07FF"/>
     <w:multiLevelType w:val="hybridMultilevel"/>
     <w:tmpl w:val="CACCB102"/>
@@ -21455,7 +23083,7 @@
       </w:rPr>
     </w:lvl>
   </w:abstractNum>
-  <w:abstractNum w:abstractNumId="10" w15:restartNumberingAfterBreak="0">
+  <w:abstractNum w:abstractNumId="11" w15:restartNumberingAfterBreak="0">
     <w:nsid w:val="50714B3F"/>
     <w:multiLevelType w:val="hybridMultilevel"/>
     <w:tmpl w:val="C35C1728"/>
@@ -21568,7 +23196,7 @@
       </w:rPr>
     </w:lvl>
   </w:abstractNum>
-  <w:abstractNum w:abstractNumId="11" w15:restartNumberingAfterBreak="0">
+  <w:abstractNum w:abstractNumId="12" w15:restartNumberingAfterBreak="0">
     <w:nsid w:val="536753C4"/>
     <w:multiLevelType w:val="hybridMultilevel"/>
     <w:tmpl w:val="9AF2DFD0"/>
@@ -21654,7 +23282,7 @@
       </w:pPr>
     </w:lvl>
   </w:abstractNum>
-  <w:abstractNum w:abstractNumId="12" w15:restartNumberingAfterBreak="0">
+  <w:abstractNum w:abstractNumId="13" w15:restartNumberingAfterBreak="0">
     <w:nsid w:val="54AC1AC3"/>
     <w:multiLevelType w:val="hybridMultilevel"/>
     <w:tmpl w:val="D958AAC0"/>
@@ -21767,7 +23395,7 @@
       </w:rPr>
     </w:lvl>
   </w:abstractNum>
-  <w:abstractNum w:abstractNumId="13" w15:restartNumberingAfterBreak="0">
+  <w:abstractNum w:abstractNumId="14" w15:restartNumberingAfterBreak="0">
     <w:nsid w:val="55C07869"/>
     <w:multiLevelType w:val="hybridMultilevel"/>
     <w:tmpl w:val="6666D2AE"/>
@@ -21880,7 +23508,7 @@
       </w:rPr>
     </w:lvl>
   </w:abstractNum>
-  <w:abstractNum w:abstractNumId="14" w15:restartNumberingAfterBreak="0">
+  <w:abstractNum w:abstractNumId="15" w15:restartNumberingAfterBreak="0">
     <w:nsid w:val="55F72E48"/>
     <w:multiLevelType w:val="hybridMultilevel"/>
     <w:tmpl w:val="7D42EE28"/>
@@ -21993,7 +23621,7 @@
       </w:rPr>
     </w:lvl>
   </w:abstractNum>
-  <w:abstractNum w:abstractNumId="15" w15:restartNumberingAfterBreak="0">
+  <w:abstractNum w:abstractNumId="16" w15:restartNumberingAfterBreak="0">
     <w:nsid w:val="5F4F30AF"/>
     <w:multiLevelType w:val="hybridMultilevel"/>
     <w:tmpl w:val="E6A03FF6"/>
@@ -22106,7 +23734,7 @@
       </w:rPr>
     </w:lvl>
   </w:abstractNum>
-  <w:abstractNum w:abstractNumId="16" w15:restartNumberingAfterBreak="0">
+  <w:abstractNum w:abstractNumId="17" w15:restartNumberingAfterBreak="0">
     <w:nsid w:val="635450DD"/>
     <w:multiLevelType w:val="hybridMultilevel"/>
     <w:tmpl w:val="C394A3AA"/>
@@ -22219,7 +23847,7 @@
       </w:rPr>
     </w:lvl>
   </w:abstractNum>
-  <w:abstractNum w:abstractNumId="17" w15:restartNumberingAfterBreak="0">
+  <w:abstractNum w:abstractNumId="18" w15:restartNumberingAfterBreak="0">
     <w:nsid w:val="63F500A1"/>
     <w:multiLevelType w:val="hybridMultilevel"/>
     <w:tmpl w:val="D8F6E602"/>
@@ -22332,7 +23960,7 @@
       </w:rPr>
     </w:lvl>
   </w:abstractNum>
-  <w:abstractNum w:abstractNumId="18" w15:restartNumberingAfterBreak="0">
+  <w:abstractNum w:abstractNumId="19" w15:restartNumberingAfterBreak="0">
     <w:nsid w:val="6D3F5304"/>
     <w:multiLevelType w:val="hybridMultilevel"/>
     <w:tmpl w:val="2F540168"/>
@@ -22445,7 +24073,7 @@
       </w:rPr>
     </w:lvl>
   </w:abstractNum>
-  <w:abstractNum w:abstractNumId="19" w15:restartNumberingAfterBreak="0">
+  <w:abstractNum w:abstractNumId="20" w15:restartNumberingAfterBreak="0">
     <w:nsid w:val="72F3242A"/>
     <w:multiLevelType w:val="hybridMultilevel"/>
     <w:tmpl w:val="FEA83604"/>
@@ -22558,7 +24186,7 @@
       </w:rPr>
     </w:lvl>
   </w:abstractNum>
-  <w:abstractNum w:abstractNumId="20" w15:restartNumberingAfterBreak="0">
+  <w:abstractNum w:abstractNumId="21" w15:restartNumberingAfterBreak="0">
     <w:nsid w:val="7A597793"/>
     <w:multiLevelType w:val="hybridMultilevel"/>
     <w:tmpl w:val="1D8E1CE6"/>
@@ -22651,25 +24279,25 @@
     <w:abstractNumId w:val="1"/>
   </w:num>
   <w:num w:numId="2">
-    <w:abstractNumId w:val="16"/>
+    <w:abstractNumId w:val="17"/>
   </w:num>
   <w:num w:numId="3">
-    <w:abstractNumId w:val="11"/>
+    <w:abstractNumId w:val="12"/>
   </w:num>
   <w:num w:numId="4">
+    <w:abstractNumId w:val="9"/>
+  </w:num>
+  <w:num w:numId="5">
+    <w:abstractNumId w:val="21"/>
+  </w:num>
+  <w:num w:numId="6">
     <w:abstractNumId w:val="8"/>
   </w:num>
-  <w:num w:numId="5">
-    <w:abstractNumId w:val="20"/>
-  </w:num>
-  <w:num w:numId="6">
-    <w:abstractNumId w:val="7"/>
-  </w:num>
   <w:num w:numId="7">
-    <w:abstractNumId w:val="17"/>
+    <w:abstractNumId w:val="18"/>
   </w:num>
   <w:num w:numId="8">
-    <w:abstractNumId w:val="4"/>
+    <w:abstractNumId w:val="5"/>
   </w:num>
   <w:num w:numId="9">
     <w:abstractNumId w:val="3"/>
@@ -22678,37 +24306,40 @@
     <w:abstractNumId w:val="2"/>
   </w:num>
   <w:num w:numId="11">
-    <w:abstractNumId w:val="15"/>
+    <w:abstractNumId w:val="16"/>
   </w:num>
   <w:num w:numId="12">
-    <w:abstractNumId w:val="13"/>
+    <w:abstractNumId w:val="14"/>
   </w:num>
   <w:num w:numId="13">
-    <w:abstractNumId w:val="19"/>
+    <w:abstractNumId w:val="20"/>
   </w:num>
   <w:num w:numId="14">
-    <w:abstractNumId w:val="5"/>
+    <w:abstractNumId w:val="6"/>
   </w:num>
   <w:num w:numId="15">
-    <w:abstractNumId w:val="10"/>
+    <w:abstractNumId w:val="11"/>
   </w:num>
   <w:num w:numId="16">
     <w:abstractNumId w:val="0"/>
   </w:num>
   <w:num w:numId="17">
-    <w:abstractNumId w:val="12"/>
+    <w:abstractNumId w:val="13"/>
   </w:num>
   <w:num w:numId="18">
-    <w:abstractNumId w:val="18"/>
+    <w:abstractNumId w:val="19"/>
   </w:num>
   <w:num w:numId="19">
-    <w:abstractNumId w:val="6"/>
+    <w:abstractNumId w:val="7"/>
   </w:num>
   <w:num w:numId="20">
-    <w:abstractNumId w:val="14"/>
+    <w:abstractNumId w:val="15"/>
   </w:num>
   <w:num w:numId="21">
-    <w:abstractNumId w:val="9"/>
+    <w:abstractNumId w:val="10"/>
+  </w:num>
+  <w:num w:numId="22">
+    <w:abstractNumId w:val="4"/>
   </w:num>
 </w:numbering>
 </file>

</xml_diff>

<commit_message>
İlişkisel yapılar - temel kavramlar
</commit_message>
<xml_diff>
--- a/Not/EntityFrameworkCore.docx
+++ b/Not/EntityFrameworkCore.docx
@@ -11375,31 +11375,7 @@
           <w:sz w:val="24"/>
           <w:szCs w:val="24"/>
         </w:rPr>
-        <w:t>Veritabanın</w:t>
-      </w:r>
-      <w:r>
-        <w:rPr>
-          <w:rFonts w:ascii="Cascadia Mono" w:hAnsi="Cascadia Mono"/>
-          <w:sz w:val="24"/>
-          <w:szCs w:val="24"/>
-        </w:rPr>
-        <w:t xml:space="preserve">dan silinecek </w:t>
-      </w:r>
-      <w:r>
-        <w:rPr>
-          <w:rFonts w:ascii="Cascadia Mono" w:hAnsi="Cascadia Mono"/>
-          <w:sz w:val="24"/>
-          <w:szCs w:val="24"/>
-        </w:rPr>
-        <w:t>olan ancak henüz işlenmemiş olan veriyi ifade eder. SaveChanges ile veritabanın</w:t>
-      </w:r>
-      <w:r>
-        <w:rPr>
-          <w:rFonts w:ascii="Cascadia Mono" w:hAnsi="Cascadia Mono"/>
-          <w:sz w:val="24"/>
-          <w:szCs w:val="24"/>
-        </w:rPr>
-        <w:t>dan silinir.</w:t>
+        <w:t>Veritabanından silinecek olan ancak henüz işlenmemiş olan veriyi ifade eder. SaveChanges ile veritabanından silinir.</w:t>
       </w:r>
     </w:p>
     <w:p>
@@ -11418,47 +11394,7 @@
           <w:szCs w:val="24"/>
         </w:rPr>
         <w:lastRenderedPageBreak/>
-        <w:t xml:space="preserve">Modified: </w:t>
-      </w:r>
-      <w:r>
-        <w:rPr>
-          <w:rFonts w:ascii="Cascadia Mono" w:hAnsi="Cascadia Mono"/>
-          <w:sz w:val="24"/>
-          <w:szCs w:val="24"/>
-        </w:rPr>
-        <w:t xml:space="preserve">Veritabanına </w:t>
-      </w:r>
-      <w:r>
-        <w:rPr>
-          <w:rFonts w:ascii="Cascadia Mono" w:hAnsi="Cascadia Mono"/>
-          <w:sz w:val="24"/>
-          <w:szCs w:val="24"/>
-        </w:rPr>
-        <w:t xml:space="preserve">var </w:t>
-      </w:r>
-      <w:r>
-        <w:rPr>
-          <w:rFonts w:ascii="Cascadia Mono" w:hAnsi="Cascadia Mono"/>
-          <w:sz w:val="24"/>
-          <w:szCs w:val="24"/>
-        </w:rPr>
-        <w:t>olan</w:t>
-      </w:r>
-      <w:r>
-        <w:rPr>
-          <w:rFonts w:ascii="Cascadia Mono" w:hAnsi="Cascadia Mono"/>
-          <w:sz w:val="24"/>
-          <w:szCs w:val="24"/>
-        </w:rPr>
-        <w:t xml:space="preserve"> güncellenecek</w:t>
-      </w:r>
-      <w:r>
-        <w:rPr>
-          <w:rFonts w:ascii="Cascadia Mono" w:hAnsi="Cascadia Mono"/>
-          <w:sz w:val="24"/>
-          <w:szCs w:val="24"/>
-        </w:rPr>
-        <w:t xml:space="preserve"> ancak henüz işlenmemiş olan veriyi ifade eder. SaveChanges ile veritabanına insert edilir.</w:t>
+        <w:t>Modified: Veritabanına var olan güncellenecek ancak henüz işlenmemiş olan veriyi ifade eder. SaveChanges ile veritabanına insert edilir.</w:t>
       </w:r>
     </w:p>
     <w:p>
@@ -12221,6 +12157,7 @@
       <w:r>
         <w:rPr>
           <w:rFonts w:ascii="Cascadia Mono" w:hAnsi="Cascadia Mono"/>
+          <w:noProof/>
           <w:sz w:val="28"/>
           <w:szCs w:val="28"/>
         </w:rPr>
@@ -12679,6 +12616,1147 @@
         <w:t>Yukardaki yaptığımız konfigürasyonda artık contexten gelen datalar change tracker ile takip edilmeyecektir. Haliyle track edilmesi gereken noktalarda AsTracking metodunu çağırmamız gerekmektedir.</w:t>
       </w:r>
     </w:p>
+    <w:p>
+      <w:pPr>
+        <w:jc w:val="both"/>
+        <w:rPr>
+          <w:rFonts w:ascii="Cascadia Mono" w:hAnsi="Cascadia Mono"/>
+          <w:sz w:val="24"/>
+          <w:szCs w:val="24"/>
+        </w:rPr>
+      </w:pPr>
+    </w:p>
+    <w:p>
+      <w:pPr>
+        <w:jc w:val="center"/>
+        <w:rPr>
+          <w:rFonts w:ascii="Cascadia Mono" w:hAnsi="Cascadia Mono"/>
+          <w:sz w:val="24"/>
+          <w:szCs w:val="24"/>
+        </w:rPr>
+      </w:pPr>
+      <w:r>
+        <w:rPr>
+          <w:rFonts w:ascii="Cascadia Mono" w:hAnsi="Cascadia Mono"/>
+          <w:sz w:val="24"/>
+          <w:szCs w:val="24"/>
+          <w:highlight w:val="yellow"/>
+        </w:rPr>
+        <w:t>İlişkisel Yapılar</w:t>
+      </w:r>
+    </w:p>
+    <w:p>
+      <w:pPr>
+        <w:rPr>
+          <w:rFonts w:ascii="Cascadia Mono" w:hAnsi="Cascadia Mono"/>
+          <w:sz w:val="24"/>
+          <w:szCs w:val="24"/>
+        </w:rPr>
+      </w:pPr>
+      <w:r>
+        <w:rPr>
+          <w:rFonts w:ascii="Cascadia Mono" w:hAnsi="Cascadia Mono"/>
+          <w:sz w:val="24"/>
+          <w:szCs w:val="24"/>
+        </w:rPr>
+        <w:t>Terimler;</w:t>
+      </w:r>
+    </w:p>
+    <w:p>
+      <w:pPr>
+        <w:jc w:val="both"/>
+        <w:rPr>
+          <w:rFonts w:ascii="Cascadia Mono" w:hAnsi="Cascadia Mono"/>
+          <w:sz w:val="24"/>
+          <w:szCs w:val="24"/>
+        </w:rPr>
+      </w:pPr>
+      <w:r>
+        <w:rPr>
+          <w:rFonts w:ascii="Cascadia Mono" w:hAnsi="Cascadia Mono"/>
+          <w:sz w:val="24"/>
+          <w:szCs w:val="24"/>
+        </w:rPr>
+        <w:t>Principal Entity(Asıl Entity): Herhangi bir tabloya bağımlı olmayan yani içerisinde farklı tablolardan alan barındırmayan, tek başına var olabilen entitydir.</w:t>
+      </w:r>
+    </w:p>
+    <w:p>
+      <w:pPr>
+        <w:jc w:val="both"/>
+        <w:rPr>
+          <w:rFonts w:ascii="Cascadia Mono" w:hAnsi="Cascadia Mono"/>
+          <w:sz w:val="24"/>
+          <w:szCs w:val="24"/>
+        </w:rPr>
+      </w:pPr>
+      <w:r>
+        <w:rPr>
+          <w:rFonts w:ascii="Cascadia Mono" w:hAnsi="Cascadia Mono"/>
+          <w:sz w:val="24"/>
+          <w:szCs w:val="24"/>
+        </w:rPr>
+        <w:t xml:space="preserve">Dependent Entity(Bağımlı Entity): Herhangi bir tabloya bağımlı olan yani içerisinde farklı tablolaların alanlarını barındıran entitydir. </w:t>
+      </w:r>
+      <w:r>
+        <w:rPr>
+          <w:rFonts w:ascii="Cascadia Mono" w:hAnsi="Cascadia Mono"/>
+          <w:sz w:val="24"/>
+          <w:szCs w:val="24"/>
+        </w:rPr>
+        <w:t>Kendi başına var olamaz.</w:t>
+      </w:r>
+    </w:p>
+    <w:p>
+      <w:pPr>
+        <w:jc w:val="both"/>
+        <w:rPr>
+          <w:rFonts w:ascii="Cascadia Mono" w:hAnsi="Cascadia Mono"/>
+          <w:sz w:val="24"/>
+          <w:szCs w:val="24"/>
+        </w:rPr>
+      </w:pPr>
+      <w:r>
+        <w:rPr>
+          <w:rFonts w:ascii="Cascadia Mono" w:hAnsi="Cascadia Mono"/>
+          <w:sz w:val="24"/>
+          <w:szCs w:val="24"/>
+        </w:rPr>
+        <w:t>Foreign Key: Principal entity ile Dependent entity arasındaki bağlantıyı sağlayan keydir.</w:t>
+      </w:r>
+      <w:r>
+        <w:rPr>
+          <w:rFonts w:ascii="Cascadia Mono" w:hAnsi="Cascadia Mono"/>
+          <w:sz w:val="24"/>
+          <w:szCs w:val="24"/>
+        </w:rPr>
+        <w:t xml:space="preserve"> Dependent entityde tanımlanır.</w:t>
+      </w:r>
+      <w:r>
+        <w:rPr>
+          <w:rFonts w:ascii="Cascadia Mono" w:hAnsi="Cascadia Mono"/>
+          <w:sz w:val="24"/>
+          <w:szCs w:val="24"/>
+        </w:rPr>
+        <w:t xml:space="preserve"> Dependent entity içerisinde principal keyi tutar.</w:t>
+      </w:r>
+    </w:p>
+    <w:p>
+      <w:pPr>
+        <w:jc w:val="both"/>
+        <w:rPr>
+          <w:rFonts w:ascii="Cascadia Mono" w:hAnsi="Cascadia Mono"/>
+          <w:sz w:val="24"/>
+          <w:szCs w:val="24"/>
+        </w:rPr>
+      </w:pPr>
+      <w:r>
+        <w:rPr>
+          <w:rFonts w:ascii="Cascadia Mono" w:hAnsi="Cascadia Mono"/>
+          <w:sz w:val="24"/>
+          <w:szCs w:val="24"/>
+        </w:rPr>
+        <w:t>Principal Key: Principal entitydeki idnin kendisidir.</w:t>
+      </w:r>
+    </w:p>
+    <w:tbl>
+      <w:tblPr>
+        <w:tblStyle w:val="TabloKlavuzu"/>
+        <w:tblW w:w="0" w:type="auto"/>
+        <w:tblLook w:val="04A0" w:firstRow="1" w:lastRow="0" w:firstColumn="1" w:lastColumn="0" w:noHBand="0" w:noVBand="1"/>
+      </w:tblPr>
+      <w:tblGrid>
+        <w:gridCol w:w="4531"/>
+        <w:gridCol w:w="4531"/>
+      </w:tblGrid>
+      <w:tr>
+        <w:trPr>
+          <w:trHeight w:val="873"/>
+        </w:trPr>
+        <w:tc>
+          <w:tcPr>
+            <w:tcW w:w="4531" w:type="dxa"/>
+          </w:tcPr>
+          <w:p>
+            <w:pPr>
+              <w:pStyle w:val="ListeParagraf"/>
+              <w:rPr>
+                <w:rFonts w:ascii="Cascadia Mono" w:hAnsi="Cascadia Mono"/>
+                <w:sz w:val="24"/>
+                <w:szCs w:val="24"/>
+              </w:rPr>
+            </w:pPr>
+            <w:r>
+              <w:rPr>
+                <w:rFonts w:ascii="Cascadia Mono" w:hAnsi="Cascadia Mono"/>
+                <w:sz w:val="24"/>
+                <w:szCs w:val="24"/>
+              </w:rPr>
+              <w:t>Employees</w:t>
+            </w:r>
+          </w:p>
+          <w:p>
+            <w:pPr>
+              <w:pStyle w:val="ListeParagraf"/>
+              <w:numPr>
+                <w:ilvl w:val="0"/>
+                <w:numId w:val="25"/>
+              </w:numPr>
+              <w:rPr>
+                <w:rFonts w:ascii="Cascadia Mono" w:hAnsi="Cascadia Mono"/>
+                <w:sz w:val="24"/>
+                <w:szCs w:val="24"/>
+              </w:rPr>
+            </w:pPr>
+            <w:r>
+              <w:rPr>
+                <w:rFonts w:ascii="Cascadia Mono" w:hAnsi="Cascadia Mono"/>
+                <w:sz w:val="24"/>
+                <w:szCs w:val="24"/>
+              </w:rPr>
+              <w:t>Id</w:t>
+            </w:r>
+          </w:p>
+          <w:p>
+            <w:pPr>
+              <w:pStyle w:val="ListeParagraf"/>
+              <w:numPr>
+                <w:ilvl w:val="0"/>
+                <w:numId w:val="25"/>
+              </w:numPr>
+              <w:rPr>
+                <w:rFonts w:ascii="Cascadia Mono" w:hAnsi="Cascadia Mono"/>
+                <w:sz w:val="24"/>
+                <w:szCs w:val="24"/>
+              </w:rPr>
+            </w:pPr>
+            <w:r>
+              <w:rPr>
+                <w:rFonts w:ascii="Cascadia Mono" w:hAnsi="Cascadia Mono"/>
+                <w:sz w:val="24"/>
+                <w:szCs w:val="24"/>
+              </w:rPr>
+              <w:t>EmployeeName</w:t>
+            </w:r>
+          </w:p>
+          <w:p>
+            <w:pPr>
+              <w:pStyle w:val="ListeParagraf"/>
+              <w:numPr>
+                <w:ilvl w:val="0"/>
+                <w:numId w:val="25"/>
+              </w:numPr>
+              <w:rPr>
+                <w:rFonts w:ascii="Cascadia Mono" w:hAnsi="Cascadia Mono"/>
+                <w:sz w:val="24"/>
+                <w:szCs w:val="24"/>
+              </w:rPr>
+            </w:pPr>
+            <w:r>
+              <w:rPr>
+                <w:rFonts w:ascii="Cascadia Mono" w:hAnsi="Cascadia Mono"/>
+                <w:sz w:val="24"/>
+                <w:szCs w:val="24"/>
+              </w:rPr>
+              <w:t>DepartmandId</w:t>
+            </w:r>
+          </w:p>
+        </w:tc>
+        <w:tc>
+          <w:tcPr>
+            <w:tcW w:w="4531" w:type="dxa"/>
+          </w:tcPr>
+          <w:p>
+            <w:pPr>
+              <w:rPr>
+                <w:rFonts w:ascii="Cascadia Mono" w:hAnsi="Cascadia Mono"/>
+                <w:sz w:val="24"/>
+                <w:szCs w:val="24"/>
+              </w:rPr>
+            </w:pPr>
+            <w:r>
+              <w:rPr>
+                <w:rFonts w:ascii="Cascadia Mono" w:hAnsi="Cascadia Mono"/>
+                <w:sz w:val="24"/>
+                <w:szCs w:val="24"/>
+              </w:rPr>
+              <w:t>Departmans</w:t>
+            </w:r>
+          </w:p>
+          <w:p>
+            <w:pPr>
+              <w:pStyle w:val="ListeParagraf"/>
+              <w:numPr>
+                <w:ilvl w:val="0"/>
+                <w:numId w:val="24"/>
+              </w:numPr>
+              <w:rPr>
+                <w:rFonts w:ascii="Cascadia Mono" w:hAnsi="Cascadia Mono"/>
+                <w:sz w:val="24"/>
+                <w:szCs w:val="24"/>
+              </w:rPr>
+            </w:pPr>
+            <w:r>
+              <w:rPr>
+                <w:rFonts w:ascii="Cascadia Mono" w:hAnsi="Cascadia Mono"/>
+                <w:sz w:val="24"/>
+                <w:szCs w:val="24"/>
+              </w:rPr>
+              <w:t>Id</w:t>
+            </w:r>
+          </w:p>
+          <w:p>
+            <w:pPr>
+              <w:pStyle w:val="ListeParagraf"/>
+              <w:numPr>
+                <w:ilvl w:val="0"/>
+                <w:numId w:val="24"/>
+              </w:numPr>
+              <w:rPr>
+                <w:rFonts w:ascii="Cascadia Mono" w:hAnsi="Cascadia Mono"/>
+                <w:sz w:val="24"/>
+                <w:szCs w:val="24"/>
+              </w:rPr>
+            </w:pPr>
+            <w:r>
+              <w:rPr>
+                <w:rFonts w:ascii="Cascadia Mono" w:hAnsi="Cascadia Mono"/>
+                <w:sz w:val="24"/>
+                <w:szCs w:val="24"/>
+              </w:rPr>
+              <w:t>DepartmanName</w:t>
+            </w:r>
+          </w:p>
+        </w:tc>
+      </w:tr>
+    </w:tbl>
+    <w:p>
+      <w:pPr>
+        <w:jc w:val="both"/>
+        <w:rPr>
+          <w:rFonts w:ascii="Cascadia Mono" w:hAnsi="Cascadia Mono"/>
+          <w:sz w:val="24"/>
+          <w:szCs w:val="24"/>
+        </w:rPr>
+      </w:pPr>
+    </w:p>
+    <w:p>
+      <w:pPr>
+        <w:jc w:val="both"/>
+        <w:rPr>
+          <w:rFonts w:ascii="Cascadia Mono" w:hAnsi="Cascadia Mono"/>
+          <w:sz w:val="24"/>
+          <w:szCs w:val="24"/>
+        </w:rPr>
+      </w:pPr>
+      <w:r>
+        <w:rPr>
+          <w:rFonts w:ascii="Cascadia Mono" w:hAnsi="Cascadia Mono"/>
+          <w:sz w:val="24"/>
+          <w:szCs w:val="24"/>
+        </w:rPr>
+        <w:t>Yukardaki tabloda Principal Entity Departmans tablosunu modelleyen Deparmant entitysidir. Dependent Entity ise Employees tablosunu modelleyen Employee entitysidir. Bu ikisi arasında bağlantıyı sağlayan Foreign key ise DepartmanIddi</w:t>
+      </w:r>
+      <w:r>
+        <w:rPr>
+          <w:rFonts w:ascii="Cascadia Mono" w:hAnsi="Cascadia Mono"/>
+          <w:sz w:val="24"/>
+          <w:szCs w:val="24"/>
+        </w:rPr>
+        <w:t>r.</w:t>
+      </w:r>
+    </w:p>
+    <w:p>
+      <w:pPr>
+        <w:jc w:val="both"/>
+        <w:rPr>
+          <w:rFonts w:ascii="Cascadia Mono" w:hAnsi="Cascadia Mono"/>
+          <w:sz w:val="24"/>
+          <w:szCs w:val="24"/>
+        </w:rPr>
+      </w:pPr>
+      <w:r>
+        <w:rPr>
+          <w:rFonts w:ascii="Cascadia Mono" w:hAnsi="Cascadia Mono"/>
+          <w:sz w:val="24"/>
+          <w:szCs w:val="24"/>
+        </w:rPr>
+        <w:t>Navigation Prop</w:t>
+      </w:r>
+      <w:r>
+        <w:rPr>
+          <w:rFonts w:ascii="Cascadia Mono" w:hAnsi="Cascadia Mono"/>
+          <w:sz w:val="24"/>
+          <w:szCs w:val="24"/>
+        </w:rPr>
+        <w:t>e</w:t>
+      </w:r>
+      <w:r>
+        <w:rPr>
+          <w:rFonts w:ascii="Cascadia Mono" w:hAnsi="Cascadia Mono"/>
+          <w:sz w:val="24"/>
+          <w:szCs w:val="24"/>
+        </w:rPr>
+        <w:t>rty: İlişkisel tablolar arasındaki fiziksel erişimi sağlayan tablo modelleri(entity) üzerinden sağlayan propertylerdir.</w:t>
+      </w:r>
+    </w:p>
+    <w:p>
+      <w:pPr>
+        <w:jc w:val="both"/>
+        <w:rPr>
+          <w:rFonts w:ascii="Cascadia Mono" w:hAnsi="Cascadia Mono"/>
+          <w:sz w:val="24"/>
+          <w:szCs w:val="24"/>
+        </w:rPr>
+      </w:pPr>
+      <w:r>
+        <w:rPr>
+          <w:rFonts w:ascii="Cascadia Mono" w:hAnsi="Cascadia Mono"/>
+          <w:sz w:val="24"/>
+          <w:szCs w:val="24"/>
+        </w:rPr>
+        <w:t>Yukardaki tabloda 1-n bir ilişki vardır. Yani bir employee bir departmana sahipken bir departmanın birden fazla employeesi olabilir. Bu durumda Employee ve Departman entitylerinde birbirleri üzerinden erişim sağlamak için propertyler tanımlanır. Tanımlanan propertyler ilgili entity türünden olmalıdır.</w:t>
+      </w:r>
+    </w:p>
+    <w:p>
+      <w:pPr>
+        <w:jc w:val="both"/>
+        <w:rPr>
+          <w:rFonts w:ascii="Cascadia Mono" w:hAnsi="Cascadia Mono"/>
+          <w:sz w:val="24"/>
+          <w:szCs w:val="24"/>
+        </w:rPr>
+      </w:pPr>
+      <w:r>
+        <w:rPr>
+          <w:noProof/>
+        </w:rPr>
+        <w:drawing>
+          <wp:anchor distT="0" distB="0" distL="114300" distR="114300" simplePos="0" relativeHeight="251662336" behindDoc="0" locked="0" layoutInCell="1" allowOverlap="1" wp14:anchorId="669EBF02" wp14:editId="2C962621">
+            <wp:simplePos x="0" y="0"/>
+            <wp:positionH relativeFrom="column">
+              <wp:posOffset>2834005</wp:posOffset>
+            </wp:positionH>
+            <wp:positionV relativeFrom="paragraph">
+              <wp:posOffset>8890</wp:posOffset>
+            </wp:positionV>
+            <wp:extent cx="2962275" cy="1257300"/>
+            <wp:effectExtent l="0" t="0" r="9525" b="0"/>
+            <wp:wrapNone/>
+            <wp:docPr id="115" name="Resim 115"/>
+            <wp:cNvGraphicFramePr>
+              <a:graphicFrameLocks xmlns:a="http://schemas.openxmlformats.org/drawingml/2006/main" noChangeAspect="1"/>
+            </wp:cNvGraphicFramePr>
+            <a:graphic xmlns:a="http://schemas.openxmlformats.org/drawingml/2006/main">
+              <a:graphicData uri="http://schemas.openxmlformats.org/drawingml/2006/picture">
+                <pic:pic xmlns:pic="http://schemas.openxmlformats.org/drawingml/2006/picture">
+                  <pic:nvPicPr>
+                    <pic:cNvPr id="1" name=""/>
+                    <pic:cNvPicPr/>
+                  </pic:nvPicPr>
+                  <pic:blipFill>
+                    <a:blip r:embed="rId119">
+                      <a:extLst>
+                        <a:ext uri="{28A0092B-C50C-407E-A947-70E740481C1C}">
+                          <a14:useLocalDpi xmlns:a14="http://schemas.microsoft.com/office/drawing/2010/main" val="0"/>
+                        </a:ext>
+                      </a:extLst>
+                    </a:blip>
+                    <a:stretch>
+                      <a:fillRect/>
+                    </a:stretch>
+                  </pic:blipFill>
+                  <pic:spPr>
+                    <a:xfrm>
+                      <a:off x="0" y="0"/>
+                      <a:ext cx="2962275" cy="1257300"/>
+                    </a:xfrm>
+                    <a:prstGeom prst="rect">
+                      <a:avLst/>
+                    </a:prstGeom>
+                  </pic:spPr>
+                </pic:pic>
+              </a:graphicData>
+            </a:graphic>
+            <wp14:sizeRelH relativeFrom="margin">
+              <wp14:pctWidth>0</wp14:pctWidth>
+            </wp14:sizeRelH>
+            <wp14:sizeRelV relativeFrom="margin">
+              <wp14:pctHeight>0</wp14:pctHeight>
+            </wp14:sizeRelV>
+          </wp:anchor>
+        </w:drawing>
+      </w:r>
+      <w:r>
+        <w:rPr>
+          <w:noProof/>
+        </w:rPr>
+        <w:drawing>
+          <wp:inline distT="0" distB="0" distL="0" distR="0" wp14:anchorId="012A9A91" wp14:editId="00CEADDB">
+            <wp:extent cx="2828925" cy="1276350"/>
+            <wp:effectExtent l="0" t="0" r="9525" b="0"/>
+            <wp:docPr id="114" name="Resim 114"/>
+            <wp:cNvGraphicFramePr>
+              <a:graphicFrameLocks xmlns:a="http://schemas.openxmlformats.org/drawingml/2006/main" noChangeAspect="1"/>
+            </wp:cNvGraphicFramePr>
+            <a:graphic xmlns:a="http://schemas.openxmlformats.org/drawingml/2006/main">
+              <a:graphicData uri="http://schemas.openxmlformats.org/drawingml/2006/picture">
+                <pic:pic xmlns:pic="http://schemas.openxmlformats.org/drawingml/2006/picture">
+                  <pic:nvPicPr>
+                    <pic:cNvPr id="1" name=""/>
+                    <pic:cNvPicPr/>
+                  </pic:nvPicPr>
+                  <pic:blipFill>
+                    <a:blip r:embed="rId120"/>
+                    <a:stretch>
+                      <a:fillRect/>
+                    </a:stretch>
+                  </pic:blipFill>
+                  <pic:spPr>
+                    <a:xfrm>
+                      <a:off x="0" y="0"/>
+                      <a:ext cx="2828925" cy="1276350"/>
+                    </a:xfrm>
+                    <a:prstGeom prst="rect">
+                      <a:avLst/>
+                    </a:prstGeom>
+                  </pic:spPr>
+                </pic:pic>
+              </a:graphicData>
+            </a:graphic>
+          </wp:inline>
+        </w:drawing>
+      </w:r>
+    </w:p>
+    <w:p>
+      <w:pPr>
+        <w:jc w:val="both"/>
+        <w:rPr>
+          <w:rFonts w:ascii="Cascadia Mono" w:hAnsi="Cascadia Mono"/>
+          <w:sz w:val="24"/>
+          <w:szCs w:val="24"/>
+        </w:rPr>
+      </w:pPr>
+      <w:r>
+        <w:rPr>
+          <w:rFonts w:ascii="Cascadia Mono" w:hAnsi="Cascadia Mono"/>
+          <w:sz w:val="24"/>
+          <w:szCs w:val="24"/>
+        </w:rPr>
+        <w:lastRenderedPageBreak/>
+        <w:t>İlişki Türleri;</w:t>
+      </w:r>
+    </w:p>
+    <w:p>
+      <w:pPr>
+        <w:jc w:val="both"/>
+        <w:rPr>
+          <w:rFonts w:ascii="Cascadia Mono" w:hAnsi="Cascadia Mono"/>
+          <w:sz w:val="24"/>
+          <w:szCs w:val="24"/>
+        </w:rPr>
+      </w:pPr>
+      <w:r>
+        <w:rPr>
+          <w:rFonts w:ascii="Cascadia Mono" w:hAnsi="Cascadia Mono"/>
+          <w:sz w:val="24"/>
+          <w:szCs w:val="24"/>
+        </w:rPr>
+        <w:t>One to One: 1-1 olan ilişkidir. Karı-koca ilişkisi örnek verilebilir (Medeni Hukuk).</w:t>
+      </w:r>
+    </w:p>
+    <w:p>
+      <w:pPr>
+        <w:jc w:val="both"/>
+        <w:rPr>
+          <w:rFonts w:ascii="Cascadia Mono" w:hAnsi="Cascadia Mono"/>
+          <w:sz w:val="24"/>
+          <w:szCs w:val="24"/>
+        </w:rPr>
+      </w:pPr>
+      <w:r>
+        <w:rPr>
+          <w:rFonts w:ascii="Cascadia Mono" w:hAnsi="Cascadia Mono"/>
+          <w:sz w:val="24"/>
+          <w:szCs w:val="24"/>
+        </w:rPr>
+        <w:t>One to Many: 1-n olan ilişkidir. Anne-çocuk ilişkisi örnek verilebilir</w:t>
+      </w:r>
+      <w:r>
+        <w:rPr>
+          <w:rFonts w:ascii="Cascadia Mono" w:hAnsi="Cascadia Mono"/>
+          <w:sz w:val="24"/>
+          <w:szCs w:val="24"/>
+        </w:rPr>
+        <w:t>.</w:t>
+      </w:r>
+      <w:r>
+        <w:rPr>
+          <w:rFonts w:ascii="Cascadia Mono" w:hAnsi="Cascadia Mono"/>
+          <w:sz w:val="24"/>
+          <w:szCs w:val="24"/>
+        </w:rPr>
+        <w:t xml:space="preserve"> </w:t>
+      </w:r>
+    </w:p>
+    <w:p>
+      <w:pPr>
+        <w:jc w:val="both"/>
+        <w:rPr>
+          <w:rFonts w:ascii="Cascadia Mono" w:hAnsi="Cascadia Mono"/>
+          <w:sz w:val="24"/>
+          <w:szCs w:val="24"/>
+        </w:rPr>
+      </w:pPr>
+      <w:r>
+        <w:rPr>
+          <w:rFonts w:ascii="Cascadia Mono" w:hAnsi="Cascadia Mono"/>
+          <w:sz w:val="24"/>
+          <w:szCs w:val="24"/>
+        </w:rPr>
+        <w:t>Many to Many: n-n olan ilişikidir. Çalışanlar-Projeler ilişkisi örnek verilebilir.</w:t>
+      </w:r>
+    </w:p>
+    <w:p>
+      <w:pPr>
+        <w:jc w:val="both"/>
+        <w:rPr>
+          <w:rFonts w:ascii="Cascadia Mono" w:hAnsi="Cascadia Mono"/>
+          <w:sz w:val="24"/>
+          <w:szCs w:val="24"/>
+        </w:rPr>
+      </w:pPr>
+    </w:p>
+    <w:p>
+      <w:pPr>
+        <w:jc w:val="both"/>
+        <w:rPr>
+          <w:rFonts w:ascii="Cascadia Mono" w:hAnsi="Cascadia Mono"/>
+          <w:sz w:val="24"/>
+          <w:szCs w:val="24"/>
+        </w:rPr>
+      </w:pPr>
+      <w:r>
+        <w:rPr>
+          <w:rFonts w:ascii="Cascadia Mono" w:hAnsi="Cascadia Mono"/>
+          <w:sz w:val="24"/>
+          <w:szCs w:val="24"/>
+        </w:rPr>
+        <w:t>İlişki Yapılandırma Yöntemleri:</w:t>
+      </w:r>
+    </w:p>
+    <w:p>
+      <w:pPr>
+        <w:jc w:val="both"/>
+        <w:rPr>
+          <w:rFonts w:ascii="Cascadia Mono" w:hAnsi="Cascadia Mono"/>
+          <w:sz w:val="24"/>
+          <w:szCs w:val="24"/>
+        </w:rPr>
+      </w:pPr>
+      <w:r>
+        <w:rPr>
+          <w:rFonts w:ascii="Cascadia Mono" w:hAnsi="Cascadia Mono"/>
+          <w:sz w:val="24"/>
+          <w:szCs w:val="24"/>
+        </w:rPr>
+        <w:t>Default Conventions: Varsayılan entity kuralları kullanarak yapılan ilişki yapılandırma yöntemidir.</w:t>
+      </w:r>
+      <w:r>
+        <w:rPr>
+          <w:rFonts w:ascii="Cascadia Mono" w:hAnsi="Cascadia Mono"/>
+          <w:sz w:val="24"/>
+          <w:szCs w:val="24"/>
+        </w:rPr>
+        <w:t xml:space="preserve"> Navigation propertyler üzerinden EFCore’un yaptığı yapılandırma denilebilir</w:t>
+      </w:r>
+      <w:r>
+        <w:rPr>
+          <w:rFonts w:ascii="Cascadia Mono" w:hAnsi="Cascadia Mono"/>
+          <w:sz w:val="24"/>
+          <w:szCs w:val="24"/>
+        </w:rPr>
+        <w:t>.</w:t>
+      </w:r>
+    </w:p>
+    <w:p>
+      <w:pPr>
+        <w:jc w:val="both"/>
+        <w:rPr>
+          <w:rFonts w:ascii="Cascadia Mono" w:hAnsi="Cascadia Mono"/>
+          <w:sz w:val="24"/>
+          <w:szCs w:val="24"/>
+        </w:rPr>
+      </w:pPr>
+      <w:r>
+        <w:rPr>
+          <w:rFonts w:ascii="Cascadia Mono" w:hAnsi="Cascadia Mono"/>
+          <w:sz w:val="24"/>
+          <w:szCs w:val="24"/>
+        </w:rPr>
+        <w:t>Data Annotations Attributes: Entitynin niteliklerine göre ince ayarlar yapmamızı sağlayan attributelardır. Örneğin DepartmandId yi “X” adında tutmak istiyorsak bu propertye Data Annotation Attribute bildirmemiz gerekmektedir (Foreign Key).</w:t>
+      </w:r>
+    </w:p>
+    <w:p>
+      <w:pPr>
+        <w:jc w:val="both"/>
+        <w:rPr>
+          <w:rFonts w:ascii="Cascadia Mono" w:hAnsi="Cascadia Mono"/>
+          <w:sz w:val="24"/>
+          <w:szCs w:val="24"/>
+        </w:rPr>
+      </w:pPr>
+      <w:r>
+        <w:rPr>
+          <w:rFonts w:ascii="Cascadia Mono" w:hAnsi="Cascadia Mono"/>
+          <w:sz w:val="24"/>
+          <w:szCs w:val="24"/>
+        </w:rPr>
+        <w:t>Fluent API: Entity modellerindeki ilişkileri yapılandırırken daha detaylı çalışmamızı sağlayan yöntemdir.</w:t>
+      </w:r>
+    </w:p>
+    <w:p>
+      <w:pPr>
+        <w:ind w:left="708"/>
+        <w:jc w:val="both"/>
+        <w:rPr>
+          <w:rFonts w:ascii="Cascadia Mono" w:hAnsi="Cascadia Mono"/>
+          <w:sz w:val="24"/>
+          <w:szCs w:val="24"/>
+        </w:rPr>
+      </w:pPr>
+      <w:r>
+        <w:rPr>
+          <w:rFonts w:ascii="Cascadia Mono" w:hAnsi="Cascadia Mono"/>
+          <w:sz w:val="24"/>
+          <w:szCs w:val="24"/>
+        </w:rPr>
+        <w:t>HasOne: İlgili entitynin ilişkili olduğu entitye birebir ya da bire çok olacak şekilde ilişkisini yapılandırmaya başlayan metoddur.</w:t>
+      </w:r>
+    </w:p>
+    <w:p>
+      <w:pPr>
+        <w:ind w:left="708"/>
+        <w:jc w:val="both"/>
+        <w:rPr>
+          <w:rFonts w:ascii="Cascadia Mono" w:hAnsi="Cascadia Mono"/>
+          <w:sz w:val="24"/>
+          <w:szCs w:val="24"/>
+        </w:rPr>
+      </w:pPr>
+      <w:r>
+        <w:rPr>
+          <w:rFonts w:ascii="Cascadia Mono" w:hAnsi="Cascadia Mono"/>
+          <w:sz w:val="24"/>
+          <w:szCs w:val="24"/>
+        </w:rPr>
+        <w:t>HasMany:</w:t>
+      </w:r>
+      <w:r>
+        <w:rPr>
+          <w:rFonts w:ascii="Cascadia Mono" w:hAnsi="Cascadia Mono"/>
+          <w:sz w:val="24"/>
+          <w:szCs w:val="24"/>
+        </w:rPr>
+        <w:t xml:space="preserve"> </w:t>
+      </w:r>
+      <w:r>
+        <w:rPr>
+          <w:rFonts w:ascii="Cascadia Mono" w:hAnsi="Cascadia Mono"/>
+          <w:sz w:val="24"/>
+          <w:szCs w:val="24"/>
+        </w:rPr>
+        <w:t xml:space="preserve">İlgili entitynin ilişkili olduğu entitye </w:t>
+      </w:r>
+      <w:r>
+        <w:rPr>
+          <w:rFonts w:ascii="Cascadia Mono" w:hAnsi="Cascadia Mono"/>
+          <w:sz w:val="24"/>
+          <w:szCs w:val="24"/>
+        </w:rPr>
+        <w:t xml:space="preserve">çoka bir </w:t>
+      </w:r>
+      <w:r>
+        <w:rPr>
+          <w:rFonts w:ascii="Cascadia Mono" w:hAnsi="Cascadia Mono"/>
+          <w:sz w:val="24"/>
+          <w:szCs w:val="24"/>
+        </w:rPr>
+        <w:t xml:space="preserve">ya da </w:t>
+      </w:r>
+      <w:r>
+        <w:rPr>
+          <w:rFonts w:ascii="Cascadia Mono" w:hAnsi="Cascadia Mono"/>
+          <w:sz w:val="24"/>
+          <w:szCs w:val="24"/>
+        </w:rPr>
+        <w:t>çoka</w:t>
+      </w:r>
+      <w:r>
+        <w:rPr>
+          <w:rFonts w:ascii="Cascadia Mono" w:hAnsi="Cascadia Mono"/>
+          <w:sz w:val="24"/>
+          <w:szCs w:val="24"/>
+        </w:rPr>
+        <w:t xml:space="preserve"> çok olacak şekilde ilişkisini yapılandırmaya başlayan metoddur.</w:t>
+      </w:r>
+    </w:p>
+    <w:p>
+      <w:pPr>
+        <w:ind w:left="708"/>
+        <w:jc w:val="both"/>
+        <w:rPr>
+          <w:rFonts w:ascii="Cascadia Mono" w:hAnsi="Cascadia Mono"/>
+          <w:sz w:val="24"/>
+          <w:szCs w:val="24"/>
+        </w:rPr>
+      </w:pPr>
+      <w:r>
+        <w:rPr>
+          <w:rFonts w:ascii="Cascadia Mono" w:hAnsi="Cascadia Mono"/>
+          <w:sz w:val="24"/>
+          <w:szCs w:val="24"/>
+        </w:rPr>
+        <w:t xml:space="preserve">WithOne: HasOne ya da HasManyden sonra hangi ilişki türünde olacaksa (HasOne seçilmiş 1-1 HasMany seçilmiş ise </w:t>
+      </w:r>
+      <w:r>
+        <w:rPr>
+          <w:rFonts w:ascii="Cascadia Mono" w:hAnsi="Cascadia Mono"/>
+          <w:sz w:val="24"/>
+          <w:szCs w:val="24"/>
+        </w:rPr>
+        <w:t>n-1</w:t>
+      </w:r>
+      <w:r>
+        <w:rPr>
+          <w:rFonts w:ascii="Cascadia Mono" w:hAnsi="Cascadia Mono"/>
+          <w:sz w:val="24"/>
+          <w:szCs w:val="24"/>
+        </w:rPr>
+        <w:t>) ilişki yapılandırmasını tamamlayan metoddur.</w:t>
+      </w:r>
+    </w:p>
+    <w:p>
+      <w:pPr>
+        <w:ind w:left="2832"/>
+        <w:jc w:val="both"/>
+        <w:rPr>
+          <w:rFonts w:ascii="Cascadia Mono" w:hAnsi="Cascadia Mono"/>
+          <w:sz w:val="24"/>
+          <w:szCs w:val="24"/>
+        </w:rPr>
+      </w:pPr>
+      <w:r>
+        <w:rPr>
+          <w:rFonts w:ascii="Cascadia Mono" w:hAnsi="Cascadia Mono"/>
+          <w:sz w:val="24"/>
+          <w:szCs w:val="24"/>
+        </w:rPr>
+        <w:t>HasOne</w:t>
+      </w:r>
+      <w:r>
+        <w:rPr>
+          <w:rFonts w:ascii="Cascadia Mono" w:hAnsi="Cascadia Mono"/>
+          <w:sz w:val="24"/>
+          <w:szCs w:val="24"/>
+        </w:rPr>
+        <w:sym w:font="Wingdings" w:char="F0E8"/>
+      </w:r>
+      <w:r>
+        <w:rPr>
+          <w:rFonts w:ascii="Cascadia Mono" w:hAnsi="Cascadia Mono"/>
+          <w:sz w:val="24"/>
+          <w:szCs w:val="24"/>
+        </w:rPr>
+        <w:t xml:space="preserve">WithOne </w:t>
+      </w:r>
+      <w:r>
+        <w:rPr>
+          <w:rFonts w:ascii="Cascadia Mono" w:hAnsi="Cascadia Mono"/>
+          <w:sz w:val="24"/>
+          <w:szCs w:val="24"/>
+        </w:rPr>
+        <w:sym w:font="Wingdings" w:char="F0E8"/>
+      </w:r>
+      <w:r>
+        <w:rPr>
+          <w:rFonts w:ascii="Cascadia Mono" w:hAnsi="Cascadia Mono"/>
+          <w:sz w:val="24"/>
+          <w:szCs w:val="24"/>
+        </w:rPr>
+        <w:t xml:space="preserve"> 1-1</w:t>
+      </w:r>
+    </w:p>
+    <w:p>
+      <w:pPr>
+        <w:ind w:left="2832"/>
+        <w:jc w:val="both"/>
+        <w:rPr>
+          <w:rFonts w:ascii="Cascadia Mono" w:hAnsi="Cascadia Mono"/>
+          <w:sz w:val="24"/>
+          <w:szCs w:val="24"/>
+        </w:rPr>
+      </w:pPr>
+      <w:r>
+        <w:rPr>
+          <w:rFonts w:ascii="Cascadia Mono" w:hAnsi="Cascadia Mono"/>
+          <w:sz w:val="24"/>
+          <w:szCs w:val="24"/>
+        </w:rPr>
+        <w:t>HasMany</w:t>
+      </w:r>
+      <w:r>
+        <w:rPr>
+          <w:rFonts w:ascii="Cascadia Mono" w:hAnsi="Cascadia Mono"/>
+          <w:sz w:val="24"/>
+          <w:szCs w:val="24"/>
+        </w:rPr>
+        <w:sym w:font="Wingdings" w:char="F0E8"/>
+      </w:r>
+      <w:r>
+        <w:rPr>
+          <w:rFonts w:ascii="Cascadia Mono" w:hAnsi="Cascadia Mono"/>
+          <w:sz w:val="24"/>
+          <w:szCs w:val="24"/>
+        </w:rPr>
+        <w:t>WithOne</w:t>
+      </w:r>
+      <w:r>
+        <w:rPr>
+          <w:rFonts w:ascii="Cascadia Mono" w:hAnsi="Cascadia Mono"/>
+          <w:sz w:val="24"/>
+          <w:szCs w:val="24"/>
+        </w:rPr>
+        <w:sym w:font="Wingdings" w:char="F0E8"/>
+      </w:r>
+      <w:r>
+        <w:rPr>
+          <w:rFonts w:ascii="Cascadia Mono" w:hAnsi="Cascadia Mono"/>
+          <w:sz w:val="24"/>
+          <w:szCs w:val="24"/>
+        </w:rPr>
+        <w:t xml:space="preserve"> n-1</w:t>
+      </w:r>
+    </w:p>
+    <w:p>
+      <w:pPr>
+        <w:ind w:left="705"/>
+        <w:jc w:val="both"/>
+        <w:rPr>
+          <w:rFonts w:ascii="Cascadia Mono" w:hAnsi="Cascadia Mono"/>
+          <w:sz w:val="24"/>
+          <w:szCs w:val="24"/>
+        </w:rPr>
+      </w:pPr>
+      <w:r>
+        <w:rPr>
+          <w:rFonts w:ascii="Cascadia Mono" w:hAnsi="Cascadia Mono"/>
+          <w:sz w:val="24"/>
+          <w:szCs w:val="24"/>
+        </w:rPr>
+        <w:t>WithMany:</w:t>
+      </w:r>
+      <w:r>
+        <w:rPr>
+          <w:rFonts w:ascii="Cascadia Mono" w:hAnsi="Cascadia Mono"/>
+          <w:sz w:val="24"/>
+          <w:szCs w:val="24"/>
+        </w:rPr>
+        <w:t xml:space="preserve"> </w:t>
+      </w:r>
+      <w:r>
+        <w:rPr>
+          <w:rFonts w:ascii="Cascadia Mono" w:hAnsi="Cascadia Mono"/>
+          <w:sz w:val="24"/>
+          <w:szCs w:val="24"/>
+        </w:rPr>
+        <w:t>HasOne ya da HasManyden sonra hangi ilişki türünde olacaksa (HasOne seçilmiş 1-</w:t>
+      </w:r>
+      <w:r>
+        <w:rPr>
+          <w:rFonts w:ascii="Cascadia Mono" w:hAnsi="Cascadia Mono"/>
+          <w:sz w:val="24"/>
+          <w:szCs w:val="24"/>
+        </w:rPr>
+        <w:t>n</w:t>
+      </w:r>
+      <w:r>
+        <w:rPr>
+          <w:rFonts w:ascii="Cascadia Mono" w:hAnsi="Cascadia Mono"/>
+          <w:sz w:val="24"/>
+          <w:szCs w:val="24"/>
+        </w:rPr>
+        <w:t xml:space="preserve"> HasMany seçilmiş ise n-</w:t>
+      </w:r>
+      <w:r>
+        <w:rPr>
+          <w:rFonts w:ascii="Cascadia Mono" w:hAnsi="Cascadia Mono"/>
+          <w:sz w:val="24"/>
+          <w:szCs w:val="24"/>
+        </w:rPr>
+        <w:t>n</w:t>
+      </w:r>
+      <w:r>
+        <w:rPr>
+          <w:rFonts w:ascii="Cascadia Mono" w:hAnsi="Cascadia Mono"/>
+          <w:sz w:val="24"/>
+          <w:szCs w:val="24"/>
+        </w:rPr>
+        <w:t>) ilişki yapılandırmasını tamamlayan metoddur.</w:t>
+      </w:r>
+    </w:p>
+    <w:p>
+      <w:pPr>
+        <w:ind w:left="2832"/>
+        <w:jc w:val="both"/>
+        <w:rPr>
+          <w:rFonts w:ascii="Cascadia Mono" w:hAnsi="Cascadia Mono"/>
+          <w:sz w:val="24"/>
+          <w:szCs w:val="24"/>
+        </w:rPr>
+      </w:pPr>
+      <w:r>
+        <w:rPr>
+          <w:rFonts w:ascii="Cascadia Mono" w:hAnsi="Cascadia Mono"/>
+          <w:sz w:val="24"/>
+          <w:szCs w:val="24"/>
+        </w:rPr>
+        <w:t>HasOne</w:t>
+      </w:r>
+      <w:r>
+        <w:rPr>
+          <w:rFonts w:ascii="Cascadia Mono" w:hAnsi="Cascadia Mono"/>
+          <w:sz w:val="24"/>
+          <w:szCs w:val="24"/>
+        </w:rPr>
+        <w:sym w:font="Wingdings" w:char="F0E8"/>
+      </w:r>
+      <w:r>
+        <w:rPr>
+          <w:rFonts w:ascii="Cascadia Mono" w:hAnsi="Cascadia Mono"/>
+          <w:sz w:val="24"/>
+          <w:szCs w:val="24"/>
+        </w:rPr>
+        <w:t>With</w:t>
+      </w:r>
+      <w:r>
+        <w:rPr>
+          <w:rFonts w:ascii="Cascadia Mono" w:hAnsi="Cascadia Mono"/>
+          <w:sz w:val="24"/>
+          <w:szCs w:val="24"/>
+        </w:rPr>
+        <w:t>Many</w:t>
+      </w:r>
+      <w:r>
+        <w:rPr>
+          <w:rFonts w:ascii="Cascadia Mono" w:hAnsi="Cascadia Mono"/>
+          <w:sz w:val="24"/>
+          <w:szCs w:val="24"/>
+        </w:rPr>
+        <w:t xml:space="preserve"> </w:t>
+      </w:r>
+      <w:r>
+        <w:rPr>
+          <w:rFonts w:ascii="Cascadia Mono" w:hAnsi="Cascadia Mono"/>
+          <w:sz w:val="24"/>
+          <w:szCs w:val="24"/>
+        </w:rPr>
+        <w:sym w:font="Wingdings" w:char="F0E8"/>
+      </w:r>
+      <w:r>
+        <w:rPr>
+          <w:rFonts w:ascii="Cascadia Mono" w:hAnsi="Cascadia Mono"/>
+          <w:sz w:val="24"/>
+          <w:szCs w:val="24"/>
+        </w:rPr>
+        <w:t xml:space="preserve"> 1-</w:t>
+      </w:r>
+      <w:r>
+        <w:rPr>
+          <w:rFonts w:ascii="Cascadia Mono" w:hAnsi="Cascadia Mono"/>
+          <w:sz w:val="24"/>
+          <w:szCs w:val="24"/>
+        </w:rPr>
+        <w:t>n</w:t>
+      </w:r>
+    </w:p>
+    <w:p>
+      <w:pPr>
+        <w:ind w:left="2832"/>
+        <w:jc w:val="both"/>
+        <w:rPr>
+          <w:rFonts w:ascii="Cascadia Mono" w:hAnsi="Cascadia Mono"/>
+          <w:sz w:val="24"/>
+          <w:szCs w:val="24"/>
+        </w:rPr>
+      </w:pPr>
+      <w:r>
+        <w:rPr>
+          <w:rFonts w:ascii="Cascadia Mono" w:hAnsi="Cascadia Mono"/>
+          <w:sz w:val="24"/>
+          <w:szCs w:val="24"/>
+        </w:rPr>
+        <w:t>HasMany</w:t>
+      </w:r>
+      <w:r>
+        <w:rPr>
+          <w:rFonts w:ascii="Cascadia Mono" w:hAnsi="Cascadia Mono"/>
+          <w:sz w:val="24"/>
+          <w:szCs w:val="24"/>
+        </w:rPr>
+        <w:sym w:font="Wingdings" w:char="F0E8"/>
+      </w:r>
+      <w:r>
+        <w:rPr>
+          <w:rFonts w:ascii="Cascadia Mono" w:hAnsi="Cascadia Mono"/>
+          <w:sz w:val="24"/>
+          <w:szCs w:val="24"/>
+        </w:rPr>
+        <w:t>With</w:t>
+      </w:r>
+      <w:r>
+        <w:rPr>
+          <w:rFonts w:ascii="Cascadia Mono" w:hAnsi="Cascadia Mono"/>
+          <w:sz w:val="24"/>
+          <w:szCs w:val="24"/>
+        </w:rPr>
+        <w:t>Many</w:t>
+      </w:r>
+      <w:r>
+        <w:rPr>
+          <w:rFonts w:ascii="Cascadia Mono" w:hAnsi="Cascadia Mono"/>
+          <w:sz w:val="24"/>
+          <w:szCs w:val="24"/>
+        </w:rPr>
+        <w:sym w:font="Wingdings" w:char="F0E8"/>
+      </w:r>
+      <w:r>
+        <w:rPr>
+          <w:rFonts w:ascii="Cascadia Mono" w:hAnsi="Cascadia Mono"/>
+          <w:sz w:val="24"/>
+          <w:szCs w:val="24"/>
+        </w:rPr>
+        <w:t xml:space="preserve"> n-</w:t>
+      </w:r>
+      <w:r>
+        <w:rPr>
+          <w:rFonts w:ascii="Cascadia Mono" w:hAnsi="Cascadia Mono"/>
+          <w:sz w:val="24"/>
+          <w:szCs w:val="24"/>
+        </w:rPr>
+        <w:t>n</w:t>
+      </w:r>
+    </w:p>
+    <w:p>
+      <w:pPr>
+        <w:ind w:left="708"/>
+        <w:jc w:val="both"/>
+        <w:rPr>
+          <w:rFonts w:ascii="Cascadia Mono" w:hAnsi="Cascadia Mono"/>
+          <w:sz w:val="24"/>
+          <w:szCs w:val="24"/>
+        </w:rPr>
+      </w:pPr>
+    </w:p>
     <w:sectPr>
       <w:pgSz w:w="11906" w:h="16838"/>
       <w:pgMar w:top="1417" w:right="1417" w:bottom="1417" w:left="1417" w:header="708" w:footer="708" w:gutter="0"/>
@@ -12855,6 +13933,119 @@
     </w:lvl>
   </w:abstractNum>
   <w:abstractNum w:abstractNumId="1" w15:restartNumberingAfterBreak="0">
+    <w:nsid w:val="08683C2A"/>
+    <w:multiLevelType w:val="hybridMultilevel"/>
+    <w:tmpl w:val="94864AD0"/>
+    <w:lvl w:ilvl="0" w:tplc="041F0001">
+      <w:start w:val="1"/>
+      <w:numFmt w:val="bullet"/>
+      <w:lvlText w:val=""/>
+      <w:lvlJc w:val="left"/>
+      <w:pPr>
+        <w:ind w:left="1440" w:hanging="360"/>
+      </w:pPr>
+      <w:rPr>
+        <w:rFonts w:ascii="Symbol" w:hAnsi="Symbol" w:hint="default"/>
+      </w:rPr>
+    </w:lvl>
+    <w:lvl w:ilvl="1" w:tplc="041F0003" w:tentative="1">
+      <w:start w:val="1"/>
+      <w:numFmt w:val="bullet"/>
+      <w:lvlText w:val="o"/>
+      <w:lvlJc w:val="left"/>
+      <w:pPr>
+        <w:ind w:left="2160" w:hanging="360"/>
+      </w:pPr>
+      <w:rPr>
+        <w:rFonts w:ascii="Courier New" w:hAnsi="Courier New" w:cs="Courier New" w:hint="default"/>
+      </w:rPr>
+    </w:lvl>
+    <w:lvl w:ilvl="2" w:tplc="041F0005" w:tentative="1">
+      <w:start w:val="1"/>
+      <w:numFmt w:val="bullet"/>
+      <w:lvlText w:val=""/>
+      <w:lvlJc w:val="left"/>
+      <w:pPr>
+        <w:ind w:left="2880" w:hanging="360"/>
+      </w:pPr>
+      <w:rPr>
+        <w:rFonts w:ascii="Wingdings" w:hAnsi="Wingdings" w:hint="default"/>
+      </w:rPr>
+    </w:lvl>
+    <w:lvl w:ilvl="3" w:tplc="041F0001" w:tentative="1">
+      <w:start w:val="1"/>
+      <w:numFmt w:val="bullet"/>
+      <w:lvlText w:val=""/>
+      <w:lvlJc w:val="left"/>
+      <w:pPr>
+        <w:ind w:left="3600" w:hanging="360"/>
+      </w:pPr>
+      <w:rPr>
+        <w:rFonts w:ascii="Symbol" w:hAnsi="Symbol" w:hint="default"/>
+      </w:rPr>
+    </w:lvl>
+    <w:lvl w:ilvl="4" w:tplc="041F0003" w:tentative="1">
+      <w:start w:val="1"/>
+      <w:numFmt w:val="bullet"/>
+      <w:lvlText w:val="o"/>
+      <w:lvlJc w:val="left"/>
+      <w:pPr>
+        <w:ind w:left="4320" w:hanging="360"/>
+      </w:pPr>
+      <w:rPr>
+        <w:rFonts w:ascii="Courier New" w:hAnsi="Courier New" w:cs="Courier New" w:hint="default"/>
+      </w:rPr>
+    </w:lvl>
+    <w:lvl w:ilvl="5" w:tplc="041F0005" w:tentative="1">
+      <w:start w:val="1"/>
+      <w:numFmt w:val="bullet"/>
+      <w:lvlText w:val=""/>
+      <w:lvlJc w:val="left"/>
+      <w:pPr>
+        <w:ind w:left="5040" w:hanging="360"/>
+      </w:pPr>
+      <w:rPr>
+        <w:rFonts w:ascii="Wingdings" w:hAnsi="Wingdings" w:hint="default"/>
+      </w:rPr>
+    </w:lvl>
+    <w:lvl w:ilvl="6" w:tplc="041F0001" w:tentative="1">
+      <w:start w:val="1"/>
+      <w:numFmt w:val="bullet"/>
+      <w:lvlText w:val=""/>
+      <w:lvlJc w:val="left"/>
+      <w:pPr>
+        <w:ind w:left="5760" w:hanging="360"/>
+      </w:pPr>
+      <w:rPr>
+        <w:rFonts w:ascii="Symbol" w:hAnsi="Symbol" w:hint="default"/>
+      </w:rPr>
+    </w:lvl>
+    <w:lvl w:ilvl="7" w:tplc="041F0003" w:tentative="1">
+      <w:start w:val="1"/>
+      <w:numFmt w:val="bullet"/>
+      <w:lvlText w:val="o"/>
+      <w:lvlJc w:val="left"/>
+      <w:pPr>
+        <w:ind w:left="6480" w:hanging="360"/>
+      </w:pPr>
+      <w:rPr>
+        <w:rFonts w:ascii="Courier New" w:hAnsi="Courier New" w:cs="Courier New" w:hint="default"/>
+      </w:rPr>
+    </w:lvl>
+    <w:lvl w:ilvl="8" w:tplc="041F0005" w:tentative="1">
+      <w:start w:val="1"/>
+      <w:numFmt w:val="bullet"/>
+      <w:lvlText w:val=""/>
+      <w:lvlJc w:val="left"/>
+      <w:pPr>
+        <w:ind w:left="7200" w:hanging="360"/>
+      </w:pPr>
+      <w:rPr>
+        <w:rFonts w:ascii="Wingdings" w:hAnsi="Wingdings" w:hint="default"/>
+      </w:rPr>
+    </w:lvl>
+  </w:abstractNum>
+  <w:abstractNum w:abstractNumId="2" w15:restartNumberingAfterBreak="0">
     <w:nsid w:val="15F165E2"/>
     <w:multiLevelType w:val="hybridMultilevel"/>
     <w:tmpl w:val="F02A1C66"/>
@@ -12967,7 +14158,120 @@
       </w:rPr>
     </w:lvl>
   </w:abstractNum>
-  <w:abstractNum w:abstractNumId="2" w15:restartNumberingAfterBreak="0">
+  <w:abstractNum w:abstractNumId="3" w15:restartNumberingAfterBreak="0">
+    <w:nsid w:val="163C2FF3"/>
+    <w:multiLevelType w:val="hybridMultilevel"/>
+    <w:tmpl w:val="5F2EBFFA"/>
+    <w:lvl w:ilvl="0" w:tplc="041F0001">
+      <w:start w:val="1"/>
+      <w:numFmt w:val="bullet"/>
+      <w:lvlText w:val=""/>
+      <w:lvlJc w:val="left"/>
+      <w:pPr>
+        <w:ind w:left="720" w:hanging="360"/>
+      </w:pPr>
+      <w:rPr>
+        <w:rFonts w:ascii="Symbol" w:hAnsi="Symbol" w:hint="default"/>
+      </w:rPr>
+    </w:lvl>
+    <w:lvl w:ilvl="1" w:tplc="041F0003" w:tentative="1">
+      <w:start w:val="1"/>
+      <w:numFmt w:val="bullet"/>
+      <w:lvlText w:val="o"/>
+      <w:lvlJc w:val="left"/>
+      <w:pPr>
+        <w:ind w:left="1440" w:hanging="360"/>
+      </w:pPr>
+      <w:rPr>
+        <w:rFonts w:ascii="Courier New" w:hAnsi="Courier New" w:cs="Courier New" w:hint="default"/>
+      </w:rPr>
+    </w:lvl>
+    <w:lvl w:ilvl="2" w:tplc="041F0005" w:tentative="1">
+      <w:start w:val="1"/>
+      <w:numFmt w:val="bullet"/>
+      <w:lvlText w:val=""/>
+      <w:lvlJc w:val="left"/>
+      <w:pPr>
+        <w:ind w:left="2160" w:hanging="360"/>
+      </w:pPr>
+      <w:rPr>
+        <w:rFonts w:ascii="Wingdings" w:hAnsi="Wingdings" w:hint="default"/>
+      </w:rPr>
+    </w:lvl>
+    <w:lvl w:ilvl="3" w:tplc="041F0001" w:tentative="1">
+      <w:start w:val="1"/>
+      <w:numFmt w:val="bullet"/>
+      <w:lvlText w:val=""/>
+      <w:lvlJc w:val="left"/>
+      <w:pPr>
+        <w:ind w:left="2880" w:hanging="360"/>
+      </w:pPr>
+      <w:rPr>
+        <w:rFonts w:ascii="Symbol" w:hAnsi="Symbol" w:hint="default"/>
+      </w:rPr>
+    </w:lvl>
+    <w:lvl w:ilvl="4" w:tplc="041F0003" w:tentative="1">
+      <w:start w:val="1"/>
+      <w:numFmt w:val="bullet"/>
+      <w:lvlText w:val="o"/>
+      <w:lvlJc w:val="left"/>
+      <w:pPr>
+        <w:ind w:left="3600" w:hanging="360"/>
+      </w:pPr>
+      <w:rPr>
+        <w:rFonts w:ascii="Courier New" w:hAnsi="Courier New" w:cs="Courier New" w:hint="default"/>
+      </w:rPr>
+    </w:lvl>
+    <w:lvl w:ilvl="5" w:tplc="041F0005" w:tentative="1">
+      <w:start w:val="1"/>
+      <w:numFmt w:val="bullet"/>
+      <w:lvlText w:val=""/>
+      <w:lvlJc w:val="left"/>
+      <w:pPr>
+        <w:ind w:left="4320" w:hanging="360"/>
+      </w:pPr>
+      <w:rPr>
+        <w:rFonts w:ascii="Wingdings" w:hAnsi="Wingdings" w:hint="default"/>
+      </w:rPr>
+    </w:lvl>
+    <w:lvl w:ilvl="6" w:tplc="041F0001" w:tentative="1">
+      <w:start w:val="1"/>
+      <w:numFmt w:val="bullet"/>
+      <w:lvlText w:val=""/>
+      <w:lvlJc w:val="left"/>
+      <w:pPr>
+        <w:ind w:left="5040" w:hanging="360"/>
+      </w:pPr>
+      <w:rPr>
+        <w:rFonts w:ascii="Symbol" w:hAnsi="Symbol" w:hint="default"/>
+      </w:rPr>
+    </w:lvl>
+    <w:lvl w:ilvl="7" w:tplc="041F0003" w:tentative="1">
+      <w:start w:val="1"/>
+      <w:numFmt w:val="bullet"/>
+      <w:lvlText w:val="o"/>
+      <w:lvlJc w:val="left"/>
+      <w:pPr>
+        <w:ind w:left="5760" w:hanging="360"/>
+      </w:pPr>
+      <w:rPr>
+        <w:rFonts w:ascii="Courier New" w:hAnsi="Courier New" w:cs="Courier New" w:hint="default"/>
+      </w:rPr>
+    </w:lvl>
+    <w:lvl w:ilvl="8" w:tplc="041F0005" w:tentative="1">
+      <w:start w:val="1"/>
+      <w:numFmt w:val="bullet"/>
+      <w:lvlText w:val=""/>
+      <w:lvlJc w:val="left"/>
+      <w:pPr>
+        <w:ind w:left="6480" w:hanging="360"/>
+      </w:pPr>
+      <w:rPr>
+        <w:rFonts w:ascii="Wingdings" w:hAnsi="Wingdings" w:hint="default"/>
+      </w:rPr>
+    </w:lvl>
+  </w:abstractNum>
+  <w:abstractNum w:abstractNumId="4" w15:restartNumberingAfterBreak="0">
     <w:nsid w:val="18AE7E19"/>
     <w:multiLevelType w:val="hybridMultilevel"/>
     <w:tmpl w:val="A192EC64"/>
@@ -13053,7 +14357,7 @@
       </w:pPr>
     </w:lvl>
   </w:abstractNum>
-  <w:abstractNum w:abstractNumId="3" w15:restartNumberingAfterBreak="0">
+  <w:abstractNum w:abstractNumId="5" w15:restartNumberingAfterBreak="0">
     <w:nsid w:val="1B6A7010"/>
     <w:multiLevelType w:val="hybridMultilevel"/>
     <w:tmpl w:val="46325A08"/>
@@ -13166,7 +14470,7 @@
       </w:rPr>
     </w:lvl>
   </w:abstractNum>
-  <w:abstractNum w:abstractNumId="4" w15:restartNumberingAfterBreak="0">
+  <w:abstractNum w:abstractNumId="6" w15:restartNumberingAfterBreak="0">
     <w:nsid w:val="20BF6866"/>
     <w:multiLevelType w:val="hybridMultilevel"/>
     <w:tmpl w:val="DC50A056"/>
@@ -13279,7 +14583,7 @@
       </w:rPr>
     </w:lvl>
   </w:abstractNum>
-  <w:abstractNum w:abstractNumId="5" w15:restartNumberingAfterBreak="0">
+  <w:abstractNum w:abstractNumId="7" w15:restartNumberingAfterBreak="0">
     <w:nsid w:val="273C6F80"/>
     <w:multiLevelType w:val="hybridMultilevel"/>
     <w:tmpl w:val="A21EF8B0"/>
@@ -13392,7 +14696,7 @@
       </w:rPr>
     </w:lvl>
   </w:abstractNum>
-  <w:abstractNum w:abstractNumId="6" w15:restartNumberingAfterBreak="0">
+  <w:abstractNum w:abstractNumId="8" w15:restartNumberingAfterBreak="0">
     <w:nsid w:val="2DC94368"/>
     <w:multiLevelType w:val="hybridMultilevel"/>
     <w:tmpl w:val="5EE28FB6"/>
@@ -13505,7 +14809,7 @@
       </w:rPr>
     </w:lvl>
   </w:abstractNum>
-  <w:abstractNum w:abstractNumId="7" w15:restartNumberingAfterBreak="0">
+  <w:abstractNum w:abstractNumId="9" w15:restartNumberingAfterBreak="0">
     <w:nsid w:val="30211B7A"/>
     <w:multiLevelType w:val="hybridMultilevel"/>
     <w:tmpl w:val="8FE4A55E"/>
@@ -13618,7 +14922,7 @@
       </w:rPr>
     </w:lvl>
   </w:abstractNum>
-  <w:abstractNum w:abstractNumId="8" w15:restartNumberingAfterBreak="0">
+  <w:abstractNum w:abstractNumId="10" w15:restartNumberingAfterBreak="0">
     <w:nsid w:val="379E790E"/>
     <w:multiLevelType w:val="hybridMultilevel"/>
     <w:tmpl w:val="036A5AFA"/>
@@ -13707,7 +15011,7 @@
       </w:pPr>
     </w:lvl>
   </w:abstractNum>
-  <w:abstractNum w:abstractNumId="9" w15:restartNumberingAfterBreak="0">
+  <w:abstractNum w:abstractNumId="11" w15:restartNumberingAfterBreak="0">
     <w:nsid w:val="472F0CF2"/>
     <w:multiLevelType w:val="hybridMultilevel"/>
     <w:tmpl w:val="AB242D6A"/>
@@ -13793,7 +15097,7 @@
       </w:pPr>
     </w:lvl>
   </w:abstractNum>
-  <w:abstractNum w:abstractNumId="10" w15:restartNumberingAfterBreak="0">
+  <w:abstractNum w:abstractNumId="12" w15:restartNumberingAfterBreak="0">
     <w:nsid w:val="4C2C07FF"/>
     <w:multiLevelType w:val="hybridMultilevel"/>
     <w:tmpl w:val="CACCB102"/>
@@ -13906,7 +15210,7 @@
       </w:rPr>
     </w:lvl>
   </w:abstractNum>
-  <w:abstractNum w:abstractNumId="11" w15:restartNumberingAfterBreak="0">
+  <w:abstractNum w:abstractNumId="13" w15:restartNumberingAfterBreak="0">
     <w:nsid w:val="50714B3F"/>
     <w:multiLevelType w:val="hybridMultilevel"/>
     <w:tmpl w:val="C35C1728"/>
@@ -14019,7 +15323,7 @@
       </w:rPr>
     </w:lvl>
   </w:abstractNum>
-  <w:abstractNum w:abstractNumId="12" w15:restartNumberingAfterBreak="0">
+  <w:abstractNum w:abstractNumId="14" w15:restartNumberingAfterBreak="0">
     <w:nsid w:val="536753C4"/>
     <w:multiLevelType w:val="hybridMultilevel"/>
     <w:tmpl w:val="9AF2DFD0"/>
@@ -14105,7 +15409,7 @@
       </w:pPr>
     </w:lvl>
   </w:abstractNum>
-  <w:abstractNum w:abstractNumId="13" w15:restartNumberingAfterBreak="0">
+  <w:abstractNum w:abstractNumId="15" w15:restartNumberingAfterBreak="0">
     <w:nsid w:val="54AC1AC3"/>
     <w:multiLevelType w:val="hybridMultilevel"/>
     <w:tmpl w:val="D958AAC0"/>
@@ -14218,7 +15522,7 @@
       </w:rPr>
     </w:lvl>
   </w:abstractNum>
-  <w:abstractNum w:abstractNumId="14" w15:restartNumberingAfterBreak="0">
+  <w:abstractNum w:abstractNumId="16" w15:restartNumberingAfterBreak="0">
     <w:nsid w:val="55C07869"/>
     <w:multiLevelType w:val="hybridMultilevel"/>
     <w:tmpl w:val="6666D2AE"/>
@@ -14331,7 +15635,7 @@
       </w:rPr>
     </w:lvl>
   </w:abstractNum>
-  <w:abstractNum w:abstractNumId="15" w15:restartNumberingAfterBreak="0">
+  <w:abstractNum w:abstractNumId="17" w15:restartNumberingAfterBreak="0">
     <w:nsid w:val="55F72E48"/>
     <w:multiLevelType w:val="hybridMultilevel"/>
     <w:tmpl w:val="7D42EE28"/>
@@ -14444,7 +15748,7 @@
       </w:rPr>
     </w:lvl>
   </w:abstractNum>
-  <w:abstractNum w:abstractNumId="16" w15:restartNumberingAfterBreak="0">
+  <w:abstractNum w:abstractNumId="18" w15:restartNumberingAfterBreak="0">
     <w:nsid w:val="5F4F30AF"/>
     <w:multiLevelType w:val="hybridMultilevel"/>
     <w:tmpl w:val="E6A03FF6"/>
@@ -14557,7 +15861,120 @@
       </w:rPr>
     </w:lvl>
   </w:abstractNum>
-  <w:abstractNum w:abstractNumId="17" w15:restartNumberingAfterBreak="0">
+  <w:abstractNum w:abstractNumId="19" w15:restartNumberingAfterBreak="0">
+    <w:nsid w:val="630B5ED4"/>
+    <w:multiLevelType w:val="hybridMultilevel"/>
+    <w:tmpl w:val="86EED50E"/>
+    <w:lvl w:ilvl="0" w:tplc="041F0001">
+      <w:start w:val="1"/>
+      <w:numFmt w:val="bullet"/>
+      <w:lvlText w:val=""/>
+      <w:lvlJc w:val="left"/>
+      <w:pPr>
+        <w:ind w:left="720" w:hanging="360"/>
+      </w:pPr>
+      <w:rPr>
+        <w:rFonts w:ascii="Symbol" w:hAnsi="Symbol" w:hint="default"/>
+      </w:rPr>
+    </w:lvl>
+    <w:lvl w:ilvl="1" w:tplc="041F0003" w:tentative="1">
+      <w:start w:val="1"/>
+      <w:numFmt w:val="bullet"/>
+      <w:lvlText w:val="o"/>
+      <w:lvlJc w:val="left"/>
+      <w:pPr>
+        <w:ind w:left="1440" w:hanging="360"/>
+      </w:pPr>
+      <w:rPr>
+        <w:rFonts w:ascii="Courier New" w:hAnsi="Courier New" w:cs="Courier New" w:hint="default"/>
+      </w:rPr>
+    </w:lvl>
+    <w:lvl w:ilvl="2" w:tplc="041F0005" w:tentative="1">
+      <w:start w:val="1"/>
+      <w:numFmt w:val="bullet"/>
+      <w:lvlText w:val=""/>
+      <w:lvlJc w:val="left"/>
+      <w:pPr>
+        <w:ind w:left="2160" w:hanging="360"/>
+      </w:pPr>
+      <w:rPr>
+        <w:rFonts w:ascii="Wingdings" w:hAnsi="Wingdings" w:hint="default"/>
+      </w:rPr>
+    </w:lvl>
+    <w:lvl w:ilvl="3" w:tplc="041F0001" w:tentative="1">
+      <w:start w:val="1"/>
+      <w:numFmt w:val="bullet"/>
+      <w:lvlText w:val=""/>
+      <w:lvlJc w:val="left"/>
+      <w:pPr>
+        <w:ind w:left="2880" w:hanging="360"/>
+      </w:pPr>
+      <w:rPr>
+        <w:rFonts w:ascii="Symbol" w:hAnsi="Symbol" w:hint="default"/>
+      </w:rPr>
+    </w:lvl>
+    <w:lvl w:ilvl="4" w:tplc="041F0003" w:tentative="1">
+      <w:start w:val="1"/>
+      <w:numFmt w:val="bullet"/>
+      <w:lvlText w:val="o"/>
+      <w:lvlJc w:val="left"/>
+      <w:pPr>
+        <w:ind w:left="3600" w:hanging="360"/>
+      </w:pPr>
+      <w:rPr>
+        <w:rFonts w:ascii="Courier New" w:hAnsi="Courier New" w:cs="Courier New" w:hint="default"/>
+      </w:rPr>
+    </w:lvl>
+    <w:lvl w:ilvl="5" w:tplc="041F0005" w:tentative="1">
+      <w:start w:val="1"/>
+      <w:numFmt w:val="bullet"/>
+      <w:lvlText w:val=""/>
+      <w:lvlJc w:val="left"/>
+      <w:pPr>
+        <w:ind w:left="4320" w:hanging="360"/>
+      </w:pPr>
+      <w:rPr>
+        <w:rFonts w:ascii="Wingdings" w:hAnsi="Wingdings" w:hint="default"/>
+      </w:rPr>
+    </w:lvl>
+    <w:lvl w:ilvl="6" w:tplc="041F0001" w:tentative="1">
+      <w:start w:val="1"/>
+      <w:numFmt w:val="bullet"/>
+      <w:lvlText w:val=""/>
+      <w:lvlJc w:val="left"/>
+      <w:pPr>
+        <w:ind w:left="5040" w:hanging="360"/>
+      </w:pPr>
+      <w:rPr>
+        <w:rFonts w:ascii="Symbol" w:hAnsi="Symbol" w:hint="default"/>
+      </w:rPr>
+    </w:lvl>
+    <w:lvl w:ilvl="7" w:tplc="041F0003" w:tentative="1">
+      <w:start w:val="1"/>
+      <w:numFmt w:val="bullet"/>
+      <w:lvlText w:val="o"/>
+      <w:lvlJc w:val="left"/>
+      <w:pPr>
+        <w:ind w:left="5760" w:hanging="360"/>
+      </w:pPr>
+      <w:rPr>
+        <w:rFonts w:ascii="Courier New" w:hAnsi="Courier New" w:cs="Courier New" w:hint="default"/>
+      </w:rPr>
+    </w:lvl>
+    <w:lvl w:ilvl="8" w:tplc="041F0005" w:tentative="1">
+      <w:start w:val="1"/>
+      <w:numFmt w:val="bullet"/>
+      <w:lvlText w:val=""/>
+      <w:lvlJc w:val="left"/>
+      <w:pPr>
+        <w:ind w:left="6480" w:hanging="360"/>
+      </w:pPr>
+      <w:rPr>
+        <w:rFonts w:ascii="Wingdings" w:hAnsi="Wingdings" w:hint="default"/>
+      </w:rPr>
+    </w:lvl>
+  </w:abstractNum>
+  <w:abstractNum w:abstractNumId="20" w15:restartNumberingAfterBreak="0">
     <w:nsid w:val="635450DD"/>
     <w:multiLevelType w:val="hybridMultilevel"/>
     <w:tmpl w:val="C394A3AA"/>
@@ -14670,7 +16087,7 @@
       </w:rPr>
     </w:lvl>
   </w:abstractNum>
-  <w:abstractNum w:abstractNumId="18" w15:restartNumberingAfterBreak="0">
+  <w:abstractNum w:abstractNumId="21" w15:restartNumberingAfterBreak="0">
     <w:nsid w:val="63F500A1"/>
     <w:multiLevelType w:val="hybridMultilevel"/>
     <w:tmpl w:val="D8F6E602"/>
@@ -14783,7 +16200,7 @@
       </w:rPr>
     </w:lvl>
   </w:abstractNum>
-  <w:abstractNum w:abstractNumId="19" w15:restartNumberingAfterBreak="0">
+  <w:abstractNum w:abstractNumId="22" w15:restartNumberingAfterBreak="0">
     <w:nsid w:val="6D3F5304"/>
     <w:multiLevelType w:val="hybridMultilevel"/>
     <w:tmpl w:val="2F540168"/>
@@ -14896,7 +16313,7 @@
       </w:rPr>
     </w:lvl>
   </w:abstractNum>
-  <w:abstractNum w:abstractNumId="20" w15:restartNumberingAfterBreak="0">
+  <w:abstractNum w:abstractNumId="23" w15:restartNumberingAfterBreak="0">
     <w:nsid w:val="72F3242A"/>
     <w:multiLevelType w:val="hybridMultilevel"/>
     <w:tmpl w:val="FEA83604"/>
@@ -15009,7 +16426,7 @@
       </w:rPr>
     </w:lvl>
   </w:abstractNum>
-  <w:abstractNum w:abstractNumId="21" w15:restartNumberingAfterBreak="0">
+  <w:abstractNum w:abstractNumId="24" w15:restartNumberingAfterBreak="0">
     <w:nsid w:val="7A597793"/>
     <w:multiLevelType w:val="hybridMultilevel"/>
     <w:tmpl w:val="1D8E1CE6"/>
@@ -15099,70 +16516,79 @@
     </w:lvl>
   </w:abstractNum>
   <w:num w:numId="1">
-    <w:abstractNumId w:val="1"/>
+    <w:abstractNumId w:val="2"/>
   </w:num>
   <w:num w:numId="2">
-    <w:abstractNumId w:val="17"/>
+    <w:abstractNumId w:val="20"/>
   </w:num>
   <w:num w:numId="3">
-    <w:abstractNumId w:val="12"/>
+    <w:abstractNumId w:val="14"/>
   </w:num>
   <w:num w:numId="4">
-    <w:abstractNumId w:val="9"/>
+    <w:abstractNumId w:val="11"/>
   </w:num>
   <w:num w:numId="5">
+    <w:abstractNumId w:val="24"/>
+  </w:num>
+  <w:num w:numId="6">
+    <w:abstractNumId w:val="10"/>
+  </w:num>
+  <w:num w:numId="7">
     <w:abstractNumId w:val="21"/>
   </w:num>
-  <w:num w:numId="6">
+  <w:num w:numId="8">
+    <w:abstractNumId w:val="7"/>
+  </w:num>
+  <w:num w:numId="9">
+    <w:abstractNumId w:val="5"/>
+  </w:num>
+  <w:num w:numId="10">
+    <w:abstractNumId w:val="4"/>
+  </w:num>
+  <w:num w:numId="11">
+    <w:abstractNumId w:val="18"/>
+  </w:num>
+  <w:num w:numId="12">
+    <w:abstractNumId w:val="16"/>
+  </w:num>
+  <w:num w:numId="13">
+    <w:abstractNumId w:val="23"/>
+  </w:num>
+  <w:num w:numId="14">
     <w:abstractNumId w:val="8"/>
   </w:num>
-  <w:num w:numId="7">
-    <w:abstractNumId w:val="18"/>
-  </w:num>
-  <w:num w:numId="8">
-    <w:abstractNumId w:val="5"/>
-  </w:num>
-  <w:num w:numId="9">
-    <w:abstractNumId w:val="3"/>
-  </w:num>
-  <w:num w:numId="10">
-    <w:abstractNumId w:val="2"/>
-  </w:num>
-  <w:num w:numId="11">
-    <w:abstractNumId w:val="16"/>
-  </w:num>
-  <w:num w:numId="12">
-    <w:abstractNumId w:val="14"/>
-  </w:num>
-  <w:num w:numId="13">
-    <w:abstractNumId w:val="20"/>
-  </w:num>
-  <w:num w:numId="14">
-    <w:abstractNumId w:val="6"/>
-  </w:num>
   <w:num w:numId="15">
-    <w:abstractNumId w:val="11"/>
+    <w:abstractNumId w:val="13"/>
   </w:num>
   <w:num w:numId="16">
     <w:abstractNumId w:val="0"/>
   </w:num>
   <w:num w:numId="17">
-    <w:abstractNumId w:val="13"/>
+    <w:abstractNumId w:val="15"/>
   </w:num>
   <w:num w:numId="18">
+    <w:abstractNumId w:val="22"/>
+  </w:num>
+  <w:num w:numId="19">
+    <w:abstractNumId w:val="9"/>
+  </w:num>
+  <w:num w:numId="20">
+    <w:abstractNumId w:val="17"/>
+  </w:num>
+  <w:num w:numId="21">
+    <w:abstractNumId w:val="12"/>
+  </w:num>
+  <w:num w:numId="22">
+    <w:abstractNumId w:val="6"/>
+  </w:num>
+  <w:num w:numId="23">
     <w:abstractNumId w:val="19"/>
   </w:num>
-  <w:num w:numId="19">
-    <w:abstractNumId w:val="7"/>
+  <w:num w:numId="24">
+    <w:abstractNumId w:val="3"/>
   </w:num>
-  <w:num w:numId="20">
-    <w:abstractNumId w:val="15"/>
-  </w:num>
-  <w:num w:numId="21">
-    <w:abstractNumId w:val="10"/>
-  </w:num>
-  <w:num w:numId="22">
-    <w:abstractNumId w:val="4"/>
+  <w:num w:numId="25">
+    <w:abstractNumId w:val="1"/>
   </w:num>
 </w:numbering>
 </file>
@@ -15569,7 +16995,6 @@
   <w:style w:type="character" w:default="1" w:styleId="VarsaylanParagrafYazTipi">
     <w:name w:val="Default Paragraph Font"/>
     <w:uiPriority w:val="1"/>
-    <w:semiHidden/>
     <w:unhideWhenUsed/>
   </w:style>
   <w:style w:type="table" w:default="1" w:styleId="NormalTablo">
@@ -15685,6 +17110,25 @@
     <w:link w:val="AltBilgi"/>
     <w:uiPriority w:val="99"/>
     <w:rsid w:val="00D40A67"/>
+  </w:style>
+  <w:style w:type="table" w:styleId="TabloKlavuzu">
+    <w:name w:val="Table Grid"/>
+    <w:basedOn w:val="NormalTablo"/>
+    <w:uiPriority w:val="39"/>
+    <w:rsid w:val="0000534C"/>
+    <w:pPr>
+      <w:spacing w:after="0" w:line="240" w:lineRule="auto"/>
+    </w:pPr>
+    <w:tblPr>
+      <w:tblBorders>
+        <w:top w:val="single" w:sz="4" w:space="0" w:color="auto"/>
+        <w:left w:val="single" w:sz="4" w:space="0" w:color="auto"/>
+        <w:bottom w:val="single" w:sz="4" w:space="0" w:color="auto"/>
+        <w:right w:val="single" w:sz="4" w:space="0" w:color="auto"/>
+        <w:insideH w:val="single" w:sz="4" w:space="0" w:color="auto"/>
+        <w:insideV w:val="single" w:sz="4" w:space="0" w:color="auto"/>
+      </w:tblBorders>
+    </w:tblPr>
   </w:style>
 </w:styles>
 </file>

</xml_diff>